<commit_message>
BV_VIP-81: Fixed errors in doc
</commit_message>
<xml_diff>
--- a/bitvis_vip_scoreboard/doc/Generic_Scoreboard_QuickRef.docx
+++ b/bitvis_vip_scoreboard/doc/Generic_Scoreboard_QuickRef.docx
@@ -9694,6 +9694,7 @@
                                       <w:szCs w:val="14"/>
                                     </w:rPr>
                                   </w:pPr>
+                                  <w:proofErr w:type="spellStart"/>
                                   <w:r>
                                     <w:rPr>
                                       <w:rFonts w:cs="Helvetica"/>
@@ -9703,6 +9704,16 @@
                                     </w:rPr>
                                     <w:t>report</w:t>
                                   </w:r>
+                                  <w:r>
+                                    <w:rPr>
+                                      <w:rFonts w:cs="Helvetica"/>
+                                      <w:b/>
+                                      <w:sz w:val="14"/>
+                                      <w:szCs w:val="14"/>
+                                    </w:rPr>
+                                    <w:t>_counters</w:t>
+                                  </w:r>
+                                  <w:proofErr w:type="spellEnd"/>
                                   <w:r>
                                     <w:rPr>
                                       <w:rFonts w:cs="Helvetica"/>
@@ -11142,6 +11153,7 @@
                                 <w:szCs w:val="14"/>
                               </w:rPr>
                             </w:pPr>
+                            <w:proofErr w:type="spellStart"/>
                             <w:r>
                               <w:rPr>
                                 <w:rFonts w:cs="Helvetica"/>
@@ -11151,6 +11163,16 @@
                               </w:rPr>
                               <w:t>report</w:t>
                             </w:r>
+                            <w:r>
+                              <w:rPr>
+                                <w:rFonts w:cs="Helvetica"/>
+                                <w:b/>
+                                <w:sz w:val="14"/>
+                                <w:szCs w:val="14"/>
+                              </w:rPr>
+                              <w:t>_counters</w:t>
+                            </w:r>
+                            <w:proofErr w:type="spellEnd"/>
                             <w:r>
                               <w:rPr>
                                 <w:rFonts w:cs="Helvetica"/>
@@ -15719,7 +15741,15 @@
                                 <w:szCs w:val="18"/>
                                 <w:lang w:val="en-US"/>
                               </w:rPr>
-                              <w:t>Queue declaration:</w:t>
+                              <w:t>Scoreboard</w:t>
+                            </w:r>
+                            <w:r>
+                              <w:rPr>
+                                <w:sz w:val="18"/>
+                                <w:szCs w:val="18"/>
+                                <w:lang w:val="en-US"/>
+                              </w:rPr>
+                              <w:t xml:space="preserve"> declaration:</w:t>
                             </w:r>
                           </w:p>
                           <w:p>
@@ -15799,9 +15829,9 @@
                                 <w:szCs w:val="14"/>
                                 <w:lang w:val="en-US"/>
                               </w:rPr>
-                              <w:t>slv_sb</w:t>
-                            </w:r>
-                            <w:proofErr w:type="spellEnd"/>
+                              <w:t>slv_</w:t>
+                            </w:r>
+                            <w:proofErr w:type="gramStart"/>
                             <w:r>
                               <w:rPr>
                                 <w:rFonts w:ascii="Consolas" w:hAnsi="Consolas"/>
@@ -15809,9 +15839,9 @@
                                 <w:szCs w:val="14"/>
                                 <w:lang w:val="en-US"/>
                               </w:rPr>
-                              <w:t xml:space="preserve"> : </w:t>
-                            </w:r>
-                            <w:proofErr w:type="spellStart"/>
+                              <w:t>sb</w:t>
+                            </w:r>
+                            <w:proofErr w:type="spellEnd"/>
                             <w:r>
                               <w:rPr>
                                 <w:rFonts w:ascii="Consolas" w:hAnsi="Consolas"/>
@@ -15819,7 +15849,45 @@
                                 <w:szCs w:val="14"/>
                                 <w:lang w:val="en-US"/>
                               </w:rPr>
-                              <w:t>t_slv_sb</w:t>
+                              <w:t xml:space="preserve"> :</w:t>
+                            </w:r>
+                            <w:proofErr w:type="gramEnd"/>
+                            <w:r>
+                              <w:rPr>
+                                <w:rFonts w:ascii="Consolas" w:hAnsi="Consolas"/>
+                                <w:sz w:val="14"/>
+                                <w:szCs w:val="14"/>
+                                <w:lang w:val="en-US"/>
+                              </w:rPr>
+                              <w:t xml:space="preserve"> </w:t>
+                            </w:r>
+                            <w:proofErr w:type="spellStart"/>
+                            <w:r>
+                              <w:rPr>
+                                <w:rFonts w:ascii="Consolas" w:hAnsi="Consolas"/>
+                                <w:sz w:val="14"/>
+                                <w:szCs w:val="14"/>
+                                <w:lang w:val="en-US"/>
+                              </w:rPr>
+                              <w:t>t_</w:t>
+                            </w:r>
+                            <w:r>
+                              <w:rPr>
+                                <w:rFonts w:ascii="Consolas" w:hAnsi="Consolas"/>
+                                <w:sz w:val="14"/>
+                                <w:szCs w:val="14"/>
+                                <w:lang w:val="en-US"/>
+                              </w:rPr>
+                              <w:t>generic</w:t>
+                            </w:r>
+                            <w:r>
+                              <w:rPr>
+                                <w:rFonts w:ascii="Consolas" w:hAnsi="Consolas"/>
+                                <w:sz w:val="14"/>
+                                <w:szCs w:val="14"/>
+                                <w:lang w:val="en-US"/>
+                              </w:rPr>
+                              <w:t>_sb</w:t>
                             </w:r>
                             <w:proofErr w:type="spellEnd"/>
                             <w:r>
@@ -15864,68 +15932,11 @@
                             <w:pPr>
                               <w:ind w:left="-144"/>
                               <w:rPr>
-                                <w:rFonts w:ascii="Consolas" w:hAnsi="Consolas"/>
-                                <w:sz w:val="14"/>
-                                <w:szCs w:val="14"/>
+                                <w:sz w:val="18"/>
+                                <w:szCs w:val="18"/>
                                 <w:lang w:val="en-US"/>
                               </w:rPr>
                             </w:pPr>
-                            <w:r>
-                              <w:rPr>
-                                <w:rFonts w:ascii="Consolas" w:hAnsi="Consolas"/>
-                                <w:sz w:val="14"/>
-                                <w:szCs w:val="14"/>
-                                <w:lang w:val="en-US"/>
-                              </w:rPr>
-                              <w:t xml:space="preserve">   </w:t>
-                            </w:r>
-                            <w:proofErr w:type="spellStart"/>
-                            <w:r>
-                              <w:rPr>
-                                <w:rFonts w:ascii="Consolas" w:hAnsi="Consolas"/>
-                                <w:sz w:val="14"/>
-                                <w:szCs w:val="14"/>
-                                <w:lang w:val="en-US"/>
-                              </w:rPr>
-                              <w:t>slv_sb.config</w:t>
-                            </w:r>
-                            <w:proofErr w:type="spellEnd"/>
-                            <w:r>
-                              <w:rPr>
-                                <w:rFonts w:ascii="Consolas" w:hAnsi="Consolas"/>
-                                <w:sz w:val="14"/>
-                                <w:szCs w:val="14"/>
-                                <w:lang w:val="en-US"/>
-                              </w:rPr>
-                              <w:t>(C_SB_CONFIG_DEFAULT); --</w:t>
-                            </w:r>
-                            <w:r>
-                              <w:rPr>
-                                <w:rFonts w:ascii="Consolas" w:hAnsi="Consolas"/>
-                                <w:sz w:val="14"/>
-                                <w:szCs w:val="14"/>
-                                <w:lang w:val="en-US"/>
-                              </w:rPr>
-                              <w:t xml:space="preserve"> </w:t>
-                            </w:r>
-                            <w:r>
-                              <w:rPr>
-                                <w:rFonts w:ascii="Consolas" w:hAnsi="Consolas"/>
-                                <w:sz w:val="14"/>
-                                <w:szCs w:val="14"/>
-                                <w:lang w:val="en-US"/>
-                              </w:rPr>
-                              <w:t xml:space="preserve">initialize </w:t>
-                            </w:r>
-                            <w:r>
-                              <w:rPr>
-                                <w:rFonts w:ascii="Consolas" w:hAnsi="Consolas"/>
-                                <w:sz w:val="14"/>
-                                <w:szCs w:val="14"/>
-                                <w:lang w:val="en-US"/>
-                              </w:rPr>
-                              <w:t>scoreboard</w:t>
-                            </w:r>
                           </w:p>
                           <w:p>
                             <w:pPr>
@@ -15944,7 +15955,36 @@
                                 <w:szCs w:val="14"/>
                                 <w:lang w:val="en-US"/>
                               </w:rPr>
-                              <w:t xml:space="preserve">   ...</w:t>
+                              <w:t xml:space="preserve">   </w:t>
+                            </w:r>
+                            <w:r>
+                              <w:rPr>
+                                <w:rFonts w:ascii="Consolas" w:hAnsi="Consolas"/>
+                                <w:sz w:val="14"/>
+                                <w:szCs w:val="14"/>
+                                <w:lang w:val="en-US"/>
+                              </w:rPr>
+                              <w:t xml:space="preserve">library </w:t>
+                            </w:r>
+                            <w:proofErr w:type="spellStart"/>
+                            <w:r>
+                              <w:rPr>
+                                <w:rFonts w:ascii="Consolas" w:hAnsi="Consolas"/>
+                                <w:sz w:val="14"/>
+                                <w:szCs w:val="14"/>
+                                <w:lang w:val="en-US"/>
+                              </w:rPr>
+                              <w:t>bitvis_vip_scoreboard</w:t>
+                            </w:r>
+                            <w:proofErr w:type="spellEnd"/>
+                            <w:r>
+                              <w:rPr>
+                                <w:rFonts w:ascii="Consolas" w:hAnsi="Consolas"/>
+                                <w:sz w:val="14"/>
+                                <w:szCs w:val="14"/>
+                                <w:lang w:val="en-US"/>
+                              </w:rPr>
+                              <w:t>;</w:t>
                             </w:r>
                           </w:p>
                           <w:p>
@@ -15964,8 +16004,9 @@
                                 <w:szCs w:val="14"/>
                                 <w:lang w:val="en-US"/>
                               </w:rPr>
-                              <w:t xml:space="preserve">   </w:t>
-                            </w:r>
+                              <w:t xml:space="preserve">   use </w:t>
+                            </w:r>
+                            <w:proofErr w:type="spellStart"/>
                             <w:r>
                               <w:rPr>
                                 <w:rFonts w:ascii="Consolas" w:hAnsi="Consolas"/>
@@ -15973,8 +16014,9 @@
                                 <w:szCs w:val="14"/>
                                 <w:lang w:val="en-US"/>
                               </w:rPr>
-                              <w:t>slv_sb.</w:t>
-                            </w:r>
+                              <w:t>bitvis_vip_scoreboard.generic_sb_support_pkg.all</w:t>
+                            </w:r>
+                            <w:proofErr w:type="spellEnd"/>
                             <w:r>
                               <w:rPr>
                                 <w:rFonts w:ascii="Consolas" w:hAnsi="Consolas"/>
@@ -15982,52 +16024,7 @@
                                 <w:szCs w:val="14"/>
                                 <w:lang w:val="en-US"/>
                               </w:rPr>
-                              <w:t>set_</w:t>
-                            </w:r>
-                            <w:r>
-                              <w:rPr>
-                                <w:rFonts w:ascii="Consolas" w:hAnsi="Consolas"/>
-                                <w:sz w:val="14"/>
-                                <w:szCs w:val="14"/>
-                                <w:lang w:val="en-US"/>
-                              </w:rPr>
-                              <w:t>scope</w:t>
-                            </w:r>
-                            <w:r>
-                              <w:rPr>
-                                <w:rFonts w:ascii="Consolas" w:hAnsi="Consolas"/>
-                                <w:sz w:val="14"/>
-                                <w:szCs w:val="14"/>
-                                <w:lang w:val="en-US"/>
-                              </w:rPr>
-                              <w:t>(</w:t>
-                            </w:r>
-                            <w:r>
-                              <w:rPr>
-                                <w:rFonts w:ascii="Consolas" w:hAnsi="Consolas"/>
-                                <w:sz w:val="14"/>
-                                <w:szCs w:val="14"/>
-                                <w:lang w:val="en-US"/>
-                              </w:rPr>
-                              <w:t>“SLV SB”</w:t>
-                            </w:r>
-                            <w:r>
-                              <w:rPr>
-                                <w:rFonts w:ascii="Consolas" w:hAnsi="Consolas"/>
-                                <w:sz w:val="14"/>
-                                <w:szCs w:val="14"/>
-                                <w:lang w:val="en-US"/>
-                              </w:rPr>
-                              <w:t>); --</w:t>
-                            </w:r>
-                            <w:r>
-                              <w:rPr>
-                                <w:rFonts w:ascii="Consolas" w:hAnsi="Consolas"/>
-                                <w:sz w:val="14"/>
-                                <w:szCs w:val="14"/>
-                                <w:lang w:val="en-US"/>
-                              </w:rPr>
-                              <w:t xml:space="preserve"> set name of scoreboard</w:t>
+                              <w:t>;</w:t>
                             </w:r>
                           </w:p>
                           <w:p>
@@ -16077,9 +16074,9 @@
                                 <w:szCs w:val="14"/>
                                 <w:lang w:val="en-US"/>
                               </w:rPr>
-                              <w:t>slv_sb.add_</w:t>
-                            </w:r>
-                            <w:proofErr w:type="gramStart"/>
+                              <w:t>slv_sb.config</w:t>
+                            </w:r>
+                            <w:proofErr w:type="spellEnd"/>
                             <w:r>
                               <w:rPr>
                                 <w:rFonts w:ascii="Consolas" w:hAnsi="Consolas"/>
@@ -16087,9 +16084,10 @@
                                 <w:szCs w:val="14"/>
                                 <w:lang w:val="en-US"/>
                               </w:rPr>
-                              <w:t>expected</w:t>
-                            </w:r>
-                            <w:proofErr w:type="spellEnd"/>
+                              <w:t>(C_SB_CONFIG_DEFAULT); -</w:t>
+                            </w:r>
+                            <w:bookmarkStart w:id="4" w:name="_GoBack"/>
+                            <w:bookmarkEnd w:id="4"/>
                             <w:r>
                               <w:rPr>
                                 <w:rFonts w:ascii="Consolas" w:hAnsi="Consolas"/>
@@ -16097,10 +16095,8 @@
                                 <w:szCs w:val="14"/>
                                 <w:lang w:val="en-US"/>
                               </w:rPr>
-                              <w:t>(</w:t>
-                            </w:r>
-                            <w:proofErr w:type="spellStart"/>
-                            <w:proofErr w:type="gramEnd"/>
+                              <w:t>-</w:t>
+                            </w:r>
                             <w:r>
                               <w:rPr>
                                 <w:rFonts w:ascii="Consolas" w:hAnsi="Consolas"/>
@@ -16108,9 +16104,8 @@
                                 <w:szCs w:val="14"/>
                                 <w:lang w:val="en-US"/>
                               </w:rPr>
-                              <w:t>v_expected</w:t>
-                            </w:r>
-                            <w:proofErr w:type="spellEnd"/>
+                              <w:t xml:space="preserve"> </w:t>
+                            </w:r>
                             <w:r>
                               <w:rPr>
                                 <w:rFonts w:ascii="Consolas" w:hAnsi="Consolas"/>
@@ -16118,7 +16113,16 @@
                                 <w:szCs w:val="14"/>
                                 <w:lang w:val="en-US"/>
                               </w:rPr>
-                              <w:t>, “Adding expected”);</w:t>
+                              <w:t xml:space="preserve">initialize </w:t>
+                            </w:r>
+                            <w:r>
+                              <w:rPr>
+                                <w:rFonts w:ascii="Consolas" w:hAnsi="Consolas"/>
+                                <w:sz w:val="14"/>
+                                <w:szCs w:val="14"/>
+                                <w:lang w:val="en-US"/>
+                              </w:rPr>
+                              <w:t>scoreboard</w:t>
                             </w:r>
                           </w:p>
                           <w:p>
@@ -16138,7 +16142,56 @@
                                 <w:szCs w:val="14"/>
                                 <w:lang w:val="en-US"/>
                               </w:rPr>
-                              <w:t xml:space="preserve">   ...</w:t>
+                              <w:t xml:space="preserve">   </w:t>
+                            </w:r>
+                            <w:proofErr w:type="spellStart"/>
+                            <w:r>
+                              <w:rPr>
+                                <w:rFonts w:ascii="Consolas" w:hAnsi="Consolas"/>
+                                <w:sz w:val="14"/>
+                                <w:szCs w:val="14"/>
+                                <w:lang w:val="en-US"/>
+                              </w:rPr>
+                              <w:t>slv_</w:t>
+                            </w:r>
+                            <w:proofErr w:type="gramStart"/>
+                            <w:r>
+                              <w:rPr>
+                                <w:rFonts w:ascii="Consolas" w:hAnsi="Consolas"/>
+                                <w:sz w:val="14"/>
+                                <w:szCs w:val="14"/>
+                                <w:lang w:val="en-US"/>
+                              </w:rPr>
+                              <w:t>sb.enable</w:t>
+                            </w:r>
+                            <w:proofErr w:type="spellEnd"/>
+                            <w:proofErr w:type="gramEnd"/>
+                            <w:r>
+                              <w:rPr>
+                                <w:rFonts w:ascii="Consolas" w:hAnsi="Consolas"/>
+                                <w:sz w:val="14"/>
+                                <w:szCs w:val="14"/>
+                                <w:lang w:val="en-US"/>
+                              </w:rPr>
+                              <w:t>(VOID);</w:t>
+                            </w:r>
+                            <w:r>
+                              <w:rPr>
+                                <w:rFonts w:ascii="Consolas" w:hAnsi="Consolas"/>
+                                <w:sz w:val="14"/>
+                                <w:szCs w:val="14"/>
+                                <w:lang w:val="en-US"/>
+                              </w:rPr>
+                              <w:t xml:space="preserve"> -- enab</w:t>
+                            </w:r>
+                            <w:r>
+                              <w:rPr>
+                                <w:rFonts w:ascii="Consolas" w:hAnsi="Consolas"/>
+                                <w:sz w:val="14"/>
+                                <w:szCs w:val="14"/>
+                                <w:lang w:val="en-US"/>
+                              </w:rPr>
+                              <w:t>le scoreboard</w:t>
                             </w:r>
                           </w:p>
                           <w:p>
@@ -16168,9 +16221,8 @@
                                 <w:szCs w:val="14"/>
                                 <w:lang w:val="en-US"/>
                               </w:rPr>
-                              <w:t>slv_</w:t>
-                            </w:r>
-                            <w:proofErr w:type="gramStart"/>
+                              <w:t>slv_sb.</w:t>
+                            </w:r>
                             <w:r>
                               <w:rPr>
                                 <w:rFonts w:ascii="Consolas" w:hAnsi="Consolas"/>
@@ -16178,9 +16230,9 @@
                                 <w:szCs w:val="14"/>
                                 <w:lang w:val="en-US"/>
                               </w:rPr>
-                              <w:t>sb.check</w:t>
-                            </w:r>
-                            <w:proofErr w:type="gramEnd"/>
+                              <w:t>set_</w:t>
+                            </w:r>
+                            <w:proofErr w:type="gramStart"/>
                             <w:r>
                               <w:rPr>
                                 <w:rFonts w:ascii="Consolas" w:hAnsi="Consolas"/>
@@ -16188,7 +16240,7 @@
                                 <w:szCs w:val="14"/>
                                 <w:lang w:val="en-US"/>
                               </w:rPr>
-                              <w:t>_actual</w:t>
+                              <w:t>scope</w:t>
                             </w:r>
                             <w:proofErr w:type="spellEnd"/>
                             <w:r>
@@ -16200,7 +16252,7 @@
                               </w:rPr>
                               <w:t>(</w:t>
                             </w:r>
-                            <w:proofErr w:type="spellStart"/>
+                            <w:proofErr w:type="gramEnd"/>
                             <w:r>
                               <w:rPr>
                                 <w:rFonts w:ascii="Consolas" w:hAnsi="Consolas"/>
@@ -16208,9 +16260,8 @@
                                 <w:szCs w:val="14"/>
                                 <w:lang w:val="en-US"/>
                               </w:rPr>
-                              <w:t>v_output</w:t>
-                            </w:r>
-                            <w:proofErr w:type="spellEnd"/>
+                              <w:t>“SLV SB”</w:t>
+                            </w:r>
                             <w:r>
                               <w:rPr>
                                 <w:rFonts w:ascii="Consolas" w:hAnsi="Consolas"/>
@@ -16218,7 +16269,16 @@
                                 <w:szCs w:val="14"/>
                                 <w:lang w:val="en-US"/>
                               </w:rPr>
-                              <w:t>, “Checking DUT output”);</w:t>
+                              <w:t>); --</w:t>
+                            </w:r>
+                            <w:r>
+                              <w:rPr>
+                                <w:rFonts w:ascii="Consolas" w:hAnsi="Consolas"/>
+                                <w:sz w:val="14"/>
+                                <w:szCs w:val="14"/>
+                                <w:lang w:val="en-US"/>
+                              </w:rPr>
+                              <w:t xml:space="preserve"> set name of scoreboard</w:t>
                             </w:r>
                           </w:p>
                           <w:p>
@@ -16268,9 +16328,9 @@
                                 <w:szCs w:val="14"/>
                                 <w:lang w:val="en-US"/>
                               </w:rPr>
-                              <w:t>check_value</w:t>
-                            </w:r>
-                            <w:proofErr w:type="spellEnd"/>
+                              <w:t>slv_sb.add_</w:t>
+                            </w:r>
+                            <w:proofErr w:type="gramStart"/>
                             <w:r>
                               <w:rPr>
                                 <w:rFonts w:ascii="Consolas" w:hAnsi="Consolas"/>
@@ -16278,9 +16338,9 @@
                                 <w:szCs w:val="14"/>
                                 <w:lang w:val="en-US"/>
                               </w:rPr>
-                              <w:t>(</w:t>
-                            </w:r>
-                            <w:proofErr w:type="spellStart"/>
+                              <w:t>expected</w:t>
+                            </w:r>
+                            <w:proofErr w:type="spellEnd"/>
                             <w:r>
                               <w:rPr>
                                 <w:rFonts w:ascii="Consolas" w:hAnsi="Consolas"/>
@@ -16288,9 +16348,10 @@
                                 <w:szCs w:val="14"/>
                                 <w:lang w:val="en-US"/>
                               </w:rPr>
-                              <w:t>slv_sb.is_empty</w:t>
-                            </w:r>
-                            <w:proofErr w:type="spellEnd"/>
+                              <w:t>(</w:t>
+                            </w:r>
+                            <w:proofErr w:type="spellStart"/>
+                            <w:proofErr w:type="gramEnd"/>
                             <w:r>
                               <w:rPr>
                                 <w:rFonts w:ascii="Consolas" w:hAnsi="Consolas"/>
@@ -16298,8 +16359,9 @@
                                 <w:szCs w:val="14"/>
                                 <w:lang w:val="en-US"/>
                               </w:rPr>
-                              <w:t xml:space="preserve">(VOID), ERROR, “Check that </w:t>
-                            </w:r>
+                              <w:t>v_expected</w:t>
+                            </w:r>
+                            <w:proofErr w:type="spellEnd"/>
                             <w:r>
                               <w:rPr>
                                 <w:rFonts w:ascii="Consolas" w:hAnsi="Consolas"/>
@@ -16307,16 +16369,7 @@
                                 <w:szCs w:val="14"/>
                                 <w:lang w:val="en-US"/>
                               </w:rPr>
-                              <w:t>scoreboard</w:t>
-                            </w:r>
-                            <w:r>
-                              <w:rPr>
-                                <w:rFonts w:ascii="Consolas" w:hAnsi="Consolas"/>
-                                <w:sz w:val="14"/>
-                                <w:szCs w:val="14"/>
-                                <w:lang w:val="en-US"/>
-                              </w:rPr>
-                              <w:t xml:space="preserve"> is empty”);</w:t>
+                              <w:t>, “Adding expected”);</w:t>
                             </w:r>
                           </w:p>
                           <w:p>
@@ -16376,10 +16429,217 @@
                                 <w:szCs w:val="14"/>
                                 <w:lang w:val="en-US"/>
                               </w:rPr>
+                              <w:t>sb.check</w:t>
+                            </w:r>
+                            <w:proofErr w:type="gramEnd"/>
+                            <w:r>
+                              <w:rPr>
+                                <w:rFonts w:ascii="Consolas" w:hAnsi="Consolas"/>
+                                <w:sz w:val="14"/>
+                                <w:szCs w:val="14"/>
+                                <w:lang w:val="en-US"/>
+                              </w:rPr>
+                              <w:t>_actual</w:t>
+                            </w:r>
+                            <w:proofErr w:type="spellEnd"/>
+                            <w:r>
+                              <w:rPr>
+                                <w:rFonts w:ascii="Consolas" w:hAnsi="Consolas"/>
+                                <w:sz w:val="14"/>
+                                <w:szCs w:val="14"/>
+                                <w:lang w:val="en-US"/>
+                              </w:rPr>
+                              <w:t>(</w:t>
+                            </w:r>
+                            <w:proofErr w:type="spellStart"/>
+                            <w:r>
+                              <w:rPr>
+                                <w:rFonts w:ascii="Consolas" w:hAnsi="Consolas"/>
+                                <w:sz w:val="14"/>
+                                <w:szCs w:val="14"/>
+                                <w:lang w:val="en-US"/>
+                              </w:rPr>
+                              <w:t>v_output</w:t>
+                            </w:r>
+                            <w:proofErr w:type="spellEnd"/>
+                            <w:r>
+                              <w:rPr>
+                                <w:rFonts w:ascii="Consolas" w:hAnsi="Consolas"/>
+                                <w:sz w:val="14"/>
+                                <w:szCs w:val="14"/>
+                                <w:lang w:val="en-US"/>
+                              </w:rPr>
+                              <w:t>, “Checking DUT output”);</w:t>
+                            </w:r>
+                          </w:p>
+                          <w:p>
+                            <w:pPr>
+                              <w:ind w:left="-144"/>
+                              <w:rPr>
+                                <w:rFonts w:ascii="Consolas" w:hAnsi="Consolas"/>
+                                <w:sz w:val="14"/>
+                                <w:szCs w:val="14"/>
+                                <w:lang w:val="en-US"/>
+                              </w:rPr>
+                            </w:pPr>
+                            <w:r>
+                              <w:rPr>
+                                <w:rFonts w:ascii="Consolas" w:hAnsi="Consolas"/>
+                                <w:sz w:val="14"/>
+                                <w:szCs w:val="14"/>
+                                <w:lang w:val="en-US"/>
+                              </w:rPr>
+                              <w:t xml:space="preserve">   ...</w:t>
+                            </w:r>
+                          </w:p>
+                          <w:p>
+                            <w:pPr>
+                              <w:ind w:left="-144"/>
+                              <w:rPr>
+                                <w:rFonts w:ascii="Consolas" w:hAnsi="Consolas"/>
+                                <w:sz w:val="14"/>
+                                <w:szCs w:val="14"/>
+                                <w:lang w:val="en-US"/>
+                              </w:rPr>
+                            </w:pPr>
+                            <w:r>
+                              <w:rPr>
+                                <w:rFonts w:ascii="Consolas" w:hAnsi="Consolas"/>
+                                <w:sz w:val="14"/>
+                                <w:szCs w:val="14"/>
+                                <w:lang w:val="en-US"/>
+                              </w:rPr>
+                              <w:t xml:space="preserve">   </w:t>
+                            </w:r>
+                            <w:proofErr w:type="spellStart"/>
+                            <w:r>
+                              <w:rPr>
+                                <w:rFonts w:ascii="Consolas" w:hAnsi="Consolas"/>
+                                <w:sz w:val="14"/>
+                                <w:szCs w:val="14"/>
+                                <w:lang w:val="en-US"/>
+                              </w:rPr>
+                              <w:t>check_value</w:t>
+                            </w:r>
+                            <w:proofErr w:type="spellEnd"/>
+                            <w:r>
+                              <w:rPr>
+                                <w:rFonts w:ascii="Consolas" w:hAnsi="Consolas"/>
+                                <w:sz w:val="14"/>
+                                <w:szCs w:val="14"/>
+                                <w:lang w:val="en-US"/>
+                              </w:rPr>
+                              <w:t>(</w:t>
+                            </w:r>
+                            <w:proofErr w:type="spellStart"/>
+                            <w:r>
+                              <w:rPr>
+                                <w:rFonts w:ascii="Consolas" w:hAnsi="Consolas"/>
+                                <w:sz w:val="14"/>
+                                <w:szCs w:val="14"/>
+                                <w:lang w:val="en-US"/>
+                              </w:rPr>
+                              <w:t>slv_sb.is_empty</w:t>
+                            </w:r>
+                            <w:proofErr w:type="spellEnd"/>
+                            <w:r>
+                              <w:rPr>
+                                <w:rFonts w:ascii="Consolas" w:hAnsi="Consolas"/>
+                                <w:sz w:val="14"/>
+                                <w:szCs w:val="14"/>
+                                <w:lang w:val="en-US"/>
+                              </w:rPr>
+                              <w:t xml:space="preserve">(VOID), ERROR, “Check that </w:t>
+                            </w:r>
+                            <w:r>
+                              <w:rPr>
+                                <w:rFonts w:ascii="Consolas" w:hAnsi="Consolas"/>
+                                <w:sz w:val="14"/>
+                                <w:szCs w:val="14"/>
+                                <w:lang w:val="en-US"/>
+                              </w:rPr>
+                              <w:t>scoreboard</w:t>
+                            </w:r>
+                            <w:r>
+                              <w:rPr>
+                                <w:rFonts w:ascii="Consolas" w:hAnsi="Consolas"/>
+                                <w:sz w:val="14"/>
+                                <w:szCs w:val="14"/>
+                                <w:lang w:val="en-US"/>
+                              </w:rPr>
+                              <w:t xml:space="preserve"> is empty”);</w:t>
+                            </w:r>
+                          </w:p>
+                          <w:p>
+                            <w:pPr>
+                              <w:ind w:left="-144"/>
+                              <w:rPr>
+                                <w:rFonts w:ascii="Consolas" w:hAnsi="Consolas"/>
+                                <w:sz w:val="14"/>
+                                <w:szCs w:val="14"/>
+                                <w:lang w:val="en-US"/>
+                              </w:rPr>
+                            </w:pPr>
+                            <w:r>
+                              <w:rPr>
+                                <w:rFonts w:ascii="Consolas" w:hAnsi="Consolas"/>
+                                <w:sz w:val="14"/>
+                                <w:szCs w:val="14"/>
+                                <w:lang w:val="en-US"/>
+                              </w:rPr>
+                              <w:t xml:space="preserve">   ...</w:t>
+                            </w:r>
+                          </w:p>
+                          <w:p>
+                            <w:pPr>
+                              <w:ind w:left="-144"/>
+                              <w:rPr>
+                                <w:rFonts w:ascii="Consolas" w:hAnsi="Consolas"/>
+                                <w:sz w:val="14"/>
+                                <w:szCs w:val="14"/>
+                                <w:lang w:val="en-US"/>
+                              </w:rPr>
+                            </w:pPr>
+                            <w:r>
+                              <w:rPr>
+                                <w:rFonts w:ascii="Consolas" w:hAnsi="Consolas"/>
+                                <w:sz w:val="14"/>
+                                <w:szCs w:val="14"/>
+                                <w:lang w:val="en-US"/>
+                              </w:rPr>
+                              <w:t xml:space="preserve">   </w:t>
+                            </w:r>
+                            <w:proofErr w:type="spellStart"/>
+                            <w:r>
+                              <w:rPr>
+                                <w:rFonts w:ascii="Consolas" w:hAnsi="Consolas"/>
+                                <w:sz w:val="14"/>
+                                <w:szCs w:val="14"/>
+                                <w:lang w:val="en-US"/>
+                              </w:rPr>
+                              <w:t>slv_</w:t>
+                            </w:r>
+                            <w:proofErr w:type="gramStart"/>
+                            <w:r>
+                              <w:rPr>
+                                <w:rFonts w:ascii="Consolas" w:hAnsi="Consolas"/>
+                                <w:sz w:val="14"/>
+                                <w:szCs w:val="14"/>
+                                <w:lang w:val="en-US"/>
+                              </w:rPr>
                               <w:t>sb.report</w:t>
                             </w:r>
+                            <w:proofErr w:type="gramEnd"/>
+                            <w:r>
+                              <w:rPr>
+                                <w:rFonts w:ascii="Consolas" w:hAnsi="Consolas"/>
+                                <w:sz w:val="14"/>
+                                <w:szCs w:val="14"/>
+                                <w:lang w:val="en-US"/>
+                              </w:rPr>
+                              <w:t>_counters</w:t>
+                            </w:r>
                             <w:proofErr w:type="spellEnd"/>
-                            <w:proofErr w:type="gramEnd"/>
                             <w:r>
                               <w:rPr>
                                 <w:rFonts w:ascii="Consolas" w:hAnsi="Consolas"/>
@@ -16503,7 +16763,15 @@
                           <w:szCs w:val="18"/>
                           <w:lang w:val="en-US"/>
                         </w:rPr>
-                        <w:t>Queue declaration:</w:t>
+                        <w:t>Scoreboard</w:t>
+                      </w:r>
+                      <w:r>
+                        <w:rPr>
+                          <w:sz w:val="18"/>
+                          <w:szCs w:val="18"/>
+                          <w:lang w:val="en-US"/>
+                        </w:rPr>
+                        <w:t xml:space="preserve"> declaration:</w:t>
                       </w:r>
                     </w:p>
                     <w:p>
@@ -16585,6 +16853,7 @@
                         </w:rPr>
                         <w:t>slv_</w:t>
                       </w:r>
+                      <w:proofErr w:type="gramStart"/>
                       <w:r>
                         <w:rPr>
                           <w:rFonts w:ascii="Consolas" w:hAnsi="Consolas"/>
@@ -16602,7 +16871,17 @@
                           <w:szCs w:val="14"/>
                           <w:lang w:val="en-US"/>
                         </w:rPr>
-                        <w:t xml:space="preserve"> : </w:t>
+                        <w:t xml:space="preserve"> :</w:t>
+                      </w:r>
+                      <w:proofErr w:type="gramEnd"/>
+                      <w:r>
+                        <w:rPr>
+                          <w:rFonts w:ascii="Consolas" w:hAnsi="Consolas"/>
+                          <w:sz w:val="14"/>
+                          <w:szCs w:val="14"/>
+                          <w:lang w:val="en-US"/>
+                        </w:rPr>
+                        <w:t xml:space="preserve"> </w:t>
                       </w:r>
                       <w:proofErr w:type="spellStart"/>
                       <w:r>
@@ -16612,7 +16891,25 @@
                           <w:szCs w:val="14"/>
                           <w:lang w:val="en-US"/>
                         </w:rPr>
-                        <w:t>t_slv_sb</w:t>
+                        <w:t>t_</w:t>
+                      </w:r>
+                      <w:r>
+                        <w:rPr>
+                          <w:rFonts w:ascii="Consolas" w:hAnsi="Consolas"/>
+                          <w:sz w:val="14"/>
+                          <w:szCs w:val="14"/>
+                          <w:lang w:val="en-US"/>
+                        </w:rPr>
+                        <w:t>generic</w:t>
+                      </w:r>
+                      <w:r>
+                        <w:rPr>
+                          <w:rFonts w:ascii="Consolas" w:hAnsi="Consolas"/>
+                          <w:sz w:val="14"/>
+                          <w:szCs w:val="14"/>
+                          <w:lang w:val="en-US"/>
+                        </w:rPr>
+                        <w:t>_sb</w:t>
                       </w:r>
                       <w:proofErr w:type="spellEnd"/>
                       <w:r>
@@ -16657,6 +16954,125 @@
                       <w:pPr>
                         <w:ind w:left="-144"/>
                         <w:rPr>
+                          <w:sz w:val="18"/>
+                          <w:szCs w:val="18"/>
+                          <w:lang w:val="en-US"/>
+                        </w:rPr>
+                      </w:pPr>
+                    </w:p>
+                    <w:p>
+                      <w:pPr>
+                        <w:ind w:left="-144"/>
+                        <w:rPr>
+                          <w:rFonts w:ascii="Consolas" w:hAnsi="Consolas"/>
+                          <w:sz w:val="14"/>
+                          <w:szCs w:val="14"/>
+                          <w:lang w:val="en-US"/>
+                        </w:rPr>
+                      </w:pPr>
+                      <w:r>
+                        <w:rPr>
+                          <w:rFonts w:ascii="Consolas" w:hAnsi="Consolas"/>
+                          <w:sz w:val="14"/>
+                          <w:szCs w:val="14"/>
+                          <w:lang w:val="en-US"/>
+                        </w:rPr>
+                        <w:t xml:space="preserve">   </w:t>
+                      </w:r>
+                      <w:r>
+                        <w:rPr>
+                          <w:rFonts w:ascii="Consolas" w:hAnsi="Consolas"/>
+                          <w:sz w:val="14"/>
+                          <w:szCs w:val="14"/>
+                          <w:lang w:val="en-US"/>
+                        </w:rPr>
+                        <w:t xml:space="preserve">library </w:t>
+                      </w:r>
+                      <w:proofErr w:type="spellStart"/>
+                      <w:r>
+                        <w:rPr>
+                          <w:rFonts w:ascii="Consolas" w:hAnsi="Consolas"/>
+                          <w:sz w:val="14"/>
+                          <w:szCs w:val="14"/>
+                          <w:lang w:val="en-US"/>
+                        </w:rPr>
+                        <w:t>bitvis_vip_scoreboard</w:t>
+                      </w:r>
+                      <w:proofErr w:type="spellEnd"/>
+                      <w:r>
+                        <w:rPr>
+                          <w:rFonts w:ascii="Consolas" w:hAnsi="Consolas"/>
+                          <w:sz w:val="14"/>
+                          <w:szCs w:val="14"/>
+                          <w:lang w:val="en-US"/>
+                        </w:rPr>
+                        <w:t>;</w:t>
+                      </w:r>
+                    </w:p>
+                    <w:p>
+                      <w:pPr>
+                        <w:ind w:left="-144"/>
+                        <w:rPr>
+                          <w:rFonts w:ascii="Consolas" w:hAnsi="Consolas"/>
+                          <w:sz w:val="14"/>
+                          <w:szCs w:val="14"/>
+                          <w:lang w:val="en-US"/>
+                        </w:rPr>
+                      </w:pPr>
+                      <w:r>
+                        <w:rPr>
+                          <w:rFonts w:ascii="Consolas" w:hAnsi="Consolas"/>
+                          <w:sz w:val="14"/>
+                          <w:szCs w:val="14"/>
+                          <w:lang w:val="en-US"/>
+                        </w:rPr>
+                        <w:t xml:space="preserve">   use </w:t>
+                      </w:r>
+                      <w:proofErr w:type="spellStart"/>
+                      <w:r>
+                        <w:rPr>
+                          <w:rFonts w:ascii="Consolas" w:hAnsi="Consolas"/>
+                          <w:sz w:val="14"/>
+                          <w:szCs w:val="14"/>
+                          <w:lang w:val="en-US"/>
+                        </w:rPr>
+                        <w:t>bitvis_vip_scoreboard.generic_sb_support_pkg.all</w:t>
+                      </w:r>
+                      <w:proofErr w:type="spellEnd"/>
+                      <w:r>
+                        <w:rPr>
+                          <w:rFonts w:ascii="Consolas" w:hAnsi="Consolas"/>
+                          <w:sz w:val="14"/>
+                          <w:szCs w:val="14"/>
+                          <w:lang w:val="en-US"/>
+                        </w:rPr>
+                        <w:t>;</w:t>
+                      </w:r>
+                    </w:p>
+                    <w:p>
+                      <w:pPr>
+                        <w:ind w:left="-144"/>
+                        <w:rPr>
+                          <w:rFonts w:ascii="Consolas" w:hAnsi="Consolas"/>
+                          <w:sz w:val="14"/>
+                          <w:szCs w:val="14"/>
+                          <w:lang w:val="en-US"/>
+                        </w:rPr>
+                      </w:pPr>
+                      <w:r>
+                        <w:rPr>
+                          <w:rFonts w:ascii="Consolas" w:hAnsi="Consolas"/>
+                          <w:sz w:val="14"/>
+                          <w:szCs w:val="14"/>
+                          <w:lang w:val="en-US"/>
+                        </w:rPr>
+                        <w:t xml:space="preserve">   ...</w:t>
+                      </w:r>
+                    </w:p>
+                    <w:p>
+                      <w:pPr>
+                        <w:ind w:left="-144"/>
+                        <w:rPr>
                           <w:rFonts w:ascii="Consolas" w:hAnsi="Consolas"/>
                           <w:sz w:val="14"/>
                           <w:szCs w:val="14"/>
@@ -16690,7 +17106,18 @@
                           <w:szCs w:val="14"/>
                           <w:lang w:val="en-US"/>
                         </w:rPr>
-                        <w:t>(C_SB_CONFIG_DEFAULT); --</w:t>
+                        <w:t>(C_SB_CONFIG_DEFAULT); -</w:t>
+                      </w:r>
+                      <w:bookmarkStart w:id="6" w:name="_GoBack"/>
+                      <w:bookmarkEnd w:id="6"/>
+                      <w:r>
+                        <w:rPr>
+                          <w:rFonts w:ascii="Consolas" w:hAnsi="Consolas"/>
+                          <w:sz w:val="14"/>
+                          <w:szCs w:val="14"/>
+                          <w:lang w:val="en-US"/>
+                        </w:rPr>
+                        <w:t>-</w:t>
                       </w:r>
                       <w:r>
                         <w:rPr>
@@ -16737,7 +17164,56 @@
                           <w:szCs w:val="14"/>
                           <w:lang w:val="en-US"/>
                         </w:rPr>
-                        <w:t xml:space="preserve">   ...</w:t>
+                        <w:t xml:space="preserve">   </w:t>
+                      </w:r>
+                      <w:proofErr w:type="spellStart"/>
+                      <w:r>
+                        <w:rPr>
+                          <w:rFonts w:ascii="Consolas" w:hAnsi="Consolas"/>
+                          <w:sz w:val="14"/>
+                          <w:szCs w:val="14"/>
+                          <w:lang w:val="en-US"/>
+                        </w:rPr>
+                        <w:t>slv_</w:t>
+                      </w:r>
+                      <w:proofErr w:type="gramStart"/>
+                      <w:r>
+                        <w:rPr>
+                          <w:rFonts w:ascii="Consolas" w:hAnsi="Consolas"/>
+                          <w:sz w:val="14"/>
+                          <w:szCs w:val="14"/>
+                          <w:lang w:val="en-US"/>
+                        </w:rPr>
+                        <w:t>sb.enable</w:t>
+                      </w:r>
+                      <w:proofErr w:type="spellEnd"/>
+                      <w:proofErr w:type="gramEnd"/>
+                      <w:r>
+                        <w:rPr>
+                          <w:rFonts w:ascii="Consolas" w:hAnsi="Consolas"/>
+                          <w:sz w:val="14"/>
+                          <w:szCs w:val="14"/>
+                          <w:lang w:val="en-US"/>
+                        </w:rPr>
+                        <w:t>(VOID);</w:t>
+                      </w:r>
+                      <w:r>
+                        <w:rPr>
+                          <w:rFonts w:ascii="Consolas" w:hAnsi="Consolas"/>
+                          <w:sz w:val="14"/>
+                          <w:szCs w:val="14"/>
+                          <w:lang w:val="en-US"/>
+                        </w:rPr>
+                        <w:t xml:space="preserve"> -- enab</w:t>
+                      </w:r>
+                      <w:r>
+                        <w:rPr>
+                          <w:rFonts w:ascii="Consolas" w:hAnsi="Consolas"/>
+                          <w:sz w:val="14"/>
+                          <w:szCs w:val="14"/>
+                          <w:lang w:val="en-US"/>
+                        </w:rPr>
+                        <w:t>le scoreboard</w:t>
                       </w:r>
                     </w:p>
                     <w:p>
@@ -16759,6 +17235,7 @@
                         </w:rPr>
                         <w:t xml:space="preserve">   </w:t>
                       </w:r>
+                      <w:proofErr w:type="spellStart"/>
                       <w:r>
                         <w:rPr>
                           <w:rFonts w:ascii="Consolas" w:hAnsi="Consolas"/>
@@ -16777,6 +17254,7 @@
                         </w:rPr>
                         <w:t>set_</w:t>
                       </w:r>
+                      <w:proofErr w:type="gramStart"/>
                       <w:r>
                         <w:rPr>
                           <w:rFonts w:ascii="Consolas" w:hAnsi="Consolas"/>
@@ -16786,8 +17264,7 @@
                         </w:rPr>
                         <w:t>scope</w:t>
                       </w:r>
-                      <w:bookmarkStart w:id="6" w:name="_GoBack"/>
-                      <w:bookmarkEnd w:id="6"/>
+                      <w:proofErr w:type="spellEnd"/>
                       <w:r>
                         <w:rPr>
                           <w:rFonts w:ascii="Consolas" w:hAnsi="Consolas"/>
@@ -16797,6 +17274,7 @@
                         </w:rPr>
                         <w:t>(</w:t>
                       </w:r>
+                      <w:proofErr w:type="gramEnd"/>
                       <w:r>
                         <w:rPr>
                           <w:rFonts w:ascii="Consolas" w:hAnsi="Consolas"/>
@@ -17173,8 +17651,17 @@
                         </w:rPr>
                         <w:t>sb.report</w:t>
                       </w:r>
+                      <w:proofErr w:type="gramEnd"/>
+                      <w:r>
+                        <w:rPr>
+                          <w:rFonts w:ascii="Consolas" w:hAnsi="Consolas"/>
+                          <w:sz w:val="14"/>
+                          <w:szCs w:val="14"/>
+                          <w:lang w:val="en-US"/>
+                        </w:rPr>
+                        <w:t>_counters</w:t>
+                      </w:r>
                       <w:proofErr w:type="spellEnd"/>
-                      <w:proofErr w:type="gramEnd"/>
                       <w:r>
                         <w:rPr>
                           <w:rFonts w:ascii="Consolas" w:hAnsi="Consolas"/>
@@ -27057,6 +27544,7 @@
                 <w:rFonts w:ascii="Courier New" w:hAnsi="Courier New" w:cs="Courier New"/>
                 <w:sz w:val="15"/>
                 <w:szCs w:val="15"/>
+                <w:lang w:val="nb-NO"/>
               </w:rPr>
             </w:pPr>
             <w:r>
@@ -27067,73 +27555,14 @@
               </w:rPr>
               <w:t xml:space="preserve">    </w:t>
             </w:r>
-            <w:proofErr w:type="spellStart"/>
-            <w:r>
-              <w:rPr>
-                <w:rFonts w:ascii="Courier New" w:hAnsi="Courier New" w:cs="Courier New"/>
-                <w:sz w:val="15"/>
-                <w:szCs w:val="15"/>
-              </w:rPr>
-              <w:t>uart_</w:t>
-            </w:r>
-            <w:proofErr w:type="gramStart"/>
-            <w:r>
-              <w:rPr>
-                <w:rFonts w:ascii="Courier New" w:hAnsi="Courier New" w:cs="Courier New"/>
-                <w:sz w:val="15"/>
-                <w:szCs w:val="15"/>
-              </w:rPr>
-              <w:t>sb.enable</w:t>
-            </w:r>
-            <w:proofErr w:type="gramEnd"/>
-            <w:r>
-              <w:rPr>
-                <w:rFonts w:ascii="Courier New" w:hAnsi="Courier New" w:cs="Courier New"/>
-                <w:sz w:val="15"/>
-                <w:szCs w:val="15"/>
-              </w:rPr>
-              <w:t>_log_msg</w:t>
-            </w:r>
-            <w:proofErr w:type="spellEnd"/>
-            <w:r>
-              <w:rPr>
-                <w:rFonts w:ascii="Courier New" w:hAnsi="Courier New" w:cs="Courier New"/>
-                <w:sz w:val="15"/>
-                <w:szCs w:val="15"/>
-              </w:rPr>
-              <w:t>(</w:t>
-            </w:r>
-            <w:r>
-              <w:rPr>
-                <w:rFonts w:ascii="Courier New" w:hAnsi="Courier New" w:cs="Courier New"/>
-                <w:sz w:val="15"/>
-                <w:szCs w:val="15"/>
-              </w:rPr>
-              <w:t xml:space="preserve">2, </w:t>
-            </w:r>
-            <w:r>
-              <w:rPr>
-                <w:rFonts w:ascii="Courier New" w:hAnsi="Courier New" w:cs="Courier New"/>
-                <w:sz w:val="15"/>
-                <w:szCs w:val="15"/>
-              </w:rPr>
-              <w:t>ID_</w:t>
-            </w:r>
-            <w:r>
-              <w:rPr>
-                <w:rFonts w:ascii="Courier New" w:hAnsi="Courier New" w:cs="Courier New"/>
-                <w:sz w:val="15"/>
-                <w:szCs w:val="15"/>
-              </w:rPr>
-              <w:t>DATA</w:t>
-            </w:r>
-            <w:r>
-              <w:rPr>
-                <w:rFonts w:ascii="Courier New" w:hAnsi="Courier New" w:cs="Courier New"/>
-                <w:sz w:val="15"/>
-                <w:szCs w:val="15"/>
-              </w:rPr>
-              <w:t>);</w:t>
+            <w:r>
+              <w:rPr>
+                <w:rFonts w:ascii="Courier New" w:hAnsi="Courier New" w:cs="Courier New"/>
+                <w:sz w:val="15"/>
+                <w:szCs w:val="15"/>
+                <w:lang w:val="nb-NO"/>
+              </w:rPr>
+              <w:t>uart_sb.enable_log_msg(2, ID_DATA);</w:t>
             </w:r>
           </w:p>
           <w:p>
@@ -27152,6 +27581,7 @@
                 <w:rFonts w:ascii="Courier New" w:hAnsi="Courier New" w:cs="Courier New"/>
                 <w:sz w:val="15"/>
                 <w:szCs w:val="15"/>
+                <w:lang w:val="nb-NO"/>
               </w:rPr>
               <w:t xml:space="preserve">    </w:t>
             </w:r>
@@ -27741,6 +28171,23 @@
                 <w:szCs w:val="14"/>
               </w:rPr>
             </w:pPr>
+            <w:proofErr w:type="spellStart"/>
+            <w:r>
+              <w:rPr>
+                <w:rFonts w:cs="Helvetica"/>
+                <w:b/>
+                <w:szCs w:val="14"/>
+              </w:rPr>
+              <w:t>report</w:t>
+            </w:r>
+            <w:r>
+              <w:rPr>
+                <w:rFonts w:cs="Helvetica"/>
+                <w:b/>
+                <w:szCs w:val="14"/>
+              </w:rPr>
+              <w:t>_</w:t>
+            </w:r>
             <w:proofErr w:type="gramStart"/>
             <w:r>
               <w:rPr>
@@ -27748,7 +28195,16 @@
                 <w:b/>
                 <w:szCs w:val="14"/>
               </w:rPr>
-              <w:t>report(</w:t>
+              <w:t>counters</w:t>
+            </w:r>
+            <w:proofErr w:type="spellEnd"/>
+            <w:r>
+              <w:rPr>
+                <w:rFonts w:cs="Helvetica"/>
+                <w:b/>
+                <w:szCs w:val="14"/>
+              </w:rPr>
+              <w:t>(</w:t>
             </w:r>
             <w:proofErr w:type="gramEnd"/>
             <w:r>
@@ -32482,8 +32938,6 @@
               </w:rPr>
               <w:t xml:space="preserve"> </w:t>
             </w:r>
-            <w:bookmarkStart w:id="4" w:name="_GoBack"/>
-            <w:bookmarkEnd w:id="4"/>
             <w:r>
               <w:rPr>
                 <w:rFonts w:ascii="Courier New" w:hAnsi="Courier New" w:cs="Courier New"/>
@@ -36708,7 +37162,7 @@
       <w:pPr>
         <w:pStyle w:val="Caption"/>
       </w:pPr>
-      <w:bookmarkStart w:id="5" w:name="_Ref514054461"/>
+      <w:bookmarkStart w:id="7" w:name="_Ref514054461"/>
       <w:r>
         <w:t xml:space="preserve">Figure </w:t>
       </w:r>
@@ -36730,7 +37184,7 @@
       <w:r>
         <w:fldChar w:fldCharType="end"/>
       </w:r>
-      <w:bookmarkEnd w:id="5"/>
+      <w:bookmarkEnd w:id="7"/>
       <w:r>
         <w:t>: Basic scoreboard</w:t>
       </w:r>
@@ -37906,21 +38360,7 @@
         <w:rStyle w:val="PageNumber"/>
         <w:color w:val="1381C4"/>
       </w:rPr>
-      <w:t xml:space="preserve"> (1</w:t>
-    </w:r>
-    <w:r>
-      <w:rPr>
-        <w:rStyle w:val="PageNumber"/>
-        <w:color w:val="1381C4"/>
-      </w:rPr>
-      <w:t>3</w:t>
-    </w:r>
-    <w:r>
-      <w:rPr>
-        <w:rStyle w:val="PageNumber"/>
-        <w:color w:val="1381C4"/>
-      </w:rPr>
-      <w:t>)</w:t>
+      <w:t xml:space="preserve"> (13)</w:t>
     </w:r>
   </w:p>
   <w:tbl>
@@ -38014,37 +38454,7 @@
               <w:sz w:val="14"/>
               <w:lang w:val="sq-AL"/>
             </w:rPr>
-            <w:t xml:space="preserve">Version </w:t>
-          </w:r>
-          <w:r>
-            <w:rPr>
-              <w:rFonts w:ascii="Helvetica" w:hAnsi="Helvetica" w:cs="Arial"/>
-              <w:b/>
-              <w:color w:val="1381C4"/>
-              <w:sz w:val="14"/>
-              <w:lang w:val="sq-AL"/>
-            </w:rPr>
-            <w:t>1</w:t>
-          </w:r>
-          <w:r>
-            <w:rPr>
-              <w:rFonts w:ascii="Helvetica" w:hAnsi="Helvetica" w:cs="Arial"/>
-              <w:b/>
-              <w:color w:val="1381C4"/>
-              <w:sz w:val="14"/>
-              <w:lang w:val="sq-AL"/>
-            </w:rPr>
-            <w:t>.0.</w:t>
-          </w:r>
-          <w:r>
-            <w:rPr>
-              <w:rFonts w:ascii="Helvetica" w:hAnsi="Helvetica" w:cs="Arial"/>
-              <w:b/>
-              <w:color w:val="1381C4"/>
-              <w:sz w:val="14"/>
-              <w:lang w:val="sq-AL"/>
-            </w:rPr>
-            <w:t>x</w:t>
+            <w:t>Version 1.0.x</w:t>
           </w:r>
           <w:r>
             <w:rPr>
@@ -38090,7 +38500,7 @@
               <w:sz w:val="14"/>
               <w:lang w:val="en-US"/>
             </w:rPr>
-            <w:t>2018-07-04</w:t>
+            <w:t>2018-11-19</w:t>
           </w:r>
           <w:r>
             <w:rPr>
@@ -38198,7 +38608,13 @@
       </w:rPr>
     </w:pPr>
   </w:p>
-  <w:p/>
+  <w:p>
+    <w:pPr>
+      <w:rPr>
+        <w:lang w:val="sq-AL"/>
+      </w:rPr>
+    </w:pPr>
+  </w:p>
 </w:ftr>
 </file>
 
@@ -40955,7 +41371,7 @@
 </file>
 
 <file path=customXml/itemProps1.xml><?xml version="1.0" encoding="utf-8"?>
-<ds:datastoreItem xmlns:ds="http://schemas.openxmlformats.org/officeDocument/2006/customXml" ds:itemID="{2CEFC564-7E90-4E38-BE35-750279F9CB8C}">
+<ds:datastoreItem xmlns:ds="http://schemas.openxmlformats.org/officeDocument/2006/customXml" ds:itemID="{91B6167B-8C31-424B-8572-0486D326A0FB}">
   <ds:schemaRefs>
     <ds:schemaRef ds:uri="http://schemas.openxmlformats.org/officeDocument/2006/bibliography"/>
   </ds:schemaRefs>

</xml_diff>

<commit_message>
BV_VIP-98: fixed wrong package name in Scoreboard QR
</commit_message>
<xml_diff>
--- a/bitvis_vip_scoreboard/doc/Generic_Scoreboard_QuickRef.docx
+++ b/bitvis_vip_scoreboard/doc/Generic_Scoreboard_QuickRef.docx
@@ -15961,7 +15961,7 @@
           <w:sz w:val="18"/>
           <w:szCs w:val="18"/>
         </w:rPr>
-        <w:t>ti_generic_</w:t>
+        <w:t>generic_</w:t>
       </w:r>
       <w:r>
         <w:rPr>
@@ -33902,8 +33902,6 @@
                 <w:szCs w:val="15"/>
               </w:rPr>
             </w:pPr>
-            <w:bookmarkStart w:id="5" w:name="_GoBack"/>
-            <w:bookmarkEnd w:id="5"/>
           </w:p>
           <w:p>
             <w:pPr>
@@ -36337,7 +36335,7 @@
       <w:pPr>
         <w:pStyle w:val="Bildetekst"/>
       </w:pPr>
-      <w:bookmarkStart w:id="6" w:name="_Ref514054461"/>
+      <w:bookmarkStart w:id="5" w:name="_Ref514054461"/>
       <w:r>
         <w:t xml:space="preserve">Figure </w:t>
       </w:r>
@@ -36359,7 +36357,7 @@
       <w:r>
         <w:fldChar w:fldCharType="end"/>
       </w:r>
-      <w:bookmarkEnd w:id="6"/>
+      <w:bookmarkEnd w:id="5"/>
       <w:r>
         <w:t>: Basic scoreboard</w:t>
       </w:r>
@@ -36604,7 +36602,27 @@
           <w:sz w:val="18"/>
           <w:szCs w:val="18"/>
         </w:rPr>
-        <w:t>Out of order and lossy cannot both be enabled at the same time; the scoreboard can’t know is something is loss or out of order. In the case of both out of order and lossy, enable out of order</w:t>
+        <w:t>Out of order and lossy cannot both be enabled at the same time; the scoreboard can’t know i</w:t>
+      </w:r>
+      <w:r>
+        <w:rPr>
+          <w:rFonts w:cs="Helvetica"/>
+          <w:color w:val="000000" w:themeColor="text1"/>
+          <w:sz w:val="18"/>
+          <w:szCs w:val="18"/>
+        </w:rPr>
+        <w:t>f</w:t>
+      </w:r>
+      <w:bookmarkStart w:id="6" w:name="_GoBack"/>
+      <w:bookmarkEnd w:id="6"/>
+      <w:r>
+        <w:rPr>
+          <w:rFonts w:cs="Helvetica"/>
+          <w:color w:val="000000" w:themeColor="text1"/>
+          <w:sz w:val="18"/>
+          <w:szCs w:val="18"/>
+        </w:rPr>
+        <w:t xml:space="preserve"> something is loss or out of order. In the case of both out of order and lossy, enable out of order</w:t>
       </w:r>
       <w:r>
         <w:rPr>
@@ -37776,18 +37794,38 @@
               <w:lang w:val="sq-AL"/>
             </w:rPr>
           </w:pPr>
-          <w:hyperlink r:id="rId1" w:history="1">
-            <w:r>
-              <w:rPr>
-                <w:rStyle w:val="Hyperkobling"/>
-                <w:rFonts w:cs="Arial"/>
-                <w:color w:val="1381C4"/>
-                <w:sz w:val="14"/>
-                <w:lang w:val="sq-AL"/>
-              </w:rPr>
-              <w:t>support@bitvis.no</w:t>
-            </w:r>
-          </w:hyperlink>
+          <w:r>
+            <w:fldChar w:fldCharType="begin"/>
+          </w:r>
+          <w:r>
+            <w:rPr>
+              <w:lang w:val="sq-AL"/>
+            </w:rPr>
+            <w:instrText xml:space="preserve"> HYPERLINK "mailto:support@bitvis.no" </w:instrText>
+          </w:r>
+          <w:r>
+            <w:fldChar w:fldCharType="separate"/>
+          </w:r>
+          <w:r>
+            <w:rPr>
+              <w:rStyle w:val="Hyperkobling"/>
+              <w:rFonts w:cs="Arial"/>
+              <w:color w:val="1381C4"/>
+              <w:sz w:val="14"/>
+              <w:lang w:val="sq-AL"/>
+            </w:rPr>
+            <w:t>support@bitvis.no</w:t>
+          </w:r>
+          <w:r>
+            <w:rPr>
+              <w:rStyle w:val="Hyperkobling"/>
+              <w:rFonts w:cs="Arial"/>
+              <w:color w:val="1381C4"/>
+              <w:sz w:val="14"/>
+              <w:lang w:val="sq-AL"/>
+            </w:rPr>
+            <w:fldChar w:fldCharType="end"/>
+          </w:r>
           <w:r>
             <w:rPr>
               <w:rFonts w:ascii="Helvetica" w:hAnsi="Helvetica" w:cs="Arial"/>
@@ -39087,6 +39125,7 @@
     <w:lsdException w:name="HTML Sample" w:semiHidden="1" w:unhideWhenUsed="1"/>
     <w:lsdException w:name="HTML Typewriter" w:semiHidden="1" w:unhideWhenUsed="1"/>
     <w:lsdException w:name="HTML Variable" w:semiHidden="1" w:unhideWhenUsed="1"/>
+    <w:lsdException w:name="Normal Table" w:semiHidden="1" w:unhideWhenUsed="1"/>
     <w:lsdException w:name="annotation subject" w:semiHidden="1" w:unhideWhenUsed="1"/>
     <w:lsdException w:name="No List" w:semiHidden="1" w:unhideWhenUsed="1"/>
     <w:lsdException w:name="Outline List 1" w:semiHidden="1" w:unhideWhenUsed="1"/>
@@ -39133,8 +39172,10 @@
     <w:lsdException w:name="Table Subtle 2" w:semiHidden="1" w:unhideWhenUsed="1"/>
     <w:lsdException w:name="Table Web 1" w:semiHidden="1" w:unhideWhenUsed="1"/>
     <w:lsdException w:name="Table Web 2" w:semiHidden="1" w:unhideWhenUsed="1"/>
+    <w:lsdException w:name="Table Web 3" w:semiHidden="1" w:unhideWhenUsed="1"/>
     <w:lsdException w:name="Balloon Text" w:semiHidden="1" w:unhideWhenUsed="1"/>
     <w:lsdException w:name="Table Grid" w:uiPriority="59"/>
+    <w:lsdException w:name="Table Theme" w:semiHidden="1" w:unhideWhenUsed="1"/>
     <w:lsdException w:name="Placeholder Text" w:semiHidden="1" w:uiPriority="99"/>
     <w:lsdException w:name="No Spacing" w:uiPriority="1" w:qFormat="1"/>
     <w:lsdException w:name="Light Shading" w:uiPriority="60"/>
@@ -40656,7 +40697,7 @@
 </file>
 
 <file path=customXml/itemProps1.xml><?xml version="1.0" encoding="utf-8"?>
-<ds:datastoreItem xmlns:ds="http://schemas.openxmlformats.org/officeDocument/2006/customXml" ds:itemID="{30DD22A0-90B1-4982-BAB5-8A7485E27CAD}">
+<ds:datastoreItem xmlns:ds="http://schemas.openxmlformats.org/officeDocument/2006/customXml" ds:itemID="{2BE070AA-5E4D-4A63-A5BD-ECE6226A9EF8}">
   <ds:schemaRefs>
     <ds:schemaRef ds:uri="http://schemas.openxmlformats.org/officeDocument/2006/bibliography"/>
   </ds:schemaRefs>

</xml_diff>

<commit_message>
BV_UVVM-728: updated scoreboard instance number range in QR
</commit_message>
<xml_diff>
--- a/bitvis_vip_scoreboard/doc/Generic_Scoreboard_QuickRef.docx
+++ b/bitvis_vip_scoreboard/doc/Generic_Scoreboard_QuickRef.docx
@@ -16099,6 +16099,13 @@
         </w:rPr>
         <w:t xml:space="preserve"> are needed.</w:t>
       </w:r>
+      <w:r>
+        <w:rPr>
+          <w:sz w:val="18"/>
+          <w:szCs w:val="18"/>
+        </w:rPr>
+        <w:t xml:space="preserve"> Note that scoreboard instance numbering is in the range of 1 to N.</w:t>
+      </w:r>
     </w:p>
     <w:p>
       <w:pPr>
@@ -16112,7 +16119,16 @@
           <w:sz w:val="18"/>
           <w:szCs w:val="18"/>
         </w:rPr>
-        <w:t>All parameters in brackets are optional. No optional parameter can be used without using the preceding optional parameter, with the exception of the instance parameter.</w:t>
+        <w:t>All parameters in brackets are optional. No optional parameter can be used without using the preceding optional parameter, with the</w:t>
+      </w:r>
+      <w:bookmarkStart w:id="5" w:name="_GoBack"/>
+      <w:bookmarkEnd w:id="5"/>
+      <w:r>
+        <w:rPr>
+          <w:sz w:val="18"/>
+          <w:szCs w:val="18"/>
+        </w:rPr>
+        <w:t xml:space="preserve"> exception of the instance parameter.</w:t>
       </w:r>
     </w:p>
     <w:p>
@@ -36335,7 +36351,7 @@
       <w:pPr>
         <w:pStyle w:val="Bildetekst"/>
       </w:pPr>
-      <w:bookmarkStart w:id="5" w:name="_Ref514054461"/>
+      <w:bookmarkStart w:id="6" w:name="_Ref514054461"/>
       <w:r>
         <w:t xml:space="preserve">Figure </w:t>
       </w:r>
@@ -36357,7 +36373,7 @@
       <w:r>
         <w:fldChar w:fldCharType="end"/>
       </w:r>
-      <w:bookmarkEnd w:id="5"/>
+      <w:bookmarkEnd w:id="6"/>
       <w:r>
         <w:t>: Basic scoreboard</w:t>
       </w:r>
@@ -36613,8 +36629,6 @@
         </w:rPr>
         <w:t>f</w:t>
       </w:r>
-      <w:bookmarkStart w:id="6" w:name="_GoBack"/>
-      <w:bookmarkEnd w:id="6"/>
       <w:r>
         <w:rPr>
           <w:rFonts w:cs="Helvetica"/>
@@ -37761,7 +37775,7 @@
               <w:sz w:val="14"/>
               <w:lang w:val="en-US"/>
             </w:rPr>
-            <w:t>2019-05-03</w:t>
+            <w:t>2019-05-13</w:t>
           </w:r>
           <w:r>
             <w:rPr>
@@ -37794,38 +37808,18 @@
               <w:lang w:val="sq-AL"/>
             </w:rPr>
           </w:pPr>
-          <w:r>
-            <w:fldChar w:fldCharType="begin"/>
-          </w:r>
-          <w:r>
-            <w:rPr>
-              <w:lang w:val="sq-AL"/>
-            </w:rPr>
-            <w:instrText xml:space="preserve"> HYPERLINK "mailto:support@bitvis.no" </w:instrText>
-          </w:r>
-          <w:r>
-            <w:fldChar w:fldCharType="separate"/>
-          </w:r>
-          <w:r>
-            <w:rPr>
-              <w:rStyle w:val="Hyperkobling"/>
-              <w:rFonts w:cs="Arial"/>
-              <w:color w:val="1381C4"/>
-              <w:sz w:val="14"/>
-              <w:lang w:val="sq-AL"/>
-            </w:rPr>
-            <w:t>support@bitvis.no</w:t>
-          </w:r>
-          <w:r>
-            <w:rPr>
-              <w:rStyle w:val="Hyperkobling"/>
-              <w:rFonts w:cs="Arial"/>
-              <w:color w:val="1381C4"/>
-              <w:sz w:val="14"/>
-              <w:lang w:val="sq-AL"/>
-            </w:rPr>
-            <w:fldChar w:fldCharType="end"/>
-          </w:r>
+          <w:hyperlink r:id="rId1" w:history="1">
+            <w:r>
+              <w:rPr>
+                <w:rStyle w:val="Hyperkobling"/>
+                <w:rFonts w:cs="Arial"/>
+                <w:color w:val="1381C4"/>
+                <w:sz w:val="14"/>
+                <w:lang w:val="sq-AL"/>
+              </w:rPr>
+              <w:t>support@bitvis.no</w:t>
+            </w:r>
+          </w:hyperlink>
           <w:r>
             <w:rPr>
               <w:rFonts w:ascii="Helvetica" w:hAnsi="Helvetica" w:cs="Arial"/>
@@ -40697,7 +40691,7 @@
 </file>
 
 <file path=customXml/itemProps1.xml><?xml version="1.0" encoding="utf-8"?>
-<ds:datastoreItem xmlns:ds="http://schemas.openxmlformats.org/officeDocument/2006/customXml" ds:itemID="{2BE070AA-5E4D-4A63-A5BD-ECE6226A9EF8}">
+<ds:datastoreItem xmlns:ds="http://schemas.openxmlformats.org/officeDocument/2006/customXml" ds:itemID="{E3599029-4A07-4DEF-930B-8B6378F87121}">
   <ds:schemaRefs>
     <ds:schemaRef ds:uri="http://schemas.openxmlformats.org/officeDocument/2006/bibliography"/>
   </ds:schemaRefs>

</xml_diff>

<commit_message>
BV_UVVM-732: added instance number 0 support to Scoreboard VIP and VVC Framework generic gueue
</commit_message>
<xml_diff>
--- a/bitvis_vip_scoreboard/doc/Generic_Scoreboard_QuickRef.docx
+++ b/bitvis_vip_scoreboard/doc/Generic_Scoreboard_QuickRef.docx
@@ -11871,6 +11871,14 @@
                 <w:sz w:val="15"/>
               </w:rPr>
               <w:t xml:space="preserve"> Can also be ALL_INSTANCES and ALL_ENABLED_INSTANCES.</w:t>
+            </w:r>
+            <w:r>
+              <w:rPr>
+                <w:rFonts w:cs="Helvetica"/>
+                <w:sz w:val="15"/>
+              </w:rPr>
+              <w:br/>
+              <w:t>Note that instance index 0 is allowed, but when in use will have to be specified in all method calls, and that instance index 1 is default.</w:t>
             </w:r>
           </w:p>
         </w:tc>
@@ -16104,7 +16112,35 @@
           <w:sz w:val="18"/>
           <w:szCs w:val="18"/>
         </w:rPr>
-        <w:t xml:space="preserve"> Note that scoreboard instance numbering is in the range of 1 to N.</w:t>
+        <w:t xml:space="preserve"> Note that scoreboard instance numbering is in the range of </w:t>
+      </w:r>
+      <w:r>
+        <w:rPr>
+          <w:sz w:val="18"/>
+          <w:szCs w:val="18"/>
+        </w:rPr>
+        <w:t>0</w:t>
+      </w:r>
+      <w:r>
+        <w:rPr>
+          <w:sz w:val="18"/>
+          <w:szCs w:val="18"/>
+        </w:rPr>
+        <w:t xml:space="preserve"> to N</w:t>
+      </w:r>
+      <w:r>
+        <w:rPr>
+          <w:sz w:val="18"/>
+          <w:szCs w:val="18"/>
+        </w:rPr>
+        <w:t>, with 1 as default</w:t>
+      </w:r>
+      <w:r>
+        <w:rPr>
+          <w:sz w:val="18"/>
+          <w:szCs w:val="18"/>
+        </w:rPr>
+        <w:t>.</w:t>
       </w:r>
     </w:p>
     <w:p>
@@ -16119,16 +16155,7 @@
           <w:sz w:val="18"/>
           <w:szCs w:val="18"/>
         </w:rPr>
-        <w:t>All parameters in brackets are optional. No optional parameter can be used without using the preceding optional parameter, with the</w:t>
-      </w:r>
-      <w:bookmarkStart w:id="5" w:name="_GoBack"/>
-      <w:bookmarkEnd w:id="5"/>
-      <w:r>
-        <w:rPr>
-          <w:sz w:val="18"/>
-          <w:szCs w:val="18"/>
-        </w:rPr>
-        <w:t xml:space="preserve"> exception of the instance parameter.</w:t>
+        <w:t>All parameters in brackets are optional. No optional parameter can be used without using the preceding optional parameter, with the exception of the instance parameter.</w:t>
       </w:r>
     </w:p>
     <w:p>
@@ -27328,6 +27355,8 @@
           <w:szCs w:val="16"/>
         </w:rPr>
       </w:pPr>
+      <w:bookmarkStart w:id="5" w:name="_GoBack"/>
+      <w:bookmarkEnd w:id="5"/>
     </w:p>
     <w:p>
       <w:pPr>
@@ -37775,7 +37804,7 @@
               <w:sz w:val="14"/>
               <w:lang w:val="en-US"/>
             </w:rPr>
-            <w:t>2019-05-13</w:t>
+            <w:t>2019-05-20</w:t>
           </w:r>
           <w:r>
             <w:rPr>
@@ -37808,18 +37837,38 @@
               <w:lang w:val="sq-AL"/>
             </w:rPr>
           </w:pPr>
-          <w:hyperlink r:id="rId1" w:history="1">
-            <w:r>
-              <w:rPr>
-                <w:rStyle w:val="Hyperkobling"/>
-                <w:rFonts w:cs="Arial"/>
-                <w:color w:val="1381C4"/>
-                <w:sz w:val="14"/>
-                <w:lang w:val="sq-AL"/>
-              </w:rPr>
-              <w:t>support@bitvis.no</w:t>
-            </w:r>
-          </w:hyperlink>
+          <w:r>
+            <w:fldChar w:fldCharType="begin"/>
+          </w:r>
+          <w:r>
+            <w:rPr>
+              <w:lang w:val="sq-AL"/>
+            </w:rPr>
+            <w:instrText xml:space="preserve"> HYPERLINK "mailto:support@bitvis.no" </w:instrText>
+          </w:r>
+          <w:r>
+            <w:fldChar w:fldCharType="separate"/>
+          </w:r>
+          <w:r>
+            <w:rPr>
+              <w:rStyle w:val="Hyperkobling"/>
+              <w:rFonts w:cs="Arial"/>
+              <w:color w:val="1381C4"/>
+              <w:sz w:val="14"/>
+              <w:lang w:val="sq-AL"/>
+            </w:rPr>
+            <w:t>support@bitvis.no</w:t>
+          </w:r>
+          <w:r>
+            <w:rPr>
+              <w:rStyle w:val="Hyperkobling"/>
+              <w:rFonts w:cs="Arial"/>
+              <w:color w:val="1381C4"/>
+              <w:sz w:val="14"/>
+              <w:lang w:val="sq-AL"/>
+            </w:rPr>
+            <w:fldChar w:fldCharType="end"/>
+          </w:r>
           <w:r>
             <w:rPr>
               <w:rFonts w:ascii="Helvetica" w:hAnsi="Helvetica" w:cs="Arial"/>
@@ -40691,7 +40740,7 @@
 </file>
 
 <file path=customXml/itemProps1.xml><?xml version="1.0" encoding="utf-8"?>
-<ds:datastoreItem xmlns:ds="http://schemas.openxmlformats.org/officeDocument/2006/customXml" ds:itemID="{E3599029-4A07-4DEF-930B-8B6378F87121}">
+<ds:datastoreItem xmlns:ds="http://schemas.openxmlformats.org/officeDocument/2006/customXml" ds:itemID="{EA19687A-A6B0-4D3E-A39E-D35E4552EB0F}">
   <ds:schemaRefs>
     <ds:schemaRef ds:uri="http://schemas.openxmlformats.org/officeDocument/2006/bibliography"/>
   </ds:schemaRefs>

</xml_diff>

<commit_message>
BV_UVVM-732: updated QR for scorboard instance 0
</commit_message>
<xml_diff>
--- a/bitvis_vip_scoreboard/doc/Generic_Scoreboard_QuickRef.docx
+++ b/bitvis_vip_scoreboard/doc/Generic_Scoreboard_QuickRef.docx
@@ -11878,7 +11878,21 @@
                 <w:sz w:val="15"/>
               </w:rPr>
               <w:br/>
-              <w:t>Note that instance index 0 is allowed, but when in use will have to be specified in all method calls, and that instance index 1 is default.</w:t>
+              <w:t xml:space="preserve">Note that instance index 0 is allowed, but </w:t>
+            </w:r>
+            <w:r>
+              <w:rPr>
+                <w:rFonts w:cs="Helvetica"/>
+                <w:sz w:val="15"/>
+              </w:rPr>
+              <w:t xml:space="preserve">will have to be </w:t>
+            </w:r>
+            <w:r>
+              <w:rPr>
+                <w:rFonts w:cs="Helvetica"/>
+                <w:sz w:val="15"/>
+              </w:rPr>
+              <w:t>specified in all method calls, and that instance index 1 is default.</w:t>
             </w:r>
           </w:p>
         </w:tc>
@@ -16077,7 +16091,30 @@
           <w:sz w:val="18"/>
           <w:szCs w:val="18"/>
         </w:rPr>
-        <w:t xml:space="preserve"> When only using a single scoreboard instance, the instance parameter may be omitted if that instance is instance 1.</w:t>
+        <w:t xml:space="preserve"> When only using a single scoreboard instance, the instance parameter may be omitted if that instance </w:t>
+      </w:r>
+      <w:r>
+        <w:rPr>
+          <w:sz w:val="18"/>
+          <w:szCs w:val="18"/>
+        </w:rPr>
+        <w:t xml:space="preserve">index </w:t>
+      </w:r>
+      <w:r>
+        <w:rPr>
+          <w:sz w:val="18"/>
+          <w:szCs w:val="18"/>
+        </w:rPr>
+        <w:t xml:space="preserve">is </w:t>
+      </w:r>
+      <w:bookmarkStart w:id="5" w:name="_GoBack"/>
+      <w:bookmarkEnd w:id="5"/>
+      <w:r>
+        <w:rPr>
+          <w:sz w:val="18"/>
+          <w:szCs w:val="18"/>
+        </w:rPr>
+        <w:t>1.</w:t>
       </w:r>
       <w:r>
         <w:rPr>
@@ -27355,8 +27392,6 @@
           <w:szCs w:val="16"/>
         </w:rPr>
       </w:pPr>
-      <w:bookmarkStart w:id="5" w:name="_GoBack"/>
-      <w:bookmarkEnd w:id="5"/>
     </w:p>
     <w:p>
       <w:pPr>
@@ -37804,7 +37839,7 @@
               <w:sz w:val="14"/>
               <w:lang w:val="en-US"/>
             </w:rPr>
-            <w:t>2019-05-20</w:t>
+            <w:t>2019-05-21</w:t>
           </w:r>
           <w:r>
             <w:rPr>
@@ -37837,38 +37872,18 @@
               <w:lang w:val="sq-AL"/>
             </w:rPr>
           </w:pPr>
-          <w:r>
-            <w:fldChar w:fldCharType="begin"/>
-          </w:r>
-          <w:r>
-            <w:rPr>
-              <w:lang w:val="sq-AL"/>
-            </w:rPr>
-            <w:instrText xml:space="preserve"> HYPERLINK "mailto:support@bitvis.no" </w:instrText>
-          </w:r>
-          <w:r>
-            <w:fldChar w:fldCharType="separate"/>
-          </w:r>
-          <w:r>
-            <w:rPr>
-              <w:rStyle w:val="Hyperkobling"/>
-              <w:rFonts w:cs="Arial"/>
-              <w:color w:val="1381C4"/>
-              <w:sz w:val="14"/>
-              <w:lang w:val="sq-AL"/>
-            </w:rPr>
-            <w:t>support@bitvis.no</w:t>
-          </w:r>
-          <w:r>
-            <w:rPr>
-              <w:rStyle w:val="Hyperkobling"/>
-              <w:rFonts w:cs="Arial"/>
-              <w:color w:val="1381C4"/>
-              <w:sz w:val="14"/>
-              <w:lang w:val="sq-AL"/>
-            </w:rPr>
-            <w:fldChar w:fldCharType="end"/>
-          </w:r>
+          <w:hyperlink r:id="rId1" w:history="1">
+            <w:r>
+              <w:rPr>
+                <w:rStyle w:val="Hyperkobling"/>
+                <w:rFonts w:cs="Arial"/>
+                <w:color w:val="1381C4"/>
+                <w:sz w:val="14"/>
+                <w:lang w:val="sq-AL"/>
+              </w:rPr>
+              <w:t>support@bitvis.no</w:t>
+            </w:r>
+          </w:hyperlink>
           <w:r>
             <w:rPr>
               <w:rFonts w:ascii="Helvetica" w:hAnsi="Helvetica" w:cs="Arial"/>
@@ -40740,7 +40755,7 @@
 </file>
 
 <file path=customXml/itemProps1.xml><?xml version="1.0" encoding="utf-8"?>
-<ds:datastoreItem xmlns:ds="http://schemas.openxmlformats.org/officeDocument/2006/customXml" ds:itemID="{EA19687A-A6B0-4D3E-A39E-D35E4552EB0F}">
+<ds:datastoreItem xmlns:ds="http://schemas.openxmlformats.org/officeDocument/2006/customXml" ds:itemID="{234AB694-4CB7-4CC0-BA57-862AA1553BC9}">
   <ds:schemaRefs>
     <ds:schemaRef ds:uri="http://schemas.openxmlformats.org/officeDocument/2006/bibliography"/>
   </ds:schemaRefs>

</xml_diff>

<commit_message>
Corrected Scoreboard compilation information text in QR
</commit_message>
<xml_diff>
--- a/bitvis_vip_scoreboard/doc/Generic_Scoreboard_QuickRef.docx
+++ b/bitvis_vip_scoreboard/doc/Generic_Scoreboard_QuickRef.docx
@@ -16105,16 +16105,7 @@
           <w:sz w:val="18"/>
           <w:szCs w:val="18"/>
         </w:rPr>
-        <w:t xml:space="preserve">is </w:t>
-      </w:r>
-      <w:bookmarkStart w:id="5" w:name="_GoBack"/>
-      <w:bookmarkEnd w:id="5"/>
-      <w:r>
-        <w:rPr>
-          <w:sz w:val="18"/>
-          <w:szCs w:val="18"/>
-        </w:rPr>
-        <w:t>1.</w:t>
+        <w:t>is 1.</w:t>
       </w:r>
       <w:r>
         <w:rPr>
@@ -35589,7 +35580,23 @@
           <w:sz w:val="18"/>
           <w:szCs w:val="18"/>
         </w:rPr>
-        <w:t xml:space="preserve">Before compiling the SBI VVC, assure that </w:t>
+        <w:t xml:space="preserve">Before compiling the </w:t>
+      </w:r>
+      <w:r>
+        <w:rPr>
+          <w:sz w:val="18"/>
+          <w:szCs w:val="18"/>
+        </w:rPr>
+        <w:t>Generic Scoreboard</w:t>
+      </w:r>
+      <w:bookmarkStart w:id="5" w:name="_GoBack"/>
+      <w:bookmarkEnd w:id="5"/>
+      <w:r>
+        <w:rPr>
+          <w:sz w:val="18"/>
+          <w:szCs w:val="18"/>
+        </w:rPr>
+        <w:t xml:space="preserve">, assure that </w:t>
       </w:r>
       <w:proofErr w:type="spellStart"/>
       <w:r>
@@ -37839,7 +37846,7 @@
               <w:sz w:val="14"/>
               <w:lang w:val="en-US"/>
             </w:rPr>
-            <w:t>2019-05-21</w:t>
+            <w:t>2019-05-22</w:t>
           </w:r>
           <w:r>
             <w:rPr>
@@ -37872,18 +37879,38 @@
               <w:lang w:val="sq-AL"/>
             </w:rPr>
           </w:pPr>
-          <w:hyperlink r:id="rId1" w:history="1">
-            <w:r>
-              <w:rPr>
-                <w:rStyle w:val="Hyperkobling"/>
-                <w:rFonts w:cs="Arial"/>
-                <w:color w:val="1381C4"/>
-                <w:sz w:val="14"/>
-                <w:lang w:val="sq-AL"/>
-              </w:rPr>
-              <w:t>support@bitvis.no</w:t>
-            </w:r>
-          </w:hyperlink>
+          <w:r>
+            <w:fldChar w:fldCharType="begin"/>
+          </w:r>
+          <w:r>
+            <w:rPr>
+              <w:lang w:val="sq-AL"/>
+            </w:rPr>
+            <w:instrText xml:space="preserve"> HYPERLINK "mailto:support@bitvis.no" </w:instrText>
+          </w:r>
+          <w:r>
+            <w:fldChar w:fldCharType="separate"/>
+          </w:r>
+          <w:r>
+            <w:rPr>
+              <w:rStyle w:val="Hyperkobling"/>
+              <w:rFonts w:cs="Arial"/>
+              <w:color w:val="1381C4"/>
+              <w:sz w:val="14"/>
+              <w:lang w:val="sq-AL"/>
+            </w:rPr>
+            <w:t>support@bitvis.no</w:t>
+          </w:r>
+          <w:r>
+            <w:rPr>
+              <w:rStyle w:val="Hyperkobling"/>
+              <w:rFonts w:cs="Arial"/>
+              <w:color w:val="1381C4"/>
+              <w:sz w:val="14"/>
+              <w:lang w:val="sq-AL"/>
+            </w:rPr>
+            <w:fldChar w:fldCharType="end"/>
+          </w:r>
           <w:r>
             <w:rPr>
               <w:rFonts w:ascii="Helvetica" w:hAnsi="Helvetica" w:cs="Arial"/>
@@ -40755,7 +40782,7 @@
 </file>
 
 <file path=customXml/itemProps1.xml><?xml version="1.0" encoding="utf-8"?>
-<ds:datastoreItem xmlns:ds="http://schemas.openxmlformats.org/officeDocument/2006/customXml" ds:itemID="{234AB694-4CB7-4CC0-BA57-862AA1553BC9}">
+<ds:datastoreItem xmlns:ds="http://schemas.openxmlformats.org/officeDocument/2006/customXml" ds:itemID="{44C77773-6EF9-4714-8486-23ADB51A9692}">
   <ds:schemaRefs>
     <ds:schemaRef ds:uri="http://schemas.openxmlformats.org/officeDocument/2006/bibliography"/>
   </ds:schemaRefs>

</xml_diff>

<commit_message>
SB: removed messy whitspaces etc in SB QR
</commit_message>
<xml_diff>
--- a/bitvis_vip_scoreboard/doc/Generic_Scoreboard_QuickRef.docx
+++ b/bitvis_vip_scoreboard/doc/Generic_Scoreboard_QuickRef.docx
@@ -24570,229 +24570,10 @@
     </w:p>
     <w:p>
       <w:pPr>
-        <w:rPr>
-          <w:rFonts w:ascii="Helvetica Neue Thin" w:hAnsi="Helvetica Neue Thin"/>
-          <w:i/>
-          <w:iCs/>
-          <w:sz w:val="14"/>
-          <w:szCs w:val="16"/>
-        </w:rPr>
-      </w:pPr>
-    </w:p>
-    <w:p>
-      <w:pPr>
-        <w:rPr>
-          <w:rFonts w:ascii="Helvetica Neue Thin" w:hAnsi="Helvetica Neue Thin"/>
-          <w:i/>
-          <w:iCs/>
-          <w:sz w:val="14"/>
-          <w:szCs w:val="16"/>
-        </w:rPr>
-      </w:pPr>
-    </w:p>
-    <w:p>
-      <w:pPr>
-        <w:rPr>
-          <w:rFonts w:ascii="Helvetica Neue Thin" w:hAnsi="Helvetica Neue Thin"/>
-          <w:i/>
-          <w:iCs/>
-          <w:sz w:val="14"/>
-          <w:szCs w:val="16"/>
-        </w:rPr>
-      </w:pPr>
-    </w:p>
-    <w:p>
-      <w:pPr>
-        <w:rPr>
-          <w:rFonts w:ascii="Helvetica Neue Thin" w:hAnsi="Helvetica Neue Thin"/>
-          <w:i/>
-          <w:iCs/>
-          <w:sz w:val="14"/>
-          <w:szCs w:val="16"/>
-        </w:rPr>
-      </w:pPr>
-    </w:p>
-    <w:p>
-      <w:pPr>
-        <w:rPr>
-          <w:rFonts w:ascii="Helvetica Neue Thin" w:hAnsi="Helvetica Neue Thin"/>
-          <w:i/>
-          <w:iCs/>
-          <w:sz w:val="14"/>
-          <w:szCs w:val="16"/>
-        </w:rPr>
-      </w:pPr>
-    </w:p>
-    <w:p>
-      <w:pPr>
-        <w:rPr>
-          <w:rFonts w:ascii="Helvetica Neue Thin" w:hAnsi="Helvetica Neue Thin"/>
-          <w:i/>
-          <w:iCs/>
-          <w:sz w:val="14"/>
-          <w:szCs w:val="16"/>
-        </w:rPr>
-      </w:pPr>
-    </w:p>
-    <w:p>
-      <w:pPr>
-        <w:rPr>
-          <w:rFonts w:ascii="Helvetica Neue Thin" w:hAnsi="Helvetica Neue Thin"/>
-          <w:i/>
-          <w:iCs/>
-          <w:sz w:val="14"/>
-          <w:szCs w:val="16"/>
-        </w:rPr>
-      </w:pPr>
-    </w:p>
-    <w:p>
-      <w:pPr>
-        <w:rPr>
-          <w:rFonts w:ascii="Helvetica Neue Thin" w:hAnsi="Helvetica Neue Thin"/>
-          <w:i/>
-          <w:iCs/>
-          <w:sz w:val="14"/>
-          <w:szCs w:val="16"/>
-        </w:rPr>
-      </w:pPr>
-    </w:p>
-    <w:p>
-      <w:pPr>
-        <w:rPr>
-          <w:rFonts w:ascii="Helvetica Neue Thin" w:hAnsi="Helvetica Neue Thin"/>
-          <w:i/>
-          <w:iCs/>
-          <w:sz w:val="14"/>
-          <w:szCs w:val="16"/>
-        </w:rPr>
-      </w:pPr>
-    </w:p>
-    <w:p>
-      <w:pPr>
-        <w:rPr>
-          <w:rFonts w:ascii="Helvetica Neue Thin" w:hAnsi="Helvetica Neue Thin"/>
-          <w:i/>
-          <w:iCs/>
-          <w:sz w:val="14"/>
-          <w:szCs w:val="16"/>
-        </w:rPr>
-      </w:pPr>
-    </w:p>
-    <w:p>
-      <w:pPr>
-        <w:rPr>
-          <w:rFonts w:ascii="Helvetica Neue Thin" w:hAnsi="Helvetica Neue Thin"/>
-          <w:i/>
-          <w:iCs/>
-          <w:sz w:val="14"/>
-          <w:szCs w:val="16"/>
-        </w:rPr>
-      </w:pPr>
-    </w:p>
-    <w:p>
-      <w:pPr>
-        <w:rPr>
-          <w:rFonts w:ascii="Helvetica Neue Thin" w:hAnsi="Helvetica Neue Thin"/>
-          <w:i/>
-          <w:iCs/>
-          <w:sz w:val="14"/>
-          <w:szCs w:val="16"/>
-        </w:rPr>
-      </w:pPr>
-    </w:p>
-    <w:p>
-      <w:pPr>
-        <w:rPr>
-          <w:rFonts w:ascii="Helvetica Neue Thin" w:hAnsi="Helvetica Neue Thin"/>
-          <w:i/>
-          <w:iCs/>
-          <w:sz w:val="14"/>
-          <w:szCs w:val="16"/>
-        </w:rPr>
-      </w:pPr>
-    </w:p>
-    <w:p>
-      <w:pPr>
-        <w:rPr>
-          <w:rFonts w:ascii="Helvetica Neue Thin" w:hAnsi="Helvetica Neue Thin"/>
-          <w:i/>
-          <w:iCs/>
-          <w:sz w:val="14"/>
-          <w:szCs w:val="16"/>
-        </w:rPr>
-      </w:pPr>
-    </w:p>
-    <w:p>
-      <w:pPr>
-        <w:rPr>
-          <w:rFonts w:ascii="Helvetica Neue Thin" w:hAnsi="Helvetica Neue Thin"/>
-          <w:i/>
-          <w:iCs/>
-          <w:sz w:val="14"/>
-          <w:szCs w:val="16"/>
-        </w:rPr>
-      </w:pPr>
-    </w:p>
-    <w:p>
-      <w:pPr>
-        <w:rPr>
-          <w:rFonts w:ascii="Helvetica Neue Thin" w:hAnsi="Helvetica Neue Thin"/>
-          <w:i/>
-          <w:iCs/>
-          <w:sz w:val="14"/>
-          <w:szCs w:val="16"/>
-        </w:rPr>
-      </w:pPr>
-    </w:p>
-    <w:p>
-      <w:pPr>
-        <w:rPr>
-          <w:rFonts w:ascii="Helvetica Neue Thin" w:hAnsi="Helvetica Neue Thin"/>
-          <w:i/>
-          <w:iCs/>
-          <w:sz w:val="14"/>
-          <w:szCs w:val="16"/>
-        </w:rPr>
-      </w:pPr>
-    </w:p>
-    <w:p>
-      <w:pPr>
-        <w:rPr>
-          <w:rFonts w:ascii="Helvetica Neue Thin" w:hAnsi="Helvetica Neue Thin"/>
-          <w:i/>
-          <w:iCs/>
-          <w:sz w:val="14"/>
-          <w:szCs w:val="16"/>
-        </w:rPr>
-      </w:pPr>
-    </w:p>
-    <w:p>
-      <w:pPr>
-        <w:rPr>
-          <w:rFonts w:ascii="Helvetica Neue Thin" w:hAnsi="Helvetica Neue Thin"/>
-          <w:i/>
-          <w:iCs/>
-          <w:sz w:val="14"/>
-          <w:szCs w:val="16"/>
-        </w:rPr>
-      </w:pPr>
-    </w:p>
-    <w:p>
-      <w:pPr>
-        <w:rPr>
-          <w:rFonts w:ascii="Helvetica Neue Thin" w:hAnsi="Helvetica Neue Thin"/>
-          <w:i/>
-          <w:iCs/>
-          <w:sz w:val="14"/>
-          <w:szCs w:val="16"/>
-        </w:rPr>
-      </w:pPr>
-    </w:p>
-    <w:p>
-      <w:pPr>
         <w:pStyle w:val="Overskrift1"/>
       </w:pPr>
       <w:r>
+        <w:lastRenderedPageBreak/>
         <w:t>Advanced</w:t>
       </w:r>
       <w:r>
@@ -25723,7 +25504,6 @@
                 <w:b/>
                 <w:szCs w:val="14"/>
               </w:rPr>
-              <w:lastRenderedPageBreak/>
               <w:t>delete</w:t>
             </w:r>
             <w:r>
@@ -27228,6 +27008,7 @@
                 <w:b/>
                 <w:szCs w:val="14"/>
               </w:rPr>
+              <w:lastRenderedPageBreak/>
               <w:t>find</w:t>
             </w:r>
             <w:r>
@@ -29137,7 +28918,6 @@
                 <w:b/>
                 <w:szCs w:val="14"/>
               </w:rPr>
-              <w:lastRenderedPageBreak/>
               <w:t>fetch</w:t>
             </w:r>
             <w:r>
@@ -30353,6 +30133,7 @@
                 <w:b/>
                 <w:szCs w:val="14"/>
               </w:rPr>
+              <w:lastRenderedPageBreak/>
               <w:t>exists()</w:t>
             </w:r>
           </w:p>
@@ -30781,42 +30562,9 @@
     </w:p>
     <w:p>
       <w:pPr>
-        <w:pStyle w:val="Tittel"/>
-        <w:rPr>
-          <w:rFonts w:ascii="Helvetica" w:hAnsi="Helvetica" w:cs="Helvetica"/>
-        </w:rPr>
-      </w:pPr>
-    </w:p>
-    <w:p>
-      <w:pPr>
-        <w:pStyle w:val="Tittel"/>
-        <w:rPr>
-          <w:rFonts w:ascii="Helvetica" w:hAnsi="Helvetica" w:cs="Helvetica"/>
-        </w:rPr>
-      </w:pPr>
-    </w:p>
-    <w:p/>
-    <w:p/>
-    <w:p/>
-    <w:p/>
-    <w:p>
-      <w:pPr>
-        <w:rPr>
-          <w:b/>
-          <w:kern w:val="28"/>
-          <w:sz w:val="24"/>
-        </w:rPr>
-      </w:pPr>
-      <w:r>
-        <w:br w:type="page"/>
-      </w:r>
-    </w:p>
-    <w:p>
-      <w:pPr>
         <w:pStyle w:val="Overskrift1"/>
       </w:pPr>
       <w:r>
-        <w:lastRenderedPageBreak/>
         <w:t>Additional documentation</w:t>
       </w:r>
     </w:p>
@@ -31511,22 +31259,8 @@
           <w:rFonts w:ascii="Helvetica" w:hAnsi="Helvetica" w:cs="Helvetica"/>
         </w:rPr>
       </w:pPr>
-    </w:p>
-    <w:p/>
-    <w:p/>
-    <w:p/>
-    <w:p/>
-    <w:p/>
-    <w:p/>
-    <w:p/>
-    <w:p/>
-    <w:p>
-      <w:pPr>
-        <w:pStyle w:val="Tittel"/>
-        <w:rPr>
-          <w:rFonts w:ascii="Helvetica" w:hAnsi="Helvetica" w:cs="Helvetica"/>
-        </w:rPr>
-      </w:pPr>
+      <w:bookmarkStart w:id="4" w:name="_GoBack"/>
+      <w:bookmarkEnd w:id="4"/>
       <w:r>
         <w:rPr>
           <w:rFonts w:ascii="Helvetica" w:hAnsi="Helvetica" w:cs="Helvetica"/>
@@ -31752,7 +31486,7 @@
       <w:pPr>
         <w:pStyle w:val="Bildetekst"/>
       </w:pPr>
-      <w:bookmarkStart w:id="4" w:name="_Ref514054461"/>
+      <w:bookmarkStart w:id="5" w:name="_Ref514054461"/>
       <w:r>
         <w:t xml:space="preserve">Figure </w:t>
       </w:r>
@@ -31774,7 +31508,7 @@
       <w:r>
         <w:fldChar w:fldCharType="end"/>
       </w:r>
-      <w:bookmarkEnd w:id="4"/>
+      <w:bookmarkEnd w:id="5"/>
       <w:r>
         <w:t>: Basic scoreboard</w:t>
       </w:r>
@@ -32716,8 +32450,6 @@
           <w:szCs w:val="16"/>
         </w:rPr>
       </w:pPr>
-      <w:bookmarkStart w:id="5" w:name="_GoBack"/>
-      <w:bookmarkEnd w:id="5"/>
     </w:p>
     <w:p>
       <w:pPr>
@@ -33417,7 +33149,7 @@
               <w:sz w:val="14"/>
               <w:lang w:val="en-US"/>
             </w:rPr>
-            <w:t>2019-11-19</w:t>
+            <w:t>2019-11-20</w:t>
           </w:r>
           <w:r>
             <w:rPr>
@@ -36419,7 +36151,7 @@
 </file>
 
 <file path=customXml/itemProps1.xml><?xml version="1.0" encoding="utf-8"?>
-<ds:datastoreItem xmlns:ds="http://schemas.openxmlformats.org/officeDocument/2006/customXml" ds:itemID="{E374378B-B454-8749-ACD0-F6A77FD12716}">
+<ds:datastoreItem xmlns:ds="http://schemas.openxmlformats.org/officeDocument/2006/customXml" ds:itemID="{B79D3923-943B-A84E-A0CB-F4E90113349D}">
   <ds:schemaRefs>
     <ds:schemaRef ds:uri="http://schemas.openxmlformats.org/officeDocument/2006/bibliography"/>
   </ds:schemaRefs>

</xml_diff>

<commit_message>
RELEASE: updated UVVM version dependencies in Scoreboard QR
</commit_message>
<xml_diff>
--- a/bitvis_vip_scoreboard/doc/Generic_Scoreboard_QuickRef.docx
+++ b/bitvis_vip_scoreboard/doc/Generic_Scoreboard_QuickRef.docx
@@ -30688,7 +30688,16 @@
           <w:sz w:val="18"/>
           <w:szCs w:val="18"/>
         </w:rPr>
-        <w:t>11</w:t>
+        <w:t>1</w:t>
+      </w:r>
+      <w:r>
+        <w:rPr>
+          <w:b/>
+          <w:i/>
+          <w:sz w:val="18"/>
+          <w:szCs w:val="18"/>
+        </w:rPr>
+        <w:t>3</w:t>
       </w:r>
       <w:r>
         <w:rPr>
@@ -30737,7 +30746,7 @@
           <w:sz w:val="18"/>
           <w:szCs w:val="18"/>
         </w:rPr>
-        <w:t>7</w:t>
+        <w:t>8</w:t>
       </w:r>
       <w:r>
         <w:rPr>
@@ -30755,10 +30764,8 @@
           <w:sz w:val="18"/>
           <w:szCs w:val="18"/>
         </w:rPr>
-        <w:t>1</w:t>
+        <w:t>0</w:t>
       </w:r>
-      <w:bookmarkStart w:id="4" w:name="_GoBack"/>
-      <w:bookmarkEnd w:id="4"/>
       <w:r>
         <w:rPr>
           <w:b/>
@@ -31540,7 +31547,7 @@
       <w:pPr>
         <w:pStyle w:val="Bildetekst"/>
       </w:pPr>
-      <w:bookmarkStart w:id="5" w:name="_Ref514054461"/>
+      <w:bookmarkStart w:id="4" w:name="_Ref514054461"/>
       <w:r>
         <w:t xml:space="preserve">Figure </w:t>
       </w:r>
@@ -31562,7 +31569,7 @@
       <w:r>
         <w:fldChar w:fldCharType="end"/>
       </w:r>
-      <w:bookmarkEnd w:id="5"/>
+      <w:bookmarkEnd w:id="4"/>
       <w:r>
         <w:t>: Basic scoreboard</w:t>
       </w:r>
@@ -33147,7 +33154,7 @@
               <w:sz w:val="14"/>
               <w:lang w:val="sq-AL"/>
             </w:rPr>
-            <w:t>0</w:t>
+            <w:t>1</w:t>
           </w:r>
           <w:r>
             <w:rPr>
@@ -33203,7 +33210,7 @@
               <w:sz w:val="14"/>
               <w:lang w:val="en-US"/>
             </w:rPr>
-            <w:t>2020-01-23</w:t>
+            <w:t>2020-03-29</w:t>
           </w:r>
           <w:r>
             <w:rPr>

</xml_diff>

<commit_message>
RELEASE: corrected version numbers in QRs for SB and Spec Cov.
</commit_message>
<xml_diff>
--- a/bitvis_vip_scoreboard/doc/Generic_Scoreboard_QuickRef.docx
+++ b/bitvis_vip_scoreboard/doc/Generic_Scoreboard_QuickRef.docx
@@ -1,10 +1,10 @@
 
 <file path=word/document.xml><?xml version="1.0" encoding="utf-8"?>
-<w:document xmlns:wpc="http://schemas.microsoft.com/office/word/2010/wordprocessingCanvas" xmlns:cx="http://schemas.microsoft.com/office/drawing/2014/chartex" xmlns:cx1="http://schemas.microsoft.com/office/drawing/2015/9/8/chartex" xmlns:cx2="http://schemas.microsoft.com/office/drawing/2015/10/21/chartex" xmlns:cx3="http://schemas.microsoft.com/office/drawing/2016/5/9/chartex" xmlns:cx4="http://schemas.microsoft.com/office/drawing/2016/5/10/chartex" xmlns:cx5="http://schemas.microsoft.com/office/drawing/2016/5/11/chartex" xmlns:cx6="http://schemas.microsoft.com/office/drawing/2016/5/12/chartex" xmlns:cx7="http://schemas.microsoft.com/office/drawing/2016/5/13/chartex" xmlns:cx8="http://schemas.microsoft.com/office/drawing/2016/5/14/chartex" xmlns:mc="http://schemas.openxmlformats.org/markup-compatibility/2006" xmlns:aink="http://schemas.microsoft.com/office/drawing/2016/ink" xmlns:am3d="http://schemas.microsoft.com/office/drawing/2017/model3d" xmlns:o="urn:schemas-microsoft-com:office:office" xmlns:r="http://schemas.openxmlformats.org/officeDocument/2006/relationships" xmlns:m="http://schemas.openxmlformats.org/officeDocument/2006/math" xmlns:v="urn:schemas-microsoft-com:vml" xmlns:wp14="http://schemas.microsoft.com/office/word/2010/wordprocessingDrawing" xmlns:wp="http://schemas.openxmlformats.org/drawingml/2006/wordprocessingDrawing" xmlns:w10="urn:schemas-microsoft-com:office:word" xmlns:w="http://schemas.openxmlformats.org/wordprocessingml/2006/main" xmlns:w14="http://schemas.microsoft.com/office/word/2010/wordml" xmlns:w15="http://schemas.microsoft.com/office/word/2012/wordml" xmlns:w16cex="http://schemas.microsoft.com/office/word/2018/wordml/cex" xmlns:w16cid="http://schemas.microsoft.com/office/word/2016/wordml/cid" xmlns:w16="http://schemas.microsoft.com/office/word/2018/wordml" xmlns:w16se="http://schemas.microsoft.com/office/word/2015/wordml/symex" xmlns:wpg="http://schemas.microsoft.com/office/word/2010/wordprocessingGroup" xmlns:wpi="http://schemas.microsoft.com/office/word/2010/wordprocessingInk" xmlns:wne="http://schemas.microsoft.com/office/word/2006/wordml" xmlns:wps="http://schemas.microsoft.com/office/word/2010/wordprocessingShape" mc:Ignorable="w14 w15 w16se w16cid w16 w16cex wp14">
+<w:document xmlns:wpc="http://schemas.microsoft.com/office/word/2010/wordprocessingCanvas" xmlns:cx="http://schemas.microsoft.com/office/drawing/2014/chartex" xmlns:cx1="http://schemas.microsoft.com/office/drawing/2015/9/8/chartex" xmlns:cx2="http://schemas.microsoft.com/office/drawing/2015/10/21/chartex" xmlns:cx3="http://schemas.microsoft.com/office/drawing/2016/5/9/chartex" xmlns:cx4="http://schemas.microsoft.com/office/drawing/2016/5/10/chartex" xmlns:cx5="http://schemas.microsoft.com/office/drawing/2016/5/11/chartex" xmlns:cx6="http://schemas.microsoft.com/office/drawing/2016/5/12/chartex" xmlns:cx7="http://schemas.microsoft.com/office/drawing/2016/5/13/chartex" xmlns:cx8="http://schemas.microsoft.com/office/drawing/2016/5/14/chartex" xmlns:mc="http://schemas.openxmlformats.org/markup-compatibility/2006" xmlns:aink="http://schemas.microsoft.com/office/drawing/2016/ink" xmlns:am3d="http://schemas.microsoft.com/office/drawing/2017/model3d" xmlns:o="urn:schemas-microsoft-com:office:office" xmlns:r="http://schemas.openxmlformats.org/officeDocument/2006/relationships" xmlns:m="http://schemas.openxmlformats.org/officeDocument/2006/math" xmlns:v="urn:schemas-microsoft-com:vml" xmlns:wp14="http://schemas.microsoft.com/office/word/2010/wordprocessingDrawing" xmlns:wp="http://schemas.openxmlformats.org/drawingml/2006/wordprocessingDrawing" xmlns:w10="urn:schemas-microsoft-com:office:word" xmlns:w="http://schemas.openxmlformats.org/wordprocessingml/2006/main" xmlns:w14="http://schemas.microsoft.com/office/word/2010/wordml" xmlns:w15="http://schemas.microsoft.com/office/word/2012/wordml" xmlns:w16cid="http://schemas.microsoft.com/office/word/2016/wordml/cid" xmlns:w16se="http://schemas.microsoft.com/office/word/2015/wordml/symex" xmlns:wpg="http://schemas.microsoft.com/office/word/2010/wordprocessingGroup" xmlns:wpi="http://schemas.microsoft.com/office/word/2010/wordprocessingInk" xmlns:wne="http://schemas.microsoft.com/office/word/2006/wordml" xmlns:wps="http://schemas.microsoft.com/office/word/2010/wordprocessingShape" mc:Ignorable="w14 w15 w16se w16cid wp14">
   <w:body>
     <w:p>
       <w:pPr>
-        <w:pStyle w:val="Heading1"/>
+        <w:pStyle w:val="Overskrift1"/>
         <w:numPr>
           <w:ilvl w:val="0"/>
           <w:numId w:val="0"/>
@@ -96,12 +96,12 @@
                                     <w:spacing w:after="20" w:line="20" w:lineRule="atLeast"/>
                                     <w:suppressOverlap/>
                                     <w:rPr>
-                                      <w:rStyle w:val="Hyperlink"/>
+                                      <w:rStyle w:val="Hyperkobling"/>
                                     </w:rPr>
                                   </w:pPr>
                                   <w:r>
                                     <w:rPr>
-                                      <w:rStyle w:val="Hyperlink"/>
+                                      <w:rStyle w:val="Hyperkobling"/>
                                     </w:rPr>
                                     <w:t>Advanced methods</w:t>
                                   </w:r>
@@ -2667,7 +2667,7 @@
                 <v:stroke joinstyle="miter"/>
                 <v:path gradientshapeok="t" o:connecttype="rect"/>
               </v:shapetype>
-              <v:shape id="Text Box 6" o:spid="_x0000_s1026" type="#_x0000_t202" style="position:absolute;margin-left:371.45pt;margin-top:28.35pt;width:383.75pt;height:310.5pt;flip:x;z-index:251673088;visibility:visible;mso-wrap-style:square;mso-width-percent:0;mso-height-percent:0;mso-wrap-distance-left:9pt;mso-wrap-distance-top:3.6pt;mso-wrap-distance-right:9pt;mso-wrap-distance-bottom:3.6pt;mso-position-horizontal:absolute;mso-position-horizontal-relative:margin;mso-position-vertical:absolute;mso-position-vertical-relative:text;mso-width-percent:0;mso-height-percent:0;mso-width-relative:margin;mso-height-relative:margin;v-text-anchor:top" o:gfxdata="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" strokecolor="white">
+              <v:shape id="Text Box 6" o:spid="_x0000_s1026" type="#_x0000_t202" style="position:absolute;margin-left:371.45pt;margin-top:28.35pt;width:383.75pt;height:310.5pt;flip:x;z-index:251673088;visibility:visible;mso-wrap-style:square;mso-width-percent:0;mso-height-percent:0;mso-wrap-distance-left:9pt;mso-wrap-distance-top:3.6pt;mso-wrap-distance-right:9pt;mso-wrap-distance-bottom:3.6pt;mso-position-horizontal:absolute;mso-position-horizontal-relative:margin;mso-position-vertical:absolute;mso-position-vertical-relative:text;mso-width-percent:0;mso-height-percent:0;mso-width-relative:margin;mso-height-relative:margin;v-text-anchor:top" o:gfxdata="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" strokecolor="white">
                 <v:textbox>
                   <w:txbxContent>
                     <w:tbl>
@@ -2704,12 +2704,12 @@
                               <w:spacing w:after="20" w:line="20" w:lineRule="atLeast"/>
                               <w:suppressOverlap/>
                               <w:rPr>
-                                <w:rStyle w:val="Hyperlink"/>
+                                <w:rStyle w:val="Hyperkobling"/>
                               </w:rPr>
                             </w:pPr>
                             <w:r>
                               <w:rPr>
-                                <w:rStyle w:val="Hyperlink"/>
+                                <w:rStyle w:val="Hyperkobling"/>
                               </w:rPr>
                               <w:t>Advanced methods</w:t>
                             </w:r>
@@ -5344,12 +5344,12 @@
                                     <w:spacing w:after="20" w:line="20" w:lineRule="atLeast"/>
                                     <w:suppressOverlap/>
                                     <w:rPr>
-                                      <w:rStyle w:val="Hyperlink"/>
+                                      <w:rStyle w:val="Hyperkobling"/>
                                     </w:rPr>
                                   </w:pPr>
                                   <w:r>
                                     <w:rPr>
-                                      <w:rStyle w:val="Hyperlink"/>
+                                      <w:rStyle w:val="Hyperkobling"/>
                                     </w:rPr>
                                     <w:t>Basic methods</w:t>
                                   </w:r>
@@ -6590,7 +6590,7 @@
           </mc:Choice>
           <mc:Fallback>
             <w:pict>
-              <v:shape w14:anchorId="0A813759" id="Text Box 2" o:spid="_x0000_s1027" type="#_x0000_t202" style="position:absolute;margin-left:0;margin-top:29.1pt;width:374.4pt;height:269.35pt;z-index:251671040;visibility:visible;mso-wrap-style:square;mso-width-percent:0;mso-height-percent:0;mso-wrap-distance-left:9pt;mso-wrap-distance-top:3.6pt;mso-wrap-distance-right:9pt;mso-wrap-distance-bottom:3.6pt;mso-position-horizontal:left;mso-position-horizontal-relative:margin;mso-position-vertical:absolute;mso-position-vertical-relative:text;mso-width-percent:0;mso-height-percent:0;mso-width-relative:margin;mso-height-relative:margin;v-text-anchor:top" o:gfxdata="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" strokecolor="white">
+              <v:shape w14:anchorId="0A813759" id="Text Box 2" o:spid="_x0000_s1027" type="#_x0000_t202" style="position:absolute;margin-left:0;margin-top:29.1pt;width:374.4pt;height:269.35pt;z-index:251671040;visibility:visible;mso-wrap-style:square;mso-width-percent:0;mso-height-percent:0;mso-wrap-distance-left:9pt;mso-wrap-distance-top:3.6pt;mso-wrap-distance-right:9pt;mso-wrap-distance-bottom:3.6pt;mso-position-horizontal:left;mso-position-horizontal-relative:margin;mso-position-vertical:absolute;mso-position-vertical-relative:text;mso-width-percent:0;mso-height-percent:0;mso-width-relative:margin;mso-height-relative:margin;v-text-anchor:top" o:gfxdata="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" strokecolor="white">
                 <v:textbox>
                   <w:txbxContent>
                     <w:tbl>
@@ -6626,12 +6626,12 @@
                               <w:spacing w:after="20" w:line="20" w:lineRule="atLeast"/>
                               <w:suppressOverlap/>
                               <w:rPr>
-                                <w:rStyle w:val="Hyperlink"/>
+                                <w:rStyle w:val="Hyperkobling"/>
                               </w:rPr>
                             </w:pPr>
                             <w:r>
                               <w:rPr>
-                                <w:rStyle w:val="Hyperlink"/>
+                                <w:rStyle w:val="Hyperkobling"/>
                               </w:rPr>
                               <w:t>Basic methods</w:t>
                             </w:r>
@@ -7914,7 +7914,7 @@
                         <w:txbxContent>
                           <w:p>
                             <w:pPr>
-                              <w:pStyle w:val="Subtitle"/>
+                              <w:pStyle w:val="Undertittel"/>
                               <w:rPr>
                                 <w:rFonts w:ascii="Helvetica" w:hAnsi="Helvetica" w:cs="Helvetica"/>
                               </w:rPr>
@@ -8794,12 +8794,12 @@
           </mc:Choice>
           <mc:Fallback>
             <w:pict>
-              <v:shape w14:anchorId="4A0B9097" id="Text Box 22" o:spid="_x0000_s1028" type="#_x0000_t202" style="position:absolute;margin-left:0;margin-top:308pt;width:365.4pt;height:150.65pt;flip:x;z-index:251677184;visibility:visible;mso-wrap-style:square;mso-width-percent:0;mso-height-percent:0;mso-wrap-distance-left:9pt;mso-wrap-distance-top:3.6pt;mso-wrap-distance-right:9pt;mso-wrap-distance-bottom:3.6pt;mso-position-horizontal:absolute;mso-position-horizontal-relative:margin;mso-position-vertical:absolute;mso-position-vertical-relative:text;mso-width-percent:0;mso-height-percent:0;mso-width-relative:margin;mso-height-relative:margin;v-text-anchor:top" o:gfxdata="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" strokecolor="white">
+              <v:shape w14:anchorId="4A0B9097" id="Text Box 22" o:spid="_x0000_s1028" type="#_x0000_t202" style="position:absolute;margin-left:0;margin-top:308pt;width:365.4pt;height:150.65pt;flip:x;z-index:251677184;visibility:visible;mso-wrap-style:square;mso-width-percent:0;mso-height-percent:0;mso-wrap-distance-left:9pt;mso-wrap-distance-top:3.6pt;mso-wrap-distance-right:9pt;mso-wrap-distance-bottom:3.6pt;mso-position-horizontal:absolute;mso-position-horizontal-relative:margin;mso-position-vertical:absolute;mso-position-vertical-relative:text;mso-width-percent:0;mso-height-percent:0;mso-width-relative:margin;mso-height-relative:margin;v-text-anchor:top" o:gfxdata="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" strokecolor="white">
                 <v:textbox>
                   <w:txbxContent>
                     <w:p>
                       <w:pPr>
-                        <w:pStyle w:val="Subtitle"/>
+                        <w:pStyle w:val="Undertittel"/>
                         <w:rPr>
                           <w:rFonts w:ascii="Helvetica" w:hAnsi="Helvetica" w:cs="Helvetica"/>
                         </w:rPr>
@@ -9845,7 +9845,7 @@
               </wp:anchor>
             </w:drawing>
           </mc:Choice>
-          <mc:Fallback>
+          <mc:Fallback xmlns:w16="http://schemas.microsoft.com/office/word/2018/wordml" xmlns:w16cex="http://schemas.microsoft.com/office/word/2018/wordml/cex">
             <w:pict>
               <v:shape w14:anchorId="0CFA253C" id="Tekstboks 2" o:spid="_x0000_s1029" type="#_x0000_t202" style="position:absolute;margin-left:413.2pt;margin-top:345.25pt;width:381.9pt;height:97.05pt;z-index:251680256;visibility:visible;mso-wrap-style:square;mso-width-percent:0;mso-height-percent:0;mso-wrap-distance-left:9pt;mso-wrap-distance-top:3.6pt;mso-wrap-distance-right:9pt;mso-wrap-distance-bottom:3.6pt;mso-position-horizontal:absolute;mso-position-horizontal-relative:page;mso-position-vertical:absolute;mso-position-vertical-relative:text;mso-width-percent:0;mso-height-percent:0;mso-width-relative:margin;mso-height-relative:margin;v-text-anchor:top" o:gfxdata="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" stroked="f">
                 <v:textbox>
@@ -10091,7 +10091,7 @@
               </wp:anchor>
             </w:drawing>
           </mc:Choice>
-          <mc:Fallback>
+          <mc:Fallback xmlns:w16="http://schemas.microsoft.com/office/word/2018/wordml" xmlns:w16cex="http://schemas.microsoft.com/office/word/2018/wordml/cex">
             <w:pict>
               <v:shape w14:anchorId="5700E68B" id="Text Box 21" o:spid="_x0000_s1030" type="#_x0000_t202" style="position:absolute;margin-left:0;margin-top:-26.2pt;width:322.4pt;height:57.6pt;z-index:251675136;visibility:visible;mso-wrap-style:square;mso-width-percent:0;mso-height-percent:0;mso-wrap-distance-left:9pt;mso-wrap-distance-top:3.6pt;mso-wrap-distance-right:9pt;mso-wrap-distance-bottom:3.6pt;mso-position-horizontal:left;mso-position-horizontal-relative:margin;mso-position-vertical:absolute;mso-position-vertical-relative:margin;mso-width-percent:0;mso-height-percent:0;mso-width-relative:margin;mso-height-relative:margin;v-text-anchor:top" o:gfxdata="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" strokecolor="white">
                 <v:textbox>
@@ -10170,7 +10170,7 @@
     <w:p/>
     <w:p>
       <w:pPr>
-        <w:pStyle w:val="Subtitle"/>
+        <w:pStyle w:val="Undertittel"/>
         <w:spacing w:after="40"/>
         <w:rPr>
           <w:rFonts w:ascii="Helvetica" w:hAnsi="Helvetica" w:cs="Helvetica"/>
@@ -12457,7 +12457,7 @@
     </w:tbl>
     <w:p>
       <w:pPr>
-        <w:pStyle w:val="Subtitle"/>
+        <w:pStyle w:val="Undertittel"/>
         <w:spacing w:before="200" w:after="40"/>
         <w:rPr>
           <w:rFonts w:ascii="Helvetica" w:hAnsi="Helvetica" w:cs="Helvetica"/>
@@ -12468,7 +12468,7 @@
     </w:p>
     <w:p>
       <w:pPr>
-        <w:pStyle w:val="Subtitle"/>
+        <w:pStyle w:val="Undertittel"/>
         <w:spacing w:before="200" w:after="40"/>
         <w:rPr>
           <w:rFonts w:ascii="Helvetica" w:hAnsi="Helvetica" w:cs="Helvetica"/>
@@ -12479,7 +12479,7 @@
     </w:p>
     <w:p>
       <w:pPr>
-        <w:pStyle w:val="Subtitle"/>
+        <w:pStyle w:val="Undertittel"/>
         <w:spacing w:before="200" w:after="40"/>
         <w:rPr>
           <w:rFonts w:ascii="Helvetica" w:hAnsi="Helvetica" w:cs="Helvetica"/>
@@ -12490,7 +12490,7 @@
     </w:p>
     <w:p>
       <w:pPr>
-        <w:pStyle w:val="Subtitle"/>
+        <w:pStyle w:val="Undertittel"/>
         <w:spacing w:before="200" w:after="40"/>
         <w:rPr>
           <w:rFonts w:ascii="Helvetica" w:hAnsi="Helvetica" w:cs="Helvetica"/>
@@ -12505,7 +12505,7 @@
     <w:p/>
     <w:p>
       <w:pPr>
-        <w:pStyle w:val="Subtitle"/>
+        <w:pStyle w:val="Undertittel"/>
         <w:rPr>
           <w:rFonts w:ascii="Helvetica" w:hAnsi="Helvetica" w:cs="Helvetica"/>
           <w:color w:val="auto"/>
@@ -12517,7 +12517,7 @@
     </w:p>
     <w:p>
       <w:pPr>
-        <w:pStyle w:val="Subtitle"/>
+        <w:pStyle w:val="Undertittel"/>
         <w:rPr>
           <w:rFonts w:ascii="Helvetica" w:hAnsi="Helvetica" w:cs="Helvetica"/>
           <w:color w:val="auto"/>
@@ -12529,7 +12529,7 @@
     </w:p>
     <w:p>
       <w:pPr>
-        <w:pStyle w:val="Subtitle"/>
+        <w:pStyle w:val="Undertittel"/>
         <w:rPr>
           <w:rFonts w:ascii="Helvetica" w:hAnsi="Helvetica" w:cs="Helvetica"/>
           <w:color w:val="auto"/>
@@ -12541,7 +12541,7 @@
     </w:p>
     <w:p>
       <w:pPr>
-        <w:pStyle w:val="Subtitle"/>
+        <w:pStyle w:val="Undertittel"/>
       </w:pPr>
       <w:r>
         <w:rPr>
@@ -14137,7 +14137,7 @@
                           </w:p>
                           <w:p>
                             <w:pPr>
-                              <w:pStyle w:val="ListParagraph"/>
+                              <w:pStyle w:val="Listeavsnitt"/>
                               <w:numPr>
                                 <w:ilvl w:val="0"/>
                                 <w:numId w:val="8"/>
@@ -14193,7 +14193,7 @@
                           </w:p>
                           <w:p>
                             <w:pPr>
-                              <w:pStyle w:val="ListParagraph"/>
+                              <w:pStyle w:val="Listeavsnitt"/>
                               <w:numPr>
                                 <w:ilvl w:val="0"/>
                                 <w:numId w:val="8"/>
@@ -14219,7 +14219,7 @@
                           </w:p>
                           <w:p>
                             <w:pPr>
-                              <w:pStyle w:val="ListParagraph"/>
+                              <w:pStyle w:val="Listeavsnitt"/>
                               <w:numPr>
                                 <w:ilvl w:val="0"/>
                                 <w:numId w:val="8"/>
@@ -14295,7 +14295,7 @@
                           </w:p>
                           <w:p>
                             <w:pPr>
-                              <w:pStyle w:val="ListParagraph"/>
+                              <w:pStyle w:val="Listeavsnitt"/>
                               <w:numPr>
                                 <w:ilvl w:val="0"/>
                                 <w:numId w:val="8"/>
@@ -14958,7 +14958,7 @@
               </wp:anchor>
             </w:drawing>
           </mc:Choice>
-          <mc:Fallback>
+          <mc:Fallback xmlns:w16="http://schemas.microsoft.com/office/word/2018/wordml" xmlns:w16cex="http://schemas.microsoft.com/office/word/2018/wordml/cex">
             <w:pict>
               <v:shape w14:anchorId="79EF10A8" id="_x0000_s1031" type="#_x0000_t202" style="position:absolute;margin-left:0;margin-top:.05pt;width:701.2pt;height:300.05pt;z-index:251665920;visibility:visible;mso-wrap-style:square;mso-width-percent:0;mso-height-percent:0;mso-wrap-distance-left:9pt;mso-wrap-distance-top:3.6pt;mso-wrap-distance-right:9pt;mso-wrap-distance-bottom:3.6pt;mso-position-horizontal:absolute;mso-position-horizontal-relative:margin;mso-position-vertical:absolute;mso-position-vertical-relative:text;mso-width-percent:0;mso-height-percent:0;mso-width-relative:margin;mso-height-relative:margin;v-text-anchor:top" o:gfxdata="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" stroked="f">
                 <v:textbox>
@@ -15906,7 +15906,7 @@
     </w:p>
     <w:p>
       <w:pPr>
-        <w:pStyle w:val="Subtitle"/>
+        <w:pStyle w:val="Undertittel"/>
         <w:rPr>
           <w:rFonts w:ascii="Helvetica" w:hAnsi="Helvetica" w:cs="Helvetica"/>
           <w:sz w:val="40"/>
@@ -15916,7 +15916,7 @@
     </w:p>
     <w:p>
       <w:pPr>
-        <w:pStyle w:val="Subtitle"/>
+        <w:pStyle w:val="Undertittel"/>
         <w:rPr>
           <w:rFonts w:ascii="Helvetica" w:hAnsi="Helvetica" w:cs="Helvetica"/>
           <w:sz w:val="40"/>
@@ -15926,7 +15926,7 @@
     </w:p>
     <w:p>
       <w:pPr>
-        <w:pStyle w:val="Subtitle"/>
+        <w:pStyle w:val="Undertittel"/>
         <w:rPr>
           <w:rFonts w:ascii="Helvetica" w:hAnsi="Helvetica" w:cs="Helvetica"/>
           <w:sz w:val="40"/>
@@ -15936,7 +15936,7 @@
     </w:p>
     <w:p>
       <w:pPr>
-        <w:pStyle w:val="Subtitle"/>
+        <w:pStyle w:val="Undertittel"/>
         <w:rPr>
           <w:rFonts w:ascii="Helvetica" w:hAnsi="Helvetica" w:cs="Helvetica"/>
           <w:sz w:val="40"/>
@@ -15946,7 +15946,7 @@
     </w:p>
     <w:p>
       <w:pPr>
-        <w:pStyle w:val="Subtitle"/>
+        <w:pStyle w:val="Undertittel"/>
         <w:rPr>
           <w:rFonts w:ascii="Helvetica" w:hAnsi="Helvetica" w:cs="Helvetica"/>
           <w:sz w:val="40"/>
@@ -15956,7 +15956,7 @@
     </w:p>
     <w:p>
       <w:pPr>
-        <w:pStyle w:val="Subtitle"/>
+        <w:pStyle w:val="Undertittel"/>
         <w:rPr>
           <w:rFonts w:ascii="Helvetica" w:hAnsi="Helvetica" w:cs="Helvetica"/>
           <w:sz w:val="40"/>
@@ -15966,7 +15966,7 @@
     </w:p>
     <w:p>
       <w:pPr>
-        <w:pStyle w:val="Subtitle"/>
+        <w:pStyle w:val="Undertittel"/>
         <w:rPr>
           <w:rFonts w:ascii="Helvetica" w:hAnsi="Helvetica" w:cs="Helvetica"/>
           <w:sz w:val="40"/>
@@ -15977,7 +15977,7 @@
     <w:p/>
     <w:p>
       <w:pPr>
-        <w:pStyle w:val="Subtitle"/>
+        <w:pStyle w:val="Undertittel"/>
         <w:rPr>
           <w:rFonts w:cs="Helvetica"/>
           <w:sz w:val="40"/>
@@ -15987,7 +15987,7 @@
     </w:p>
     <w:p>
       <w:pPr>
-        <w:pStyle w:val="Subtitle"/>
+        <w:pStyle w:val="Undertittel"/>
         <w:rPr>
           <w:rFonts w:cs="Helvetica"/>
           <w:sz w:val="40"/>
@@ -16336,7 +16336,7 @@
     </w:p>
     <w:p>
       <w:pPr>
-        <w:pStyle w:val="Heading1"/>
+        <w:pStyle w:val="Overskrift1"/>
         <w:rPr>
           <w:rFonts w:cs="Helvetica"/>
         </w:rPr>
@@ -23284,6 +23284,7 @@
                 <w:b/>
                 <w:szCs w:val="14"/>
               </w:rPr>
+              <w:lastRenderedPageBreak/>
               <w:t>get_</w:t>
             </w:r>
             <w:r>
@@ -23603,7 +23604,6 @@
                 <w:b/>
                 <w:szCs w:val="14"/>
               </w:rPr>
-              <w:lastRenderedPageBreak/>
               <w:t>enable_log_msg()</w:t>
             </w:r>
           </w:p>
@@ -24578,7 +24578,7 @@
     </w:p>
     <w:p>
       <w:pPr>
-        <w:pStyle w:val="Heading1"/>
+        <w:pStyle w:val="Overskrift1"/>
       </w:pPr>
       <w:r>
         <w:lastRenderedPageBreak/>
@@ -27016,6 +27016,7 @@
                 <w:b/>
                 <w:szCs w:val="14"/>
               </w:rPr>
+              <w:lastRenderedPageBreak/>
               <w:t>find</w:t>
             </w:r>
             <w:r>
@@ -28107,7 +28108,6 @@
                 <w:b/>
                 <w:szCs w:val="14"/>
               </w:rPr>
-              <w:lastRenderedPageBreak/>
               <w:t>peek</w:t>
             </w:r>
             <w:r>
@@ -30141,6 +30141,7 @@
                 <w:b/>
                 <w:szCs w:val="14"/>
               </w:rPr>
+              <w:lastRenderedPageBreak/>
               <w:t>exists()</w:t>
             </w:r>
           </w:p>
@@ -30561,7 +30562,7 @@
     </w:tbl>
     <w:p>
       <w:pPr>
-        <w:pStyle w:val="Title"/>
+        <w:pStyle w:val="Tittel"/>
         <w:rPr>
           <w:rFonts w:ascii="Helvetica" w:hAnsi="Helvetica" w:cs="Helvetica"/>
         </w:rPr>
@@ -30569,7 +30570,7 @@
     </w:p>
     <w:p>
       <w:pPr>
-        <w:pStyle w:val="Heading1"/>
+        <w:pStyle w:val="Overskrift1"/>
       </w:pPr>
       <w:r>
         <w:t>Additional documentation</w:t>
@@ -30594,7 +30595,7 @@
     <w:p/>
     <w:p>
       <w:pPr>
-        <w:pStyle w:val="Heading1"/>
+        <w:pStyle w:val="Overskrift1"/>
       </w:pPr>
       <w:r>
         <w:t>Compilation</w:t>
@@ -30655,13 +30656,12 @@
           <w:sz w:val="18"/>
           <w:szCs w:val="18"/>
         </w:rPr>
-        <w:lastRenderedPageBreak/>
         <w:t>It is dependent on the following libraries</w:t>
       </w:r>
     </w:p>
     <w:p>
       <w:pPr>
-        <w:pStyle w:val="ListParagraph"/>
+        <w:pStyle w:val="Listeavsnitt"/>
         <w:numPr>
           <w:ilvl w:val="0"/>
           <w:numId w:val="7"/>
@@ -30719,7 +30719,7 @@
     </w:p>
     <w:p>
       <w:pPr>
-        <w:pStyle w:val="ListParagraph"/>
+        <w:pStyle w:val="Listeavsnitt"/>
         <w:numPr>
           <w:ilvl w:val="0"/>
           <w:numId w:val="7"/>
@@ -31268,7 +31268,7 @@
     </w:p>
     <w:p>
       <w:pPr>
-        <w:pStyle w:val="Heading1"/>
+        <w:pStyle w:val="Overskrift1"/>
         <w:numPr>
           <w:ilvl w:val="0"/>
           <w:numId w:val="0"/>
@@ -31278,7 +31278,7 @@
     </w:p>
     <w:p>
       <w:pPr>
-        <w:pStyle w:val="Heading1"/>
+        <w:pStyle w:val="Overskrift1"/>
       </w:pPr>
       <w:r>
         <w:t>Simulator compatibility and setup</w:t>
@@ -31316,7 +31316,7 @@
     </w:p>
     <w:p>
       <w:pPr>
-        <w:pStyle w:val="Title"/>
+        <w:pStyle w:val="Tittel"/>
         <w:rPr>
           <w:rFonts w:ascii="Helvetica" w:hAnsi="Helvetica" w:cs="Helvetica"/>
         </w:rPr>
@@ -31325,7 +31325,7 @@
     <w:p/>
     <w:p>
       <w:pPr>
-        <w:pStyle w:val="Title"/>
+        <w:pStyle w:val="Tittel"/>
         <w:rPr>
           <w:rFonts w:ascii="Helvetica" w:hAnsi="Helvetica" w:cs="Helvetica"/>
         </w:rPr>
@@ -31501,7 +31501,6 @@
         <w:rPr>
           <w:noProof/>
         </w:rPr>
-        <w:lastRenderedPageBreak/>
         <w:drawing>
           <wp:inline distT="0" distB="0" distL="0" distR="0" wp14:anchorId="218845C1" wp14:editId="38C12E0A">
             <wp:extent cx="6228272" cy="2838278"/>
@@ -31554,9 +31553,9 @@
     </w:p>
     <w:p>
       <w:pPr>
-        <w:pStyle w:val="Caption"/>
+        <w:pStyle w:val="Bildetekst"/>
       </w:pPr>
-      <w:bookmarkStart w:id="5" w:name="_Ref514054461"/>
+      <w:bookmarkStart w:id="4" w:name="_Ref514054461"/>
       <w:r>
         <w:t xml:space="preserve">Figure </w:t>
       </w:r>
@@ -31578,7 +31577,7 @@
       <w:r>
         <w:fldChar w:fldCharType="end"/>
       </w:r>
-      <w:bookmarkEnd w:id="5"/>
+      <w:bookmarkEnd w:id="4"/>
       <w:r>
         <w:t>: Basic scoreboard</w:t>
       </w:r>
@@ -31908,7 +31907,7 @@
     </w:p>
     <w:p>
       <w:pPr>
-        <w:pStyle w:val="Heading1"/>
+        <w:pStyle w:val="Overskrift1"/>
         <w:numPr>
           <w:ilvl w:val="0"/>
           <w:numId w:val="0"/>
@@ -31921,6 +31920,7 @@
         <w:rPr>
           <w:rFonts w:cs="Helvetica"/>
         </w:rPr>
+        <w:lastRenderedPageBreak/>
         <w:t>Use-cases</w:t>
       </w:r>
     </w:p>
@@ -31952,7 +31952,7 @@
     </w:p>
     <w:p>
       <w:pPr>
-        <w:pStyle w:val="ListParagraph"/>
+        <w:pStyle w:val="Listeavsnitt"/>
         <w:numPr>
           <w:ilvl w:val="0"/>
           <w:numId w:val="4"/>
@@ -32010,7 +32010,7 @@
     </w:p>
     <w:p>
       <w:pPr>
-        <w:pStyle w:val="ListParagraph"/>
+        <w:pStyle w:val="Listeavsnitt"/>
         <w:numPr>
           <w:ilvl w:val="0"/>
           <w:numId w:val="4"/>
@@ -32027,7 +32027,6 @@
           <w:sz w:val="18"/>
           <w:szCs w:val="18"/>
         </w:rPr>
-        <w:lastRenderedPageBreak/>
         <w:t>Many-to-one interfaces</w:t>
       </w:r>
       <w:r>
@@ -32041,7 +32040,7 @@
     </w:p>
     <w:p>
       <w:pPr>
-        <w:pStyle w:val="ListParagraph"/>
+        <w:pStyle w:val="Listeavsnitt"/>
         <w:ind w:left="720"/>
         <w:rPr>
           <w:rFonts w:cs="Helvetica"/>
@@ -32120,7 +32119,7 @@
     </w:p>
     <w:p>
       <w:pPr>
-        <w:pStyle w:val="ListParagraph"/>
+        <w:pStyle w:val="Listeavsnitt"/>
         <w:numPr>
           <w:ilvl w:val="0"/>
           <w:numId w:val="5"/>
@@ -32150,7 +32149,7 @@
     </w:p>
     <w:p>
       <w:pPr>
-        <w:pStyle w:val="ListParagraph"/>
+        <w:pStyle w:val="Listeavsnitt"/>
         <w:ind w:left="720"/>
         <w:rPr>
           <w:rFonts w:cs="Helvetica"/>
@@ -32178,7 +32177,7 @@
     </w:p>
     <w:p>
       <w:pPr>
-        <w:pStyle w:val="ListParagraph"/>
+        <w:pStyle w:val="Listeavsnitt"/>
         <w:numPr>
           <w:ilvl w:val="0"/>
           <w:numId w:val="5"/>
@@ -32208,7 +32207,7 @@
     </w:p>
     <w:p>
       <w:pPr>
-        <w:pStyle w:val="ListParagraph"/>
+        <w:pStyle w:val="Listeavsnitt"/>
         <w:ind w:left="720"/>
         <w:rPr>
           <w:rFonts w:cs="Helvetica"/>
@@ -32647,7 +32646,7 @@
               </wp:anchor>
             </w:drawing>
           </mc:Choice>
-          <mc:Fallback>
+          <mc:Fallback xmlns:w16="http://schemas.microsoft.com/office/word/2018/wordml" xmlns:w16cex="http://schemas.microsoft.com/office/word/2018/wordml/cex">
             <w:pict>
               <v:shape w14:anchorId="00CF2333" id="Tekstboks 5" o:spid="_x0000_s1032" type="#_x0000_t202" style="position:absolute;margin-left:-6.85pt;margin-top:7.4pt;width:78.25pt;height:34.45pt;z-index:251658240;visibility:visible;mso-wrap-style:square;mso-width-percent:0;mso-height-percent:0;mso-wrap-distance-left:9pt;mso-wrap-distance-top:0;mso-wrap-distance-right:9pt;mso-wrap-distance-bottom:0;mso-position-horizontal:absolute;mso-position-horizontal-relative:text;mso-position-vertical:absolute;mso-position-vertical-relative:text;mso-width-percent:0;mso-height-percent:0;mso-width-relative:margin;mso-height-relative:margin;v-text-anchor:top" o:gfxdata="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" filled="f" stroked="f">
                 <v:textbox>
@@ -32787,7 +32786,7 @@
               </wp:anchor>
             </w:drawing>
           </mc:Choice>
-          <mc:Fallback>
+          <mc:Fallback xmlns:w16="http://schemas.microsoft.com/office/word/2018/wordml" xmlns:w16cex="http://schemas.microsoft.com/office/word/2018/wordml/cex">
             <w:pict>
               <v:shape w14:anchorId="210EE127" id="Tekstboks 4" o:spid="_x0000_s1033" type="#_x0000_t202" style="position:absolute;margin-left:70.45pt;margin-top:8.85pt;width:663.85pt;height:31.05pt;z-index:251656192;visibility:visible;mso-wrap-style:square;mso-width-percent:0;mso-height-percent:0;mso-wrap-distance-left:9pt;mso-wrap-distance-top:0;mso-wrap-distance-right:9pt;mso-wrap-distance-bottom:0;mso-position-horizontal:absolute;mso-position-horizontal-relative:text;mso-position-vertical:absolute;mso-position-vertical-relative:text;mso-width-percent:0;mso-height-percent:0;mso-width-relative:margin;mso-height-relative:margin;v-text-anchor:top" o:gfxdata="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" filled="f" stroked="f">
                 <v:textbox>
@@ -32841,7 +32840,7 @@
 </file>
 
 <file path=word/endnotes.xml><?xml version="1.0" encoding="utf-8"?>
-<w:endnotes xmlns:wpc="http://schemas.microsoft.com/office/word/2010/wordprocessingCanvas" xmlns:cx="http://schemas.microsoft.com/office/drawing/2014/chartex" xmlns:cx1="http://schemas.microsoft.com/office/drawing/2015/9/8/chartex" xmlns:cx2="http://schemas.microsoft.com/office/drawing/2015/10/21/chartex" xmlns:cx3="http://schemas.microsoft.com/office/drawing/2016/5/9/chartex" xmlns:cx4="http://schemas.microsoft.com/office/drawing/2016/5/10/chartex" xmlns:cx5="http://schemas.microsoft.com/office/drawing/2016/5/11/chartex" xmlns:cx6="http://schemas.microsoft.com/office/drawing/2016/5/12/chartex" xmlns:cx7="http://schemas.microsoft.com/office/drawing/2016/5/13/chartex" xmlns:cx8="http://schemas.microsoft.com/office/drawing/2016/5/14/chartex" xmlns:mc="http://schemas.openxmlformats.org/markup-compatibility/2006" xmlns:aink="http://schemas.microsoft.com/office/drawing/2016/ink" xmlns:am3d="http://schemas.microsoft.com/office/drawing/2017/model3d" xmlns:o="urn:schemas-microsoft-com:office:office" xmlns:r="http://schemas.openxmlformats.org/officeDocument/2006/relationships" xmlns:m="http://schemas.openxmlformats.org/officeDocument/2006/math" xmlns:v="urn:schemas-microsoft-com:vml" xmlns:wp14="http://schemas.microsoft.com/office/word/2010/wordprocessingDrawing" xmlns:wp="http://schemas.openxmlformats.org/drawingml/2006/wordprocessingDrawing" xmlns:w10="urn:schemas-microsoft-com:office:word" xmlns:w="http://schemas.openxmlformats.org/wordprocessingml/2006/main" xmlns:w14="http://schemas.microsoft.com/office/word/2010/wordml" xmlns:w15="http://schemas.microsoft.com/office/word/2012/wordml" xmlns:w16cex="http://schemas.microsoft.com/office/word/2018/wordml/cex" xmlns:w16cid="http://schemas.microsoft.com/office/word/2016/wordml/cid" xmlns:w16="http://schemas.microsoft.com/office/word/2018/wordml" xmlns:w16se="http://schemas.microsoft.com/office/word/2015/wordml/symex" xmlns:wpg="http://schemas.microsoft.com/office/word/2010/wordprocessingGroup" xmlns:wpi="http://schemas.microsoft.com/office/word/2010/wordprocessingInk" xmlns:wne="http://schemas.microsoft.com/office/word/2006/wordml" xmlns:wps="http://schemas.microsoft.com/office/word/2010/wordprocessingShape" mc:Ignorable="w14 w15 w16se w16cid w16 w16cex wp14">
+<w:endnotes xmlns:wpc="http://schemas.microsoft.com/office/word/2010/wordprocessingCanvas" xmlns:cx="http://schemas.microsoft.com/office/drawing/2014/chartex" xmlns:cx1="http://schemas.microsoft.com/office/drawing/2015/9/8/chartex" xmlns:cx2="http://schemas.microsoft.com/office/drawing/2015/10/21/chartex" xmlns:cx3="http://schemas.microsoft.com/office/drawing/2016/5/9/chartex" xmlns:cx4="http://schemas.microsoft.com/office/drawing/2016/5/10/chartex" xmlns:cx5="http://schemas.microsoft.com/office/drawing/2016/5/11/chartex" xmlns:cx6="http://schemas.microsoft.com/office/drawing/2016/5/12/chartex" xmlns:cx7="http://schemas.microsoft.com/office/drawing/2016/5/13/chartex" xmlns:cx8="http://schemas.microsoft.com/office/drawing/2016/5/14/chartex" xmlns:mc="http://schemas.openxmlformats.org/markup-compatibility/2006" xmlns:aink="http://schemas.microsoft.com/office/drawing/2016/ink" xmlns:am3d="http://schemas.microsoft.com/office/drawing/2017/model3d" xmlns:o="urn:schemas-microsoft-com:office:office" xmlns:r="http://schemas.openxmlformats.org/officeDocument/2006/relationships" xmlns:m="http://schemas.openxmlformats.org/officeDocument/2006/math" xmlns:v="urn:schemas-microsoft-com:vml" xmlns:wp14="http://schemas.microsoft.com/office/word/2010/wordprocessingDrawing" xmlns:wp="http://schemas.openxmlformats.org/drawingml/2006/wordprocessingDrawing" xmlns:w10="urn:schemas-microsoft-com:office:word" xmlns:w="http://schemas.openxmlformats.org/wordprocessingml/2006/main" xmlns:w14="http://schemas.microsoft.com/office/word/2010/wordml" xmlns:w15="http://schemas.microsoft.com/office/word/2012/wordml" xmlns:w16cid="http://schemas.microsoft.com/office/word/2016/wordml/cid" xmlns:w16se="http://schemas.microsoft.com/office/word/2015/wordml/symex" xmlns:wpg="http://schemas.microsoft.com/office/word/2010/wordprocessingGroup" xmlns:wpi="http://schemas.microsoft.com/office/word/2010/wordprocessingInk" xmlns:wne="http://schemas.microsoft.com/office/word/2006/wordml" xmlns:wps="http://schemas.microsoft.com/office/word/2010/wordprocessingShape" mc:Ignorable="w14 w15 w16se w16cid wp14">
   <w:endnote w:type="separator" w:id="-1">
     <w:p>
       <w:pPr>
@@ -32882,37 +32881,37 @@
 </file>
 
 <file path=word/footer1.xml><?xml version="1.0" encoding="utf-8"?>
-<w:ftr xmlns:wpc="http://schemas.microsoft.com/office/word/2010/wordprocessingCanvas" xmlns:cx="http://schemas.microsoft.com/office/drawing/2014/chartex" xmlns:cx1="http://schemas.microsoft.com/office/drawing/2015/9/8/chartex" xmlns:cx2="http://schemas.microsoft.com/office/drawing/2015/10/21/chartex" xmlns:cx3="http://schemas.microsoft.com/office/drawing/2016/5/9/chartex" xmlns:cx4="http://schemas.microsoft.com/office/drawing/2016/5/10/chartex" xmlns:cx5="http://schemas.microsoft.com/office/drawing/2016/5/11/chartex" xmlns:cx6="http://schemas.microsoft.com/office/drawing/2016/5/12/chartex" xmlns:cx7="http://schemas.microsoft.com/office/drawing/2016/5/13/chartex" xmlns:cx8="http://schemas.microsoft.com/office/drawing/2016/5/14/chartex" xmlns:mc="http://schemas.openxmlformats.org/markup-compatibility/2006" xmlns:aink="http://schemas.microsoft.com/office/drawing/2016/ink" xmlns:am3d="http://schemas.microsoft.com/office/drawing/2017/model3d" xmlns:o="urn:schemas-microsoft-com:office:office" xmlns:r="http://schemas.openxmlformats.org/officeDocument/2006/relationships" xmlns:m="http://schemas.openxmlformats.org/officeDocument/2006/math" xmlns:v="urn:schemas-microsoft-com:vml" xmlns:wp14="http://schemas.microsoft.com/office/word/2010/wordprocessingDrawing" xmlns:wp="http://schemas.openxmlformats.org/drawingml/2006/wordprocessingDrawing" xmlns:w10="urn:schemas-microsoft-com:office:word" xmlns:w="http://schemas.openxmlformats.org/wordprocessingml/2006/main" xmlns:w14="http://schemas.microsoft.com/office/word/2010/wordml" xmlns:w15="http://schemas.microsoft.com/office/word/2012/wordml" xmlns:w16cex="http://schemas.microsoft.com/office/word/2018/wordml/cex" xmlns:w16cid="http://schemas.microsoft.com/office/word/2016/wordml/cid" xmlns:w16="http://schemas.microsoft.com/office/word/2018/wordml" xmlns:w16se="http://schemas.microsoft.com/office/word/2015/wordml/symex" xmlns:wpg="http://schemas.microsoft.com/office/word/2010/wordprocessingGroup" xmlns:wpi="http://schemas.microsoft.com/office/word/2010/wordprocessingInk" xmlns:wne="http://schemas.microsoft.com/office/word/2006/wordml" xmlns:wps="http://schemas.microsoft.com/office/word/2010/wordprocessingShape" mc:Ignorable="w14 w15 w16se w16cid w16 w16cex wp14">
+<w:ftr xmlns:wpc="http://schemas.microsoft.com/office/word/2010/wordprocessingCanvas" xmlns:cx="http://schemas.microsoft.com/office/drawing/2014/chartex" xmlns:cx1="http://schemas.microsoft.com/office/drawing/2015/9/8/chartex" xmlns:cx2="http://schemas.microsoft.com/office/drawing/2015/10/21/chartex" xmlns:cx3="http://schemas.microsoft.com/office/drawing/2016/5/9/chartex" xmlns:cx4="http://schemas.microsoft.com/office/drawing/2016/5/10/chartex" xmlns:cx5="http://schemas.microsoft.com/office/drawing/2016/5/11/chartex" xmlns:cx6="http://schemas.microsoft.com/office/drawing/2016/5/12/chartex" xmlns:cx7="http://schemas.microsoft.com/office/drawing/2016/5/13/chartex" xmlns:cx8="http://schemas.microsoft.com/office/drawing/2016/5/14/chartex" xmlns:mc="http://schemas.openxmlformats.org/markup-compatibility/2006" xmlns:aink="http://schemas.microsoft.com/office/drawing/2016/ink" xmlns:am3d="http://schemas.microsoft.com/office/drawing/2017/model3d" xmlns:o="urn:schemas-microsoft-com:office:office" xmlns:r="http://schemas.openxmlformats.org/officeDocument/2006/relationships" xmlns:m="http://schemas.openxmlformats.org/officeDocument/2006/math" xmlns:v="urn:schemas-microsoft-com:vml" xmlns:wp14="http://schemas.microsoft.com/office/word/2010/wordprocessingDrawing" xmlns:wp="http://schemas.openxmlformats.org/drawingml/2006/wordprocessingDrawing" xmlns:w10="urn:schemas-microsoft-com:office:word" xmlns:w="http://schemas.openxmlformats.org/wordprocessingml/2006/main" xmlns:w14="http://schemas.microsoft.com/office/word/2010/wordml" xmlns:w15="http://schemas.microsoft.com/office/word/2012/wordml" xmlns:w16cid="http://schemas.microsoft.com/office/word/2016/wordml/cid" xmlns:w16se="http://schemas.microsoft.com/office/word/2015/wordml/symex" xmlns:wpg="http://schemas.microsoft.com/office/word/2010/wordprocessingGroup" xmlns:wpi="http://schemas.microsoft.com/office/word/2010/wordprocessingInk" xmlns:wne="http://schemas.microsoft.com/office/word/2006/wordml" xmlns:wps="http://schemas.microsoft.com/office/word/2010/wordprocessingShape" mc:Ignorable="w14 w15 w16se w16cid wp14">
   <w:p>
     <w:pPr>
-      <w:pStyle w:val="Footer"/>
+      <w:pStyle w:val="Bunntekst"/>
       <w:framePr w:wrap="none" w:vAnchor="text" w:hAnchor="margin" w:xAlign="right" w:y="1"/>
       <w:rPr>
-        <w:rStyle w:val="PageNumber"/>
+        <w:rStyle w:val="Sidetall"/>
       </w:rPr>
     </w:pPr>
     <w:r>
       <w:rPr>
-        <w:rStyle w:val="PageNumber"/>
+        <w:rStyle w:val="Sidetall"/>
       </w:rPr>
       <w:fldChar w:fldCharType="begin"/>
     </w:r>
     <w:r>
       <w:rPr>
-        <w:rStyle w:val="PageNumber"/>
+        <w:rStyle w:val="Sidetall"/>
       </w:rPr>
       <w:instrText xml:space="preserve">PAGE  </w:instrText>
     </w:r>
     <w:r>
       <w:rPr>
-        <w:rStyle w:val="PageNumber"/>
+        <w:rStyle w:val="Sidetall"/>
       </w:rPr>
       <w:fldChar w:fldCharType="end"/>
     </w:r>
   </w:p>
   <w:p>
     <w:pPr>
-      <w:pStyle w:val="Footer"/>
+      <w:pStyle w:val="Bunntekst"/>
       <w:ind w:right="360"/>
     </w:pPr>
   </w:p>
@@ -32921,13 +32920,13 @@
 </file>
 
 <file path=word/footer2.xml><?xml version="1.0" encoding="utf-8"?>
-<w:ftr xmlns:wpc="http://schemas.microsoft.com/office/word/2010/wordprocessingCanvas" xmlns:cx="http://schemas.microsoft.com/office/drawing/2014/chartex" xmlns:cx1="http://schemas.microsoft.com/office/drawing/2015/9/8/chartex" xmlns:cx2="http://schemas.microsoft.com/office/drawing/2015/10/21/chartex" xmlns:cx3="http://schemas.microsoft.com/office/drawing/2016/5/9/chartex" xmlns:cx4="http://schemas.microsoft.com/office/drawing/2016/5/10/chartex" xmlns:cx5="http://schemas.microsoft.com/office/drawing/2016/5/11/chartex" xmlns:cx6="http://schemas.microsoft.com/office/drawing/2016/5/12/chartex" xmlns:cx7="http://schemas.microsoft.com/office/drawing/2016/5/13/chartex" xmlns:cx8="http://schemas.microsoft.com/office/drawing/2016/5/14/chartex" xmlns:mc="http://schemas.openxmlformats.org/markup-compatibility/2006" xmlns:aink="http://schemas.microsoft.com/office/drawing/2016/ink" xmlns:am3d="http://schemas.microsoft.com/office/drawing/2017/model3d" xmlns:o="urn:schemas-microsoft-com:office:office" xmlns:r="http://schemas.openxmlformats.org/officeDocument/2006/relationships" xmlns:m="http://schemas.openxmlformats.org/officeDocument/2006/math" xmlns:v="urn:schemas-microsoft-com:vml" xmlns:wp14="http://schemas.microsoft.com/office/word/2010/wordprocessingDrawing" xmlns:wp="http://schemas.openxmlformats.org/drawingml/2006/wordprocessingDrawing" xmlns:w10="urn:schemas-microsoft-com:office:word" xmlns:w="http://schemas.openxmlformats.org/wordprocessingml/2006/main" xmlns:w14="http://schemas.microsoft.com/office/word/2010/wordml" xmlns:w15="http://schemas.microsoft.com/office/word/2012/wordml" xmlns:w16cex="http://schemas.microsoft.com/office/word/2018/wordml/cex" xmlns:w16cid="http://schemas.microsoft.com/office/word/2016/wordml/cid" xmlns:w16="http://schemas.microsoft.com/office/word/2018/wordml" xmlns:w16se="http://schemas.microsoft.com/office/word/2015/wordml/symex" xmlns:wpg="http://schemas.microsoft.com/office/word/2010/wordprocessingGroup" xmlns:wpi="http://schemas.microsoft.com/office/word/2010/wordprocessingInk" xmlns:wne="http://schemas.microsoft.com/office/word/2006/wordml" xmlns:wps="http://schemas.microsoft.com/office/word/2010/wordprocessingShape" mc:Ignorable="w14 w15 w16se w16cid w16 w16cex wp14">
+<w:ftr xmlns:wpc="http://schemas.microsoft.com/office/word/2010/wordprocessingCanvas" xmlns:cx="http://schemas.microsoft.com/office/drawing/2014/chartex" xmlns:cx1="http://schemas.microsoft.com/office/drawing/2015/9/8/chartex" xmlns:cx2="http://schemas.microsoft.com/office/drawing/2015/10/21/chartex" xmlns:cx3="http://schemas.microsoft.com/office/drawing/2016/5/9/chartex" xmlns:cx4="http://schemas.microsoft.com/office/drawing/2016/5/10/chartex" xmlns:cx5="http://schemas.microsoft.com/office/drawing/2016/5/11/chartex" xmlns:cx6="http://schemas.microsoft.com/office/drawing/2016/5/12/chartex" xmlns:cx7="http://schemas.microsoft.com/office/drawing/2016/5/13/chartex" xmlns:cx8="http://schemas.microsoft.com/office/drawing/2016/5/14/chartex" xmlns:mc="http://schemas.openxmlformats.org/markup-compatibility/2006" xmlns:aink="http://schemas.microsoft.com/office/drawing/2016/ink" xmlns:am3d="http://schemas.microsoft.com/office/drawing/2017/model3d" xmlns:o="urn:schemas-microsoft-com:office:office" xmlns:r="http://schemas.openxmlformats.org/officeDocument/2006/relationships" xmlns:m="http://schemas.openxmlformats.org/officeDocument/2006/math" xmlns:v="urn:schemas-microsoft-com:vml" xmlns:wp14="http://schemas.microsoft.com/office/word/2010/wordprocessingDrawing" xmlns:wp="http://schemas.openxmlformats.org/drawingml/2006/wordprocessingDrawing" xmlns:w10="urn:schemas-microsoft-com:office:word" xmlns:w="http://schemas.openxmlformats.org/wordprocessingml/2006/main" xmlns:w14="http://schemas.microsoft.com/office/word/2010/wordml" xmlns:w15="http://schemas.microsoft.com/office/word/2012/wordml" xmlns:w16cid="http://schemas.microsoft.com/office/word/2016/wordml/cid" xmlns:w16se="http://schemas.microsoft.com/office/word/2015/wordml/symex" xmlns:wpg="http://schemas.microsoft.com/office/word/2010/wordprocessingGroup" xmlns:wpi="http://schemas.microsoft.com/office/word/2010/wordprocessingInk" xmlns:wne="http://schemas.microsoft.com/office/word/2006/wordml" xmlns:wps="http://schemas.microsoft.com/office/word/2010/wordprocessingShape" mc:Ignorable="w14 w15 w16se w16cid wp14">
   <w:p>
     <w:pPr>
-      <w:pStyle w:val="Footer"/>
+      <w:pStyle w:val="Bunntekst"/>
       <w:framePr w:wrap="none" w:vAnchor="text" w:hAnchor="margin" w:xAlign="right" w:y="1"/>
       <w:rPr>
-        <w:rStyle w:val="PageNumber"/>
+        <w:rStyle w:val="Sidetall"/>
         <w:rFonts w:ascii="Helvetica" w:hAnsi="Helvetica" w:cs="Helvetica"/>
         <w:color w:val="1381C4"/>
         <w:sz w:val="14"/>
@@ -32935,7 +32934,7 @@
     </w:pPr>
     <w:r>
       <w:rPr>
-        <w:rStyle w:val="PageNumber"/>
+        <w:rStyle w:val="Sidetall"/>
         <w:rFonts w:ascii="Helvetica" w:hAnsi="Helvetica" w:cs="Helvetica"/>
         <w:color w:val="1381C4"/>
         <w:sz w:val="14"/>
@@ -32944,7 +32943,7 @@
     </w:r>
     <w:r>
       <w:rPr>
-        <w:rStyle w:val="PageNumber"/>
+        <w:rStyle w:val="Sidetall"/>
         <w:rFonts w:ascii="Helvetica" w:hAnsi="Helvetica" w:cs="Helvetica"/>
         <w:color w:val="1381C4"/>
         <w:sz w:val="14"/>
@@ -32953,7 +32952,7 @@
     </w:r>
     <w:r>
       <w:rPr>
-        <w:rStyle w:val="PageNumber"/>
+        <w:rStyle w:val="Sidetall"/>
         <w:rFonts w:ascii="Helvetica" w:hAnsi="Helvetica" w:cs="Helvetica"/>
         <w:color w:val="1381C4"/>
         <w:sz w:val="14"/>
@@ -32962,7 +32961,7 @@
     </w:r>
     <w:r>
       <w:rPr>
-        <w:rStyle w:val="PageNumber"/>
+        <w:rStyle w:val="Sidetall"/>
         <w:rFonts w:ascii="Helvetica" w:hAnsi="Helvetica" w:cs="Helvetica"/>
         <w:color w:val="1381C4"/>
         <w:sz w:val="14"/>
@@ -32971,7 +32970,7 @@
     </w:r>
     <w:r>
       <w:rPr>
-        <w:rStyle w:val="PageNumber"/>
+        <w:rStyle w:val="Sidetall"/>
         <w:rFonts w:ascii="Helvetica" w:hAnsi="Helvetica" w:cs="Helvetica"/>
         <w:color w:val="1381C4"/>
         <w:sz w:val="14"/>
@@ -32980,7 +32979,7 @@
     </w:r>
     <w:r>
       <w:rPr>
-        <w:rStyle w:val="PageNumber"/>
+        <w:rStyle w:val="Sidetall"/>
         <w:rFonts w:ascii="Helvetica" w:hAnsi="Helvetica" w:cs="Helvetica"/>
         <w:color w:val="1381C4"/>
         <w:sz w:val="14"/>
@@ -32989,7 +32988,7 @@
     </w:r>
     <w:r>
       <w:rPr>
-        <w:rStyle w:val="PageNumber"/>
+        <w:rStyle w:val="Sidetall"/>
         <w:rFonts w:ascii="Helvetica" w:hAnsi="Helvetica" w:cs="Helvetica"/>
         <w:color w:val="1381C4"/>
         <w:sz w:val="14"/>
@@ -32998,7 +32997,7 @@
     </w:r>
     <w:r>
       <w:rPr>
-        <w:rStyle w:val="PageNumber"/>
+        <w:rStyle w:val="Sidetall"/>
         <w:rFonts w:ascii="Helvetica" w:hAnsi="Helvetica" w:cs="Helvetica"/>
         <w:color w:val="1381C4"/>
         <w:sz w:val="14"/>
@@ -33007,7 +33006,7 @@
     </w:r>
     <w:r>
       <w:rPr>
-        <w:rStyle w:val="PageNumber"/>
+        <w:rStyle w:val="Sidetall"/>
         <w:rFonts w:ascii="Helvetica" w:hAnsi="Helvetica" w:cs="Helvetica"/>
         <w:color w:val="1381C4"/>
         <w:sz w:val="14"/>
@@ -33016,7 +33015,7 @@
     </w:r>
     <w:r>
       <w:rPr>
-        <w:rStyle w:val="PageNumber"/>
+        <w:rStyle w:val="Sidetall"/>
         <w:rFonts w:ascii="Helvetica" w:hAnsi="Helvetica" w:cs="Helvetica"/>
         <w:color w:val="1381C4"/>
         <w:sz w:val="14"/>
@@ -33025,7 +33024,7 @@
     </w:r>
     <w:r>
       <w:rPr>
-        <w:rStyle w:val="PageNumber"/>
+        <w:rStyle w:val="Sidetall"/>
         <w:rFonts w:ascii="Helvetica" w:hAnsi="Helvetica" w:cs="Helvetica"/>
         <w:color w:val="1381C4"/>
         <w:sz w:val="14"/>
@@ -33034,7 +33033,7 @@
     </w:r>
     <w:r>
       <w:rPr>
-        <w:rStyle w:val="PageNumber"/>
+        <w:rStyle w:val="Sidetall"/>
         <w:rFonts w:ascii="Helvetica" w:hAnsi="Helvetica" w:cs="Helvetica"/>
         <w:color w:val="1381C4"/>
         <w:sz w:val="14"/>
@@ -33070,7 +33069,7 @@
         </w:tcPr>
         <w:p>
           <w:pPr>
-            <w:pStyle w:val="Footer"/>
+            <w:pStyle w:val="Bunntekst"/>
             <w:tabs>
               <w:tab w:val="clear" w:pos="4153"/>
               <w:tab w:val="clear" w:pos="8306"/>
@@ -33112,7 +33111,7 @@
         </w:tcPr>
         <w:p>
           <w:pPr>
-            <w:pStyle w:val="Footer"/>
+            <w:pStyle w:val="Bunntekst"/>
             <w:tabs>
               <w:tab w:val="clear" w:pos="4153"/>
               <w:tab w:val="clear" w:pos="8306"/>
@@ -33239,7 +33238,7 @@
         </w:tcPr>
         <w:p>
           <w:pPr>
-            <w:pStyle w:val="Footer"/>
+            <w:pStyle w:val="Bunntekst"/>
             <w:tabs>
               <w:tab w:val="clear" w:pos="4153"/>
               <w:tab w:val="clear" w:pos="8306"/>
@@ -33255,7 +33254,7 @@
           <w:hyperlink r:id="rId1" w:history="1">
             <w:r>
               <w:rPr>
-                <w:rStyle w:val="Hyperlink"/>
+                <w:rStyle w:val="Hyperkobling"/>
                 <w:rFonts w:cs="Arial"/>
                 <w:color w:val="1381C4"/>
                 <w:sz w:val="14"/>
@@ -33301,7 +33300,7 @@
         </w:tcPr>
         <w:p>
           <w:pPr>
-            <w:pStyle w:val="Footer"/>
+            <w:pStyle w:val="Bunntekst"/>
             <w:tabs>
               <w:tab w:val="clear" w:pos="4153"/>
               <w:tab w:val="clear" w:pos="8306"/>
@@ -33321,7 +33320,7 @@
   </w:tbl>
   <w:p>
     <w:pPr>
-      <w:pStyle w:val="Footer"/>
+      <w:pStyle w:val="Bunntekst"/>
       <w:rPr>
         <w:lang w:val="sq-AL"/>
       </w:rPr>
@@ -33338,7 +33337,7 @@
 </file>
 
 <file path=word/footer3.xml><?xml version="1.0" encoding="utf-8"?>
-<w:ftr xmlns:wpc="http://schemas.microsoft.com/office/word/2010/wordprocessingCanvas" xmlns:cx="http://schemas.microsoft.com/office/drawing/2014/chartex" xmlns:cx1="http://schemas.microsoft.com/office/drawing/2015/9/8/chartex" xmlns:cx2="http://schemas.microsoft.com/office/drawing/2015/10/21/chartex" xmlns:cx3="http://schemas.microsoft.com/office/drawing/2016/5/9/chartex" xmlns:cx4="http://schemas.microsoft.com/office/drawing/2016/5/10/chartex" xmlns:cx5="http://schemas.microsoft.com/office/drawing/2016/5/11/chartex" xmlns:cx6="http://schemas.microsoft.com/office/drawing/2016/5/12/chartex" xmlns:cx7="http://schemas.microsoft.com/office/drawing/2016/5/13/chartex" xmlns:cx8="http://schemas.microsoft.com/office/drawing/2016/5/14/chartex" xmlns:mc="http://schemas.openxmlformats.org/markup-compatibility/2006" xmlns:aink="http://schemas.microsoft.com/office/drawing/2016/ink" xmlns:am3d="http://schemas.microsoft.com/office/drawing/2017/model3d" xmlns:o="urn:schemas-microsoft-com:office:office" xmlns:r="http://schemas.openxmlformats.org/officeDocument/2006/relationships" xmlns:m="http://schemas.openxmlformats.org/officeDocument/2006/math" xmlns:v="urn:schemas-microsoft-com:vml" xmlns:wp14="http://schemas.microsoft.com/office/word/2010/wordprocessingDrawing" xmlns:wp="http://schemas.openxmlformats.org/drawingml/2006/wordprocessingDrawing" xmlns:w10="urn:schemas-microsoft-com:office:word" xmlns:w="http://schemas.openxmlformats.org/wordprocessingml/2006/main" xmlns:w14="http://schemas.microsoft.com/office/word/2010/wordml" xmlns:w15="http://schemas.microsoft.com/office/word/2012/wordml" xmlns:w16cex="http://schemas.microsoft.com/office/word/2018/wordml/cex" xmlns:w16cid="http://schemas.microsoft.com/office/word/2016/wordml/cid" xmlns:w16="http://schemas.microsoft.com/office/word/2018/wordml" xmlns:w16se="http://schemas.microsoft.com/office/word/2015/wordml/symex" xmlns:wpg="http://schemas.microsoft.com/office/word/2010/wordprocessingGroup" xmlns:wpi="http://schemas.microsoft.com/office/word/2010/wordprocessingInk" xmlns:wne="http://schemas.microsoft.com/office/word/2006/wordml" xmlns:wps="http://schemas.microsoft.com/office/word/2010/wordprocessingShape" mc:Ignorable="w14 w15 w16se w16cid w16 w16cex wp14">
+<w:ftr xmlns:wpc="http://schemas.microsoft.com/office/word/2010/wordprocessingCanvas" xmlns:cx="http://schemas.microsoft.com/office/drawing/2014/chartex" xmlns:cx1="http://schemas.microsoft.com/office/drawing/2015/9/8/chartex" xmlns:cx2="http://schemas.microsoft.com/office/drawing/2015/10/21/chartex" xmlns:cx3="http://schemas.microsoft.com/office/drawing/2016/5/9/chartex" xmlns:cx4="http://schemas.microsoft.com/office/drawing/2016/5/10/chartex" xmlns:cx5="http://schemas.microsoft.com/office/drawing/2016/5/11/chartex" xmlns:cx6="http://schemas.microsoft.com/office/drawing/2016/5/12/chartex" xmlns:cx7="http://schemas.microsoft.com/office/drawing/2016/5/13/chartex" xmlns:cx8="http://schemas.microsoft.com/office/drawing/2016/5/14/chartex" xmlns:mc="http://schemas.openxmlformats.org/markup-compatibility/2006" xmlns:aink="http://schemas.microsoft.com/office/drawing/2016/ink" xmlns:am3d="http://schemas.microsoft.com/office/drawing/2017/model3d" xmlns:o="urn:schemas-microsoft-com:office:office" xmlns:r="http://schemas.openxmlformats.org/officeDocument/2006/relationships" xmlns:m="http://schemas.openxmlformats.org/officeDocument/2006/math" xmlns:v="urn:schemas-microsoft-com:vml" xmlns:wp14="http://schemas.microsoft.com/office/word/2010/wordprocessingDrawing" xmlns:wp="http://schemas.openxmlformats.org/drawingml/2006/wordprocessingDrawing" xmlns:w10="urn:schemas-microsoft-com:office:word" xmlns:w="http://schemas.openxmlformats.org/wordprocessingml/2006/main" xmlns:w14="http://schemas.microsoft.com/office/word/2010/wordml" xmlns:w15="http://schemas.microsoft.com/office/word/2012/wordml" xmlns:w16cid="http://schemas.microsoft.com/office/word/2016/wordml/cid" xmlns:w16se="http://schemas.microsoft.com/office/word/2015/wordml/symex" xmlns:wpg="http://schemas.microsoft.com/office/word/2010/wordprocessingGroup" xmlns:wpi="http://schemas.microsoft.com/office/word/2010/wordprocessingInk" xmlns:wne="http://schemas.microsoft.com/office/word/2006/wordml" xmlns:wps="http://schemas.microsoft.com/office/word/2010/wordprocessingShape" mc:Ignorable="w14 w15 w16se w16cid wp14">
   <w:p>
     <w:pPr>
       <w:rPr>
@@ -33446,7 +33445,7 @@
             </wp:anchor>
           </w:drawing>
         </mc:Choice>
-        <mc:Fallback>
+        <mc:Fallback xmlns:w16="http://schemas.microsoft.com/office/word/2018/wordml" xmlns:w16cex="http://schemas.microsoft.com/office/word/2018/wordml/cex">
           <w:pict>
             <v:shapetype w14:anchorId="615DFD71" id="_x0000_t202" coordsize="21600,21600" o:spt="202" path="m,l,21600r21600,l21600,xe">
               <v:stroke joinstyle="miter"/>
@@ -33533,14 +33532,14 @@
   </w:p>
   <w:p>
     <w:pPr>
-      <w:pStyle w:val="Footer"/>
+      <w:pStyle w:val="Bunntekst"/>
     </w:pPr>
   </w:p>
 </w:ftr>
 </file>
 
 <file path=word/footnotes.xml><?xml version="1.0" encoding="utf-8"?>
-<w:footnotes xmlns:wpc="http://schemas.microsoft.com/office/word/2010/wordprocessingCanvas" xmlns:cx="http://schemas.microsoft.com/office/drawing/2014/chartex" xmlns:cx1="http://schemas.microsoft.com/office/drawing/2015/9/8/chartex" xmlns:cx2="http://schemas.microsoft.com/office/drawing/2015/10/21/chartex" xmlns:cx3="http://schemas.microsoft.com/office/drawing/2016/5/9/chartex" xmlns:cx4="http://schemas.microsoft.com/office/drawing/2016/5/10/chartex" xmlns:cx5="http://schemas.microsoft.com/office/drawing/2016/5/11/chartex" xmlns:cx6="http://schemas.microsoft.com/office/drawing/2016/5/12/chartex" xmlns:cx7="http://schemas.microsoft.com/office/drawing/2016/5/13/chartex" xmlns:cx8="http://schemas.microsoft.com/office/drawing/2016/5/14/chartex" xmlns:mc="http://schemas.openxmlformats.org/markup-compatibility/2006" xmlns:aink="http://schemas.microsoft.com/office/drawing/2016/ink" xmlns:am3d="http://schemas.microsoft.com/office/drawing/2017/model3d" xmlns:o="urn:schemas-microsoft-com:office:office" xmlns:r="http://schemas.openxmlformats.org/officeDocument/2006/relationships" xmlns:m="http://schemas.openxmlformats.org/officeDocument/2006/math" xmlns:v="urn:schemas-microsoft-com:vml" xmlns:wp14="http://schemas.microsoft.com/office/word/2010/wordprocessingDrawing" xmlns:wp="http://schemas.openxmlformats.org/drawingml/2006/wordprocessingDrawing" xmlns:w10="urn:schemas-microsoft-com:office:word" xmlns:w="http://schemas.openxmlformats.org/wordprocessingml/2006/main" xmlns:w14="http://schemas.microsoft.com/office/word/2010/wordml" xmlns:w15="http://schemas.microsoft.com/office/word/2012/wordml" xmlns:w16cex="http://schemas.microsoft.com/office/word/2018/wordml/cex" xmlns:w16cid="http://schemas.microsoft.com/office/word/2016/wordml/cid" xmlns:w16="http://schemas.microsoft.com/office/word/2018/wordml" xmlns:w16se="http://schemas.microsoft.com/office/word/2015/wordml/symex" xmlns:wpg="http://schemas.microsoft.com/office/word/2010/wordprocessingGroup" xmlns:wpi="http://schemas.microsoft.com/office/word/2010/wordprocessingInk" xmlns:wne="http://schemas.microsoft.com/office/word/2006/wordml" xmlns:wps="http://schemas.microsoft.com/office/word/2010/wordprocessingShape" mc:Ignorable="w14 w15 w16se w16cid w16 w16cex wp14">
+<w:footnotes xmlns:wpc="http://schemas.microsoft.com/office/word/2010/wordprocessingCanvas" xmlns:cx="http://schemas.microsoft.com/office/drawing/2014/chartex" xmlns:cx1="http://schemas.microsoft.com/office/drawing/2015/9/8/chartex" xmlns:cx2="http://schemas.microsoft.com/office/drawing/2015/10/21/chartex" xmlns:cx3="http://schemas.microsoft.com/office/drawing/2016/5/9/chartex" xmlns:cx4="http://schemas.microsoft.com/office/drawing/2016/5/10/chartex" xmlns:cx5="http://schemas.microsoft.com/office/drawing/2016/5/11/chartex" xmlns:cx6="http://schemas.microsoft.com/office/drawing/2016/5/12/chartex" xmlns:cx7="http://schemas.microsoft.com/office/drawing/2016/5/13/chartex" xmlns:cx8="http://schemas.microsoft.com/office/drawing/2016/5/14/chartex" xmlns:mc="http://schemas.openxmlformats.org/markup-compatibility/2006" xmlns:aink="http://schemas.microsoft.com/office/drawing/2016/ink" xmlns:am3d="http://schemas.microsoft.com/office/drawing/2017/model3d" xmlns:o="urn:schemas-microsoft-com:office:office" xmlns:r="http://schemas.openxmlformats.org/officeDocument/2006/relationships" xmlns:m="http://schemas.openxmlformats.org/officeDocument/2006/math" xmlns:v="urn:schemas-microsoft-com:vml" xmlns:wp14="http://schemas.microsoft.com/office/word/2010/wordprocessingDrawing" xmlns:wp="http://schemas.openxmlformats.org/drawingml/2006/wordprocessingDrawing" xmlns:w10="urn:schemas-microsoft-com:office:word" xmlns:w="http://schemas.openxmlformats.org/wordprocessingml/2006/main" xmlns:w14="http://schemas.microsoft.com/office/word/2010/wordml" xmlns:w15="http://schemas.microsoft.com/office/word/2012/wordml" xmlns:w16cid="http://schemas.microsoft.com/office/word/2016/wordml/cid" xmlns:w16se="http://schemas.microsoft.com/office/word/2015/wordml/symex" xmlns:wpg="http://schemas.microsoft.com/office/word/2010/wordprocessingGroup" xmlns:wpi="http://schemas.microsoft.com/office/word/2010/wordprocessingInk" xmlns:wne="http://schemas.microsoft.com/office/word/2006/wordml" xmlns:wps="http://schemas.microsoft.com/office/word/2010/wordprocessingShape" mc:Ignorable="w14 w15 w16se w16cid wp14">
   <w:footnote w:type="separator" w:id="-1">
     <w:p>
       <w:pPr>
@@ -33581,10 +33580,10 @@
 </file>
 
 <file path=word/header1.xml><?xml version="1.0" encoding="utf-8"?>
-<w:hdr xmlns:wpc="http://schemas.microsoft.com/office/word/2010/wordprocessingCanvas" xmlns:cx="http://schemas.microsoft.com/office/drawing/2014/chartex" xmlns:cx1="http://schemas.microsoft.com/office/drawing/2015/9/8/chartex" xmlns:cx2="http://schemas.microsoft.com/office/drawing/2015/10/21/chartex" xmlns:cx3="http://schemas.microsoft.com/office/drawing/2016/5/9/chartex" xmlns:cx4="http://schemas.microsoft.com/office/drawing/2016/5/10/chartex" xmlns:cx5="http://schemas.microsoft.com/office/drawing/2016/5/11/chartex" xmlns:cx6="http://schemas.microsoft.com/office/drawing/2016/5/12/chartex" xmlns:cx7="http://schemas.microsoft.com/office/drawing/2016/5/13/chartex" xmlns:cx8="http://schemas.microsoft.com/office/drawing/2016/5/14/chartex" xmlns:mc="http://schemas.openxmlformats.org/markup-compatibility/2006" xmlns:aink="http://schemas.microsoft.com/office/drawing/2016/ink" xmlns:am3d="http://schemas.microsoft.com/office/drawing/2017/model3d" xmlns:o="urn:schemas-microsoft-com:office:office" xmlns:r="http://schemas.openxmlformats.org/officeDocument/2006/relationships" xmlns:m="http://schemas.openxmlformats.org/officeDocument/2006/math" xmlns:v="urn:schemas-microsoft-com:vml" xmlns:wp14="http://schemas.microsoft.com/office/word/2010/wordprocessingDrawing" xmlns:wp="http://schemas.openxmlformats.org/drawingml/2006/wordprocessingDrawing" xmlns:w10="urn:schemas-microsoft-com:office:word" xmlns:w="http://schemas.openxmlformats.org/wordprocessingml/2006/main" xmlns:w14="http://schemas.microsoft.com/office/word/2010/wordml" xmlns:w15="http://schemas.microsoft.com/office/word/2012/wordml" xmlns:w16cex="http://schemas.microsoft.com/office/word/2018/wordml/cex" xmlns:w16cid="http://schemas.microsoft.com/office/word/2016/wordml/cid" xmlns:w16="http://schemas.microsoft.com/office/word/2018/wordml" xmlns:w16se="http://schemas.microsoft.com/office/word/2015/wordml/symex" xmlns:wpg="http://schemas.microsoft.com/office/word/2010/wordprocessingGroup" xmlns:wpi="http://schemas.microsoft.com/office/word/2010/wordprocessingInk" xmlns:wne="http://schemas.microsoft.com/office/word/2006/wordml" xmlns:wps="http://schemas.microsoft.com/office/word/2010/wordprocessingShape" mc:Ignorable="w14 w15 w16se w16cid w16 w16cex wp14">
+<w:hdr xmlns:wpc="http://schemas.microsoft.com/office/word/2010/wordprocessingCanvas" xmlns:cx="http://schemas.microsoft.com/office/drawing/2014/chartex" xmlns:cx1="http://schemas.microsoft.com/office/drawing/2015/9/8/chartex" xmlns:cx2="http://schemas.microsoft.com/office/drawing/2015/10/21/chartex" xmlns:cx3="http://schemas.microsoft.com/office/drawing/2016/5/9/chartex" xmlns:cx4="http://schemas.microsoft.com/office/drawing/2016/5/10/chartex" xmlns:cx5="http://schemas.microsoft.com/office/drawing/2016/5/11/chartex" xmlns:cx6="http://schemas.microsoft.com/office/drawing/2016/5/12/chartex" xmlns:cx7="http://schemas.microsoft.com/office/drawing/2016/5/13/chartex" xmlns:cx8="http://schemas.microsoft.com/office/drawing/2016/5/14/chartex" xmlns:mc="http://schemas.openxmlformats.org/markup-compatibility/2006" xmlns:aink="http://schemas.microsoft.com/office/drawing/2016/ink" xmlns:am3d="http://schemas.microsoft.com/office/drawing/2017/model3d" xmlns:o="urn:schemas-microsoft-com:office:office" xmlns:r="http://schemas.openxmlformats.org/officeDocument/2006/relationships" xmlns:m="http://schemas.openxmlformats.org/officeDocument/2006/math" xmlns:v="urn:schemas-microsoft-com:vml" xmlns:wp14="http://schemas.microsoft.com/office/word/2010/wordprocessingDrawing" xmlns:wp="http://schemas.openxmlformats.org/drawingml/2006/wordprocessingDrawing" xmlns:w10="urn:schemas-microsoft-com:office:word" xmlns:w="http://schemas.openxmlformats.org/wordprocessingml/2006/main" xmlns:w14="http://schemas.microsoft.com/office/word/2010/wordml" xmlns:w15="http://schemas.microsoft.com/office/word/2012/wordml" xmlns:w16cid="http://schemas.microsoft.com/office/word/2016/wordml/cid" xmlns:w16se="http://schemas.microsoft.com/office/word/2015/wordml/symex" xmlns:wpg="http://schemas.microsoft.com/office/word/2010/wordprocessingGroup" xmlns:wpi="http://schemas.microsoft.com/office/word/2010/wordprocessingInk" xmlns:wne="http://schemas.microsoft.com/office/word/2006/wordml" xmlns:wps="http://schemas.microsoft.com/office/word/2010/wordprocessingShape" mc:Ignorable="w14 w15 w16se w16cid wp14">
   <w:p>
     <w:pPr>
-      <w:pStyle w:val="Header"/>
+      <w:pStyle w:val="Topptekst"/>
       <w:jc w:val="right"/>
     </w:pPr>
     <w:r>
@@ -33648,10 +33647,10 @@
 </file>
 
 <file path=word/header2.xml><?xml version="1.0" encoding="utf-8"?>
-<w:hdr xmlns:wpc="http://schemas.microsoft.com/office/word/2010/wordprocessingCanvas" xmlns:cx="http://schemas.microsoft.com/office/drawing/2014/chartex" xmlns:cx1="http://schemas.microsoft.com/office/drawing/2015/9/8/chartex" xmlns:cx2="http://schemas.microsoft.com/office/drawing/2015/10/21/chartex" xmlns:cx3="http://schemas.microsoft.com/office/drawing/2016/5/9/chartex" xmlns:cx4="http://schemas.microsoft.com/office/drawing/2016/5/10/chartex" xmlns:cx5="http://schemas.microsoft.com/office/drawing/2016/5/11/chartex" xmlns:cx6="http://schemas.microsoft.com/office/drawing/2016/5/12/chartex" xmlns:cx7="http://schemas.microsoft.com/office/drawing/2016/5/13/chartex" xmlns:cx8="http://schemas.microsoft.com/office/drawing/2016/5/14/chartex" xmlns:mc="http://schemas.openxmlformats.org/markup-compatibility/2006" xmlns:aink="http://schemas.microsoft.com/office/drawing/2016/ink" xmlns:am3d="http://schemas.microsoft.com/office/drawing/2017/model3d" xmlns:o="urn:schemas-microsoft-com:office:office" xmlns:r="http://schemas.openxmlformats.org/officeDocument/2006/relationships" xmlns:m="http://schemas.openxmlformats.org/officeDocument/2006/math" xmlns:v="urn:schemas-microsoft-com:vml" xmlns:wp14="http://schemas.microsoft.com/office/word/2010/wordprocessingDrawing" xmlns:wp="http://schemas.openxmlformats.org/drawingml/2006/wordprocessingDrawing" xmlns:w10="urn:schemas-microsoft-com:office:word" xmlns:w="http://schemas.openxmlformats.org/wordprocessingml/2006/main" xmlns:w14="http://schemas.microsoft.com/office/word/2010/wordml" xmlns:w15="http://schemas.microsoft.com/office/word/2012/wordml" xmlns:w16cex="http://schemas.microsoft.com/office/word/2018/wordml/cex" xmlns:w16cid="http://schemas.microsoft.com/office/word/2016/wordml/cid" xmlns:w16="http://schemas.microsoft.com/office/word/2018/wordml" xmlns:w16se="http://schemas.microsoft.com/office/word/2015/wordml/symex" xmlns:wpg="http://schemas.microsoft.com/office/word/2010/wordprocessingGroup" xmlns:wpi="http://schemas.microsoft.com/office/word/2010/wordprocessingInk" xmlns:wne="http://schemas.microsoft.com/office/word/2006/wordml" xmlns:wps="http://schemas.microsoft.com/office/word/2010/wordprocessingShape" mc:Ignorable="w14 w15 w16se w16cid w16 w16cex wp14">
+<w:hdr xmlns:wpc="http://schemas.microsoft.com/office/word/2010/wordprocessingCanvas" xmlns:cx="http://schemas.microsoft.com/office/drawing/2014/chartex" xmlns:cx1="http://schemas.microsoft.com/office/drawing/2015/9/8/chartex" xmlns:cx2="http://schemas.microsoft.com/office/drawing/2015/10/21/chartex" xmlns:cx3="http://schemas.microsoft.com/office/drawing/2016/5/9/chartex" xmlns:cx4="http://schemas.microsoft.com/office/drawing/2016/5/10/chartex" xmlns:cx5="http://schemas.microsoft.com/office/drawing/2016/5/11/chartex" xmlns:cx6="http://schemas.microsoft.com/office/drawing/2016/5/12/chartex" xmlns:cx7="http://schemas.microsoft.com/office/drawing/2016/5/13/chartex" xmlns:cx8="http://schemas.microsoft.com/office/drawing/2016/5/14/chartex" xmlns:mc="http://schemas.openxmlformats.org/markup-compatibility/2006" xmlns:aink="http://schemas.microsoft.com/office/drawing/2016/ink" xmlns:am3d="http://schemas.microsoft.com/office/drawing/2017/model3d" xmlns:o="urn:schemas-microsoft-com:office:office" xmlns:r="http://schemas.openxmlformats.org/officeDocument/2006/relationships" xmlns:m="http://schemas.openxmlformats.org/officeDocument/2006/math" xmlns:v="urn:schemas-microsoft-com:vml" xmlns:wp14="http://schemas.microsoft.com/office/word/2010/wordprocessingDrawing" xmlns:wp="http://schemas.openxmlformats.org/drawingml/2006/wordprocessingDrawing" xmlns:w10="urn:schemas-microsoft-com:office:word" xmlns:w="http://schemas.openxmlformats.org/wordprocessingml/2006/main" xmlns:w14="http://schemas.microsoft.com/office/word/2010/wordml" xmlns:w15="http://schemas.microsoft.com/office/word/2012/wordml" xmlns:w16cid="http://schemas.microsoft.com/office/word/2016/wordml/cid" xmlns:w16se="http://schemas.microsoft.com/office/word/2015/wordml/symex" xmlns:wpg="http://schemas.microsoft.com/office/word/2010/wordprocessingGroup" xmlns:wpi="http://schemas.microsoft.com/office/word/2010/wordprocessingInk" xmlns:wne="http://schemas.microsoft.com/office/word/2006/wordml" xmlns:wps="http://schemas.microsoft.com/office/word/2010/wordprocessingShape" mc:Ignorable="w14 w15 w16se w16cid wp14">
   <w:p>
     <w:pPr>
-      <w:pStyle w:val="Header"/>
+      <w:pStyle w:val="Topptekst"/>
       <w:jc w:val="right"/>
     </w:pPr>
     <w:r>
@@ -33715,7 +33714,7 @@
 </file>
 
 <file path=word/numbering.xml><?xml version="1.0" encoding="utf-8"?>
-<w:numbering xmlns:wpc="http://schemas.microsoft.com/office/word/2010/wordprocessingCanvas" xmlns:cx="http://schemas.microsoft.com/office/drawing/2014/chartex" xmlns:cx1="http://schemas.microsoft.com/office/drawing/2015/9/8/chartex" xmlns:cx2="http://schemas.microsoft.com/office/drawing/2015/10/21/chartex" xmlns:cx3="http://schemas.microsoft.com/office/drawing/2016/5/9/chartex" xmlns:cx4="http://schemas.microsoft.com/office/drawing/2016/5/10/chartex" xmlns:cx5="http://schemas.microsoft.com/office/drawing/2016/5/11/chartex" xmlns:cx6="http://schemas.microsoft.com/office/drawing/2016/5/12/chartex" xmlns:cx7="http://schemas.microsoft.com/office/drawing/2016/5/13/chartex" xmlns:cx8="http://schemas.microsoft.com/office/drawing/2016/5/14/chartex" xmlns:mc="http://schemas.openxmlformats.org/markup-compatibility/2006" xmlns:aink="http://schemas.microsoft.com/office/drawing/2016/ink" xmlns:am3d="http://schemas.microsoft.com/office/drawing/2017/model3d" xmlns:o="urn:schemas-microsoft-com:office:office" xmlns:r="http://schemas.openxmlformats.org/officeDocument/2006/relationships" xmlns:m="http://schemas.openxmlformats.org/officeDocument/2006/math" xmlns:v="urn:schemas-microsoft-com:vml" xmlns:wp14="http://schemas.microsoft.com/office/word/2010/wordprocessingDrawing" xmlns:wp="http://schemas.openxmlformats.org/drawingml/2006/wordprocessingDrawing" xmlns:w10="urn:schemas-microsoft-com:office:word" xmlns:w="http://schemas.openxmlformats.org/wordprocessingml/2006/main" xmlns:w14="http://schemas.microsoft.com/office/word/2010/wordml" xmlns:w15="http://schemas.microsoft.com/office/word/2012/wordml" xmlns:w16cex="http://schemas.microsoft.com/office/word/2018/wordml/cex" xmlns:w16cid="http://schemas.microsoft.com/office/word/2016/wordml/cid" xmlns:w16="http://schemas.microsoft.com/office/word/2018/wordml" xmlns:w16se="http://schemas.microsoft.com/office/word/2015/wordml/symex" xmlns:wpg="http://schemas.microsoft.com/office/word/2010/wordprocessingGroup" xmlns:wpi="http://schemas.microsoft.com/office/word/2010/wordprocessingInk" xmlns:wne="http://schemas.microsoft.com/office/word/2006/wordml" xmlns:wps="http://schemas.microsoft.com/office/word/2010/wordprocessingShape" mc:Ignorable="w14 w15 w16se w16cid w16 w16cex wp14">
+<w:numbering xmlns:wpc="http://schemas.microsoft.com/office/word/2010/wordprocessingCanvas" xmlns:cx="http://schemas.microsoft.com/office/drawing/2014/chartex" xmlns:cx1="http://schemas.microsoft.com/office/drawing/2015/9/8/chartex" xmlns:cx2="http://schemas.microsoft.com/office/drawing/2015/10/21/chartex" xmlns:cx3="http://schemas.microsoft.com/office/drawing/2016/5/9/chartex" xmlns:cx4="http://schemas.microsoft.com/office/drawing/2016/5/10/chartex" xmlns:cx5="http://schemas.microsoft.com/office/drawing/2016/5/11/chartex" xmlns:cx6="http://schemas.microsoft.com/office/drawing/2016/5/12/chartex" xmlns:cx7="http://schemas.microsoft.com/office/drawing/2016/5/13/chartex" xmlns:cx8="http://schemas.microsoft.com/office/drawing/2016/5/14/chartex" xmlns:mc="http://schemas.openxmlformats.org/markup-compatibility/2006" xmlns:aink="http://schemas.microsoft.com/office/drawing/2016/ink" xmlns:am3d="http://schemas.microsoft.com/office/drawing/2017/model3d" xmlns:o="urn:schemas-microsoft-com:office:office" xmlns:r="http://schemas.openxmlformats.org/officeDocument/2006/relationships" xmlns:m="http://schemas.openxmlformats.org/officeDocument/2006/math" xmlns:v="urn:schemas-microsoft-com:vml" xmlns:wp14="http://schemas.microsoft.com/office/word/2010/wordprocessingDrawing" xmlns:wp="http://schemas.openxmlformats.org/drawingml/2006/wordprocessingDrawing" xmlns:w10="urn:schemas-microsoft-com:office:word" xmlns:w="http://schemas.openxmlformats.org/wordprocessingml/2006/main" xmlns:w14="http://schemas.microsoft.com/office/word/2010/wordml" xmlns:w15="http://schemas.microsoft.com/office/word/2012/wordml" xmlns:w16cid="http://schemas.microsoft.com/office/word/2016/wordml/cid" xmlns:w16se="http://schemas.microsoft.com/office/word/2015/wordml/symex" xmlns:wpg="http://schemas.microsoft.com/office/word/2010/wordprocessingGroup" xmlns:wpi="http://schemas.microsoft.com/office/word/2010/wordprocessingInk" xmlns:wne="http://schemas.microsoft.com/office/word/2006/wordml" xmlns:wps="http://schemas.microsoft.com/office/word/2010/wordprocessingShape" mc:Ignorable="w14 w15 w16se w16cid wp14">
   <w:abstractNum w:abstractNumId="0" w15:restartNumberingAfterBreak="0">
     <w:nsid w:val="FFFFFF88"/>
     <w:multiLevelType w:val="singleLevel"/>
@@ -33723,7 +33722,7 @@
     <w:lvl w:ilvl="0">
       <w:start w:val="1"/>
       <w:numFmt w:val="decimal"/>
-      <w:pStyle w:val="ListNumber"/>
+      <w:pStyle w:val="Nummerertliste"/>
       <w:lvlText w:val="%1."/>
       <w:lvlJc w:val="left"/>
       <w:pPr>
@@ -34306,7 +34305,7 @@
     <w:lvl w:ilvl="0">
       <w:start w:val="1"/>
       <w:numFmt w:val="decimal"/>
-      <w:pStyle w:val="Heading1"/>
+      <w:pStyle w:val="Overskrift1"/>
       <w:lvlText w:val="%1"/>
       <w:lvlJc w:val="left"/>
       <w:pPr>
@@ -34319,7 +34318,7 @@
     <w:lvl w:ilvl="1">
       <w:start w:val="1"/>
       <w:numFmt w:val="decimal"/>
-      <w:pStyle w:val="Heading2"/>
+      <w:pStyle w:val="Overskrift2"/>
       <w:lvlText w:val="%1.%2"/>
       <w:lvlJc w:val="left"/>
       <w:pPr>
@@ -34332,7 +34331,7 @@
     <w:lvl w:ilvl="2">
       <w:start w:val="1"/>
       <w:numFmt w:val="decimal"/>
-      <w:pStyle w:val="Heading3"/>
+      <w:pStyle w:val="Overskrift3"/>
       <w:lvlText w:val="%1.%2.%3"/>
       <w:lvlJc w:val="left"/>
       <w:pPr>
@@ -34345,7 +34344,7 @@
     <w:lvl w:ilvl="3">
       <w:start w:val="1"/>
       <w:numFmt w:val="decimal"/>
-      <w:pStyle w:val="Heading4"/>
+      <w:pStyle w:val="Overskrift4"/>
       <w:lvlText w:val="%1.%2.%3.%4"/>
       <w:lvlJc w:val="left"/>
       <w:pPr>
@@ -34358,7 +34357,7 @@
     <w:lvl w:ilvl="4">
       <w:start w:val="1"/>
       <w:numFmt w:val="decimal"/>
-      <w:pStyle w:val="Heading5"/>
+      <w:pStyle w:val="Overskrift5"/>
       <w:lvlText w:val="%1.%2.%3.%4.%5"/>
       <w:lvlJc w:val="left"/>
       <w:pPr>
@@ -34371,7 +34370,7 @@
     <w:lvl w:ilvl="5">
       <w:start w:val="1"/>
       <w:numFmt w:val="decimal"/>
-      <w:pStyle w:val="Heading6"/>
+      <w:pStyle w:val="Overskrift6"/>
       <w:lvlText w:val="%1.%2.%3.%4.%5.%6"/>
       <w:lvlJc w:val="left"/>
       <w:pPr>
@@ -34384,7 +34383,7 @@
     <w:lvl w:ilvl="6">
       <w:start w:val="1"/>
       <w:numFmt w:val="decimal"/>
-      <w:pStyle w:val="Heading7"/>
+      <w:pStyle w:val="Overskrift7"/>
       <w:lvlText w:val="%1.%2.%3.%4.%5.%6.%7"/>
       <w:lvlJc w:val="left"/>
       <w:pPr>
@@ -34397,7 +34396,7 @@
     <w:lvl w:ilvl="7">
       <w:start w:val="1"/>
       <w:numFmt w:val="decimal"/>
-      <w:pStyle w:val="Heading8"/>
+      <w:pStyle w:val="Overskrift8"/>
       <w:lvlText w:val="%1.%2.%3.%4.%5.%6.%7.%8"/>
       <w:lvlJc w:val="left"/>
       <w:pPr>
@@ -34410,7 +34409,7 @@
     <w:lvl w:ilvl="8">
       <w:start w:val="1"/>
       <w:numFmt w:val="decimal"/>
-      <w:pStyle w:val="Heading9"/>
+      <w:pStyle w:val="Overskrift9"/>
       <w:lvlText w:val="%1.%2.%3.%4.%5.%6.%7.%8.%9"/>
       <w:lvlJc w:val="left"/>
       <w:pPr>
@@ -34537,7 +34536,7 @@
 </file>
 
 <file path=word/styles.xml><?xml version="1.0" encoding="utf-8"?>
-<w:styles xmlns:mc="http://schemas.openxmlformats.org/markup-compatibility/2006" xmlns:r="http://schemas.openxmlformats.org/officeDocument/2006/relationships" xmlns:w="http://schemas.openxmlformats.org/wordprocessingml/2006/main" xmlns:w14="http://schemas.microsoft.com/office/word/2010/wordml" xmlns:w15="http://schemas.microsoft.com/office/word/2012/wordml" xmlns:w16cex="http://schemas.microsoft.com/office/word/2018/wordml/cex" xmlns:w16cid="http://schemas.microsoft.com/office/word/2016/wordml/cid" xmlns:w16="http://schemas.microsoft.com/office/word/2018/wordml" xmlns:w16se="http://schemas.microsoft.com/office/word/2015/wordml/symex" mc:Ignorable="w14 w15 w16se w16cid w16 w16cex">
+<w:styles xmlns:mc="http://schemas.openxmlformats.org/markup-compatibility/2006" xmlns:r="http://schemas.openxmlformats.org/officeDocument/2006/relationships" xmlns:w="http://schemas.openxmlformats.org/wordprocessingml/2006/main" xmlns:w14="http://schemas.microsoft.com/office/word/2010/wordml" xmlns:w15="http://schemas.microsoft.com/office/word/2012/wordml" xmlns:w16cid="http://schemas.microsoft.com/office/word/2016/wordml/cid" xmlns:w16se="http://schemas.microsoft.com/office/word/2015/wordml/symex" mc:Ignorable="w14 w15 w16se w16cid">
   <w:docDefaults>
     <w:rPrDefault>
       <w:rPr>
@@ -34931,7 +34930,7 @@
       <w:lang w:val="en-GB" w:eastAsia="en-US"/>
     </w:rPr>
   </w:style>
-  <w:style w:type="paragraph" w:styleId="Heading1">
+  <w:style w:type="paragraph" w:styleId="Overskrift1">
     <w:name w:val="heading 1"/>
     <w:basedOn w:val="Normal"/>
     <w:next w:val="Normal"/>
@@ -34950,7 +34949,7 @@
       <w:sz w:val="24"/>
     </w:rPr>
   </w:style>
-  <w:style w:type="paragraph" w:styleId="Heading2">
+  <w:style w:type="paragraph" w:styleId="Overskrift2">
     <w:name w:val="heading 2"/>
     <w:basedOn w:val="Normal"/>
     <w:next w:val="Normal"/>
@@ -34970,7 +34969,7 @@
       <w:b/>
     </w:rPr>
   </w:style>
-  <w:style w:type="paragraph" w:styleId="Heading3">
+  <w:style w:type="paragraph" w:styleId="Overskrift3">
     <w:name w:val="heading 3"/>
     <w:basedOn w:val="Normal"/>
     <w:next w:val="Normal"/>
@@ -34989,7 +34988,7 @@
       <w:b/>
     </w:rPr>
   </w:style>
-  <w:style w:type="paragraph" w:styleId="Heading4">
+  <w:style w:type="paragraph" w:styleId="Overskrift4">
     <w:name w:val="heading 4"/>
     <w:basedOn w:val="Normal"/>
     <w:next w:val="Normal"/>
@@ -35009,7 +35008,7 @@
       <w:lang w:val="sq-AL"/>
     </w:rPr>
   </w:style>
-  <w:style w:type="paragraph" w:styleId="Heading5">
+  <w:style w:type="paragraph" w:styleId="Overskrift5">
     <w:name w:val="heading 5"/>
     <w:basedOn w:val="Normal"/>
     <w:next w:val="Normal"/>
@@ -35028,7 +35027,7 @@
       <w:i/>
     </w:rPr>
   </w:style>
-  <w:style w:type="paragraph" w:styleId="Heading6">
+  <w:style w:type="paragraph" w:styleId="Overskrift6">
     <w:name w:val="heading 6"/>
     <w:basedOn w:val="Normal"/>
     <w:next w:val="Normal"/>
@@ -35047,7 +35046,7 @@
       <w:i/>
     </w:rPr>
   </w:style>
-  <w:style w:type="paragraph" w:styleId="Heading7">
+  <w:style w:type="paragraph" w:styleId="Overskrift7">
     <w:name w:val="heading 7"/>
     <w:basedOn w:val="Normal"/>
     <w:next w:val="Normal"/>
@@ -35065,7 +35064,7 @@
       <w:i/>
     </w:rPr>
   </w:style>
-  <w:style w:type="paragraph" w:styleId="Heading8">
+  <w:style w:type="paragraph" w:styleId="Overskrift8">
     <w:name w:val="heading 8"/>
     <w:basedOn w:val="Normal"/>
     <w:next w:val="Normal"/>
@@ -35083,7 +35082,7 @@
       <w:i/>
     </w:rPr>
   </w:style>
-  <w:style w:type="paragraph" w:styleId="Heading9">
+  <w:style w:type="paragraph" w:styleId="Overskrift9">
     <w:name w:val="heading 9"/>
     <w:basedOn w:val="Normal"/>
     <w:next w:val="Normal"/>
@@ -35101,13 +35100,13 @@
       <w:i/>
     </w:rPr>
   </w:style>
-  <w:style w:type="character" w:default="1" w:styleId="DefaultParagraphFont">
+  <w:style w:type="character" w:default="1" w:styleId="Standardskriftforavsnitt">
     <w:name w:val="Default Paragraph Font"/>
     <w:uiPriority w:val="1"/>
     <w:semiHidden/>
     <w:unhideWhenUsed/>
   </w:style>
-  <w:style w:type="table" w:default="1" w:styleId="TableNormal">
+  <w:style w:type="table" w:default="1" w:styleId="Vanligtabell">
     <w:name w:val="Normal Table"/>
     <w:uiPriority w:val="99"/>
     <w:semiHidden/>
@@ -35122,13 +35121,13 @@
       </w:tblCellMar>
     </w:tblPr>
   </w:style>
-  <w:style w:type="numbering" w:default="1" w:styleId="NoList">
+  <w:style w:type="numbering" w:default="1" w:styleId="Ingenliste">
     <w:name w:val="No List"/>
     <w:uiPriority w:val="99"/>
     <w:semiHidden/>
     <w:unhideWhenUsed/>
   </w:style>
-  <w:style w:type="paragraph" w:styleId="Header">
+  <w:style w:type="paragraph" w:styleId="Topptekst">
     <w:name w:val="header"/>
     <w:basedOn w:val="Normal"/>
     <w:pPr>
@@ -35138,10 +35137,10 @@
       </w:tabs>
     </w:pPr>
   </w:style>
-  <w:style w:type="paragraph" w:styleId="Footer">
+  <w:style w:type="paragraph" w:styleId="Bunntekst">
     <w:name w:val="footer"/>
     <w:basedOn w:val="Normal"/>
-    <w:link w:val="FooterChar"/>
+    <w:link w:val="BunntekstTegn"/>
     <w:uiPriority w:val="99"/>
     <w:pPr>
       <w:tabs>
@@ -35154,7 +35153,7 @@
       <w:sz w:val="16"/>
     </w:rPr>
   </w:style>
-  <w:style w:type="paragraph" w:styleId="TOC1">
+  <w:style w:type="paragraph" w:styleId="INNH1">
     <w:name w:val="toc 1"/>
     <w:basedOn w:val="Normal"/>
     <w:next w:val="Normal"/>
@@ -35168,7 +35167,7 @@
       <w:sz w:val="20"/>
     </w:rPr>
   </w:style>
-  <w:style w:type="paragraph" w:styleId="TOC2">
+  <w:style w:type="paragraph" w:styleId="INNH2">
     <w:name w:val="toc 2"/>
     <w:basedOn w:val="Normal"/>
     <w:next w:val="Normal"/>
@@ -35181,7 +35180,7 @@
       <w:sz w:val="20"/>
     </w:rPr>
   </w:style>
-  <w:style w:type="paragraph" w:styleId="TOC3">
+  <w:style w:type="paragraph" w:styleId="INNH3">
     <w:name w:val="toc 3"/>
     <w:basedOn w:val="Normal"/>
     <w:next w:val="Normal"/>
@@ -35194,7 +35193,7 @@
       <w:sz w:val="20"/>
     </w:rPr>
   </w:style>
-  <w:style w:type="paragraph" w:styleId="TOC4">
+  <w:style w:type="paragraph" w:styleId="INNH4">
     <w:name w:val="toc 4"/>
     <w:basedOn w:val="Normal"/>
     <w:next w:val="Normal"/>
@@ -35203,7 +35202,7 @@
       <w:ind w:left="720"/>
     </w:pPr>
   </w:style>
-  <w:style w:type="paragraph" w:styleId="TOC5">
+  <w:style w:type="paragraph" w:styleId="INNH5">
     <w:name w:val="toc 5"/>
     <w:basedOn w:val="Normal"/>
     <w:next w:val="Normal"/>
@@ -35212,7 +35211,7 @@
       <w:ind w:left="960"/>
     </w:pPr>
   </w:style>
-  <w:style w:type="paragraph" w:styleId="TOC6">
+  <w:style w:type="paragraph" w:styleId="INNH6">
     <w:name w:val="toc 6"/>
     <w:basedOn w:val="Normal"/>
     <w:next w:val="Normal"/>
@@ -35221,7 +35220,7 @@
       <w:ind w:left="1200"/>
     </w:pPr>
   </w:style>
-  <w:style w:type="paragraph" w:styleId="TOC7">
+  <w:style w:type="paragraph" w:styleId="INNH7">
     <w:name w:val="toc 7"/>
     <w:basedOn w:val="Normal"/>
     <w:next w:val="Normal"/>
@@ -35230,7 +35229,7 @@
       <w:ind w:left="1440"/>
     </w:pPr>
   </w:style>
-  <w:style w:type="paragraph" w:styleId="TOC8">
+  <w:style w:type="paragraph" w:styleId="INNH8">
     <w:name w:val="toc 8"/>
     <w:basedOn w:val="Normal"/>
     <w:next w:val="Normal"/>
@@ -35239,7 +35238,7 @@
       <w:ind w:left="1680"/>
     </w:pPr>
   </w:style>
-  <w:style w:type="paragraph" w:styleId="TOC9">
+  <w:style w:type="paragraph" w:styleId="INNH9">
     <w:name w:val="toc 9"/>
     <w:basedOn w:val="Normal"/>
     <w:next w:val="Normal"/>
@@ -35248,7 +35247,7 @@
       <w:ind w:left="1920"/>
     </w:pPr>
   </w:style>
-  <w:style w:type="paragraph" w:styleId="Index1">
+  <w:style w:type="paragraph" w:styleId="Indeks1">
     <w:name w:val="index 1"/>
     <w:basedOn w:val="Normal"/>
     <w:next w:val="Normal"/>
@@ -35263,7 +35262,7 @@
       <w:b/>
     </w:rPr>
   </w:style>
-  <w:style w:type="paragraph" w:styleId="Index3">
+  <w:style w:type="paragraph" w:styleId="Indeks3">
     <w:name w:val="index 3"/>
     <w:basedOn w:val="Normal"/>
     <w:next w:val="Normal"/>
@@ -35275,7 +35274,7 @@
       <w:ind w:left="600" w:hanging="200"/>
     </w:pPr>
   </w:style>
-  <w:style w:type="paragraph" w:styleId="Caption">
+  <w:style w:type="paragraph" w:styleId="Bildetekst">
     <w:name w:val="caption"/>
     <w:basedOn w:val="Normal"/>
     <w:next w:val="Normal"/>
@@ -35287,14 +35286,14 @@
       <w:i/>
     </w:rPr>
   </w:style>
-  <w:style w:type="character" w:styleId="FootnoteReference">
+  <w:style w:type="character" w:styleId="Fotnotereferanse">
     <w:name w:val="footnote reference"/>
     <w:semiHidden/>
     <w:rPr>
       <w:vertAlign w:val="superscript"/>
     </w:rPr>
   </w:style>
-  <w:style w:type="paragraph" w:styleId="FootnoteText">
+  <w:style w:type="paragraph" w:styleId="Fotnotetekst">
     <w:name w:val="footnote text"/>
     <w:basedOn w:val="Normal"/>
     <w:semiHidden/>
@@ -35305,23 +35304,23 @@
       <w:sz w:val="20"/>
     </w:rPr>
   </w:style>
-  <w:style w:type="character" w:styleId="CommentReference">
+  <w:style w:type="character" w:styleId="Merknadsreferanse">
     <w:name w:val="annotation reference"/>
     <w:semiHidden/>
     <w:rPr>
       <w:sz w:val="16"/>
     </w:rPr>
   </w:style>
-  <w:style w:type="paragraph" w:styleId="CommentText">
+  <w:style w:type="paragraph" w:styleId="Merknadstekst">
     <w:name w:val="annotation text"/>
     <w:basedOn w:val="Normal"/>
-    <w:link w:val="CommentTextChar"/>
+    <w:link w:val="MerknadstekstTegn"/>
     <w:semiHidden/>
     <w:rPr>
       <w:sz w:val="20"/>
     </w:rPr>
   </w:style>
-  <w:style w:type="character" w:styleId="Hyperlink">
+  <w:style w:type="character" w:styleId="Hyperkobling">
     <w:name w:val="Hyperlink"/>
     <w:rsid w:val="007226D8"/>
     <w:rPr>
@@ -35332,7 +35331,7 @@
       <w:u w:val="none"/>
     </w:rPr>
   </w:style>
-  <w:style w:type="character" w:styleId="FollowedHyperlink">
+  <w:style w:type="character" w:styleId="Fulgthyperkobling">
     <w:name w:val="FollowedHyperlink"/>
     <w:rsid w:val="007226D8"/>
     <w:rPr>
@@ -35353,7 +35352,7 @@
   </w:style>
   <w:style w:type="paragraph" w:customStyle="1" w:styleId="Appendix">
     <w:name w:val="Appendix"/>
-    <w:basedOn w:val="Heading1"/>
+    <w:basedOn w:val="Overskrift1"/>
     <w:pPr>
       <w:keepNext/>
       <w:numPr>
@@ -35379,7 +35378,7 @@
       <w:lang w:val="en-US"/>
     </w:rPr>
   </w:style>
-  <w:style w:type="paragraph" w:styleId="DocumentMap">
+  <w:style w:type="paragraph" w:styleId="Dokumentkart">
     <w:name w:val="Document Map"/>
     <w:basedOn w:val="Normal"/>
     <w:semiHidden/>
@@ -35402,9 +35401,9 @@
       <w:sz w:val="20"/>
     </w:rPr>
   </w:style>
-  <w:style w:type="table" w:styleId="TableGrid">
+  <w:style w:type="table" w:styleId="Tabellrutenett">
     <w:name w:val="Table Grid"/>
-    <w:basedOn w:val="TableNormal"/>
+    <w:basedOn w:val="Vanligtabell"/>
     <w:uiPriority w:val="59"/>
     <w:rsid w:val="00FB38FA"/>
     <w:tblPr>
@@ -35429,7 +35428,7 @@
       <w:sz w:val="20"/>
     </w:rPr>
   </w:style>
-  <w:style w:type="character" w:styleId="Emphasis">
+  <w:style w:type="character" w:styleId="Utheving">
     <w:name w:val="Emphasis"/>
     <w:qFormat/>
     <w:rsid w:val="00376949"/>
@@ -35440,7 +35439,7 @@
   </w:style>
   <w:style w:type="paragraph" w:customStyle="1" w:styleId="Style1">
     <w:name w:val="Style1"/>
-    <w:basedOn w:val="Heading4"/>
+    <w:basedOn w:val="Overskrift4"/>
     <w:autoRedefine/>
     <w:rsid w:val="0092522D"/>
     <w:rPr>
@@ -35449,16 +35448,16 @@
   </w:style>
   <w:style w:type="paragraph" w:customStyle="1" w:styleId="Ref">
     <w:name w:val="Ref"/>
-    <w:basedOn w:val="ListNumber"/>
+    <w:basedOn w:val="Nummerertliste"/>
     <w:rsid w:val="0015485B"/>
     <w:rPr>
       <w:rFonts w:cs="Arial"/>
       <w:lang w:val="sq-AL"/>
     </w:rPr>
   </w:style>
-  <w:style w:type="table" w:styleId="Table3Deffects3">
+  <w:style w:type="table" w:styleId="Tabell-3D-effekt3">
     <w:name w:val="Table 3D effects 3"/>
-    <w:basedOn w:val="TableNormal"/>
+    <w:basedOn w:val="Vanligtabell"/>
     <w:rsid w:val="00360D8E"/>
     <w:tblPr>
       <w:tblStyleRowBandSize w:val="1"/>
@@ -35542,7 +35541,7 @@
       </w:tcPr>
     </w:tblStylePr>
   </w:style>
-  <w:style w:type="paragraph" w:styleId="ListNumber">
+  <w:style w:type="paragraph" w:styleId="Nummerertliste">
     <w:name w:val="List Number"/>
     <w:basedOn w:val="Normal"/>
     <w:rsid w:val="00680AFE"/>
@@ -35552,7 +35551,7 @@
       </w:numPr>
     </w:pPr>
   </w:style>
-  <w:style w:type="paragraph" w:styleId="ListParagraph">
+  <w:style w:type="paragraph" w:styleId="Listeavsnitt">
     <w:name w:val="List Paragraph"/>
     <w:basedOn w:val="Normal"/>
     <w:uiPriority w:val="34"/>
@@ -35562,9 +35561,9 @@
       <w:ind w:left="708"/>
     </w:pPr>
   </w:style>
-  <w:style w:type="table" w:styleId="TableSimple3">
+  <w:style w:type="table" w:styleId="Enkelttabell3">
     <w:name w:val="Table Simple 3"/>
-    <w:basedOn w:val="TableNormal"/>
+    <w:basedOn w:val="Vanligtabell"/>
     <w:rsid w:val="00F56828"/>
     <w:tblPr>
       <w:tblBorders>
@@ -35595,7 +35594,7 @@
   </w:style>
   <w:style w:type="table" w:customStyle="1" w:styleId="BV-QR-SingleColumn">
     <w:name w:val="BV-QR-SingleColumn"/>
-    <w:basedOn w:val="TableNormal"/>
+    <w:basedOn w:val="Vanligtabell"/>
     <w:rsid w:val="001A0E53"/>
     <w:pPr>
       <w:spacing w:before="20" w:after="20" w:line="20" w:lineRule="atLeast"/>
@@ -35642,13 +35641,13 @@
   </w:style>
   <w:style w:type="table" w:customStyle="1" w:styleId="BV-QR-Nx3">
     <w:name w:val="BV-QR-Nx3"/>
-    <w:basedOn w:val="TableNormal"/>
+    <w:basedOn w:val="Vanligtabell"/>
     <w:rsid w:val="009C332E"/>
     <w:tblPr/>
   </w:style>
   <w:style w:type="table" w:customStyle="1" w:styleId="BV-Table-Nx1">
     <w:name w:val="BV-Table-Nx1"/>
-    <w:basedOn w:val="TableNormal"/>
+    <w:basedOn w:val="Vanligtabell"/>
     <w:rsid w:val="00E258C3"/>
     <w:pPr>
       <w:spacing w:before="20" w:after="20" w:line="20" w:lineRule="atLeast"/>
@@ -35700,29 +35699,29 @@
       </w:tcPr>
     </w:tblStylePr>
   </w:style>
-  <w:style w:type="paragraph" w:styleId="CommentSubject">
+  <w:style w:type="paragraph" w:styleId="Kommentaremne">
     <w:name w:val="annotation subject"/>
-    <w:basedOn w:val="CommentText"/>
-    <w:next w:val="CommentText"/>
-    <w:link w:val="CommentSubjectChar"/>
+    <w:basedOn w:val="Merknadstekst"/>
+    <w:next w:val="Merknadstekst"/>
+    <w:link w:val="KommentaremneTegn"/>
     <w:rsid w:val="0003573B"/>
     <w:rPr>
       <w:b/>
       <w:bCs/>
     </w:rPr>
   </w:style>
-  <w:style w:type="character" w:customStyle="1" w:styleId="CommentTextChar">
-    <w:name w:val="Comment Text Char"/>
-    <w:link w:val="CommentText"/>
+  <w:style w:type="character" w:customStyle="1" w:styleId="MerknadstekstTegn">
+    <w:name w:val="Merknadstekst Tegn"/>
+    <w:link w:val="Merknadstekst"/>
     <w:semiHidden/>
     <w:rsid w:val="0003573B"/>
     <w:rPr>
       <w:lang w:val="en-GB"/>
     </w:rPr>
   </w:style>
-  <w:style w:type="character" w:customStyle="1" w:styleId="CommentSubjectChar">
-    <w:name w:val="Comment Subject Char"/>
-    <w:link w:val="CommentSubject"/>
+  <w:style w:type="character" w:customStyle="1" w:styleId="KommentaremneTegn">
+    <w:name w:val="Kommentaremne Tegn"/>
+    <w:link w:val="Kommentaremne"/>
     <w:rsid w:val="0003573B"/>
     <w:rPr>
       <w:b/>
@@ -35730,10 +35729,10 @@
       <w:lang w:val="en-GB"/>
     </w:rPr>
   </w:style>
-  <w:style w:type="paragraph" w:styleId="BalloonText">
+  <w:style w:type="paragraph" w:styleId="Bobletekst">
     <w:name w:val="Balloon Text"/>
     <w:basedOn w:val="Normal"/>
-    <w:link w:val="BalloonTextChar"/>
+    <w:link w:val="BobletekstTegn"/>
     <w:rsid w:val="0003573B"/>
     <w:rPr>
       <w:rFonts w:ascii="Tahoma" w:hAnsi="Tahoma" w:cs="Tahoma"/>
@@ -35741,9 +35740,9 @@
       <w:szCs w:val="16"/>
     </w:rPr>
   </w:style>
-  <w:style w:type="character" w:customStyle="1" w:styleId="BalloonTextChar">
-    <w:name w:val="Balloon Text Char"/>
-    <w:link w:val="BalloonText"/>
+  <w:style w:type="character" w:customStyle="1" w:styleId="BobletekstTegn">
+    <w:name w:val="Bobletekst Tegn"/>
+    <w:link w:val="Bobletekst"/>
     <w:rsid w:val="0003573B"/>
     <w:rPr>
       <w:rFonts w:ascii="Tahoma" w:hAnsi="Tahoma" w:cs="Tahoma"/>
@@ -35752,18 +35751,18 @@
       <w:lang w:val="en-GB"/>
     </w:rPr>
   </w:style>
-  <w:style w:type="paragraph" w:styleId="BodyText">
+  <w:style w:type="paragraph" w:styleId="Brdtekst">
     <w:name w:val="Body Text"/>
     <w:basedOn w:val="Normal"/>
-    <w:link w:val="BodyTextChar"/>
+    <w:link w:val="BrdtekstTegn"/>
     <w:rsid w:val="00E2206C"/>
     <w:pPr>
       <w:spacing w:after="120"/>
     </w:pPr>
   </w:style>
-  <w:style w:type="character" w:customStyle="1" w:styleId="BodyTextChar">
-    <w:name w:val="Body Text Char"/>
-    <w:link w:val="BodyText"/>
+  <w:style w:type="character" w:customStyle="1" w:styleId="BrdtekstTegn">
+    <w:name w:val="Brødtekst Tegn"/>
+    <w:link w:val="Brdtekst"/>
     <w:rsid w:val="00E2206C"/>
     <w:rPr>
       <w:sz w:val="24"/>
@@ -35781,7 +35780,7 @@
   </w:style>
   <w:style w:type="table" w:customStyle="1" w:styleId="Rutenettabell1lys-uthevingsfarge11">
     <w:name w:val="Rutenettabell 1 lys - uthevingsfarge 11"/>
-    <w:basedOn w:val="TableNormal"/>
+    <w:basedOn w:val="Vanligtabell"/>
     <w:uiPriority w:val="46"/>
     <w:rsid w:val="005A2CB9"/>
     <w:rPr>
@@ -35853,11 +35852,11 @@
       <w:color w:val="000000"/>
     </w:rPr>
   </w:style>
-  <w:style w:type="paragraph" w:styleId="Title">
+  <w:style w:type="paragraph" w:styleId="Tittel">
     <w:name w:val="Title"/>
     <w:basedOn w:val="Normal"/>
     <w:next w:val="Normal"/>
-    <w:link w:val="TitleChar"/>
+    <w:link w:val="TittelTegn"/>
     <w:qFormat/>
     <w:rsid w:val="00F26B83"/>
     <w:pPr>
@@ -35873,10 +35872,10 @@
       <w:szCs w:val="56"/>
     </w:rPr>
   </w:style>
-  <w:style w:type="character" w:customStyle="1" w:styleId="TitleChar">
-    <w:name w:val="Title Char"/>
-    <w:basedOn w:val="DefaultParagraphFont"/>
-    <w:link w:val="Title"/>
+  <w:style w:type="character" w:customStyle="1" w:styleId="TittelTegn">
+    <w:name w:val="Tittel Tegn"/>
+    <w:basedOn w:val="Standardskriftforavsnitt"/>
+    <w:link w:val="Tittel"/>
     <w:rsid w:val="00F26B83"/>
     <w:rPr>
       <w:rFonts w:ascii="Helvetica Neue" w:eastAsiaTheme="majorEastAsia" w:hAnsi="Helvetica Neue" w:cstheme="majorBidi"/>
@@ -35889,11 +35888,11 @@
       <w:lang w:val="en-GB" w:eastAsia="en-US"/>
     </w:rPr>
   </w:style>
-  <w:style w:type="paragraph" w:styleId="Subtitle">
+  <w:style w:type="paragraph" w:styleId="Undertittel">
     <w:name w:val="Subtitle"/>
     <w:basedOn w:val="Normal"/>
     <w:next w:val="Normal"/>
-    <w:link w:val="SubtitleChar"/>
+    <w:link w:val="UndertittelTegn"/>
     <w:qFormat/>
     <w:rsid w:val="001D006A"/>
     <w:pPr>
@@ -35910,10 +35909,10 @@
       <w:szCs w:val="22"/>
     </w:rPr>
   </w:style>
-  <w:style w:type="character" w:customStyle="1" w:styleId="SubtitleChar">
-    <w:name w:val="Subtitle Char"/>
-    <w:basedOn w:val="DefaultParagraphFont"/>
-    <w:link w:val="Subtitle"/>
+  <w:style w:type="character" w:customStyle="1" w:styleId="UndertittelTegn">
+    <w:name w:val="Undertittel Tegn"/>
+    <w:basedOn w:val="Standardskriftforavsnitt"/>
+    <w:link w:val="Undertittel"/>
     <w:rsid w:val="001D006A"/>
     <w:rPr>
       <w:rFonts w:ascii="Helvetica Light" w:eastAsiaTheme="minorEastAsia" w:hAnsi="Helvetica Light" w:cstheme="minorBidi"/>
@@ -35923,14 +35922,14 @@
       <w:lang w:val="en-GB" w:eastAsia="en-US"/>
     </w:rPr>
   </w:style>
-  <w:style w:type="character" w:styleId="PageNumber">
+  <w:style w:type="character" w:styleId="Sidetall">
     <w:name w:val="page number"/>
-    <w:basedOn w:val="DefaultParagraphFont"/>
+    <w:basedOn w:val="Standardskriftforavsnitt"/>
     <w:rsid w:val="004D74A3"/>
   </w:style>
-  <w:style w:type="character" w:styleId="UnresolvedMention">
+  <w:style w:type="character" w:styleId="Ulstomtale">
     <w:name w:val="Unresolved Mention"/>
-    <w:basedOn w:val="DefaultParagraphFont"/>
+    <w:basedOn w:val="Standardskriftforavsnitt"/>
     <w:uiPriority w:val="99"/>
     <w:semiHidden/>
     <w:unhideWhenUsed/>
@@ -35940,10 +35939,10 @@
       <w:shd w:val="clear" w:color="auto" w:fill="E6E6E6"/>
     </w:rPr>
   </w:style>
-  <w:style w:type="character" w:customStyle="1" w:styleId="FooterChar">
-    <w:name w:val="Footer Char"/>
-    <w:basedOn w:val="DefaultParagraphFont"/>
-    <w:link w:val="Footer"/>
+  <w:style w:type="character" w:customStyle="1" w:styleId="BunntekstTegn">
+    <w:name w:val="Bunntekst Tegn"/>
+    <w:basedOn w:val="Standardskriftforavsnitt"/>
+    <w:link w:val="Bunntekst"/>
     <w:uiPriority w:val="99"/>
     <w:rsid w:val="005175C4"/>
     <w:rPr>
@@ -36221,7 +36220,7 @@
 </file>
 
 <file path=customXml/itemProps1.xml><?xml version="1.0" encoding="utf-8"?>
-<ds:datastoreItem xmlns:ds="http://schemas.openxmlformats.org/officeDocument/2006/customXml" ds:itemID="{8B045E76-533D-45CD-B1EE-B5F3AEEF1C54}">
+<ds:datastoreItem xmlns:ds="http://schemas.openxmlformats.org/officeDocument/2006/customXml" ds:itemID="{4EEBD2B1-9009-C643-B1AD-E28D26F78CBB}">
   <ds:schemaRefs>
     <ds:schemaRef ds:uri="http://schemas.openxmlformats.org/officeDocument/2006/bibliography"/>
   </ds:schemaRefs>

</xml_diff>

<commit_message>
BV_UVVM-944: removed ALL_ENABLED_INSTANCES option and replaced with ALL_INSTANCES in Scoreboard VIP.
</commit_message>
<xml_diff>
--- a/bitvis_vip_scoreboard/doc/Generic_Scoreboard_QuickRef.docx
+++ b/bitvis_vip_scoreboard/doc/Generic_Scoreboard_QuickRef.docx
@@ -1,6 +1,6 @@
 
 <file path=word/document.xml><?xml version="1.0" encoding="utf-8"?>
-<w:document xmlns:wpc="http://schemas.microsoft.com/office/word/2010/wordprocessingCanvas" xmlns:cx="http://schemas.microsoft.com/office/drawing/2014/chartex" xmlns:cx1="http://schemas.microsoft.com/office/drawing/2015/9/8/chartex" xmlns:cx2="http://schemas.microsoft.com/office/drawing/2015/10/21/chartex" xmlns:cx3="http://schemas.microsoft.com/office/drawing/2016/5/9/chartex" xmlns:cx4="http://schemas.microsoft.com/office/drawing/2016/5/10/chartex" xmlns:cx5="http://schemas.microsoft.com/office/drawing/2016/5/11/chartex" xmlns:cx6="http://schemas.microsoft.com/office/drawing/2016/5/12/chartex" xmlns:cx7="http://schemas.microsoft.com/office/drawing/2016/5/13/chartex" xmlns:cx8="http://schemas.microsoft.com/office/drawing/2016/5/14/chartex" xmlns:mc="http://schemas.openxmlformats.org/markup-compatibility/2006" xmlns:aink="http://schemas.microsoft.com/office/drawing/2016/ink" xmlns:am3d="http://schemas.microsoft.com/office/drawing/2017/model3d" xmlns:o="urn:schemas-microsoft-com:office:office" xmlns:r="http://schemas.openxmlformats.org/officeDocument/2006/relationships" xmlns:m="http://schemas.openxmlformats.org/officeDocument/2006/math" xmlns:v="urn:schemas-microsoft-com:vml" xmlns:wp14="http://schemas.microsoft.com/office/word/2010/wordprocessingDrawing" xmlns:wp="http://schemas.openxmlformats.org/drawingml/2006/wordprocessingDrawing" xmlns:w10="urn:schemas-microsoft-com:office:word" xmlns:w="http://schemas.openxmlformats.org/wordprocessingml/2006/main" xmlns:w14="http://schemas.microsoft.com/office/word/2010/wordml" xmlns:w15="http://schemas.microsoft.com/office/word/2012/wordml" xmlns:w16cid="http://schemas.microsoft.com/office/word/2016/wordml/cid" xmlns:w16se="http://schemas.microsoft.com/office/word/2015/wordml/symex" xmlns:wpg="http://schemas.microsoft.com/office/word/2010/wordprocessingGroup" xmlns:wpi="http://schemas.microsoft.com/office/word/2010/wordprocessingInk" xmlns:wne="http://schemas.microsoft.com/office/word/2006/wordml" xmlns:wps="http://schemas.microsoft.com/office/word/2010/wordprocessingShape" mc:Ignorable="w14 w15 w16se w16cid wp14">
+<w:document xmlns:wpc="http://schemas.microsoft.com/office/word/2010/wordprocessingCanvas" xmlns:cx="http://schemas.microsoft.com/office/drawing/2014/chartex" xmlns:cx1="http://schemas.microsoft.com/office/drawing/2015/9/8/chartex" xmlns:cx2="http://schemas.microsoft.com/office/drawing/2015/10/21/chartex" xmlns:cx3="http://schemas.microsoft.com/office/drawing/2016/5/9/chartex" xmlns:cx4="http://schemas.microsoft.com/office/drawing/2016/5/10/chartex" xmlns:cx5="http://schemas.microsoft.com/office/drawing/2016/5/11/chartex" xmlns:cx6="http://schemas.microsoft.com/office/drawing/2016/5/12/chartex" xmlns:cx7="http://schemas.microsoft.com/office/drawing/2016/5/13/chartex" xmlns:cx8="http://schemas.microsoft.com/office/drawing/2016/5/14/chartex" xmlns:mc="http://schemas.openxmlformats.org/markup-compatibility/2006" xmlns:aink="http://schemas.microsoft.com/office/drawing/2016/ink" xmlns:am3d="http://schemas.microsoft.com/office/drawing/2017/model3d" xmlns:o="urn:schemas-microsoft-com:office:office" xmlns:r="http://schemas.openxmlformats.org/officeDocument/2006/relationships" xmlns:m="http://schemas.openxmlformats.org/officeDocument/2006/math" xmlns:v="urn:schemas-microsoft-com:vml" xmlns:wp14="http://schemas.microsoft.com/office/word/2010/wordprocessingDrawing" xmlns:wp="http://schemas.openxmlformats.org/drawingml/2006/wordprocessingDrawing" xmlns:w10="urn:schemas-microsoft-com:office:word" xmlns:w="http://schemas.openxmlformats.org/wordprocessingml/2006/main" xmlns:w14="http://schemas.microsoft.com/office/word/2010/wordml" xmlns:w15="http://schemas.microsoft.com/office/word/2012/wordml" xmlns:w16cex="http://schemas.microsoft.com/office/word/2018/wordml/cex" xmlns:w16cid="http://schemas.microsoft.com/office/word/2016/wordml/cid" xmlns:w16="http://schemas.microsoft.com/office/word/2018/wordml" xmlns:w16se="http://schemas.microsoft.com/office/word/2015/wordml/symex" xmlns:wpg="http://schemas.microsoft.com/office/word/2010/wordprocessingGroup" xmlns:wpi="http://schemas.microsoft.com/office/word/2010/wordprocessingInk" xmlns:wne="http://schemas.microsoft.com/office/word/2006/wordml" xmlns:wps="http://schemas.microsoft.com/office/word/2010/wordprocessingShape" mc:Ignorable="w14 w15 w16se w16cid w16 w16cex wp14">
   <w:body>
     <w:p>
       <w:pPr>
@@ -9845,7 +9845,7 @@
               </wp:anchor>
             </w:drawing>
           </mc:Choice>
-          <mc:Fallback xmlns:w16="http://schemas.microsoft.com/office/word/2018/wordml" xmlns:w16cex="http://schemas.microsoft.com/office/word/2018/wordml/cex">
+          <mc:Fallback>
             <w:pict>
               <v:shape w14:anchorId="0CFA253C" id="Tekstboks 2" o:spid="_x0000_s1029" type="#_x0000_t202" style="position:absolute;margin-left:413.2pt;margin-top:345.25pt;width:381.9pt;height:97.05pt;z-index:251680256;visibility:visible;mso-wrap-style:square;mso-width-percent:0;mso-height-percent:0;mso-wrap-distance-left:9pt;mso-wrap-distance-top:3.6pt;mso-wrap-distance-right:9pt;mso-wrap-distance-bottom:3.6pt;mso-position-horizontal:absolute;mso-position-horizontal-relative:page;mso-position-vertical:absolute;mso-position-vertical-relative:text;mso-width-percent:0;mso-height-percent:0;mso-width-relative:margin;mso-height-relative:margin;v-text-anchor:top" o:gfxdata="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" stroked="f">
                 <v:textbox>
@@ -10091,7 +10091,7 @@
               </wp:anchor>
             </w:drawing>
           </mc:Choice>
-          <mc:Fallback xmlns:w16="http://schemas.microsoft.com/office/word/2018/wordml" xmlns:w16cex="http://schemas.microsoft.com/office/word/2018/wordml/cex">
+          <mc:Fallback>
             <w:pict>
               <v:shape w14:anchorId="5700E68B" id="Text Box 21" o:spid="_x0000_s1030" type="#_x0000_t202" style="position:absolute;margin-left:0;margin-top:-26.2pt;width:322.4pt;height:57.6pt;z-index:251675136;visibility:visible;mso-wrap-style:square;mso-width-percent:0;mso-height-percent:0;mso-wrap-distance-left:9pt;mso-wrap-distance-top:3.6pt;mso-wrap-distance-right:9pt;mso-wrap-distance-bottom:3.6pt;mso-position-horizontal:left;mso-position-horizontal-relative:margin;mso-position-vertical:absolute;mso-position-vertical-relative:margin;mso-width-percent:0;mso-height-percent:0;mso-width-relative:margin;mso-height-relative:margin;v-text-anchor:top" o:gfxdata="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" strokecolor="white">
                 <v:textbox>
@@ -11465,7 +11465,7 @@
                 <w:rFonts w:cs="Helvetica"/>
                 <w:sz w:val="15"/>
               </w:rPr>
-              <w:t xml:space="preserve"> Can also be ALL_INSTANCES and ALL_ENABLED_INSTANCES.</w:t>
+              <w:t xml:space="preserve"> Can also be ALL_INSTANCES.</w:t>
             </w:r>
             <w:r>
               <w:rPr>
@@ -14958,7 +14958,7 @@
               </wp:anchor>
             </w:drawing>
           </mc:Choice>
-          <mc:Fallback xmlns:w16="http://schemas.microsoft.com/office/word/2018/wordml" xmlns:w16cex="http://schemas.microsoft.com/office/word/2018/wordml/cex">
+          <mc:Fallback>
             <w:pict>
               <v:shape w14:anchorId="79EF10A8" id="_x0000_s1031" type="#_x0000_t202" style="position:absolute;margin-left:0;margin-top:.05pt;width:701.2pt;height:300.05pt;z-index:251665920;visibility:visible;mso-wrap-style:square;mso-width-percent:0;mso-height-percent:0;mso-wrap-distance-left:9pt;mso-wrap-distance-top:3.6pt;mso-wrap-distance-right:9pt;mso-wrap-distance-bottom:3.6pt;mso-position-horizontal:absolute;mso-position-horizontal-relative:margin;mso-position-vertical:absolute;mso-position-vertical-relative:text;mso-width-percent:0;mso-height-percent:0;mso-width-relative:margin;mso-height-relative:margin;v-text-anchor:top" o:gfxdata="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" stroked="f">
                 <v:textbox>
@@ -24518,7 +24518,7 @@
                 <w:sz w:val="15"/>
                 <w:szCs w:val="15"/>
               </w:rPr>
-              <w:t>ALL_ENABLED_INSTANCES</w:t>
+              <w:t>ALL_INSTANCES</w:t>
             </w:r>
             <w:r>
               <w:rPr>
@@ -32646,7 +32646,7 @@
               </wp:anchor>
             </w:drawing>
           </mc:Choice>
-          <mc:Fallback xmlns:w16="http://schemas.microsoft.com/office/word/2018/wordml" xmlns:w16cex="http://schemas.microsoft.com/office/word/2018/wordml/cex">
+          <mc:Fallback>
             <w:pict>
               <v:shape w14:anchorId="00CF2333" id="Tekstboks 5" o:spid="_x0000_s1032" type="#_x0000_t202" style="position:absolute;margin-left:-6.85pt;margin-top:7.4pt;width:78.25pt;height:34.45pt;z-index:251658240;visibility:visible;mso-wrap-style:square;mso-width-percent:0;mso-height-percent:0;mso-wrap-distance-left:9pt;mso-wrap-distance-top:0;mso-wrap-distance-right:9pt;mso-wrap-distance-bottom:0;mso-position-horizontal:absolute;mso-position-horizontal-relative:text;mso-position-vertical:absolute;mso-position-vertical-relative:text;mso-width-percent:0;mso-height-percent:0;mso-width-relative:margin;mso-height-relative:margin;v-text-anchor:top" o:gfxdata="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" filled="f" stroked="f">
                 <v:textbox>
@@ -32786,7 +32786,7 @@
               </wp:anchor>
             </w:drawing>
           </mc:Choice>
-          <mc:Fallback xmlns:w16="http://schemas.microsoft.com/office/word/2018/wordml" xmlns:w16cex="http://schemas.microsoft.com/office/word/2018/wordml/cex">
+          <mc:Fallback>
             <w:pict>
               <v:shape w14:anchorId="210EE127" id="Tekstboks 4" o:spid="_x0000_s1033" type="#_x0000_t202" style="position:absolute;margin-left:70.45pt;margin-top:8.85pt;width:663.85pt;height:31.05pt;z-index:251656192;visibility:visible;mso-wrap-style:square;mso-width-percent:0;mso-height-percent:0;mso-wrap-distance-left:9pt;mso-wrap-distance-top:0;mso-wrap-distance-right:9pt;mso-wrap-distance-bottom:0;mso-position-horizontal:absolute;mso-position-horizontal-relative:text;mso-position-vertical:absolute;mso-position-vertical-relative:text;mso-width-percent:0;mso-height-percent:0;mso-width-relative:margin;mso-height-relative:margin;v-text-anchor:top" o:gfxdata="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" filled="f" stroked="f">
                 <v:textbox>
@@ -32840,7 +32840,7 @@
 </file>
 
 <file path=word/endnotes.xml><?xml version="1.0" encoding="utf-8"?>
-<w:endnotes xmlns:wpc="http://schemas.microsoft.com/office/word/2010/wordprocessingCanvas" xmlns:cx="http://schemas.microsoft.com/office/drawing/2014/chartex" xmlns:cx1="http://schemas.microsoft.com/office/drawing/2015/9/8/chartex" xmlns:cx2="http://schemas.microsoft.com/office/drawing/2015/10/21/chartex" xmlns:cx3="http://schemas.microsoft.com/office/drawing/2016/5/9/chartex" xmlns:cx4="http://schemas.microsoft.com/office/drawing/2016/5/10/chartex" xmlns:cx5="http://schemas.microsoft.com/office/drawing/2016/5/11/chartex" xmlns:cx6="http://schemas.microsoft.com/office/drawing/2016/5/12/chartex" xmlns:cx7="http://schemas.microsoft.com/office/drawing/2016/5/13/chartex" xmlns:cx8="http://schemas.microsoft.com/office/drawing/2016/5/14/chartex" xmlns:mc="http://schemas.openxmlformats.org/markup-compatibility/2006" xmlns:aink="http://schemas.microsoft.com/office/drawing/2016/ink" xmlns:am3d="http://schemas.microsoft.com/office/drawing/2017/model3d" xmlns:o="urn:schemas-microsoft-com:office:office" xmlns:r="http://schemas.openxmlformats.org/officeDocument/2006/relationships" xmlns:m="http://schemas.openxmlformats.org/officeDocument/2006/math" xmlns:v="urn:schemas-microsoft-com:vml" xmlns:wp14="http://schemas.microsoft.com/office/word/2010/wordprocessingDrawing" xmlns:wp="http://schemas.openxmlformats.org/drawingml/2006/wordprocessingDrawing" xmlns:w10="urn:schemas-microsoft-com:office:word" xmlns:w="http://schemas.openxmlformats.org/wordprocessingml/2006/main" xmlns:w14="http://schemas.microsoft.com/office/word/2010/wordml" xmlns:w15="http://schemas.microsoft.com/office/word/2012/wordml" xmlns:w16cid="http://schemas.microsoft.com/office/word/2016/wordml/cid" xmlns:w16se="http://schemas.microsoft.com/office/word/2015/wordml/symex" xmlns:wpg="http://schemas.microsoft.com/office/word/2010/wordprocessingGroup" xmlns:wpi="http://schemas.microsoft.com/office/word/2010/wordprocessingInk" xmlns:wne="http://schemas.microsoft.com/office/word/2006/wordml" xmlns:wps="http://schemas.microsoft.com/office/word/2010/wordprocessingShape" mc:Ignorable="w14 w15 w16se w16cid wp14">
+<w:endnotes xmlns:wpc="http://schemas.microsoft.com/office/word/2010/wordprocessingCanvas" xmlns:cx="http://schemas.microsoft.com/office/drawing/2014/chartex" xmlns:cx1="http://schemas.microsoft.com/office/drawing/2015/9/8/chartex" xmlns:cx2="http://schemas.microsoft.com/office/drawing/2015/10/21/chartex" xmlns:cx3="http://schemas.microsoft.com/office/drawing/2016/5/9/chartex" xmlns:cx4="http://schemas.microsoft.com/office/drawing/2016/5/10/chartex" xmlns:cx5="http://schemas.microsoft.com/office/drawing/2016/5/11/chartex" xmlns:cx6="http://schemas.microsoft.com/office/drawing/2016/5/12/chartex" xmlns:cx7="http://schemas.microsoft.com/office/drawing/2016/5/13/chartex" xmlns:cx8="http://schemas.microsoft.com/office/drawing/2016/5/14/chartex" xmlns:mc="http://schemas.openxmlformats.org/markup-compatibility/2006" xmlns:aink="http://schemas.microsoft.com/office/drawing/2016/ink" xmlns:am3d="http://schemas.microsoft.com/office/drawing/2017/model3d" xmlns:o="urn:schemas-microsoft-com:office:office" xmlns:r="http://schemas.openxmlformats.org/officeDocument/2006/relationships" xmlns:m="http://schemas.openxmlformats.org/officeDocument/2006/math" xmlns:v="urn:schemas-microsoft-com:vml" xmlns:wp14="http://schemas.microsoft.com/office/word/2010/wordprocessingDrawing" xmlns:wp="http://schemas.openxmlformats.org/drawingml/2006/wordprocessingDrawing" xmlns:w10="urn:schemas-microsoft-com:office:word" xmlns:w="http://schemas.openxmlformats.org/wordprocessingml/2006/main" xmlns:w14="http://schemas.microsoft.com/office/word/2010/wordml" xmlns:w15="http://schemas.microsoft.com/office/word/2012/wordml" xmlns:w16cex="http://schemas.microsoft.com/office/word/2018/wordml/cex" xmlns:w16cid="http://schemas.microsoft.com/office/word/2016/wordml/cid" xmlns:w16="http://schemas.microsoft.com/office/word/2018/wordml" xmlns:w16se="http://schemas.microsoft.com/office/word/2015/wordml/symex" xmlns:wpg="http://schemas.microsoft.com/office/word/2010/wordprocessingGroup" xmlns:wpi="http://schemas.microsoft.com/office/word/2010/wordprocessingInk" xmlns:wne="http://schemas.microsoft.com/office/word/2006/wordml" xmlns:wps="http://schemas.microsoft.com/office/word/2010/wordprocessingShape" mc:Ignorable="w14 w15 w16se w16cid w16 w16cex wp14">
   <w:endnote w:type="separator" w:id="-1">
     <w:p>
       <w:pPr>
@@ -32881,7 +32881,7 @@
 </file>
 
 <file path=word/footer1.xml><?xml version="1.0" encoding="utf-8"?>
-<w:ftr xmlns:wpc="http://schemas.microsoft.com/office/word/2010/wordprocessingCanvas" xmlns:cx="http://schemas.microsoft.com/office/drawing/2014/chartex" xmlns:cx1="http://schemas.microsoft.com/office/drawing/2015/9/8/chartex" xmlns:cx2="http://schemas.microsoft.com/office/drawing/2015/10/21/chartex" xmlns:cx3="http://schemas.microsoft.com/office/drawing/2016/5/9/chartex" xmlns:cx4="http://schemas.microsoft.com/office/drawing/2016/5/10/chartex" xmlns:cx5="http://schemas.microsoft.com/office/drawing/2016/5/11/chartex" xmlns:cx6="http://schemas.microsoft.com/office/drawing/2016/5/12/chartex" xmlns:cx7="http://schemas.microsoft.com/office/drawing/2016/5/13/chartex" xmlns:cx8="http://schemas.microsoft.com/office/drawing/2016/5/14/chartex" xmlns:mc="http://schemas.openxmlformats.org/markup-compatibility/2006" xmlns:aink="http://schemas.microsoft.com/office/drawing/2016/ink" xmlns:am3d="http://schemas.microsoft.com/office/drawing/2017/model3d" xmlns:o="urn:schemas-microsoft-com:office:office" xmlns:r="http://schemas.openxmlformats.org/officeDocument/2006/relationships" xmlns:m="http://schemas.openxmlformats.org/officeDocument/2006/math" xmlns:v="urn:schemas-microsoft-com:vml" xmlns:wp14="http://schemas.microsoft.com/office/word/2010/wordprocessingDrawing" xmlns:wp="http://schemas.openxmlformats.org/drawingml/2006/wordprocessingDrawing" xmlns:w10="urn:schemas-microsoft-com:office:word" xmlns:w="http://schemas.openxmlformats.org/wordprocessingml/2006/main" xmlns:w14="http://schemas.microsoft.com/office/word/2010/wordml" xmlns:w15="http://schemas.microsoft.com/office/word/2012/wordml" xmlns:w16cid="http://schemas.microsoft.com/office/word/2016/wordml/cid" xmlns:w16se="http://schemas.microsoft.com/office/word/2015/wordml/symex" xmlns:wpg="http://schemas.microsoft.com/office/word/2010/wordprocessingGroup" xmlns:wpi="http://schemas.microsoft.com/office/word/2010/wordprocessingInk" xmlns:wne="http://schemas.microsoft.com/office/word/2006/wordml" xmlns:wps="http://schemas.microsoft.com/office/word/2010/wordprocessingShape" mc:Ignorable="w14 w15 w16se w16cid wp14">
+<w:ftr xmlns:wpc="http://schemas.microsoft.com/office/word/2010/wordprocessingCanvas" xmlns:cx="http://schemas.microsoft.com/office/drawing/2014/chartex" xmlns:cx1="http://schemas.microsoft.com/office/drawing/2015/9/8/chartex" xmlns:cx2="http://schemas.microsoft.com/office/drawing/2015/10/21/chartex" xmlns:cx3="http://schemas.microsoft.com/office/drawing/2016/5/9/chartex" xmlns:cx4="http://schemas.microsoft.com/office/drawing/2016/5/10/chartex" xmlns:cx5="http://schemas.microsoft.com/office/drawing/2016/5/11/chartex" xmlns:cx6="http://schemas.microsoft.com/office/drawing/2016/5/12/chartex" xmlns:cx7="http://schemas.microsoft.com/office/drawing/2016/5/13/chartex" xmlns:cx8="http://schemas.microsoft.com/office/drawing/2016/5/14/chartex" xmlns:mc="http://schemas.openxmlformats.org/markup-compatibility/2006" xmlns:aink="http://schemas.microsoft.com/office/drawing/2016/ink" xmlns:am3d="http://schemas.microsoft.com/office/drawing/2017/model3d" xmlns:o="urn:schemas-microsoft-com:office:office" xmlns:r="http://schemas.openxmlformats.org/officeDocument/2006/relationships" xmlns:m="http://schemas.openxmlformats.org/officeDocument/2006/math" xmlns:v="urn:schemas-microsoft-com:vml" xmlns:wp14="http://schemas.microsoft.com/office/word/2010/wordprocessingDrawing" xmlns:wp="http://schemas.openxmlformats.org/drawingml/2006/wordprocessingDrawing" xmlns:w10="urn:schemas-microsoft-com:office:word" xmlns:w="http://schemas.openxmlformats.org/wordprocessingml/2006/main" xmlns:w14="http://schemas.microsoft.com/office/word/2010/wordml" xmlns:w15="http://schemas.microsoft.com/office/word/2012/wordml" xmlns:w16cex="http://schemas.microsoft.com/office/word/2018/wordml/cex" xmlns:w16cid="http://schemas.microsoft.com/office/word/2016/wordml/cid" xmlns:w16="http://schemas.microsoft.com/office/word/2018/wordml" xmlns:w16se="http://schemas.microsoft.com/office/word/2015/wordml/symex" xmlns:wpg="http://schemas.microsoft.com/office/word/2010/wordprocessingGroup" xmlns:wpi="http://schemas.microsoft.com/office/word/2010/wordprocessingInk" xmlns:wne="http://schemas.microsoft.com/office/word/2006/wordml" xmlns:wps="http://schemas.microsoft.com/office/word/2010/wordprocessingShape" mc:Ignorable="w14 w15 w16se w16cid w16 w16cex wp14">
   <w:p>
     <w:pPr>
       <w:pStyle w:val="Bunntekst"/>
@@ -32920,7 +32920,7 @@
 </file>
 
 <file path=word/footer2.xml><?xml version="1.0" encoding="utf-8"?>
-<w:ftr xmlns:wpc="http://schemas.microsoft.com/office/word/2010/wordprocessingCanvas" xmlns:cx="http://schemas.microsoft.com/office/drawing/2014/chartex" xmlns:cx1="http://schemas.microsoft.com/office/drawing/2015/9/8/chartex" xmlns:cx2="http://schemas.microsoft.com/office/drawing/2015/10/21/chartex" xmlns:cx3="http://schemas.microsoft.com/office/drawing/2016/5/9/chartex" xmlns:cx4="http://schemas.microsoft.com/office/drawing/2016/5/10/chartex" xmlns:cx5="http://schemas.microsoft.com/office/drawing/2016/5/11/chartex" xmlns:cx6="http://schemas.microsoft.com/office/drawing/2016/5/12/chartex" xmlns:cx7="http://schemas.microsoft.com/office/drawing/2016/5/13/chartex" xmlns:cx8="http://schemas.microsoft.com/office/drawing/2016/5/14/chartex" xmlns:mc="http://schemas.openxmlformats.org/markup-compatibility/2006" xmlns:aink="http://schemas.microsoft.com/office/drawing/2016/ink" xmlns:am3d="http://schemas.microsoft.com/office/drawing/2017/model3d" xmlns:o="urn:schemas-microsoft-com:office:office" xmlns:r="http://schemas.openxmlformats.org/officeDocument/2006/relationships" xmlns:m="http://schemas.openxmlformats.org/officeDocument/2006/math" xmlns:v="urn:schemas-microsoft-com:vml" xmlns:wp14="http://schemas.microsoft.com/office/word/2010/wordprocessingDrawing" xmlns:wp="http://schemas.openxmlformats.org/drawingml/2006/wordprocessingDrawing" xmlns:w10="urn:schemas-microsoft-com:office:word" xmlns:w="http://schemas.openxmlformats.org/wordprocessingml/2006/main" xmlns:w14="http://schemas.microsoft.com/office/word/2010/wordml" xmlns:w15="http://schemas.microsoft.com/office/word/2012/wordml" xmlns:w16cid="http://schemas.microsoft.com/office/word/2016/wordml/cid" xmlns:w16se="http://schemas.microsoft.com/office/word/2015/wordml/symex" xmlns:wpg="http://schemas.microsoft.com/office/word/2010/wordprocessingGroup" xmlns:wpi="http://schemas.microsoft.com/office/word/2010/wordprocessingInk" xmlns:wne="http://schemas.microsoft.com/office/word/2006/wordml" xmlns:wps="http://schemas.microsoft.com/office/word/2010/wordprocessingShape" mc:Ignorable="w14 w15 w16se w16cid wp14">
+<w:ftr xmlns:wpc="http://schemas.microsoft.com/office/word/2010/wordprocessingCanvas" xmlns:cx="http://schemas.microsoft.com/office/drawing/2014/chartex" xmlns:cx1="http://schemas.microsoft.com/office/drawing/2015/9/8/chartex" xmlns:cx2="http://schemas.microsoft.com/office/drawing/2015/10/21/chartex" xmlns:cx3="http://schemas.microsoft.com/office/drawing/2016/5/9/chartex" xmlns:cx4="http://schemas.microsoft.com/office/drawing/2016/5/10/chartex" xmlns:cx5="http://schemas.microsoft.com/office/drawing/2016/5/11/chartex" xmlns:cx6="http://schemas.microsoft.com/office/drawing/2016/5/12/chartex" xmlns:cx7="http://schemas.microsoft.com/office/drawing/2016/5/13/chartex" xmlns:cx8="http://schemas.microsoft.com/office/drawing/2016/5/14/chartex" xmlns:mc="http://schemas.openxmlformats.org/markup-compatibility/2006" xmlns:aink="http://schemas.microsoft.com/office/drawing/2016/ink" xmlns:am3d="http://schemas.microsoft.com/office/drawing/2017/model3d" xmlns:o="urn:schemas-microsoft-com:office:office" xmlns:r="http://schemas.openxmlformats.org/officeDocument/2006/relationships" xmlns:m="http://schemas.openxmlformats.org/officeDocument/2006/math" xmlns:v="urn:schemas-microsoft-com:vml" xmlns:wp14="http://schemas.microsoft.com/office/word/2010/wordprocessingDrawing" xmlns:wp="http://schemas.openxmlformats.org/drawingml/2006/wordprocessingDrawing" xmlns:w10="urn:schemas-microsoft-com:office:word" xmlns:w="http://schemas.openxmlformats.org/wordprocessingml/2006/main" xmlns:w14="http://schemas.microsoft.com/office/word/2010/wordml" xmlns:w15="http://schemas.microsoft.com/office/word/2012/wordml" xmlns:w16cex="http://schemas.microsoft.com/office/word/2018/wordml/cex" xmlns:w16cid="http://schemas.microsoft.com/office/word/2016/wordml/cid" xmlns:w16="http://schemas.microsoft.com/office/word/2018/wordml" xmlns:w16se="http://schemas.microsoft.com/office/word/2015/wordml/symex" xmlns:wpg="http://schemas.microsoft.com/office/word/2010/wordprocessingGroup" xmlns:wpi="http://schemas.microsoft.com/office/word/2010/wordprocessingInk" xmlns:wne="http://schemas.microsoft.com/office/word/2006/wordml" xmlns:wps="http://schemas.microsoft.com/office/word/2010/wordprocessingShape" mc:Ignorable="w14 w15 w16se w16cid w16 w16cex wp14">
   <w:p>
     <w:pPr>
       <w:pStyle w:val="Bunntekst"/>
@@ -33218,7 +33218,7 @@
               <w:sz w:val="14"/>
               <w:lang w:val="en-US"/>
             </w:rPr>
-            <w:t>2020-04-20</w:t>
+            <w:t>2020-06-30</w:t>
           </w:r>
           <w:r>
             <w:rPr>
@@ -33337,7 +33337,7 @@
 </file>
 
 <file path=word/footer3.xml><?xml version="1.0" encoding="utf-8"?>
-<w:ftr xmlns:wpc="http://schemas.microsoft.com/office/word/2010/wordprocessingCanvas" xmlns:cx="http://schemas.microsoft.com/office/drawing/2014/chartex" xmlns:cx1="http://schemas.microsoft.com/office/drawing/2015/9/8/chartex" xmlns:cx2="http://schemas.microsoft.com/office/drawing/2015/10/21/chartex" xmlns:cx3="http://schemas.microsoft.com/office/drawing/2016/5/9/chartex" xmlns:cx4="http://schemas.microsoft.com/office/drawing/2016/5/10/chartex" xmlns:cx5="http://schemas.microsoft.com/office/drawing/2016/5/11/chartex" xmlns:cx6="http://schemas.microsoft.com/office/drawing/2016/5/12/chartex" xmlns:cx7="http://schemas.microsoft.com/office/drawing/2016/5/13/chartex" xmlns:cx8="http://schemas.microsoft.com/office/drawing/2016/5/14/chartex" xmlns:mc="http://schemas.openxmlformats.org/markup-compatibility/2006" xmlns:aink="http://schemas.microsoft.com/office/drawing/2016/ink" xmlns:am3d="http://schemas.microsoft.com/office/drawing/2017/model3d" xmlns:o="urn:schemas-microsoft-com:office:office" xmlns:r="http://schemas.openxmlformats.org/officeDocument/2006/relationships" xmlns:m="http://schemas.openxmlformats.org/officeDocument/2006/math" xmlns:v="urn:schemas-microsoft-com:vml" xmlns:wp14="http://schemas.microsoft.com/office/word/2010/wordprocessingDrawing" xmlns:wp="http://schemas.openxmlformats.org/drawingml/2006/wordprocessingDrawing" xmlns:w10="urn:schemas-microsoft-com:office:word" xmlns:w="http://schemas.openxmlformats.org/wordprocessingml/2006/main" xmlns:w14="http://schemas.microsoft.com/office/word/2010/wordml" xmlns:w15="http://schemas.microsoft.com/office/word/2012/wordml" xmlns:w16cid="http://schemas.microsoft.com/office/word/2016/wordml/cid" xmlns:w16se="http://schemas.microsoft.com/office/word/2015/wordml/symex" xmlns:wpg="http://schemas.microsoft.com/office/word/2010/wordprocessingGroup" xmlns:wpi="http://schemas.microsoft.com/office/word/2010/wordprocessingInk" xmlns:wne="http://schemas.microsoft.com/office/word/2006/wordml" xmlns:wps="http://schemas.microsoft.com/office/word/2010/wordprocessingShape" mc:Ignorable="w14 w15 w16se w16cid wp14">
+<w:ftr xmlns:wpc="http://schemas.microsoft.com/office/word/2010/wordprocessingCanvas" xmlns:cx="http://schemas.microsoft.com/office/drawing/2014/chartex" xmlns:cx1="http://schemas.microsoft.com/office/drawing/2015/9/8/chartex" xmlns:cx2="http://schemas.microsoft.com/office/drawing/2015/10/21/chartex" xmlns:cx3="http://schemas.microsoft.com/office/drawing/2016/5/9/chartex" xmlns:cx4="http://schemas.microsoft.com/office/drawing/2016/5/10/chartex" xmlns:cx5="http://schemas.microsoft.com/office/drawing/2016/5/11/chartex" xmlns:cx6="http://schemas.microsoft.com/office/drawing/2016/5/12/chartex" xmlns:cx7="http://schemas.microsoft.com/office/drawing/2016/5/13/chartex" xmlns:cx8="http://schemas.microsoft.com/office/drawing/2016/5/14/chartex" xmlns:mc="http://schemas.openxmlformats.org/markup-compatibility/2006" xmlns:aink="http://schemas.microsoft.com/office/drawing/2016/ink" xmlns:am3d="http://schemas.microsoft.com/office/drawing/2017/model3d" xmlns:o="urn:schemas-microsoft-com:office:office" xmlns:r="http://schemas.openxmlformats.org/officeDocument/2006/relationships" xmlns:m="http://schemas.openxmlformats.org/officeDocument/2006/math" xmlns:v="urn:schemas-microsoft-com:vml" xmlns:wp14="http://schemas.microsoft.com/office/word/2010/wordprocessingDrawing" xmlns:wp="http://schemas.openxmlformats.org/drawingml/2006/wordprocessingDrawing" xmlns:w10="urn:schemas-microsoft-com:office:word" xmlns:w="http://schemas.openxmlformats.org/wordprocessingml/2006/main" xmlns:w14="http://schemas.microsoft.com/office/word/2010/wordml" xmlns:w15="http://schemas.microsoft.com/office/word/2012/wordml" xmlns:w16cex="http://schemas.microsoft.com/office/word/2018/wordml/cex" xmlns:w16cid="http://schemas.microsoft.com/office/word/2016/wordml/cid" xmlns:w16="http://schemas.microsoft.com/office/word/2018/wordml" xmlns:w16se="http://schemas.microsoft.com/office/word/2015/wordml/symex" xmlns:wpg="http://schemas.microsoft.com/office/word/2010/wordprocessingGroup" xmlns:wpi="http://schemas.microsoft.com/office/word/2010/wordprocessingInk" xmlns:wne="http://schemas.microsoft.com/office/word/2006/wordml" xmlns:wps="http://schemas.microsoft.com/office/word/2010/wordprocessingShape" mc:Ignorable="w14 w15 w16se w16cid w16 w16cex wp14">
   <w:p>
     <w:pPr>
       <w:rPr>
@@ -33445,7 +33445,7 @@
             </wp:anchor>
           </w:drawing>
         </mc:Choice>
-        <mc:Fallback xmlns:w16="http://schemas.microsoft.com/office/word/2018/wordml" xmlns:w16cex="http://schemas.microsoft.com/office/word/2018/wordml/cex">
+        <mc:Fallback>
           <w:pict>
             <v:shapetype w14:anchorId="615DFD71" id="_x0000_t202" coordsize="21600,21600" o:spt="202" path="m,l,21600r21600,l21600,xe">
               <v:stroke joinstyle="miter"/>
@@ -33539,7 +33539,7 @@
 </file>
 
 <file path=word/footnotes.xml><?xml version="1.0" encoding="utf-8"?>
-<w:footnotes xmlns:wpc="http://schemas.microsoft.com/office/word/2010/wordprocessingCanvas" xmlns:cx="http://schemas.microsoft.com/office/drawing/2014/chartex" xmlns:cx1="http://schemas.microsoft.com/office/drawing/2015/9/8/chartex" xmlns:cx2="http://schemas.microsoft.com/office/drawing/2015/10/21/chartex" xmlns:cx3="http://schemas.microsoft.com/office/drawing/2016/5/9/chartex" xmlns:cx4="http://schemas.microsoft.com/office/drawing/2016/5/10/chartex" xmlns:cx5="http://schemas.microsoft.com/office/drawing/2016/5/11/chartex" xmlns:cx6="http://schemas.microsoft.com/office/drawing/2016/5/12/chartex" xmlns:cx7="http://schemas.microsoft.com/office/drawing/2016/5/13/chartex" xmlns:cx8="http://schemas.microsoft.com/office/drawing/2016/5/14/chartex" xmlns:mc="http://schemas.openxmlformats.org/markup-compatibility/2006" xmlns:aink="http://schemas.microsoft.com/office/drawing/2016/ink" xmlns:am3d="http://schemas.microsoft.com/office/drawing/2017/model3d" xmlns:o="urn:schemas-microsoft-com:office:office" xmlns:r="http://schemas.openxmlformats.org/officeDocument/2006/relationships" xmlns:m="http://schemas.openxmlformats.org/officeDocument/2006/math" xmlns:v="urn:schemas-microsoft-com:vml" xmlns:wp14="http://schemas.microsoft.com/office/word/2010/wordprocessingDrawing" xmlns:wp="http://schemas.openxmlformats.org/drawingml/2006/wordprocessingDrawing" xmlns:w10="urn:schemas-microsoft-com:office:word" xmlns:w="http://schemas.openxmlformats.org/wordprocessingml/2006/main" xmlns:w14="http://schemas.microsoft.com/office/word/2010/wordml" xmlns:w15="http://schemas.microsoft.com/office/word/2012/wordml" xmlns:w16cid="http://schemas.microsoft.com/office/word/2016/wordml/cid" xmlns:w16se="http://schemas.microsoft.com/office/word/2015/wordml/symex" xmlns:wpg="http://schemas.microsoft.com/office/word/2010/wordprocessingGroup" xmlns:wpi="http://schemas.microsoft.com/office/word/2010/wordprocessingInk" xmlns:wne="http://schemas.microsoft.com/office/word/2006/wordml" xmlns:wps="http://schemas.microsoft.com/office/word/2010/wordprocessingShape" mc:Ignorable="w14 w15 w16se w16cid wp14">
+<w:footnotes xmlns:wpc="http://schemas.microsoft.com/office/word/2010/wordprocessingCanvas" xmlns:cx="http://schemas.microsoft.com/office/drawing/2014/chartex" xmlns:cx1="http://schemas.microsoft.com/office/drawing/2015/9/8/chartex" xmlns:cx2="http://schemas.microsoft.com/office/drawing/2015/10/21/chartex" xmlns:cx3="http://schemas.microsoft.com/office/drawing/2016/5/9/chartex" xmlns:cx4="http://schemas.microsoft.com/office/drawing/2016/5/10/chartex" xmlns:cx5="http://schemas.microsoft.com/office/drawing/2016/5/11/chartex" xmlns:cx6="http://schemas.microsoft.com/office/drawing/2016/5/12/chartex" xmlns:cx7="http://schemas.microsoft.com/office/drawing/2016/5/13/chartex" xmlns:cx8="http://schemas.microsoft.com/office/drawing/2016/5/14/chartex" xmlns:mc="http://schemas.openxmlformats.org/markup-compatibility/2006" xmlns:aink="http://schemas.microsoft.com/office/drawing/2016/ink" xmlns:am3d="http://schemas.microsoft.com/office/drawing/2017/model3d" xmlns:o="urn:schemas-microsoft-com:office:office" xmlns:r="http://schemas.openxmlformats.org/officeDocument/2006/relationships" xmlns:m="http://schemas.openxmlformats.org/officeDocument/2006/math" xmlns:v="urn:schemas-microsoft-com:vml" xmlns:wp14="http://schemas.microsoft.com/office/word/2010/wordprocessingDrawing" xmlns:wp="http://schemas.openxmlformats.org/drawingml/2006/wordprocessingDrawing" xmlns:w10="urn:schemas-microsoft-com:office:word" xmlns:w="http://schemas.openxmlformats.org/wordprocessingml/2006/main" xmlns:w14="http://schemas.microsoft.com/office/word/2010/wordml" xmlns:w15="http://schemas.microsoft.com/office/word/2012/wordml" xmlns:w16cex="http://schemas.microsoft.com/office/word/2018/wordml/cex" xmlns:w16cid="http://schemas.microsoft.com/office/word/2016/wordml/cid" xmlns:w16="http://schemas.microsoft.com/office/word/2018/wordml" xmlns:w16se="http://schemas.microsoft.com/office/word/2015/wordml/symex" xmlns:wpg="http://schemas.microsoft.com/office/word/2010/wordprocessingGroup" xmlns:wpi="http://schemas.microsoft.com/office/word/2010/wordprocessingInk" xmlns:wne="http://schemas.microsoft.com/office/word/2006/wordml" xmlns:wps="http://schemas.microsoft.com/office/word/2010/wordprocessingShape" mc:Ignorable="w14 w15 w16se w16cid w16 w16cex wp14">
   <w:footnote w:type="separator" w:id="-1">
     <w:p>
       <w:pPr>
@@ -33580,7 +33580,7 @@
 </file>
 
 <file path=word/header1.xml><?xml version="1.0" encoding="utf-8"?>
-<w:hdr xmlns:wpc="http://schemas.microsoft.com/office/word/2010/wordprocessingCanvas" xmlns:cx="http://schemas.microsoft.com/office/drawing/2014/chartex" xmlns:cx1="http://schemas.microsoft.com/office/drawing/2015/9/8/chartex" xmlns:cx2="http://schemas.microsoft.com/office/drawing/2015/10/21/chartex" xmlns:cx3="http://schemas.microsoft.com/office/drawing/2016/5/9/chartex" xmlns:cx4="http://schemas.microsoft.com/office/drawing/2016/5/10/chartex" xmlns:cx5="http://schemas.microsoft.com/office/drawing/2016/5/11/chartex" xmlns:cx6="http://schemas.microsoft.com/office/drawing/2016/5/12/chartex" xmlns:cx7="http://schemas.microsoft.com/office/drawing/2016/5/13/chartex" xmlns:cx8="http://schemas.microsoft.com/office/drawing/2016/5/14/chartex" xmlns:mc="http://schemas.openxmlformats.org/markup-compatibility/2006" xmlns:aink="http://schemas.microsoft.com/office/drawing/2016/ink" xmlns:am3d="http://schemas.microsoft.com/office/drawing/2017/model3d" xmlns:o="urn:schemas-microsoft-com:office:office" xmlns:r="http://schemas.openxmlformats.org/officeDocument/2006/relationships" xmlns:m="http://schemas.openxmlformats.org/officeDocument/2006/math" xmlns:v="urn:schemas-microsoft-com:vml" xmlns:wp14="http://schemas.microsoft.com/office/word/2010/wordprocessingDrawing" xmlns:wp="http://schemas.openxmlformats.org/drawingml/2006/wordprocessingDrawing" xmlns:w10="urn:schemas-microsoft-com:office:word" xmlns:w="http://schemas.openxmlformats.org/wordprocessingml/2006/main" xmlns:w14="http://schemas.microsoft.com/office/word/2010/wordml" xmlns:w15="http://schemas.microsoft.com/office/word/2012/wordml" xmlns:w16cid="http://schemas.microsoft.com/office/word/2016/wordml/cid" xmlns:w16se="http://schemas.microsoft.com/office/word/2015/wordml/symex" xmlns:wpg="http://schemas.microsoft.com/office/word/2010/wordprocessingGroup" xmlns:wpi="http://schemas.microsoft.com/office/word/2010/wordprocessingInk" xmlns:wne="http://schemas.microsoft.com/office/word/2006/wordml" xmlns:wps="http://schemas.microsoft.com/office/word/2010/wordprocessingShape" mc:Ignorable="w14 w15 w16se w16cid wp14">
+<w:hdr xmlns:wpc="http://schemas.microsoft.com/office/word/2010/wordprocessingCanvas" xmlns:cx="http://schemas.microsoft.com/office/drawing/2014/chartex" xmlns:cx1="http://schemas.microsoft.com/office/drawing/2015/9/8/chartex" xmlns:cx2="http://schemas.microsoft.com/office/drawing/2015/10/21/chartex" xmlns:cx3="http://schemas.microsoft.com/office/drawing/2016/5/9/chartex" xmlns:cx4="http://schemas.microsoft.com/office/drawing/2016/5/10/chartex" xmlns:cx5="http://schemas.microsoft.com/office/drawing/2016/5/11/chartex" xmlns:cx6="http://schemas.microsoft.com/office/drawing/2016/5/12/chartex" xmlns:cx7="http://schemas.microsoft.com/office/drawing/2016/5/13/chartex" xmlns:cx8="http://schemas.microsoft.com/office/drawing/2016/5/14/chartex" xmlns:mc="http://schemas.openxmlformats.org/markup-compatibility/2006" xmlns:aink="http://schemas.microsoft.com/office/drawing/2016/ink" xmlns:am3d="http://schemas.microsoft.com/office/drawing/2017/model3d" xmlns:o="urn:schemas-microsoft-com:office:office" xmlns:r="http://schemas.openxmlformats.org/officeDocument/2006/relationships" xmlns:m="http://schemas.openxmlformats.org/officeDocument/2006/math" xmlns:v="urn:schemas-microsoft-com:vml" xmlns:wp14="http://schemas.microsoft.com/office/word/2010/wordprocessingDrawing" xmlns:wp="http://schemas.openxmlformats.org/drawingml/2006/wordprocessingDrawing" xmlns:w10="urn:schemas-microsoft-com:office:word" xmlns:w="http://schemas.openxmlformats.org/wordprocessingml/2006/main" xmlns:w14="http://schemas.microsoft.com/office/word/2010/wordml" xmlns:w15="http://schemas.microsoft.com/office/word/2012/wordml" xmlns:w16cex="http://schemas.microsoft.com/office/word/2018/wordml/cex" xmlns:w16cid="http://schemas.microsoft.com/office/word/2016/wordml/cid" xmlns:w16="http://schemas.microsoft.com/office/word/2018/wordml" xmlns:w16se="http://schemas.microsoft.com/office/word/2015/wordml/symex" xmlns:wpg="http://schemas.microsoft.com/office/word/2010/wordprocessingGroup" xmlns:wpi="http://schemas.microsoft.com/office/word/2010/wordprocessingInk" xmlns:wne="http://schemas.microsoft.com/office/word/2006/wordml" xmlns:wps="http://schemas.microsoft.com/office/word/2010/wordprocessingShape" mc:Ignorable="w14 w15 w16se w16cid w16 w16cex wp14">
   <w:p>
     <w:pPr>
       <w:pStyle w:val="Topptekst"/>
@@ -33647,7 +33647,7 @@
 </file>
 
 <file path=word/header2.xml><?xml version="1.0" encoding="utf-8"?>
-<w:hdr xmlns:wpc="http://schemas.microsoft.com/office/word/2010/wordprocessingCanvas" xmlns:cx="http://schemas.microsoft.com/office/drawing/2014/chartex" xmlns:cx1="http://schemas.microsoft.com/office/drawing/2015/9/8/chartex" xmlns:cx2="http://schemas.microsoft.com/office/drawing/2015/10/21/chartex" xmlns:cx3="http://schemas.microsoft.com/office/drawing/2016/5/9/chartex" xmlns:cx4="http://schemas.microsoft.com/office/drawing/2016/5/10/chartex" xmlns:cx5="http://schemas.microsoft.com/office/drawing/2016/5/11/chartex" xmlns:cx6="http://schemas.microsoft.com/office/drawing/2016/5/12/chartex" xmlns:cx7="http://schemas.microsoft.com/office/drawing/2016/5/13/chartex" xmlns:cx8="http://schemas.microsoft.com/office/drawing/2016/5/14/chartex" xmlns:mc="http://schemas.openxmlformats.org/markup-compatibility/2006" xmlns:aink="http://schemas.microsoft.com/office/drawing/2016/ink" xmlns:am3d="http://schemas.microsoft.com/office/drawing/2017/model3d" xmlns:o="urn:schemas-microsoft-com:office:office" xmlns:r="http://schemas.openxmlformats.org/officeDocument/2006/relationships" xmlns:m="http://schemas.openxmlformats.org/officeDocument/2006/math" xmlns:v="urn:schemas-microsoft-com:vml" xmlns:wp14="http://schemas.microsoft.com/office/word/2010/wordprocessingDrawing" xmlns:wp="http://schemas.openxmlformats.org/drawingml/2006/wordprocessingDrawing" xmlns:w10="urn:schemas-microsoft-com:office:word" xmlns:w="http://schemas.openxmlformats.org/wordprocessingml/2006/main" xmlns:w14="http://schemas.microsoft.com/office/word/2010/wordml" xmlns:w15="http://schemas.microsoft.com/office/word/2012/wordml" xmlns:w16cid="http://schemas.microsoft.com/office/word/2016/wordml/cid" xmlns:w16se="http://schemas.microsoft.com/office/word/2015/wordml/symex" xmlns:wpg="http://schemas.microsoft.com/office/word/2010/wordprocessingGroup" xmlns:wpi="http://schemas.microsoft.com/office/word/2010/wordprocessingInk" xmlns:wne="http://schemas.microsoft.com/office/word/2006/wordml" xmlns:wps="http://schemas.microsoft.com/office/word/2010/wordprocessingShape" mc:Ignorable="w14 w15 w16se w16cid wp14">
+<w:hdr xmlns:wpc="http://schemas.microsoft.com/office/word/2010/wordprocessingCanvas" xmlns:cx="http://schemas.microsoft.com/office/drawing/2014/chartex" xmlns:cx1="http://schemas.microsoft.com/office/drawing/2015/9/8/chartex" xmlns:cx2="http://schemas.microsoft.com/office/drawing/2015/10/21/chartex" xmlns:cx3="http://schemas.microsoft.com/office/drawing/2016/5/9/chartex" xmlns:cx4="http://schemas.microsoft.com/office/drawing/2016/5/10/chartex" xmlns:cx5="http://schemas.microsoft.com/office/drawing/2016/5/11/chartex" xmlns:cx6="http://schemas.microsoft.com/office/drawing/2016/5/12/chartex" xmlns:cx7="http://schemas.microsoft.com/office/drawing/2016/5/13/chartex" xmlns:cx8="http://schemas.microsoft.com/office/drawing/2016/5/14/chartex" xmlns:mc="http://schemas.openxmlformats.org/markup-compatibility/2006" xmlns:aink="http://schemas.microsoft.com/office/drawing/2016/ink" xmlns:am3d="http://schemas.microsoft.com/office/drawing/2017/model3d" xmlns:o="urn:schemas-microsoft-com:office:office" xmlns:r="http://schemas.openxmlformats.org/officeDocument/2006/relationships" xmlns:m="http://schemas.openxmlformats.org/officeDocument/2006/math" xmlns:v="urn:schemas-microsoft-com:vml" xmlns:wp14="http://schemas.microsoft.com/office/word/2010/wordprocessingDrawing" xmlns:wp="http://schemas.openxmlformats.org/drawingml/2006/wordprocessingDrawing" xmlns:w10="urn:schemas-microsoft-com:office:word" xmlns:w="http://schemas.openxmlformats.org/wordprocessingml/2006/main" xmlns:w14="http://schemas.microsoft.com/office/word/2010/wordml" xmlns:w15="http://schemas.microsoft.com/office/word/2012/wordml" xmlns:w16cex="http://schemas.microsoft.com/office/word/2018/wordml/cex" xmlns:w16cid="http://schemas.microsoft.com/office/word/2016/wordml/cid" xmlns:w16="http://schemas.microsoft.com/office/word/2018/wordml" xmlns:w16se="http://schemas.microsoft.com/office/word/2015/wordml/symex" xmlns:wpg="http://schemas.microsoft.com/office/word/2010/wordprocessingGroup" xmlns:wpi="http://schemas.microsoft.com/office/word/2010/wordprocessingInk" xmlns:wne="http://schemas.microsoft.com/office/word/2006/wordml" xmlns:wps="http://schemas.microsoft.com/office/word/2010/wordprocessingShape" mc:Ignorable="w14 w15 w16se w16cid w16 w16cex wp14">
   <w:p>
     <w:pPr>
       <w:pStyle w:val="Topptekst"/>
@@ -33714,7 +33714,7 @@
 </file>
 
 <file path=word/numbering.xml><?xml version="1.0" encoding="utf-8"?>
-<w:numbering xmlns:wpc="http://schemas.microsoft.com/office/word/2010/wordprocessingCanvas" xmlns:cx="http://schemas.microsoft.com/office/drawing/2014/chartex" xmlns:cx1="http://schemas.microsoft.com/office/drawing/2015/9/8/chartex" xmlns:cx2="http://schemas.microsoft.com/office/drawing/2015/10/21/chartex" xmlns:cx3="http://schemas.microsoft.com/office/drawing/2016/5/9/chartex" xmlns:cx4="http://schemas.microsoft.com/office/drawing/2016/5/10/chartex" xmlns:cx5="http://schemas.microsoft.com/office/drawing/2016/5/11/chartex" xmlns:cx6="http://schemas.microsoft.com/office/drawing/2016/5/12/chartex" xmlns:cx7="http://schemas.microsoft.com/office/drawing/2016/5/13/chartex" xmlns:cx8="http://schemas.microsoft.com/office/drawing/2016/5/14/chartex" xmlns:mc="http://schemas.openxmlformats.org/markup-compatibility/2006" xmlns:aink="http://schemas.microsoft.com/office/drawing/2016/ink" xmlns:am3d="http://schemas.microsoft.com/office/drawing/2017/model3d" xmlns:o="urn:schemas-microsoft-com:office:office" xmlns:r="http://schemas.openxmlformats.org/officeDocument/2006/relationships" xmlns:m="http://schemas.openxmlformats.org/officeDocument/2006/math" xmlns:v="urn:schemas-microsoft-com:vml" xmlns:wp14="http://schemas.microsoft.com/office/word/2010/wordprocessingDrawing" xmlns:wp="http://schemas.openxmlformats.org/drawingml/2006/wordprocessingDrawing" xmlns:w10="urn:schemas-microsoft-com:office:word" xmlns:w="http://schemas.openxmlformats.org/wordprocessingml/2006/main" xmlns:w14="http://schemas.microsoft.com/office/word/2010/wordml" xmlns:w15="http://schemas.microsoft.com/office/word/2012/wordml" xmlns:w16cid="http://schemas.microsoft.com/office/word/2016/wordml/cid" xmlns:w16se="http://schemas.microsoft.com/office/word/2015/wordml/symex" xmlns:wpg="http://schemas.microsoft.com/office/word/2010/wordprocessingGroup" xmlns:wpi="http://schemas.microsoft.com/office/word/2010/wordprocessingInk" xmlns:wne="http://schemas.microsoft.com/office/word/2006/wordml" xmlns:wps="http://schemas.microsoft.com/office/word/2010/wordprocessingShape" mc:Ignorable="w14 w15 w16se w16cid wp14">
+<w:numbering xmlns:wpc="http://schemas.microsoft.com/office/word/2010/wordprocessingCanvas" xmlns:cx="http://schemas.microsoft.com/office/drawing/2014/chartex" xmlns:cx1="http://schemas.microsoft.com/office/drawing/2015/9/8/chartex" xmlns:cx2="http://schemas.microsoft.com/office/drawing/2015/10/21/chartex" xmlns:cx3="http://schemas.microsoft.com/office/drawing/2016/5/9/chartex" xmlns:cx4="http://schemas.microsoft.com/office/drawing/2016/5/10/chartex" xmlns:cx5="http://schemas.microsoft.com/office/drawing/2016/5/11/chartex" xmlns:cx6="http://schemas.microsoft.com/office/drawing/2016/5/12/chartex" xmlns:cx7="http://schemas.microsoft.com/office/drawing/2016/5/13/chartex" xmlns:cx8="http://schemas.microsoft.com/office/drawing/2016/5/14/chartex" xmlns:mc="http://schemas.openxmlformats.org/markup-compatibility/2006" xmlns:aink="http://schemas.microsoft.com/office/drawing/2016/ink" xmlns:am3d="http://schemas.microsoft.com/office/drawing/2017/model3d" xmlns:o="urn:schemas-microsoft-com:office:office" xmlns:r="http://schemas.openxmlformats.org/officeDocument/2006/relationships" xmlns:m="http://schemas.openxmlformats.org/officeDocument/2006/math" xmlns:v="urn:schemas-microsoft-com:vml" xmlns:wp14="http://schemas.microsoft.com/office/word/2010/wordprocessingDrawing" xmlns:wp="http://schemas.openxmlformats.org/drawingml/2006/wordprocessingDrawing" xmlns:w10="urn:schemas-microsoft-com:office:word" xmlns:w="http://schemas.openxmlformats.org/wordprocessingml/2006/main" xmlns:w14="http://schemas.microsoft.com/office/word/2010/wordml" xmlns:w15="http://schemas.microsoft.com/office/word/2012/wordml" xmlns:w16cex="http://schemas.microsoft.com/office/word/2018/wordml/cex" xmlns:w16cid="http://schemas.microsoft.com/office/word/2016/wordml/cid" xmlns:w16="http://schemas.microsoft.com/office/word/2018/wordml" xmlns:w16se="http://schemas.microsoft.com/office/word/2015/wordml/symex" xmlns:wpg="http://schemas.microsoft.com/office/word/2010/wordprocessingGroup" xmlns:wpi="http://schemas.microsoft.com/office/word/2010/wordprocessingInk" xmlns:wne="http://schemas.microsoft.com/office/word/2006/wordml" xmlns:wps="http://schemas.microsoft.com/office/word/2010/wordprocessingShape" mc:Ignorable="w14 w15 w16se w16cid w16 w16cex wp14">
   <w:abstractNum w:abstractNumId="0" w15:restartNumberingAfterBreak="0">
     <w:nsid w:val="FFFFFF88"/>
     <w:multiLevelType w:val="singleLevel"/>
@@ -34536,7 +34536,7 @@
 </file>
 
 <file path=word/styles.xml><?xml version="1.0" encoding="utf-8"?>
-<w:styles xmlns:mc="http://schemas.openxmlformats.org/markup-compatibility/2006" xmlns:r="http://schemas.openxmlformats.org/officeDocument/2006/relationships" xmlns:w="http://schemas.openxmlformats.org/wordprocessingml/2006/main" xmlns:w14="http://schemas.microsoft.com/office/word/2010/wordml" xmlns:w15="http://schemas.microsoft.com/office/word/2012/wordml" xmlns:w16cid="http://schemas.microsoft.com/office/word/2016/wordml/cid" xmlns:w16se="http://schemas.microsoft.com/office/word/2015/wordml/symex" mc:Ignorable="w14 w15 w16se w16cid">
+<w:styles xmlns:mc="http://schemas.openxmlformats.org/markup-compatibility/2006" xmlns:r="http://schemas.openxmlformats.org/officeDocument/2006/relationships" xmlns:w="http://schemas.openxmlformats.org/wordprocessingml/2006/main" xmlns:w14="http://schemas.microsoft.com/office/word/2010/wordml" xmlns:w15="http://schemas.microsoft.com/office/word/2012/wordml" xmlns:w16cex="http://schemas.microsoft.com/office/word/2018/wordml/cex" xmlns:w16cid="http://schemas.microsoft.com/office/word/2016/wordml/cid" xmlns:w16="http://schemas.microsoft.com/office/word/2018/wordml" xmlns:w16se="http://schemas.microsoft.com/office/word/2015/wordml/symex" mc:Ignorable="w14 w15 w16se w16cid w16 w16cex">
   <w:docDefaults>
     <w:rPrDefault>
       <w:rPr>

</xml_diff>

<commit_message>
BV_UVVM-961: deprecated predefined slv_sb_pkg and updated SB example in QR
</commit_message>
<xml_diff>
--- a/bitvis_vip_scoreboard/doc/Generic_Scoreboard_QuickRef.docx
+++ b/bitvis_vip_scoreboard/doc/Generic_Scoreboard_QuickRef.docx
@@ -17876,15 +17876,15 @@
         <mc:AlternateContent>
           <mc:Choice Requires="wps">
             <w:drawing>
-              <wp:anchor distT="45720" distB="45720" distL="114300" distR="114300" simplePos="0" relativeHeight="251665920" behindDoc="0" locked="0" layoutInCell="1" allowOverlap="1" wp14:anchorId="79EF10A8" wp14:editId="26B8BAD9">
+              <wp:anchor distT="45720" distB="45720" distL="114300" distR="114300" simplePos="0" relativeHeight="251665920" behindDoc="0" locked="0" layoutInCell="1" allowOverlap="1" wp14:anchorId="79EF10A8" wp14:editId="5A326AB0">
                 <wp:simplePos x="0" y="0"/>
                 <wp:positionH relativeFrom="margin">
-                  <wp:posOffset>0</wp:posOffset>
+                  <wp:posOffset>5080</wp:posOffset>
                 </wp:positionH>
                 <wp:positionV relativeFrom="paragraph">
-                  <wp:posOffset>449</wp:posOffset>
+                  <wp:posOffset>46990</wp:posOffset>
                 </wp:positionV>
-                <wp:extent cx="8905240" cy="3810635"/>
+                <wp:extent cx="8905240" cy="3929380"/>
                 <wp:effectExtent l="0" t="0" r="0" b="0"/>
                 <wp:wrapSquare wrapText="bothSides"/>
                 <wp:docPr id="217" name="Tekstboks 2"/>
@@ -17900,7 +17900,7 @@
                       <wps:spPr bwMode="auto">
                         <a:xfrm>
                           <a:off x="0" y="0"/>
-                          <a:ext cx="8905240" cy="3810635"/>
+                          <a:ext cx="8905240" cy="3929380"/>
                         </a:xfrm>
                         <a:prstGeom prst="rect">
                           <a:avLst/>
@@ -18272,8 +18272,8 @@
                           <w:p>
                             <w:pPr>
                               <w:rPr>
-                                <w:sz w:val="14"/>
-                                <w:szCs w:val="14"/>
+                                <w:sz w:val="10"/>
+                                <w:szCs w:val="10"/>
                                 <w:lang w:val="en-US"/>
                               </w:rPr>
                             </w:pPr>
@@ -18330,7 +18330,7 @@
                                 <w:szCs w:val="14"/>
                                 <w:lang w:val="en-US"/>
                               </w:rPr>
-                              <w:t xml:space="preserve">use </w:t>
+                              <w:t xml:space="preserve">package </w:t>
                             </w:r>
                             <w:proofErr w:type="spellStart"/>
                             <w:r>
@@ -18340,7 +18340,7 @@
                                 <w:szCs w:val="14"/>
                                 <w:lang w:val="en-US"/>
                               </w:rPr>
-                              <w:t>work.slv_sb_pkg.all</w:t>
+                              <w:t>slv_sb_pkg</w:t>
                             </w:r>
                             <w:proofErr w:type="spellEnd"/>
                             <w:r>
@@ -18350,30 +18350,50 @@
                                 <w:szCs w:val="14"/>
                                 <w:lang w:val="en-US"/>
                               </w:rPr>
-                              <w:t>;</w:t>
-                            </w:r>
+                              <w:t xml:space="preserve"> is new </w:t>
+                            </w:r>
+                            <w:proofErr w:type="spellStart"/>
+                            <w:r>
+                              <w:rPr>
+                                <w:rFonts w:ascii="Consolas" w:hAnsi="Consolas"/>
+                                <w:sz w:val="14"/>
+                                <w:szCs w:val="14"/>
+                                <w:lang w:val="en-US"/>
+                              </w:rPr>
+                              <w:t>bitvis_vip_</w:t>
+                            </w:r>
+                            <w:proofErr w:type="gramStart"/>
+                            <w:r>
+                              <w:rPr>
+                                <w:rFonts w:ascii="Consolas" w:hAnsi="Consolas"/>
+                                <w:sz w:val="14"/>
+                                <w:szCs w:val="14"/>
+                                <w:lang w:val="en-US"/>
+                              </w:rPr>
+                              <w:t>scoreboard.generic</w:t>
+                            </w:r>
+                            <w:proofErr w:type="gramEnd"/>
+                            <w:r>
+                              <w:rPr>
+                                <w:rFonts w:ascii="Consolas" w:hAnsi="Consolas"/>
+                                <w:sz w:val="14"/>
+                                <w:szCs w:val="14"/>
+                                <w:lang w:val="en-US"/>
+                              </w:rPr>
+                              <w:t>_sb_pkg</w:t>
+                            </w:r>
+                            <w:proofErr w:type="spellEnd"/>
                           </w:p>
                           <w:p>
                             <w:pPr>
                               <w:ind w:left="-144"/>
                               <w:rPr>
                                 <w:rFonts w:ascii="Consolas" w:hAnsi="Consolas"/>
-                                <w:sz w:val="18"/>
-                                <w:szCs w:val="18"/>
-                                <w:lang w:val="en-US"/>
-                              </w:rPr>
-                            </w:pPr>
-                            <w:bookmarkStart w:id="3" w:name="_Hlk514075181"/>
-                            <w:r>
-                              <w:rPr>
-                                <w:rFonts w:ascii="Consolas" w:hAnsi="Consolas"/>
                                 <w:sz w:val="14"/>
                                 <w:szCs w:val="14"/>
                                 <w:lang w:val="en-US"/>
                               </w:rPr>
-                              <w:t xml:space="preserve">   shared variable </w:t>
-                            </w:r>
-                            <w:proofErr w:type="spellStart"/>
+                            </w:pPr>
                             <w:r>
                               <w:rPr>
                                 <w:rFonts w:ascii="Consolas" w:hAnsi="Consolas"/>
@@ -18381,7 +18401,7 @@
                                 <w:szCs w:val="14"/>
                                 <w:lang w:val="en-US"/>
                               </w:rPr>
-                              <w:t>slv_</w:t>
+                              <w:t xml:space="preserve">   generic </w:t>
                             </w:r>
                             <w:proofErr w:type="gramStart"/>
                             <w:r>
@@ -18391,9 +18411,10 @@
                                 <w:szCs w:val="14"/>
                                 <w:lang w:val="en-US"/>
                               </w:rPr>
-                              <w:t>sb</w:t>
-                            </w:r>
-                            <w:proofErr w:type="spellEnd"/>
+                              <w:t>map(</w:t>
+                            </w:r>
+                            <w:proofErr w:type="spellStart"/>
+                            <w:proofErr w:type="gramEnd"/>
                             <w:r>
                               <w:rPr>
                                 <w:rFonts w:ascii="Consolas" w:hAnsi="Consolas"/>
@@ -18401,9 +18422,9 @@
                                 <w:szCs w:val="14"/>
                                 <w:lang w:val="en-US"/>
                               </w:rPr>
-                              <w:t xml:space="preserve"> :</w:t>
-                            </w:r>
-                            <w:proofErr w:type="gramEnd"/>
+                              <w:t>t_element</w:t>
+                            </w:r>
+                            <w:proofErr w:type="spellEnd"/>
                             <w:r>
                               <w:rPr>
                                 <w:rFonts w:ascii="Consolas" w:hAnsi="Consolas"/>
@@ -18411,7 +18432,7 @@
                                 <w:szCs w:val="14"/>
                                 <w:lang w:val="en-US"/>
                               </w:rPr>
-                              <w:t xml:space="preserve"> </w:t>
+                              <w:t xml:space="preserve">         =&gt; </w:t>
                             </w:r>
                             <w:proofErr w:type="spellStart"/>
                             <w:r>
@@ -18421,8 +18442,9 @@
                                 <w:szCs w:val="14"/>
                                 <w:lang w:val="en-US"/>
                               </w:rPr>
-                              <w:t>t_</w:t>
-                            </w:r>
+                              <w:t>std_logic_vector</w:t>
+                            </w:r>
+                            <w:proofErr w:type="spellEnd"/>
                             <w:r>
                               <w:rPr>
                                 <w:rFonts w:ascii="Consolas" w:hAnsi="Consolas"/>
@@ -18430,8 +18452,9 @@
                                 <w:szCs w:val="14"/>
                                 <w:lang w:val="en-US"/>
                               </w:rPr>
-                              <w:t>generic</w:t>
-                            </w:r>
+                              <w:t xml:space="preserve">(7 </w:t>
+                            </w:r>
+                            <w:proofErr w:type="spellStart"/>
                             <w:r>
                               <w:rPr>
                                 <w:rFonts w:ascii="Consolas" w:hAnsi="Consolas"/>
@@ -18439,7 +18462,7 @@
                                 <w:szCs w:val="14"/>
                                 <w:lang w:val="en-US"/>
                               </w:rPr>
-                              <w:t>_sb</w:t>
+                              <w:t>downto</w:t>
                             </w:r>
                             <w:proofErr w:type="spellEnd"/>
                             <w:r>
@@ -18449,15 +18472,318 @@
                                 <w:szCs w:val="14"/>
                                 <w:lang w:val="en-US"/>
                               </w:rPr>
-                              <w:t>;</w:t>
+                              <w:t xml:space="preserve"> 0),</w:t>
                             </w:r>
                           </w:p>
-                          <w:bookmarkEnd w:id="3"/>
                           <w:p>
                             <w:pPr>
                               <w:ind w:left="-144"/>
                               <w:rPr>
                                 <w:rFonts w:ascii="Consolas" w:hAnsi="Consolas"/>
+                                <w:sz w:val="14"/>
+                                <w:szCs w:val="14"/>
+                                <w:lang w:val="en-US"/>
+                              </w:rPr>
+                            </w:pPr>
+                            <w:r>
+                              <w:rPr>
+                                <w:rFonts w:ascii="Consolas" w:hAnsi="Consolas"/>
+                                <w:sz w:val="14"/>
+                                <w:szCs w:val="14"/>
+                                <w:lang w:val="en-US"/>
+                              </w:rPr>
+                              <w:t xml:space="preserve">               </w:t>
+                            </w:r>
+                            <w:proofErr w:type="spellStart"/>
+                            <w:r>
+                              <w:rPr>
+                                <w:rFonts w:ascii="Consolas" w:hAnsi="Consolas"/>
+                                <w:sz w:val="14"/>
+                                <w:szCs w:val="14"/>
+                                <w:lang w:val="en-US"/>
+                              </w:rPr>
+                              <w:t>element_match</w:t>
+                            </w:r>
+                            <w:proofErr w:type="spellEnd"/>
+                            <w:r>
+                              <w:rPr>
+                                <w:rFonts w:ascii="Consolas" w:hAnsi="Consolas"/>
+                                <w:sz w:val="14"/>
+                                <w:szCs w:val="14"/>
+                                <w:lang w:val="en-US"/>
+                              </w:rPr>
+                              <w:t xml:space="preserve">     =&gt; </w:t>
+                            </w:r>
+                            <w:proofErr w:type="spellStart"/>
+                            <w:r>
+                              <w:rPr>
+                                <w:rFonts w:ascii="Consolas" w:hAnsi="Consolas"/>
+                                <w:sz w:val="14"/>
+                                <w:szCs w:val="14"/>
+                                <w:lang w:val="en-US"/>
+                              </w:rPr>
+                              <w:t>std_match</w:t>
+                            </w:r>
+                            <w:proofErr w:type="spellEnd"/>
+                            <w:r>
+                              <w:rPr>
+                                <w:rFonts w:ascii="Consolas" w:hAnsi="Consolas"/>
+                                <w:sz w:val="14"/>
+                                <w:szCs w:val="14"/>
+                                <w:lang w:val="en-US"/>
+                              </w:rPr>
+                              <w:t>,</w:t>
+                            </w:r>
+                          </w:p>
+                          <w:p>
+                            <w:pPr>
+                              <w:ind w:left="-144"/>
+                              <w:rPr>
+                                <w:rFonts w:ascii="Consolas" w:hAnsi="Consolas"/>
+                                <w:sz w:val="14"/>
+                                <w:szCs w:val="14"/>
+                                <w:lang w:val="en-US"/>
+                              </w:rPr>
+                            </w:pPr>
+                            <w:r>
+                              <w:rPr>
+                                <w:rFonts w:ascii="Consolas" w:hAnsi="Consolas"/>
+                                <w:sz w:val="14"/>
+                                <w:szCs w:val="14"/>
+                                <w:lang w:val="en-US"/>
+                              </w:rPr>
+                              <w:t xml:space="preserve">               </w:t>
+                            </w:r>
+                            <w:proofErr w:type="spellStart"/>
+                            <w:r>
+                              <w:rPr>
+                                <w:rFonts w:ascii="Consolas" w:hAnsi="Consolas"/>
+                                <w:sz w:val="14"/>
+                                <w:szCs w:val="14"/>
+                                <w:lang w:val="en-US"/>
+                              </w:rPr>
+                              <w:t>to_string_element</w:t>
+                            </w:r>
+                            <w:proofErr w:type="spellEnd"/>
+                            <w:r>
+                              <w:rPr>
+                                <w:rFonts w:ascii="Consolas" w:hAnsi="Consolas"/>
+                                <w:sz w:val="14"/>
+                                <w:szCs w:val="14"/>
+                                <w:lang w:val="en-US"/>
+                              </w:rPr>
+                              <w:t xml:space="preserve"> =&gt; </w:t>
+                            </w:r>
+                            <w:proofErr w:type="spellStart"/>
+                            <w:r>
+                              <w:rPr>
+                                <w:rFonts w:ascii="Consolas" w:hAnsi="Consolas"/>
+                                <w:sz w:val="14"/>
+                                <w:szCs w:val="14"/>
+                                <w:lang w:val="en-US"/>
+                              </w:rPr>
+                              <w:t>to_string</w:t>
+                            </w:r>
+                            <w:proofErr w:type="spellEnd"/>
+                            <w:r>
+                              <w:rPr>
+                                <w:rFonts w:ascii="Consolas" w:hAnsi="Consolas"/>
+                                <w:sz w:val="14"/>
+                                <w:szCs w:val="14"/>
+                                <w:lang w:val="en-US"/>
+                              </w:rPr>
+                              <w:t>,</w:t>
+                            </w:r>
+                          </w:p>
+                          <w:p>
+                            <w:pPr>
+                              <w:ind w:left="-144"/>
+                              <w:rPr>
+                                <w:rFonts w:ascii="Consolas" w:hAnsi="Consolas"/>
+                                <w:sz w:val="14"/>
+                                <w:szCs w:val="14"/>
+                                <w:lang w:val="en-US"/>
+                              </w:rPr>
+                            </w:pPr>
+                            <w:r>
+                              <w:rPr>
+                                <w:rFonts w:ascii="Consolas" w:hAnsi="Consolas"/>
+                                <w:sz w:val="14"/>
+                                <w:szCs w:val="14"/>
+                                <w:lang w:val="en-US"/>
+                              </w:rPr>
+                              <w:t xml:space="preserve">               </w:t>
+                            </w:r>
+                            <w:proofErr w:type="spellStart"/>
+                            <w:r>
+                              <w:rPr>
+                                <w:rFonts w:ascii="Consolas" w:hAnsi="Consolas"/>
+                                <w:sz w:val="14"/>
+                                <w:szCs w:val="14"/>
+                                <w:lang w:val="en-US"/>
+                              </w:rPr>
+                              <w:t>sb_config_default</w:t>
+                            </w:r>
+                            <w:proofErr w:type="spellEnd"/>
+                            <w:r>
+                              <w:rPr>
+                                <w:rFonts w:ascii="Consolas" w:hAnsi="Consolas"/>
+                                <w:sz w:val="14"/>
+                                <w:szCs w:val="14"/>
+                                <w:lang w:val="en-US"/>
+                              </w:rPr>
+                              <w:t xml:space="preserve"> =&gt; </w:t>
+                            </w:r>
+                            <w:proofErr w:type="spellStart"/>
+                            <w:r>
+                              <w:rPr>
+                                <w:rFonts w:ascii="Consolas" w:hAnsi="Consolas"/>
+                                <w:sz w:val="14"/>
+                                <w:szCs w:val="14"/>
+                                <w:lang w:val="en-US"/>
+                              </w:rPr>
+                              <w:t>C_SLV_SB_CONFIG_DEFAULT</w:t>
+                            </w:r>
+                            <w:proofErr w:type="spellEnd"/>
+                            <w:r>
+                              <w:rPr>
+                                <w:rFonts w:ascii="Consolas" w:hAnsi="Consolas"/>
+                                <w:sz w:val="14"/>
+                                <w:szCs w:val="14"/>
+                                <w:lang w:val="en-US"/>
+                              </w:rPr>
+                              <w:t>);</w:t>
+                            </w:r>
+                          </w:p>
+                          <w:p>
+                            <w:pPr>
+                              <w:ind w:left="-144"/>
+                              <w:rPr>
+                                <w:rFonts w:ascii="Consolas" w:hAnsi="Consolas"/>
+                                <w:sz w:val="14"/>
+                                <w:szCs w:val="14"/>
+                                <w:lang w:val="en-US"/>
+                              </w:rPr>
+                            </w:pPr>
+                            <w:r>
+                              <w:rPr>
+                                <w:rFonts w:ascii="Consolas" w:hAnsi="Consolas"/>
+                                <w:sz w:val="14"/>
+                                <w:szCs w:val="14"/>
+                                <w:lang w:val="en-US"/>
+                              </w:rPr>
+                              <w:t xml:space="preserve">   use </w:t>
+                            </w:r>
+                            <w:proofErr w:type="spellStart"/>
+                            <w:r>
+                              <w:rPr>
+                                <w:rFonts w:ascii="Consolas" w:hAnsi="Consolas"/>
+                                <w:sz w:val="14"/>
+                                <w:szCs w:val="14"/>
+                                <w:lang w:val="en-US"/>
+                              </w:rPr>
+                              <w:t>slv_sb_pkg.all</w:t>
+                            </w:r>
+                            <w:proofErr w:type="spellEnd"/>
+                            <w:r>
+                              <w:rPr>
+                                <w:rFonts w:ascii="Consolas" w:hAnsi="Consolas"/>
+                                <w:sz w:val="14"/>
+                                <w:szCs w:val="14"/>
+                                <w:lang w:val="en-US"/>
+                              </w:rPr>
+                              <w:t>;</w:t>
+                            </w:r>
+                          </w:p>
+                          <w:p>
+                            <w:pPr>
+                              <w:ind w:left="-144"/>
+                              <w:rPr>
+                                <w:rFonts w:ascii="Consolas" w:hAnsi="Consolas"/>
+                                <w:sz w:val="14"/>
+                                <w:szCs w:val="14"/>
+                                <w:lang w:val="en-US"/>
+                              </w:rPr>
+                            </w:pPr>
+                            <w:bookmarkStart w:id="3" w:name="_Hlk514075181"/>
+                            <w:r>
+                              <w:rPr>
+                                <w:rFonts w:ascii="Consolas" w:hAnsi="Consolas"/>
+                                <w:sz w:val="14"/>
+                                <w:szCs w:val="14"/>
+                                <w:lang w:val="en-US"/>
+                              </w:rPr>
+                              <w:t xml:space="preserve">   shared variable </w:t>
+                            </w:r>
+                            <w:proofErr w:type="spellStart"/>
+                            <w:r>
+                              <w:rPr>
+                                <w:rFonts w:ascii="Consolas" w:hAnsi="Consolas"/>
+                                <w:sz w:val="14"/>
+                                <w:szCs w:val="14"/>
+                                <w:lang w:val="en-US"/>
+                              </w:rPr>
+                              <w:t>slv_</w:t>
+                            </w:r>
+                            <w:proofErr w:type="gramStart"/>
+                            <w:r>
+                              <w:rPr>
+                                <w:rFonts w:ascii="Consolas" w:hAnsi="Consolas"/>
+                                <w:sz w:val="14"/>
+                                <w:szCs w:val="14"/>
+                                <w:lang w:val="en-US"/>
+                              </w:rPr>
+                              <w:t>sb</w:t>
+                            </w:r>
+                            <w:proofErr w:type="spellEnd"/>
+                            <w:r>
+                              <w:rPr>
+                                <w:rFonts w:ascii="Consolas" w:hAnsi="Consolas"/>
+                                <w:sz w:val="14"/>
+                                <w:szCs w:val="14"/>
+                                <w:lang w:val="en-US"/>
+                              </w:rPr>
+                              <w:t xml:space="preserve"> :</w:t>
+                            </w:r>
+                            <w:proofErr w:type="spellStart"/>
+                            <w:r>
+                              <w:rPr>
+                                <w:rFonts w:ascii="Consolas" w:hAnsi="Consolas"/>
+                                <w:sz w:val="14"/>
+                                <w:szCs w:val="14"/>
+                                <w:lang w:val="en-US"/>
+                              </w:rPr>
+                              <w:t>slv</w:t>
+                            </w:r>
+                            <w:proofErr w:type="gramEnd"/>
+                            <w:r>
+                              <w:rPr>
+                                <w:rFonts w:ascii="Consolas" w:hAnsi="Consolas"/>
+                                <w:sz w:val="14"/>
+                                <w:szCs w:val="14"/>
+                                <w:lang w:val="en-US"/>
+                              </w:rPr>
+                              <w:t>_sb_pkg.t_generic_sb</w:t>
+                            </w:r>
+                            <w:proofErr w:type="spellEnd"/>
+                            <w:r>
+                              <w:rPr>
+                                <w:rFonts w:ascii="Consolas" w:hAnsi="Consolas"/>
+                                <w:sz w:val="14"/>
+                                <w:szCs w:val="14"/>
+                                <w:lang w:val="en-US"/>
+                              </w:rPr>
+                              <w:t>;</w:t>
+                            </w:r>
+                            <w:bookmarkEnd w:id="3"/>
+                          </w:p>
+                          <w:p>
+                            <w:pPr>
+                              <w:ind w:left="-144"/>
+                              <w:rPr>
+                                <w:rFonts w:ascii="Consolas" w:hAnsi="Consolas"/>
+                                <w:sz w:val="10"/>
+                                <w:szCs w:val="10"/>
                                 <w:lang w:val="en-US"/>
                               </w:rPr>
                             </w:pPr>
@@ -18484,11 +18810,50 @@
                             <w:pPr>
                               <w:ind w:left="-144"/>
                               <w:rPr>
-                                <w:sz w:val="18"/>
-                                <w:szCs w:val="18"/>
+                                <w:rFonts w:ascii="Consolas" w:hAnsi="Consolas"/>
+                                <w:sz w:val="14"/>
+                                <w:szCs w:val="14"/>
                                 <w:lang w:val="en-US"/>
                               </w:rPr>
                             </w:pPr>
+                            <w:r>
+                              <w:rPr>
+                                <w:rFonts w:ascii="Consolas" w:hAnsi="Consolas"/>
+                                <w:sz w:val="14"/>
+                                <w:szCs w:val="14"/>
+                                <w:lang w:val="en-US"/>
+                              </w:rPr>
+                              <w:t xml:space="preserve">   </w:t>
+                            </w:r>
+                            <w:r>
+                              <w:rPr>
+                                <w:rFonts w:ascii="Consolas" w:hAnsi="Consolas"/>
+                                <w:sz w:val="14"/>
+                                <w:szCs w:val="14"/>
+                                <w:lang w:val="en-US"/>
+                              </w:rPr>
+                              <w:t xml:space="preserve">library </w:t>
+                            </w:r>
+                            <w:proofErr w:type="spellStart"/>
+                            <w:r>
+                              <w:rPr>
+                                <w:rFonts w:ascii="Consolas" w:hAnsi="Consolas"/>
+                                <w:sz w:val="14"/>
+                                <w:szCs w:val="14"/>
+                                <w:lang w:val="en-US"/>
+                              </w:rPr>
+                              <w:t>bitvis_vip_scoreboard</w:t>
+                            </w:r>
+                            <w:proofErr w:type="spellEnd"/>
+                            <w:r>
+                              <w:rPr>
+                                <w:rFonts w:ascii="Consolas" w:hAnsi="Consolas"/>
+                                <w:sz w:val="14"/>
+                                <w:szCs w:val="14"/>
+                                <w:lang w:val="en-US"/>
+                              </w:rPr>
+                              <w:t>;</w:t>
+                            </w:r>
                           </w:p>
                           <w:p>
                             <w:pPr>
@@ -18507,8 +18872,9 @@
                                 <w:szCs w:val="14"/>
                                 <w:lang w:val="en-US"/>
                               </w:rPr>
-                              <w:t xml:space="preserve">   </w:t>
-                            </w:r>
+                              <w:t xml:space="preserve">   use </w:t>
+                            </w:r>
+                            <w:proofErr w:type="spellStart"/>
                             <w:r>
                               <w:rPr>
                                 <w:rFonts w:ascii="Consolas" w:hAnsi="Consolas"/>
@@ -18516,17 +18882,7 @@
                                 <w:szCs w:val="14"/>
                                 <w:lang w:val="en-US"/>
                               </w:rPr>
-                              <w:t xml:space="preserve">library </w:t>
-                            </w:r>
-                            <w:proofErr w:type="spellStart"/>
-                            <w:r>
-                              <w:rPr>
-                                <w:rFonts w:ascii="Consolas" w:hAnsi="Consolas"/>
-                                <w:sz w:val="14"/>
-                                <w:szCs w:val="14"/>
-                                <w:lang w:val="en-US"/>
-                              </w:rPr>
-                              <w:t>bitvis_vip_scoreboard</w:t>
+                              <w:t>bitvis_vip_scoreboard.generic_sb_support_pkg.all</w:t>
                             </w:r>
                             <w:proofErr w:type="spellEnd"/>
                             <w:r>
@@ -18556,27 +18912,7 @@
                                 <w:szCs w:val="14"/>
                                 <w:lang w:val="en-US"/>
                               </w:rPr>
-                              <w:t xml:space="preserve">   use </w:t>
-                            </w:r>
-                            <w:proofErr w:type="spellStart"/>
-                            <w:r>
-                              <w:rPr>
-                                <w:rFonts w:ascii="Consolas" w:hAnsi="Consolas"/>
-                                <w:sz w:val="14"/>
-                                <w:szCs w:val="14"/>
-                                <w:lang w:val="en-US"/>
-                              </w:rPr>
-                              <w:t>bitvis_vip_scoreboard.generic_sb_support_pkg.all</w:t>
-                            </w:r>
-                            <w:proofErr w:type="spellEnd"/>
-                            <w:r>
-                              <w:rPr>
-                                <w:rFonts w:ascii="Consolas" w:hAnsi="Consolas"/>
-                                <w:sz w:val="14"/>
-                                <w:szCs w:val="14"/>
-                                <w:lang w:val="en-US"/>
-                              </w:rPr>
-                              <w:t>;</w:t>
+                              <w:t xml:space="preserve">   ...</w:t>
                             </w:r>
                           </w:p>
                           <w:p>
@@ -18596,7 +18932,74 @@
                                 <w:szCs w:val="14"/>
                                 <w:lang w:val="en-US"/>
                               </w:rPr>
-                              <w:t xml:space="preserve">   ...</w:t>
+                              <w:t xml:space="preserve">   </w:t>
+                            </w:r>
+                            <w:proofErr w:type="spellStart"/>
+                            <w:r>
+                              <w:rPr>
+                                <w:rFonts w:ascii="Consolas" w:hAnsi="Consolas"/>
+                                <w:sz w:val="14"/>
+                                <w:szCs w:val="14"/>
+                                <w:lang w:val="en-US"/>
+                              </w:rPr>
+                              <w:t>slv_sb.config</w:t>
+                            </w:r>
+                            <w:proofErr w:type="spellEnd"/>
+                            <w:r>
+                              <w:rPr>
+                                <w:rFonts w:ascii="Consolas" w:hAnsi="Consolas"/>
+                                <w:sz w:val="14"/>
+                                <w:szCs w:val="14"/>
+                                <w:lang w:val="en-US"/>
+                              </w:rPr>
+                              <w:t>(</w:t>
+                            </w:r>
+                            <w:proofErr w:type="spellStart"/>
+                            <w:r>
+                              <w:rPr>
+                                <w:rFonts w:ascii="Consolas" w:hAnsi="Consolas"/>
+                                <w:sz w:val="14"/>
+                                <w:szCs w:val="14"/>
+                                <w:lang w:val="en-US"/>
+                              </w:rPr>
+                              <w:t>C_SB_CONFIG_DEFAULT</w:t>
+                            </w:r>
+                            <w:proofErr w:type="spellEnd"/>
+                            <w:r>
+                              <w:rPr>
+                                <w:rFonts w:ascii="Consolas" w:hAnsi="Consolas"/>
+                                <w:sz w:val="14"/>
+                                <w:szCs w:val="14"/>
+                                <w:lang w:val="en-US"/>
+                              </w:rPr>
+                              <w:t>); --</w:t>
+                            </w:r>
+                            <w:r>
+                              <w:rPr>
+                                <w:rFonts w:ascii="Consolas" w:hAnsi="Consolas"/>
+                                <w:sz w:val="14"/>
+                                <w:szCs w:val="14"/>
+                                <w:lang w:val="en-US"/>
+                              </w:rPr>
+                              <w:t xml:space="preserve"> </w:t>
+                            </w:r>
+                            <w:r>
+                              <w:rPr>
+                                <w:rFonts w:ascii="Consolas" w:hAnsi="Consolas"/>
+                                <w:sz w:val="14"/>
+                                <w:szCs w:val="14"/>
+                                <w:lang w:val="en-US"/>
+                              </w:rPr>
+                              <w:t xml:space="preserve">initialize </w:t>
+                            </w:r>
+                            <w:r>
+                              <w:rPr>
+                                <w:rFonts w:ascii="Consolas" w:hAnsi="Consolas"/>
+                                <w:sz w:val="14"/>
+                                <w:szCs w:val="14"/>
+                                <w:lang w:val="en-US"/>
+                              </w:rPr>
+                              <w:t>scoreboard</w:t>
                             </w:r>
                           </w:p>
                           <w:p>
@@ -18626,9 +19029,9 @@
                                 <w:szCs w:val="14"/>
                                 <w:lang w:val="en-US"/>
                               </w:rPr>
-                              <w:t>slv_sb.config</w:t>
-                            </w:r>
-                            <w:proofErr w:type="spellEnd"/>
+                              <w:t>slv_</w:t>
+                            </w:r>
+                            <w:proofErr w:type="gramStart"/>
                             <w:r>
                               <w:rPr>
                                 <w:rFonts w:ascii="Consolas" w:hAnsi="Consolas"/>
@@ -18636,9 +19039,10 @@
                                 <w:szCs w:val="14"/>
                                 <w:lang w:val="en-US"/>
                               </w:rPr>
-                              <w:t>(</w:t>
-                            </w:r>
-                            <w:proofErr w:type="spellStart"/>
+                              <w:t>sb.enable</w:t>
+                            </w:r>
+                            <w:proofErr w:type="spellEnd"/>
+                            <w:proofErr w:type="gramEnd"/>
                             <w:r>
                               <w:rPr>
                                 <w:rFonts w:ascii="Consolas" w:hAnsi="Consolas"/>
@@ -18646,9 +19050,8 @@
                                 <w:szCs w:val="14"/>
                                 <w:lang w:val="en-US"/>
                               </w:rPr>
-                              <w:t>C_SB_CONFIG_DEFAULT</w:t>
-                            </w:r>
-                            <w:proofErr w:type="spellEnd"/>
+                              <w:t>(VOID); -- enab</w:t>
+                            </w:r>
                             <w:r>
                               <w:rPr>
                                 <w:rFonts w:ascii="Consolas" w:hAnsi="Consolas"/>
@@ -18656,34 +19059,7 @@
                                 <w:szCs w:val="14"/>
                                 <w:lang w:val="en-US"/>
                               </w:rPr>
-                              <w:t>); --</w:t>
-                            </w:r>
-                            <w:r>
-                              <w:rPr>
-                                <w:rFonts w:ascii="Consolas" w:hAnsi="Consolas"/>
-                                <w:sz w:val="14"/>
-                                <w:szCs w:val="14"/>
-                                <w:lang w:val="en-US"/>
-                              </w:rPr>
-                              <w:t xml:space="preserve"> </w:t>
-                            </w:r>
-                            <w:r>
-                              <w:rPr>
-                                <w:rFonts w:ascii="Consolas" w:hAnsi="Consolas"/>
-                                <w:sz w:val="14"/>
-                                <w:szCs w:val="14"/>
-                                <w:lang w:val="en-US"/>
-                              </w:rPr>
-                              <w:t xml:space="preserve">initialize </w:t>
-                            </w:r>
-                            <w:r>
-                              <w:rPr>
-                                <w:rFonts w:ascii="Consolas" w:hAnsi="Consolas"/>
-                                <w:sz w:val="14"/>
-                                <w:szCs w:val="14"/>
-                                <w:lang w:val="en-US"/>
-                              </w:rPr>
-                              <w:t>scoreboard</w:t>
+                              <w:t>le scoreboard</w:t>
                             </w:r>
                           </w:p>
                           <w:p>
@@ -18713,9 +19089,8 @@
                                 <w:szCs w:val="14"/>
                                 <w:lang w:val="en-US"/>
                               </w:rPr>
-                              <w:t>slv_</w:t>
-                            </w:r>
-                            <w:proofErr w:type="gramStart"/>
+                              <w:t>slv_sb.</w:t>
+                            </w:r>
                             <w:r>
                               <w:rPr>
                                 <w:rFonts w:ascii="Consolas" w:hAnsi="Consolas"/>
@@ -18723,10 +19098,9 @@
                                 <w:szCs w:val="14"/>
                                 <w:lang w:val="en-US"/>
                               </w:rPr>
-                              <w:t>sb.enable</w:t>
-                            </w:r>
-                            <w:proofErr w:type="spellEnd"/>
-                            <w:proofErr w:type="gramEnd"/>
+                              <w:t>set_</w:t>
+                            </w:r>
+                            <w:proofErr w:type="gramStart"/>
                             <w:r>
                               <w:rPr>
                                 <w:rFonts w:ascii="Consolas" w:hAnsi="Consolas"/>
@@ -18734,8 +19108,9 @@
                                 <w:szCs w:val="14"/>
                                 <w:lang w:val="en-US"/>
                               </w:rPr>
-                              <w:t>(VOID); -- enab</w:t>
-                            </w:r>
+                              <w:t>scope</w:t>
+                            </w:r>
+                            <w:proofErr w:type="spellEnd"/>
                             <w:r>
                               <w:rPr>
                                 <w:rFonts w:ascii="Consolas" w:hAnsi="Consolas"/>
@@ -18743,7 +19118,55 @@
                                 <w:szCs w:val="14"/>
                                 <w:lang w:val="en-US"/>
                               </w:rPr>
-                              <w:t>le scoreboard</w:t>
+                              <w:t>(</w:t>
+                            </w:r>
+                            <w:proofErr w:type="gramEnd"/>
+                            <w:r>
+                              <w:rPr>
+                                <w:rFonts w:ascii="Consolas" w:hAnsi="Consolas"/>
+                                <w:sz w:val="14"/>
+                                <w:szCs w:val="14"/>
+                                <w:lang w:val="en-US"/>
+                              </w:rPr>
+                              <w:t>“</w:t>
+                            </w:r>
+                            <w:proofErr w:type="spellStart"/>
+                            <w:r>
+                              <w:rPr>
+                                <w:rFonts w:ascii="Consolas" w:hAnsi="Consolas"/>
+                                <w:sz w:val="14"/>
+                                <w:szCs w:val="14"/>
+                                <w:lang w:val="en-US"/>
+                              </w:rPr>
+                              <w:t>SLV</w:t>
+                            </w:r>
+                            <w:proofErr w:type="spellEnd"/>
+                            <w:r>
+                              <w:rPr>
+                                <w:rFonts w:ascii="Consolas" w:hAnsi="Consolas"/>
+                                <w:sz w:val="14"/>
+                                <w:szCs w:val="14"/>
+                                <w:lang w:val="en-US"/>
+                              </w:rPr>
+                              <w:t xml:space="preserve"> SB”</w:t>
+                            </w:r>
+                            <w:r>
+                              <w:rPr>
+                                <w:rFonts w:ascii="Consolas" w:hAnsi="Consolas"/>
+                                <w:sz w:val="14"/>
+                                <w:szCs w:val="14"/>
+                                <w:lang w:val="en-US"/>
+                              </w:rPr>
+                              <w:t>); --</w:t>
+                            </w:r>
+                            <w:r>
+                              <w:rPr>
+                                <w:rFonts w:ascii="Consolas" w:hAnsi="Consolas"/>
+                                <w:sz w:val="14"/>
+                                <w:szCs w:val="14"/>
+                                <w:lang w:val="en-US"/>
+                              </w:rPr>
+                              <w:t xml:space="preserve"> set name of scoreboard</w:t>
                             </w:r>
                           </w:p>
                           <w:p>
@@ -18763,94 +19186,7 @@
                                 <w:szCs w:val="14"/>
                                 <w:lang w:val="en-US"/>
                               </w:rPr>
-                              <w:t xml:space="preserve">   </w:t>
-                            </w:r>
-                            <w:proofErr w:type="spellStart"/>
-                            <w:r>
-                              <w:rPr>
-                                <w:rFonts w:ascii="Consolas" w:hAnsi="Consolas"/>
-                                <w:sz w:val="14"/>
-                                <w:szCs w:val="14"/>
-                                <w:lang w:val="en-US"/>
-                              </w:rPr>
-                              <w:t>slv_sb.</w:t>
-                            </w:r>
-                            <w:r>
-                              <w:rPr>
-                                <w:rFonts w:ascii="Consolas" w:hAnsi="Consolas"/>
-                                <w:sz w:val="14"/>
-                                <w:szCs w:val="14"/>
-                                <w:lang w:val="en-US"/>
-                              </w:rPr>
-                              <w:t>set_</w:t>
-                            </w:r>
-                            <w:proofErr w:type="gramStart"/>
-                            <w:r>
-                              <w:rPr>
-                                <w:rFonts w:ascii="Consolas" w:hAnsi="Consolas"/>
-                                <w:sz w:val="14"/>
-                                <w:szCs w:val="14"/>
-                                <w:lang w:val="en-US"/>
-                              </w:rPr>
-                              <w:t>scope</w:t>
-                            </w:r>
-                            <w:proofErr w:type="spellEnd"/>
-                            <w:r>
-                              <w:rPr>
-                                <w:rFonts w:ascii="Consolas" w:hAnsi="Consolas"/>
-                                <w:sz w:val="14"/>
-                                <w:szCs w:val="14"/>
-                                <w:lang w:val="en-US"/>
-                              </w:rPr>
-                              <w:t>(</w:t>
-                            </w:r>
-                            <w:proofErr w:type="gramEnd"/>
-                            <w:r>
-                              <w:rPr>
-                                <w:rFonts w:ascii="Consolas" w:hAnsi="Consolas"/>
-                                <w:sz w:val="14"/>
-                                <w:szCs w:val="14"/>
-                                <w:lang w:val="en-US"/>
-                              </w:rPr>
-                              <w:t>“</w:t>
-                            </w:r>
-                            <w:proofErr w:type="spellStart"/>
-                            <w:r>
-                              <w:rPr>
-                                <w:rFonts w:ascii="Consolas" w:hAnsi="Consolas"/>
-                                <w:sz w:val="14"/>
-                                <w:szCs w:val="14"/>
-                                <w:lang w:val="en-US"/>
-                              </w:rPr>
-                              <w:t>SLV</w:t>
-                            </w:r>
-                            <w:proofErr w:type="spellEnd"/>
-                            <w:r>
-                              <w:rPr>
-                                <w:rFonts w:ascii="Consolas" w:hAnsi="Consolas"/>
-                                <w:sz w:val="14"/>
-                                <w:szCs w:val="14"/>
-                                <w:lang w:val="en-US"/>
-                              </w:rPr>
-                              <w:t xml:space="preserve"> SB”</w:t>
-                            </w:r>
-                            <w:r>
-                              <w:rPr>
-                                <w:rFonts w:ascii="Consolas" w:hAnsi="Consolas"/>
-                                <w:sz w:val="14"/>
-                                <w:szCs w:val="14"/>
-                                <w:lang w:val="en-US"/>
-                              </w:rPr>
-                              <w:t>); --</w:t>
-                            </w:r>
-                            <w:r>
-                              <w:rPr>
-                                <w:rFonts w:ascii="Consolas" w:hAnsi="Consolas"/>
-                                <w:sz w:val="14"/>
-                                <w:szCs w:val="14"/>
-                                <w:lang w:val="en-US"/>
-                              </w:rPr>
-                              <w:t xml:space="preserve"> set name of scoreboard</w:t>
+                              <w:t xml:space="preserve">   ...</w:t>
                             </w:r>
                           </w:p>
                           <w:p>
@@ -18870,7 +19206,58 @@
                                 <w:szCs w:val="14"/>
                                 <w:lang w:val="en-US"/>
                               </w:rPr>
-                              <w:t xml:space="preserve">   ...</w:t>
+                              <w:t xml:space="preserve">   </w:t>
+                            </w:r>
+                            <w:proofErr w:type="spellStart"/>
+                            <w:r>
+                              <w:rPr>
+                                <w:rFonts w:ascii="Consolas" w:hAnsi="Consolas"/>
+                                <w:sz w:val="14"/>
+                                <w:szCs w:val="14"/>
+                                <w:lang w:val="en-US"/>
+                              </w:rPr>
+                              <w:t>slv_sb.add_</w:t>
+                            </w:r>
+                            <w:proofErr w:type="gramStart"/>
+                            <w:r>
+                              <w:rPr>
+                                <w:rFonts w:ascii="Consolas" w:hAnsi="Consolas"/>
+                                <w:sz w:val="14"/>
+                                <w:szCs w:val="14"/>
+                                <w:lang w:val="en-US"/>
+                              </w:rPr>
+                              <w:t>expected</w:t>
+                            </w:r>
+                            <w:proofErr w:type="spellEnd"/>
+                            <w:r>
+                              <w:rPr>
+                                <w:rFonts w:ascii="Consolas" w:hAnsi="Consolas"/>
+                                <w:sz w:val="14"/>
+                                <w:szCs w:val="14"/>
+                                <w:lang w:val="en-US"/>
+                              </w:rPr>
+                              <w:t>(</w:t>
+                            </w:r>
+                            <w:proofErr w:type="spellStart"/>
+                            <w:proofErr w:type="gramEnd"/>
+                            <w:r>
+                              <w:rPr>
+                                <w:rFonts w:ascii="Consolas" w:hAnsi="Consolas"/>
+                                <w:sz w:val="14"/>
+                                <w:szCs w:val="14"/>
+                                <w:lang w:val="en-US"/>
+                              </w:rPr>
+                              <w:t>v_expected</w:t>
+                            </w:r>
+                            <w:proofErr w:type="spellEnd"/>
+                            <w:r>
+                              <w:rPr>
+                                <w:rFonts w:ascii="Consolas" w:hAnsi="Consolas"/>
+                                <w:sz w:val="14"/>
+                                <w:szCs w:val="14"/>
+                                <w:lang w:val="en-US"/>
+                              </w:rPr>
+                              <w:t>, “Adding expected”);</w:t>
                             </w:r>
                           </w:p>
                           <w:p>
@@ -18890,58 +19277,7 @@
                                 <w:szCs w:val="14"/>
                                 <w:lang w:val="en-US"/>
                               </w:rPr>
-                              <w:t xml:space="preserve">   </w:t>
-                            </w:r>
-                            <w:proofErr w:type="spellStart"/>
-                            <w:r>
-                              <w:rPr>
-                                <w:rFonts w:ascii="Consolas" w:hAnsi="Consolas"/>
-                                <w:sz w:val="14"/>
-                                <w:szCs w:val="14"/>
-                                <w:lang w:val="en-US"/>
-                              </w:rPr>
-                              <w:t>slv_sb.add_</w:t>
-                            </w:r>
-                            <w:proofErr w:type="gramStart"/>
-                            <w:r>
-                              <w:rPr>
-                                <w:rFonts w:ascii="Consolas" w:hAnsi="Consolas"/>
-                                <w:sz w:val="14"/>
-                                <w:szCs w:val="14"/>
-                                <w:lang w:val="en-US"/>
-                              </w:rPr>
-                              <w:t>expected</w:t>
-                            </w:r>
-                            <w:proofErr w:type="spellEnd"/>
-                            <w:r>
-                              <w:rPr>
-                                <w:rFonts w:ascii="Consolas" w:hAnsi="Consolas"/>
-                                <w:sz w:val="14"/>
-                                <w:szCs w:val="14"/>
-                                <w:lang w:val="en-US"/>
-                              </w:rPr>
-                              <w:t>(</w:t>
-                            </w:r>
-                            <w:proofErr w:type="spellStart"/>
-                            <w:proofErr w:type="gramEnd"/>
-                            <w:r>
-                              <w:rPr>
-                                <w:rFonts w:ascii="Consolas" w:hAnsi="Consolas"/>
-                                <w:sz w:val="14"/>
-                                <w:szCs w:val="14"/>
-                                <w:lang w:val="en-US"/>
-                              </w:rPr>
-                              <w:t>v_expected</w:t>
-                            </w:r>
-                            <w:proofErr w:type="spellEnd"/>
-                            <w:r>
-                              <w:rPr>
-                                <w:rFonts w:ascii="Consolas" w:hAnsi="Consolas"/>
-                                <w:sz w:val="14"/>
-                                <w:szCs w:val="14"/>
-                                <w:lang w:val="en-US"/>
-                              </w:rPr>
-                              <w:t>, “Adding expected”);</w:t>
+                              <w:t xml:space="preserve">   ...</w:t>
                             </w:r>
                           </w:p>
                           <w:p>
@@ -18961,7 +19297,96 @@
                                 <w:szCs w:val="14"/>
                                 <w:lang w:val="en-US"/>
                               </w:rPr>
-                              <w:t xml:space="preserve">   ...</w:t>
+                              <w:t xml:space="preserve">   </w:t>
+                            </w:r>
+                            <w:proofErr w:type="spellStart"/>
+                            <w:r>
+                              <w:rPr>
+                                <w:rFonts w:ascii="Consolas" w:hAnsi="Consolas"/>
+                                <w:sz w:val="14"/>
+                                <w:szCs w:val="14"/>
+                                <w:lang w:val="en-US"/>
+                              </w:rPr>
+                              <w:t>slv_</w:t>
+                            </w:r>
+                            <w:proofErr w:type="gramStart"/>
+                            <w:r>
+                              <w:rPr>
+                                <w:rFonts w:ascii="Consolas" w:hAnsi="Consolas"/>
+                                <w:sz w:val="14"/>
+                                <w:szCs w:val="14"/>
+                                <w:lang w:val="en-US"/>
+                              </w:rPr>
+                              <w:t>sb.check</w:t>
+                            </w:r>
+                            <w:proofErr w:type="gramEnd"/>
+                            <w:r>
+                              <w:rPr>
+                                <w:rFonts w:ascii="Consolas" w:hAnsi="Consolas"/>
+                                <w:sz w:val="14"/>
+                                <w:szCs w:val="14"/>
+                                <w:lang w:val="en-US"/>
+                              </w:rPr>
+                              <w:t>_</w:t>
+                            </w:r>
+                            <w:r>
+                              <w:rPr>
+                                <w:rFonts w:ascii="Consolas" w:hAnsi="Consolas"/>
+                                <w:sz w:val="14"/>
+                                <w:szCs w:val="14"/>
+                                <w:lang w:val="en-US"/>
+                              </w:rPr>
+                              <w:t>received</w:t>
+                            </w:r>
+                            <w:proofErr w:type="spellEnd"/>
+                            <w:r>
+                              <w:rPr>
+                                <w:rFonts w:ascii="Consolas" w:hAnsi="Consolas"/>
+                                <w:sz w:val="14"/>
+                                <w:szCs w:val="14"/>
+                                <w:lang w:val="en-US"/>
+                              </w:rPr>
+                              <w:t>(</w:t>
+                            </w:r>
+                            <w:proofErr w:type="spellStart"/>
+                            <w:r>
+                              <w:rPr>
+                                <w:rFonts w:ascii="Consolas" w:hAnsi="Consolas"/>
+                                <w:sz w:val="14"/>
+                                <w:szCs w:val="14"/>
+                                <w:lang w:val="en-US"/>
+                              </w:rPr>
+                              <w:t>v_output</w:t>
+                            </w:r>
+                            <w:proofErr w:type="spellEnd"/>
+                            <w:r>
+                              <w:rPr>
+                                <w:rFonts w:ascii="Consolas" w:hAnsi="Consolas"/>
+                                <w:sz w:val="14"/>
+                                <w:szCs w:val="14"/>
+                                <w:lang w:val="en-US"/>
+                              </w:rPr>
+                              <w:t xml:space="preserve">, “Checking </w:t>
+                            </w:r>
+                            <w:proofErr w:type="spellStart"/>
+                            <w:r>
+                              <w:rPr>
+                                <w:rFonts w:ascii="Consolas" w:hAnsi="Consolas"/>
+                                <w:sz w:val="14"/>
+                                <w:szCs w:val="14"/>
+                                <w:lang w:val="en-US"/>
+                              </w:rPr>
+                              <w:t>DUT</w:t>
+                            </w:r>
+                            <w:proofErr w:type="spellEnd"/>
+                            <w:r>
+                              <w:rPr>
+                                <w:rFonts w:ascii="Consolas" w:hAnsi="Consolas"/>
+                                <w:sz w:val="14"/>
+                                <w:szCs w:val="14"/>
+                                <w:lang w:val="en-US"/>
+                              </w:rPr>
+                              <w:t xml:space="preserve"> output”);</w:t>
                             </w:r>
                           </w:p>
                           <w:p>
@@ -18981,96 +19406,7 @@
                                 <w:szCs w:val="14"/>
                                 <w:lang w:val="en-US"/>
                               </w:rPr>
-                              <w:t xml:space="preserve">   </w:t>
-                            </w:r>
-                            <w:proofErr w:type="spellStart"/>
-                            <w:r>
-                              <w:rPr>
-                                <w:rFonts w:ascii="Consolas" w:hAnsi="Consolas"/>
-                                <w:sz w:val="14"/>
-                                <w:szCs w:val="14"/>
-                                <w:lang w:val="en-US"/>
-                              </w:rPr>
-                              <w:t>slv_</w:t>
-                            </w:r>
-                            <w:proofErr w:type="gramStart"/>
-                            <w:r>
-                              <w:rPr>
-                                <w:rFonts w:ascii="Consolas" w:hAnsi="Consolas"/>
-                                <w:sz w:val="14"/>
-                                <w:szCs w:val="14"/>
-                                <w:lang w:val="en-US"/>
-                              </w:rPr>
-                              <w:t>sb.check</w:t>
-                            </w:r>
-                            <w:proofErr w:type="gramEnd"/>
-                            <w:r>
-                              <w:rPr>
-                                <w:rFonts w:ascii="Consolas" w:hAnsi="Consolas"/>
-                                <w:sz w:val="14"/>
-                                <w:szCs w:val="14"/>
-                                <w:lang w:val="en-US"/>
-                              </w:rPr>
-                              <w:t>_</w:t>
-                            </w:r>
-                            <w:r>
-                              <w:rPr>
-                                <w:rFonts w:ascii="Consolas" w:hAnsi="Consolas"/>
-                                <w:sz w:val="14"/>
-                                <w:szCs w:val="14"/>
-                                <w:lang w:val="en-US"/>
-                              </w:rPr>
-                              <w:t>received</w:t>
-                            </w:r>
-                            <w:proofErr w:type="spellEnd"/>
-                            <w:r>
-                              <w:rPr>
-                                <w:rFonts w:ascii="Consolas" w:hAnsi="Consolas"/>
-                                <w:sz w:val="14"/>
-                                <w:szCs w:val="14"/>
-                                <w:lang w:val="en-US"/>
-                              </w:rPr>
-                              <w:t>(</w:t>
-                            </w:r>
-                            <w:proofErr w:type="spellStart"/>
-                            <w:r>
-                              <w:rPr>
-                                <w:rFonts w:ascii="Consolas" w:hAnsi="Consolas"/>
-                                <w:sz w:val="14"/>
-                                <w:szCs w:val="14"/>
-                                <w:lang w:val="en-US"/>
-                              </w:rPr>
-                              <w:t>v_output</w:t>
-                            </w:r>
-                            <w:proofErr w:type="spellEnd"/>
-                            <w:r>
-                              <w:rPr>
-                                <w:rFonts w:ascii="Consolas" w:hAnsi="Consolas"/>
-                                <w:sz w:val="14"/>
-                                <w:szCs w:val="14"/>
-                                <w:lang w:val="en-US"/>
-                              </w:rPr>
-                              <w:t xml:space="preserve">, “Checking </w:t>
-                            </w:r>
-                            <w:proofErr w:type="spellStart"/>
-                            <w:r>
-                              <w:rPr>
-                                <w:rFonts w:ascii="Consolas" w:hAnsi="Consolas"/>
-                                <w:sz w:val="14"/>
-                                <w:szCs w:val="14"/>
-                                <w:lang w:val="en-US"/>
-                              </w:rPr>
-                              <w:t>DUT</w:t>
-                            </w:r>
-                            <w:proofErr w:type="spellEnd"/>
-                            <w:r>
-                              <w:rPr>
-                                <w:rFonts w:ascii="Consolas" w:hAnsi="Consolas"/>
-                                <w:sz w:val="14"/>
-                                <w:szCs w:val="14"/>
-                                <w:lang w:val="en-US"/>
-                              </w:rPr>
-                              <w:t xml:space="preserve"> output”);</w:t>
+                              <w:t xml:space="preserve">   ...</w:t>
                             </w:r>
                           </w:p>
                           <w:p>
@@ -19090,7 +19426,85 @@
                                 <w:szCs w:val="14"/>
                                 <w:lang w:val="en-US"/>
                               </w:rPr>
-                              <w:t xml:space="preserve">   ...</w:t>
+                              <w:t xml:space="preserve">   </w:t>
+                            </w:r>
+                            <w:proofErr w:type="spellStart"/>
+                            <w:r>
+                              <w:rPr>
+                                <w:rFonts w:ascii="Consolas" w:hAnsi="Consolas"/>
+                                <w:sz w:val="14"/>
+                                <w:szCs w:val="14"/>
+                                <w:lang w:val="en-US"/>
+                              </w:rPr>
+                              <w:t>check_value</w:t>
+                            </w:r>
+                            <w:proofErr w:type="spellEnd"/>
+                            <w:r>
+                              <w:rPr>
+                                <w:rFonts w:ascii="Consolas" w:hAnsi="Consolas"/>
+                                <w:sz w:val="14"/>
+                                <w:szCs w:val="14"/>
+                                <w:lang w:val="en-US"/>
+                              </w:rPr>
+                              <w:t>(</w:t>
+                            </w:r>
+                            <w:proofErr w:type="spellStart"/>
+                            <w:r>
+                              <w:rPr>
+                                <w:rFonts w:ascii="Consolas" w:hAnsi="Consolas"/>
+                                <w:sz w:val="14"/>
+                                <w:szCs w:val="14"/>
+                                <w:lang w:val="en-US"/>
+                              </w:rPr>
+                              <w:t>slv_sb.is_</w:t>
+                            </w:r>
+                            <w:proofErr w:type="gramStart"/>
+                            <w:r>
+                              <w:rPr>
+                                <w:rFonts w:ascii="Consolas" w:hAnsi="Consolas"/>
+                                <w:sz w:val="14"/>
+                                <w:szCs w:val="14"/>
+                                <w:lang w:val="en-US"/>
+                              </w:rPr>
+                              <w:t>empty</w:t>
+                            </w:r>
+                            <w:proofErr w:type="spellEnd"/>
+                            <w:r>
+                              <w:rPr>
+                                <w:rFonts w:ascii="Consolas" w:hAnsi="Consolas"/>
+                                <w:sz w:val="14"/>
+                                <w:szCs w:val="14"/>
+                                <w:lang w:val="en-US"/>
+                              </w:rPr>
+                              <w:t>(</w:t>
+                            </w:r>
+                            <w:proofErr w:type="gramEnd"/>
+                            <w:r>
+                              <w:rPr>
+                                <w:rFonts w:ascii="Consolas" w:hAnsi="Consolas"/>
+                                <w:sz w:val="14"/>
+                                <w:szCs w:val="14"/>
+                                <w:lang w:val="en-US"/>
+                              </w:rPr>
+                              <w:t xml:space="preserve">VOID), ERROR, “Check that </w:t>
+                            </w:r>
+                            <w:r>
+                              <w:rPr>
+                                <w:rFonts w:ascii="Consolas" w:hAnsi="Consolas"/>
+                                <w:sz w:val="14"/>
+                                <w:szCs w:val="14"/>
+                                <w:lang w:val="en-US"/>
+                              </w:rPr>
+                              <w:t>scoreboard</w:t>
+                            </w:r>
+                            <w:r>
+                              <w:rPr>
+                                <w:rFonts w:ascii="Consolas" w:hAnsi="Consolas"/>
+                                <w:sz w:val="14"/>
+                                <w:szCs w:val="14"/>
+                                <w:lang w:val="en-US"/>
+                              </w:rPr>
+                              <w:t xml:space="preserve"> is empty”);</w:t>
                             </w:r>
                           </w:p>
                           <w:p>
@@ -19110,85 +19524,7 @@
                                 <w:szCs w:val="14"/>
                                 <w:lang w:val="en-US"/>
                               </w:rPr>
-                              <w:t xml:space="preserve">   </w:t>
-                            </w:r>
-                            <w:proofErr w:type="spellStart"/>
-                            <w:r>
-                              <w:rPr>
-                                <w:rFonts w:ascii="Consolas" w:hAnsi="Consolas"/>
-                                <w:sz w:val="14"/>
-                                <w:szCs w:val="14"/>
-                                <w:lang w:val="en-US"/>
-                              </w:rPr>
-                              <w:t>check_value</w:t>
-                            </w:r>
-                            <w:proofErr w:type="spellEnd"/>
-                            <w:r>
-                              <w:rPr>
-                                <w:rFonts w:ascii="Consolas" w:hAnsi="Consolas"/>
-                                <w:sz w:val="14"/>
-                                <w:szCs w:val="14"/>
-                                <w:lang w:val="en-US"/>
-                              </w:rPr>
-                              <w:t>(</w:t>
-                            </w:r>
-                            <w:proofErr w:type="spellStart"/>
-                            <w:r>
-                              <w:rPr>
-                                <w:rFonts w:ascii="Consolas" w:hAnsi="Consolas"/>
-                                <w:sz w:val="14"/>
-                                <w:szCs w:val="14"/>
-                                <w:lang w:val="en-US"/>
-                              </w:rPr>
-                              <w:t>slv_sb.is_</w:t>
-                            </w:r>
-                            <w:proofErr w:type="gramStart"/>
-                            <w:r>
-                              <w:rPr>
-                                <w:rFonts w:ascii="Consolas" w:hAnsi="Consolas"/>
-                                <w:sz w:val="14"/>
-                                <w:szCs w:val="14"/>
-                                <w:lang w:val="en-US"/>
-                              </w:rPr>
-                              <w:t>empty</w:t>
-                            </w:r>
-                            <w:proofErr w:type="spellEnd"/>
-                            <w:r>
-                              <w:rPr>
-                                <w:rFonts w:ascii="Consolas" w:hAnsi="Consolas"/>
-                                <w:sz w:val="14"/>
-                                <w:szCs w:val="14"/>
-                                <w:lang w:val="en-US"/>
-                              </w:rPr>
-                              <w:t>(</w:t>
-                            </w:r>
-                            <w:proofErr w:type="gramEnd"/>
-                            <w:r>
-                              <w:rPr>
-                                <w:rFonts w:ascii="Consolas" w:hAnsi="Consolas"/>
-                                <w:sz w:val="14"/>
-                                <w:szCs w:val="14"/>
-                                <w:lang w:val="en-US"/>
-                              </w:rPr>
-                              <w:t xml:space="preserve">VOID), ERROR, “Check that </w:t>
-                            </w:r>
-                            <w:r>
-                              <w:rPr>
-                                <w:rFonts w:ascii="Consolas" w:hAnsi="Consolas"/>
-                                <w:sz w:val="14"/>
-                                <w:szCs w:val="14"/>
-                                <w:lang w:val="en-US"/>
-                              </w:rPr>
-                              <w:t>scoreboard</w:t>
-                            </w:r>
-                            <w:r>
-                              <w:rPr>
-                                <w:rFonts w:ascii="Consolas" w:hAnsi="Consolas"/>
-                                <w:sz w:val="14"/>
-                                <w:szCs w:val="14"/>
-                                <w:lang w:val="en-US"/>
-                              </w:rPr>
-                              <w:t xml:space="preserve"> is empty”);</w:t>
+                              <w:t xml:space="preserve">   ...</w:t>
                             </w:r>
                           </w:p>
                           <w:p>
@@ -19208,7 +19544,47 @@
                                 <w:szCs w:val="14"/>
                                 <w:lang w:val="en-US"/>
                               </w:rPr>
-                              <w:t xml:space="preserve">   ...</w:t>
+                              <w:t xml:space="preserve">   </w:t>
+                            </w:r>
+                            <w:proofErr w:type="spellStart"/>
+                            <w:r>
+                              <w:rPr>
+                                <w:rFonts w:ascii="Consolas" w:hAnsi="Consolas"/>
+                                <w:sz w:val="14"/>
+                                <w:szCs w:val="14"/>
+                                <w:lang w:val="en-US"/>
+                              </w:rPr>
+                              <w:t>slv_</w:t>
+                            </w:r>
+                            <w:proofErr w:type="gramStart"/>
+                            <w:r>
+                              <w:rPr>
+                                <w:rFonts w:ascii="Consolas" w:hAnsi="Consolas"/>
+                                <w:sz w:val="14"/>
+                                <w:szCs w:val="14"/>
+                                <w:lang w:val="en-US"/>
+                              </w:rPr>
+                              <w:t>sb.report</w:t>
+                            </w:r>
+                            <w:proofErr w:type="gramEnd"/>
+                            <w:r>
+                              <w:rPr>
+                                <w:rFonts w:ascii="Consolas" w:hAnsi="Consolas"/>
+                                <w:sz w:val="14"/>
+                                <w:szCs w:val="14"/>
+                                <w:lang w:val="en-US"/>
+                              </w:rPr>
+                              <w:t>_counters</w:t>
+                            </w:r>
+                            <w:proofErr w:type="spellEnd"/>
+                            <w:r>
+                              <w:rPr>
+                                <w:rFonts w:ascii="Consolas" w:hAnsi="Consolas"/>
+                                <w:sz w:val="14"/>
+                                <w:szCs w:val="14"/>
+                                <w:lang w:val="en-US"/>
+                              </w:rPr>
+                              <w:t>(VOID);</w:t>
                             </w:r>
                           </w:p>
                           <w:p>
@@ -19216,66 +19592,8 @@
                               <w:ind w:left="-144"/>
                               <w:rPr>
                                 <w:rFonts w:ascii="Consolas" w:hAnsi="Consolas"/>
-                                <w:sz w:val="14"/>
-                                <w:szCs w:val="14"/>
-                                <w:lang w:val="en-US"/>
-                              </w:rPr>
-                            </w:pPr>
-                            <w:r>
-                              <w:rPr>
-                                <w:rFonts w:ascii="Consolas" w:hAnsi="Consolas"/>
-                                <w:sz w:val="14"/>
-                                <w:szCs w:val="14"/>
-                                <w:lang w:val="en-US"/>
-                              </w:rPr>
-                              <w:t xml:space="preserve">   </w:t>
-                            </w:r>
-                            <w:proofErr w:type="spellStart"/>
-                            <w:r>
-                              <w:rPr>
-                                <w:rFonts w:ascii="Consolas" w:hAnsi="Consolas"/>
-                                <w:sz w:val="14"/>
-                                <w:szCs w:val="14"/>
-                                <w:lang w:val="en-US"/>
-                              </w:rPr>
-                              <w:t>slv_</w:t>
-                            </w:r>
-                            <w:proofErr w:type="gramStart"/>
-                            <w:r>
-                              <w:rPr>
-                                <w:rFonts w:ascii="Consolas" w:hAnsi="Consolas"/>
-                                <w:sz w:val="14"/>
-                                <w:szCs w:val="14"/>
-                                <w:lang w:val="en-US"/>
-                              </w:rPr>
-                              <w:t>sb.report</w:t>
-                            </w:r>
-                            <w:proofErr w:type="gramEnd"/>
-                            <w:r>
-                              <w:rPr>
-                                <w:rFonts w:ascii="Consolas" w:hAnsi="Consolas"/>
-                                <w:sz w:val="14"/>
-                                <w:szCs w:val="14"/>
-                                <w:lang w:val="en-US"/>
-                              </w:rPr>
-                              <w:t>_counters</w:t>
-                            </w:r>
-                            <w:proofErr w:type="spellEnd"/>
-                            <w:r>
-                              <w:rPr>
-                                <w:rFonts w:ascii="Consolas" w:hAnsi="Consolas"/>
-                                <w:sz w:val="14"/>
-                                <w:szCs w:val="14"/>
-                                <w:lang w:val="en-US"/>
-                              </w:rPr>
-                              <w:t>(VOID);</w:t>
-                            </w:r>
-                          </w:p>
-                          <w:p>
-                            <w:pPr>
-                              <w:ind w:left="-144"/>
-                              <w:rPr>
-                                <w:rFonts w:ascii="Consolas" w:hAnsi="Consolas"/>
+                                <w:sz w:val="10"/>
+                                <w:szCs w:val="10"/>
                                 <w:lang w:val="en-US"/>
                               </w:rPr>
                             </w:pPr>
@@ -19319,7 +19637,7 @@
           </mc:Choice>
           <mc:Fallback>
             <w:pict>
-              <v:shape w14:anchorId="79EF10A8" id="_x0000_s1031" type="#_x0000_t202" style="position:absolute;margin-left:0;margin-top:.05pt;width:701.2pt;height:300.05pt;z-index:251665920;visibility:visible;mso-wrap-style:square;mso-width-percent:0;mso-height-percent:0;mso-wrap-distance-left:9pt;mso-wrap-distance-top:3.6pt;mso-wrap-distance-right:9pt;mso-wrap-distance-bottom:3.6pt;mso-position-horizontal:absolute;mso-position-horizontal-relative:margin;mso-position-vertical:absolute;mso-position-vertical-relative:text;mso-width-percent:0;mso-height-percent:0;mso-width-relative:margin;mso-height-relative:margin;v-text-anchor:top" o:gfxdata="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" stroked="f">
+              <v:shape w14:anchorId="79EF10A8" id="_x0000_s1031" type="#_x0000_t202" style="position:absolute;margin-left:.4pt;margin-top:3.7pt;width:701.2pt;height:309.4pt;z-index:251665920;visibility:visible;mso-wrap-style:square;mso-width-percent:0;mso-height-percent:0;mso-wrap-distance-left:9pt;mso-wrap-distance-top:3.6pt;mso-wrap-distance-right:9pt;mso-wrap-distance-bottom:3.6pt;mso-position-horizontal:absolute;mso-position-horizontal-relative:margin;mso-position-vertical:absolute;mso-position-vertical-relative:text;mso-width-percent:0;mso-height-percent:0;mso-width-relative:margin;mso-height-relative:margin;v-text-anchor:top" o:gfxdata="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" stroked="f">
                 <v:textbox>
                   <w:txbxContent>
                     <w:p>
@@ -19373,7 +19691,51 @@
                           <w:szCs w:val="18"/>
                           <w:lang w:val="en-US"/>
                         </w:rPr>
-                        <w:t>In the predefined_sb.vhd file there is a slv and an integer predefined scoreboard, and s</w:t>
+                        <w:t xml:space="preserve">In the </w:t>
+                      </w:r>
+                      <w:proofErr w:type="spellStart"/>
+                      <w:r>
+                        <w:rPr>
+                          <w:rFonts w:cs="Helvetica"/>
+                          <w:color w:val="000000" w:themeColor="text1"/>
+                          <w:sz w:val="18"/>
+                          <w:szCs w:val="18"/>
+                          <w:lang w:val="en-US"/>
+                        </w:rPr>
+                        <w:t>predefined_sb.vhd</w:t>
+                      </w:r>
+                      <w:proofErr w:type="spellEnd"/>
+                      <w:r>
+                        <w:rPr>
+                          <w:rFonts w:cs="Helvetica"/>
+                          <w:color w:val="000000" w:themeColor="text1"/>
+                          <w:sz w:val="18"/>
+                          <w:szCs w:val="18"/>
+                          <w:lang w:val="en-US"/>
+                        </w:rPr>
+                        <w:t xml:space="preserve"> file there is a </w:t>
+                      </w:r>
+                      <w:proofErr w:type="spellStart"/>
+                      <w:r>
+                        <w:rPr>
+                          <w:rFonts w:cs="Helvetica"/>
+                          <w:color w:val="000000" w:themeColor="text1"/>
+                          <w:sz w:val="18"/>
+                          <w:szCs w:val="18"/>
+                          <w:lang w:val="en-US"/>
+                        </w:rPr>
+                        <w:t>slv</w:t>
+                      </w:r>
+                      <w:proofErr w:type="spellEnd"/>
+                      <w:r>
+                        <w:rPr>
+                          <w:rFonts w:cs="Helvetica"/>
+                          <w:color w:val="000000" w:themeColor="text1"/>
+                          <w:sz w:val="18"/>
+                          <w:szCs w:val="18"/>
+                          <w:lang w:val="en-US"/>
+                        </w:rPr>
+                        <w:t xml:space="preserve"> and an integer predefined scoreboard, and s</w:t>
                       </w:r>
                       <w:r>
                         <w:rPr>
@@ -19438,7 +19800,7 @@
                     </w:p>
                     <w:p>
                       <w:pPr>
-                        <w:pStyle w:val="ListParagraph"/>
+                        <w:pStyle w:val="Listeavsnitt"/>
                         <w:numPr>
                           <w:ilvl w:val="0"/>
                           <w:numId w:val="8"/>
@@ -19494,7 +19856,7 @@
                     </w:p>
                     <w:p>
                       <w:pPr>
-                        <w:pStyle w:val="ListParagraph"/>
+                        <w:pStyle w:val="Listeavsnitt"/>
                         <w:numPr>
                           <w:ilvl w:val="0"/>
                           <w:numId w:val="8"/>
@@ -19520,7 +19882,7 @@
                     </w:p>
                     <w:p>
                       <w:pPr>
-                        <w:pStyle w:val="ListParagraph"/>
+                        <w:pStyle w:val="Listeavsnitt"/>
                         <w:numPr>
                           <w:ilvl w:val="0"/>
                           <w:numId w:val="8"/>
@@ -19596,7 +19958,7 @@
                     </w:p>
                     <w:p>
                       <w:pPr>
-                        <w:pStyle w:val="ListParagraph"/>
+                        <w:pStyle w:val="Listeavsnitt"/>
                         <w:numPr>
                           <w:ilvl w:val="0"/>
                           <w:numId w:val="8"/>
@@ -19633,8 +19995,8 @@
                     <w:p>
                       <w:pPr>
                         <w:rPr>
-                          <w:sz w:val="14"/>
-                          <w:szCs w:val="14"/>
+                          <w:sz w:val="10"/>
+                          <w:szCs w:val="10"/>
                           <w:lang w:val="en-US"/>
                         </w:rPr>
                       </w:pPr>
@@ -19691,7 +20053,149 @@
                           <w:szCs w:val="14"/>
                           <w:lang w:val="en-US"/>
                         </w:rPr>
-                        <w:t>use work.slv_sb_pkg.all;</w:t>
+                        <w:t xml:space="preserve">package </w:t>
+                      </w:r>
+                      <w:proofErr w:type="spellStart"/>
+                      <w:r>
+                        <w:rPr>
+                          <w:rFonts w:ascii="Consolas" w:hAnsi="Consolas"/>
+                          <w:sz w:val="14"/>
+                          <w:szCs w:val="14"/>
+                          <w:lang w:val="en-US"/>
+                        </w:rPr>
+                        <w:t>slv_sb_pkg</w:t>
+                      </w:r>
+                      <w:proofErr w:type="spellEnd"/>
+                      <w:r>
+                        <w:rPr>
+                          <w:rFonts w:ascii="Consolas" w:hAnsi="Consolas"/>
+                          <w:sz w:val="14"/>
+                          <w:szCs w:val="14"/>
+                          <w:lang w:val="en-US"/>
+                        </w:rPr>
+                        <w:t xml:space="preserve"> is new </w:t>
+                      </w:r>
+                      <w:proofErr w:type="spellStart"/>
+                      <w:r>
+                        <w:rPr>
+                          <w:rFonts w:ascii="Consolas" w:hAnsi="Consolas"/>
+                          <w:sz w:val="14"/>
+                          <w:szCs w:val="14"/>
+                          <w:lang w:val="en-US"/>
+                        </w:rPr>
+                        <w:t>bitvis_vip_</w:t>
+                      </w:r>
+                      <w:proofErr w:type="gramStart"/>
+                      <w:r>
+                        <w:rPr>
+                          <w:rFonts w:ascii="Consolas" w:hAnsi="Consolas"/>
+                          <w:sz w:val="14"/>
+                          <w:szCs w:val="14"/>
+                          <w:lang w:val="en-US"/>
+                        </w:rPr>
+                        <w:t>scoreboard.generic</w:t>
+                      </w:r>
+                      <w:proofErr w:type="gramEnd"/>
+                      <w:r>
+                        <w:rPr>
+                          <w:rFonts w:ascii="Consolas" w:hAnsi="Consolas"/>
+                          <w:sz w:val="14"/>
+                          <w:szCs w:val="14"/>
+                          <w:lang w:val="en-US"/>
+                        </w:rPr>
+                        <w:t>_sb_pkg</w:t>
+                      </w:r>
+                      <w:proofErr w:type="spellEnd"/>
+                    </w:p>
+                    <w:p>
+                      <w:pPr>
+                        <w:ind w:left="-144"/>
+                        <w:rPr>
+                          <w:rFonts w:ascii="Consolas" w:hAnsi="Consolas"/>
+                          <w:sz w:val="14"/>
+                          <w:szCs w:val="14"/>
+                          <w:lang w:val="en-US"/>
+                        </w:rPr>
+                      </w:pPr>
+                      <w:r>
+                        <w:rPr>
+                          <w:rFonts w:ascii="Consolas" w:hAnsi="Consolas"/>
+                          <w:sz w:val="14"/>
+                          <w:szCs w:val="14"/>
+                          <w:lang w:val="en-US"/>
+                        </w:rPr>
+                        <w:t xml:space="preserve">   generic </w:t>
+                      </w:r>
+                      <w:proofErr w:type="gramStart"/>
+                      <w:r>
+                        <w:rPr>
+                          <w:rFonts w:ascii="Consolas" w:hAnsi="Consolas"/>
+                          <w:sz w:val="14"/>
+                          <w:szCs w:val="14"/>
+                          <w:lang w:val="en-US"/>
+                        </w:rPr>
+                        <w:t>map(</w:t>
+                      </w:r>
+                      <w:proofErr w:type="spellStart"/>
+                      <w:proofErr w:type="gramEnd"/>
+                      <w:r>
+                        <w:rPr>
+                          <w:rFonts w:ascii="Consolas" w:hAnsi="Consolas"/>
+                          <w:sz w:val="14"/>
+                          <w:szCs w:val="14"/>
+                          <w:lang w:val="en-US"/>
+                        </w:rPr>
+                        <w:t>t_element</w:t>
+                      </w:r>
+                      <w:proofErr w:type="spellEnd"/>
+                      <w:r>
+                        <w:rPr>
+                          <w:rFonts w:ascii="Consolas" w:hAnsi="Consolas"/>
+                          <w:sz w:val="14"/>
+                          <w:szCs w:val="14"/>
+                          <w:lang w:val="en-US"/>
+                        </w:rPr>
+                        <w:t xml:space="preserve">         =&gt; </w:t>
+                      </w:r>
+                      <w:proofErr w:type="spellStart"/>
+                      <w:r>
+                        <w:rPr>
+                          <w:rFonts w:ascii="Consolas" w:hAnsi="Consolas"/>
+                          <w:sz w:val="14"/>
+                          <w:szCs w:val="14"/>
+                          <w:lang w:val="en-US"/>
+                        </w:rPr>
+                        <w:t>std_logic_vector</w:t>
+                      </w:r>
+                      <w:proofErr w:type="spellEnd"/>
+                      <w:r>
+                        <w:rPr>
+                          <w:rFonts w:ascii="Consolas" w:hAnsi="Consolas"/>
+                          <w:sz w:val="14"/>
+                          <w:szCs w:val="14"/>
+                          <w:lang w:val="en-US"/>
+                        </w:rPr>
+                        <w:t xml:space="preserve">(7 </w:t>
+                      </w:r>
+                      <w:proofErr w:type="spellStart"/>
+                      <w:r>
+                        <w:rPr>
+                          <w:rFonts w:ascii="Consolas" w:hAnsi="Consolas"/>
+                          <w:sz w:val="14"/>
+                          <w:szCs w:val="14"/>
+                          <w:lang w:val="en-US"/>
+                        </w:rPr>
+                        <w:t>downto</w:t>
+                      </w:r>
+                      <w:proofErr w:type="spellEnd"/>
+                      <w:r>
+                        <w:rPr>
+                          <w:rFonts w:ascii="Consolas" w:hAnsi="Consolas"/>
+                          <w:sz w:val="14"/>
+                          <w:szCs w:val="14"/>
+                          <w:lang w:val="en-US"/>
+                        </w:rPr>
+                        <w:t xml:space="preserve"> 0),</w:t>
                       </w:r>
                     </w:p>
                     <w:p>
@@ -19699,8 +20203,228 @@
                         <w:ind w:left="-144"/>
                         <w:rPr>
                           <w:rFonts w:ascii="Consolas" w:hAnsi="Consolas"/>
-                          <w:sz w:val="18"/>
-                          <w:szCs w:val="18"/>
+                          <w:sz w:val="14"/>
+                          <w:szCs w:val="14"/>
+                          <w:lang w:val="en-US"/>
+                        </w:rPr>
+                      </w:pPr>
+                      <w:r>
+                        <w:rPr>
+                          <w:rFonts w:ascii="Consolas" w:hAnsi="Consolas"/>
+                          <w:sz w:val="14"/>
+                          <w:szCs w:val="14"/>
+                          <w:lang w:val="en-US"/>
+                        </w:rPr>
+                        <w:t xml:space="preserve">               </w:t>
+                      </w:r>
+                      <w:proofErr w:type="spellStart"/>
+                      <w:r>
+                        <w:rPr>
+                          <w:rFonts w:ascii="Consolas" w:hAnsi="Consolas"/>
+                          <w:sz w:val="14"/>
+                          <w:szCs w:val="14"/>
+                          <w:lang w:val="en-US"/>
+                        </w:rPr>
+                        <w:t>element_match</w:t>
+                      </w:r>
+                      <w:proofErr w:type="spellEnd"/>
+                      <w:r>
+                        <w:rPr>
+                          <w:rFonts w:ascii="Consolas" w:hAnsi="Consolas"/>
+                          <w:sz w:val="14"/>
+                          <w:szCs w:val="14"/>
+                          <w:lang w:val="en-US"/>
+                        </w:rPr>
+                        <w:t xml:space="preserve">     =&gt; </w:t>
+                      </w:r>
+                      <w:proofErr w:type="spellStart"/>
+                      <w:r>
+                        <w:rPr>
+                          <w:rFonts w:ascii="Consolas" w:hAnsi="Consolas"/>
+                          <w:sz w:val="14"/>
+                          <w:szCs w:val="14"/>
+                          <w:lang w:val="en-US"/>
+                        </w:rPr>
+                        <w:t>std_match</w:t>
+                      </w:r>
+                      <w:proofErr w:type="spellEnd"/>
+                      <w:r>
+                        <w:rPr>
+                          <w:rFonts w:ascii="Consolas" w:hAnsi="Consolas"/>
+                          <w:sz w:val="14"/>
+                          <w:szCs w:val="14"/>
+                          <w:lang w:val="en-US"/>
+                        </w:rPr>
+                        <w:t>,</w:t>
+                      </w:r>
+                    </w:p>
+                    <w:p>
+                      <w:pPr>
+                        <w:ind w:left="-144"/>
+                        <w:rPr>
+                          <w:rFonts w:ascii="Consolas" w:hAnsi="Consolas"/>
+                          <w:sz w:val="14"/>
+                          <w:szCs w:val="14"/>
+                          <w:lang w:val="en-US"/>
+                        </w:rPr>
+                      </w:pPr>
+                      <w:r>
+                        <w:rPr>
+                          <w:rFonts w:ascii="Consolas" w:hAnsi="Consolas"/>
+                          <w:sz w:val="14"/>
+                          <w:szCs w:val="14"/>
+                          <w:lang w:val="en-US"/>
+                        </w:rPr>
+                        <w:t xml:space="preserve">               </w:t>
+                      </w:r>
+                      <w:proofErr w:type="spellStart"/>
+                      <w:r>
+                        <w:rPr>
+                          <w:rFonts w:ascii="Consolas" w:hAnsi="Consolas"/>
+                          <w:sz w:val="14"/>
+                          <w:szCs w:val="14"/>
+                          <w:lang w:val="en-US"/>
+                        </w:rPr>
+                        <w:t>to_string_element</w:t>
+                      </w:r>
+                      <w:proofErr w:type="spellEnd"/>
+                      <w:r>
+                        <w:rPr>
+                          <w:rFonts w:ascii="Consolas" w:hAnsi="Consolas"/>
+                          <w:sz w:val="14"/>
+                          <w:szCs w:val="14"/>
+                          <w:lang w:val="en-US"/>
+                        </w:rPr>
+                        <w:t xml:space="preserve"> =&gt; </w:t>
+                      </w:r>
+                      <w:proofErr w:type="spellStart"/>
+                      <w:r>
+                        <w:rPr>
+                          <w:rFonts w:ascii="Consolas" w:hAnsi="Consolas"/>
+                          <w:sz w:val="14"/>
+                          <w:szCs w:val="14"/>
+                          <w:lang w:val="en-US"/>
+                        </w:rPr>
+                        <w:t>to_string</w:t>
+                      </w:r>
+                      <w:proofErr w:type="spellEnd"/>
+                      <w:r>
+                        <w:rPr>
+                          <w:rFonts w:ascii="Consolas" w:hAnsi="Consolas"/>
+                          <w:sz w:val="14"/>
+                          <w:szCs w:val="14"/>
+                          <w:lang w:val="en-US"/>
+                        </w:rPr>
+                        <w:t>,</w:t>
+                      </w:r>
+                    </w:p>
+                    <w:p>
+                      <w:pPr>
+                        <w:ind w:left="-144"/>
+                        <w:rPr>
+                          <w:rFonts w:ascii="Consolas" w:hAnsi="Consolas"/>
+                          <w:sz w:val="14"/>
+                          <w:szCs w:val="14"/>
+                          <w:lang w:val="en-US"/>
+                        </w:rPr>
+                      </w:pPr>
+                      <w:r>
+                        <w:rPr>
+                          <w:rFonts w:ascii="Consolas" w:hAnsi="Consolas"/>
+                          <w:sz w:val="14"/>
+                          <w:szCs w:val="14"/>
+                          <w:lang w:val="en-US"/>
+                        </w:rPr>
+                        <w:t xml:space="preserve">               </w:t>
+                      </w:r>
+                      <w:proofErr w:type="spellStart"/>
+                      <w:r>
+                        <w:rPr>
+                          <w:rFonts w:ascii="Consolas" w:hAnsi="Consolas"/>
+                          <w:sz w:val="14"/>
+                          <w:szCs w:val="14"/>
+                          <w:lang w:val="en-US"/>
+                        </w:rPr>
+                        <w:t>sb_config_default</w:t>
+                      </w:r>
+                      <w:proofErr w:type="spellEnd"/>
+                      <w:r>
+                        <w:rPr>
+                          <w:rFonts w:ascii="Consolas" w:hAnsi="Consolas"/>
+                          <w:sz w:val="14"/>
+                          <w:szCs w:val="14"/>
+                          <w:lang w:val="en-US"/>
+                        </w:rPr>
+                        <w:t xml:space="preserve"> =&gt; </w:t>
+                      </w:r>
+                      <w:proofErr w:type="spellStart"/>
+                      <w:r>
+                        <w:rPr>
+                          <w:rFonts w:ascii="Consolas" w:hAnsi="Consolas"/>
+                          <w:sz w:val="14"/>
+                          <w:szCs w:val="14"/>
+                          <w:lang w:val="en-US"/>
+                        </w:rPr>
+                        <w:t>C_SLV_SB_CONFIG_DEFAULT</w:t>
+                      </w:r>
+                      <w:proofErr w:type="spellEnd"/>
+                      <w:r>
+                        <w:rPr>
+                          <w:rFonts w:ascii="Consolas" w:hAnsi="Consolas"/>
+                          <w:sz w:val="14"/>
+                          <w:szCs w:val="14"/>
+                          <w:lang w:val="en-US"/>
+                        </w:rPr>
+                        <w:t>);</w:t>
+                      </w:r>
+                    </w:p>
+                    <w:p>
+                      <w:pPr>
+                        <w:ind w:left="-144"/>
+                        <w:rPr>
+                          <w:rFonts w:ascii="Consolas" w:hAnsi="Consolas"/>
+                          <w:sz w:val="14"/>
+                          <w:szCs w:val="14"/>
+                          <w:lang w:val="en-US"/>
+                        </w:rPr>
+                      </w:pPr>
+                      <w:r>
+                        <w:rPr>
+                          <w:rFonts w:ascii="Consolas" w:hAnsi="Consolas"/>
+                          <w:sz w:val="14"/>
+                          <w:szCs w:val="14"/>
+                          <w:lang w:val="en-US"/>
+                        </w:rPr>
+                        <w:t xml:space="preserve">   use </w:t>
+                      </w:r>
+                      <w:proofErr w:type="spellStart"/>
+                      <w:r>
+                        <w:rPr>
+                          <w:rFonts w:ascii="Consolas" w:hAnsi="Consolas"/>
+                          <w:sz w:val="14"/>
+                          <w:szCs w:val="14"/>
+                          <w:lang w:val="en-US"/>
+                        </w:rPr>
+                        <w:t>slv_sb_pkg.all</w:t>
+                      </w:r>
+                      <w:proofErr w:type="spellEnd"/>
+                      <w:r>
+                        <w:rPr>
+                          <w:rFonts w:ascii="Consolas" w:hAnsi="Consolas"/>
+                          <w:sz w:val="14"/>
+                          <w:szCs w:val="14"/>
+                          <w:lang w:val="en-US"/>
+                        </w:rPr>
+                        <w:t>;</w:t>
+                      </w:r>
+                    </w:p>
+                    <w:p>
+                      <w:pPr>
+                        <w:ind w:left="-144"/>
+                        <w:rPr>
+                          <w:rFonts w:ascii="Consolas" w:hAnsi="Consolas"/>
+                          <w:sz w:val="14"/>
+                          <w:szCs w:val="14"/>
                           <w:lang w:val="en-US"/>
                         </w:rPr>
                       </w:pPr>
@@ -19712,8 +20436,9 @@
                           <w:szCs w:val="14"/>
                           <w:lang w:val="en-US"/>
                         </w:rPr>
-                        <w:t xml:space="preserve">   shared variable slv_sb : t_</w:t>
+                        <w:t xml:space="preserve">   shared variable </w:t>
                       </w:r>
+                      <w:proofErr w:type="spellStart"/>
                       <w:r>
                         <w:rPr>
                           <w:rFonts w:ascii="Consolas" w:hAnsi="Consolas"/>
@@ -19721,8 +20446,9 @@
                           <w:szCs w:val="14"/>
                           <w:lang w:val="en-US"/>
                         </w:rPr>
-                        <w:t>generic</w:t>
+                        <w:t>slv_</w:t>
                       </w:r>
+                      <w:proofErr w:type="gramStart"/>
                       <w:r>
                         <w:rPr>
                           <w:rFonts w:ascii="Consolas" w:hAnsi="Consolas"/>
@@ -19730,15 +20456,57 @@
                           <w:szCs w:val="14"/>
                           <w:lang w:val="en-US"/>
                         </w:rPr>
-                        <w:t>_sb;</w:t>
+                        <w:t>sb</w:t>
                       </w:r>
+                      <w:proofErr w:type="spellEnd"/>
+                      <w:r>
+                        <w:rPr>
+                          <w:rFonts w:ascii="Consolas" w:hAnsi="Consolas"/>
+                          <w:sz w:val="14"/>
+                          <w:szCs w:val="14"/>
+                          <w:lang w:val="en-US"/>
+                        </w:rPr>
+                        <w:t xml:space="preserve"> :</w:t>
+                      </w:r>
+                      <w:proofErr w:type="spellStart"/>
+                      <w:r>
+                        <w:rPr>
+                          <w:rFonts w:ascii="Consolas" w:hAnsi="Consolas"/>
+                          <w:sz w:val="14"/>
+                          <w:szCs w:val="14"/>
+                          <w:lang w:val="en-US"/>
+                        </w:rPr>
+                        <w:t>slv</w:t>
+                      </w:r>
+                      <w:proofErr w:type="gramEnd"/>
+                      <w:r>
+                        <w:rPr>
+                          <w:rFonts w:ascii="Consolas" w:hAnsi="Consolas"/>
+                          <w:sz w:val="14"/>
+                          <w:szCs w:val="14"/>
+                          <w:lang w:val="en-US"/>
+                        </w:rPr>
+                        <w:t>_sb_pkg.t_generic_sb</w:t>
+                      </w:r>
+                      <w:proofErr w:type="spellEnd"/>
+                      <w:r>
+                        <w:rPr>
+                          <w:rFonts w:ascii="Consolas" w:hAnsi="Consolas"/>
+                          <w:sz w:val="14"/>
+                          <w:szCs w:val="14"/>
+                          <w:lang w:val="en-US"/>
+                        </w:rPr>
+                        <w:t>;</w:t>
+                      </w:r>
+                      <w:bookmarkEnd w:id="4"/>
                     </w:p>
-                    <w:bookmarkEnd w:id="4"/>
                     <w:p>
                       <w:pPr>
                         <w:ind w:left="-144"/>
                         <w:rPr>
                           <w:rFonts w:ascii="Consolas" w:hAnsi="Consolas"/>
+                          <w:sz w:val="10"/>
+                          <w:szCs w:val="10"/>
                           <w:lang w:val="en-US"/>
                         </w:rPr>
                       </w:pPr>
@@ -19760,16 +20528,6 @@
                         </w:rPr>
                         <w:t>In sequencer:</w:t>
                       </w:r>
-                    </w:p>
-                    <w:p>
-                      <w:pPr>
-                        <w:ind w:left="-144"/>
-                        <w:rPr>
-                          <w:sz w:val="18"/>
-                          <w:szCs w:val="18"/>
-                          <w:lang w:val="en-US"/>
-                        </w:rPr>
-                      </w:pPr>
                     </w:p>
                     <w:p>
                       <w:pPr>
@@ -19797,7 +20555,27 @@
                           <w:szCs w:val="14"/>
                           <w:lang w:val="en-US"/>
                         </w:rPr>
-                        <w:t>library bitvis_vip_scoreboard;</w:t>
+                        <w:t xml:space="preserve">library </w:t>
+                      </w:r>
+                      <w:proofErr w:type="spellStart"/>
+                      <w:r>
+                        <w:rPr>
+                          <w:rFonts w:ascii="Consolas" w:hAnsi="Consolas"/>
+                          <w:sz w:val="14"/>
+                          <w:szCs w:val="14"/>
+                          <w:lang w:val="en-US"/>
+                        </w:rPr>
+                        <w:t>bitvis_vip_scoreboard</w:t>
+                      </w:r>
+                      <w:proofErr w:type="spellEnd"/>
+                      <w:r>
+                        <w:rPr>
+                          <w:rFonts w:ascii="Consolas" w:hAnsi="Consolas"/>
+                          <w:sz w:val="14"/>
+                          <w:szCs w:val="14"/>
+                          <w:lang w:val="en-US"/>
+                        </w:rPr>
+                        <w:t>;</w:t>
                       </w:r>
                     </w:p>
                     <w:p>
@@ -19817,7 +20595,27 @@
                           <w:szCs w:val="14"/>
                           <w:lang w:val="en-US"/>
                         </w:rPr>
-                        <w:t xml:space="preserve">   use bitvis_vip_scoreboard.generic_sb_support_pkg.all;</w:t>
+                        <w:t xml:space="preserve">   use </w:t>
+                      </w:r>
+                      <w:proofErr w:type="spellStart"/>
+                      <w:r>
+                        <w:rPr>
+                          <w:rFonts w:ascii="Consolas" w:hAnsi="Consolas"/>
+                          <w:sz w:val="14"/>
+                          <w:szCs w:val="14"/>
+                          <w:lang w:val="en-US"/>
+                        </w:rPr>
+                        <w:t>bitvis_vip_scoreboard.generic_sb_support_pkg.all</w:t>
+                      </w:r>
+                      <w:proofErr w:type="spellEnd"/>
+                      <w:r>
+                        <w:rPr>
+                          <w:rFonts w:ascii="Consolas" w:hAnsi="Consolas"/>
+                          <w:sz w:val="14"/>
+                          <w:szCs w:val="14"/>
+                          <w:lang w:val="en-US"/>
+                        </w:rPr>
+                        <w:t>;</w:t>
                       </w:r>
                     </w:p>
                     <w:p>
@@ -19859,6 +20657,7 @@
                         </w:rPr>
                         <w:t xml:space="preserve">   </w:t>
                       </w:r>
+                      <w:proofErr w:type="spellStart"/>
                       <w:r>
                         <w:rPr>
                           <w:rFonts w:ascii="Consolas" w:hAnsi="Consolas"/>
@@ -19866,7 +20665,37 @@
                           <w:szCs w:val="14"/>
                           <w:lang w:val="en-US"/>
                         </w:rPr>
-                        <w:t>slv_sb.config(C_SB_CONFIG_DEFAULT); --</w:t>
+                        <w:t>slv_sb.config</w:t>
+                      </w:r>
+                      <w:proofErr w:type="spellEnd"/>
+                      <w:r>
+                        <w:rPr>
+                          <w:rFonts w:ascii="Consolas" w:hAnsi="Consolas"/>
+                          <w:sz w:val="14"/>
+                          <w:szCs w:val="14"/>
+                          <w:lang w:val="en-US"/>
+                        </w:rPr>
+                        <w:t>(</w:t>
+                      </w:r>
+                      <w:proofErr w:type="spellStart"/>
+                      <w:r>
+                        <w:rPr>
+                          <w:rFonts w:ascii="Consolas" w:hAnsi="Consolas"/>
+                          <w:sz w:val="14"/>
+                          <w:szCs w:val="14"/>
+                          <w:lang w:val="en-US"/>
+                        </w:rPr>
+                        <w:t>C_SB_CONFIG_DEFAULT</w:t>
+                      </w:r>
+                      <w:proofErr w:type="spellEnd"/>
+                      <w:r>
+                        <w:rPr>
+                          <w:rFonts w:ascii="Consolas" w:hAnsi="Consolas"/>
+                          <w:sz w:val="14"/>
+                          <w:szCs w:val="14"/>
+                          <w:lang w:val="en-US"/>
+                        </w:rPr>
+                        <w:t>); --</w:t>
                       </w:r>
                       <w:r>
                         <w:rPr>
@@ -19913,7 +20742,38 @@
                           <w:szCs w:val="14"/>
                           <w:lang w:val="en-US"/>
                         </w:rPr>
-                        <w:t xml:space="preserve">   slv_sb.enable(VOID); -- enab</w:t>
+                        <w:t xml:space="preserve">   </w:t>
+                      </w:r>
+                      <w:proofErr w:type="spellStart"/>
+                      <w:r>
+                        <w:rPr>
+                          <w:rFonts w:ascii="Consolas" w:hAnsi="Consolas"/>
+                          <w:sz w:val="14"/>
+                          <w:szCs w:val="14"/>
+                          <w:lang w:val="en-US"/>
+                        </w:rPr>
+                        <w:t>slv_</w:t>
+                      </w:r>
+                      <w:proofErr w:type="gramStart"/>
+                      <w:r>
+                        <w:rPr>
+                          <w:rFonts w:ascii="Consolas" w:hAnsi="Consolas"/>
+                          <w:sz w:val="14"/>
+                          <w:szCs w:val="14"/>
+                          <w:lang w:val="en-US"/>
+                        </w:rPr>
+                        <w:t>sb.enable</w:t>
+                      </w:r>
+                      <w:proofErr w:type="spellEnd"/>
+                      <w:proofErr w:type="gramEnd"/>
+                      <w:r>
+                        <w:rPr>
+                          <w:rFonts w:ascii="Consolas" w:hAnsi="Consolas"/>
+                          <w:sz w:val="14"/>
+                          <w:szCs w:val="14"/>
+                          <w:lang w:val="en-US"/>
+                        </w:rPr>
+                        <w:t>(VOID); -- enab</w:t>
                       </w:r>
                       <w:r>
                         <w:rPr>
@@ -19944,6 +20804,7 @@
                         </w:rPr>
                         <w:t xml:space="preserve">   </w:t>
                       </w:r>
+                      <w:proofErr w:type="spellStart"/>
                       <w:r>
                         <w:rPr>
                           <w:rFonts w:ascii="Consolas" w:hAnsi="Consolas"/>
@@ -19960,8 +20821,19 @@
                           <w:szCs w:val="14"/>
                           <w:lang w:val="en-US"/>
                         </w:rPr>
-                        <w:t>set_scope</w:t>
+                        <w:t>set_</w:t>
                       </w:r>
+                      <w:proofErr w:type="gramStart"/>
+                      <w:r>
+                        <w:rPr>
+                          <w:rFonts w:ascii="Consolas" w:hAnsi="Consolas"/>
+                          <w:sz w:val="14"/>
+                          <w:szCs w:val="14"/>
+                          <w:lang w:val="en-US"/>
+                        </w:rPr>
+                        <w:t>scope</w:t>
+                      </w:r>
+                      <w:proofErr w:type="spellEnd"/>
                       <w:r>
                         <w:rPr>
                           <w:rFonts w:ascii="Consolas" w:hAnsi="Consolas"/>
@@ -19971,6 +20843,7 @@
                         </w:rPr>
                         <w:t>(</w:t>
                       </w:r>
+                      <w:proofErr w:type="gramEnd"/>
                       <w:r>
                         <w:rPr>
                           <w:rFonts w:ascii="Consolas" w:hAnsi="Consolas"/>
@@ -19978,7 +20851,27 @@
                           <w:szCs w:val="14"/>
                           <w:lang w:val="en-US"/>
                         </w:rPr>
-                        <w:t>“SLV SB”</w:t>
+                        <w:t>“</w:t>
+                      </w:r>
+                      <w:proofErr w:type="spellStart"/>
+                      <w:r>
+                        <w:rPr>
+                          <w:rFonts w:ascii="Consolas" w:hAnsi="Consolas"/>
+                          <w:sz w:val="14"/>
+                          <w:szCs w:val="14"/>
+                          <w:lang w:val="en-US"/>
+                        </w:rPr>
+                        <w:t>SLV</w:t>
+                      </w:r>
+                      <w:proofErr w:type="spellEnd"/>
+                      <w:r>
+                        <w:rPr>
+                          <w:rFonts w:ascii="Consolas" w:hAnsi="Consolas"/>
+                          <w:sz w:val="14"/>
+                          <w:szCs w:val="14"/>
+                          <w:lang w:val="en-US"/>
+                        </w:rPr>
+                        <w:t xml:space="preserve"> SB”</w:t>
                       </w:r>
                       <w:r>
                         <w:rPr>
@@ -20036,7 +20929,58 @@
                           <w:szCs w:val="14"/>
                           <w:lang w:val="en-US"/>
                         </w:rPr>
-                        <w:t xml:space="preserve">   slv_sb.add_expected(v_expected, “Adding expected”);</w:t>
+                        <w:t xml:space="preserve">   </w:t>
+                      </w:r>
+                      <w:proofErr w:type="spellStart"/>
+                      <w:r>
+                        <w:rPr>
+                          <w:rFonts w:ascii="Consolas" w:hAnsi="Consolas"/>
+                          <w:sz w:val="14"/>
+                          <w:szCs w:val="14"/>
+                          <w:lang w:val="en-US"/>
+                        </w:rPr>
+                        <w:t>slv_sb.add_</w:t>
+                      </w:r>
+                      <w:proofErr w:type="gramStart"/>
+                      <w:r>
+                        <w:rPr>
+                          <w:rFonts w:ascii="Consolas" w:hAnsi="Consolas"/>
+                          <w:sz w:val="14"/>
+                          <w:szCs w:val="14"/>
+                          <w:lang w:val="en-US"/>
+                        </w:rPr>
+                        <w:t>expected</w:t>
+                      </w:r>
+                      <w:proofErr w:type="spellEnd"/>
+                      <w:r>
+                        <w:rPr>
+                          <w:rFonts w:ascii="Consolas" w:hAnsi="Consolas"/>
+                          <w:sz w:val="14"/>
+                          <w:szCs w:val="14"/>
+                          <w:lang w:val="en-US"/>
+                        </w:rPr>
+                        <w:t>(</w:t>
+                      </w:r>
+                      <w:proofErr w:type="spellStart"/>
+                      <w:proofErr w:type="gramEnd"/>
+                      <w:r>
+                        <w:rPr>
+                          <w:rFonts w:ascii="Consolas" w:hAnsi="Consolas"/>
+                          <w:sz w:val="14"/>
+                          <w:szCs w:val="14"/>
+                          <w:lang w:val="en-US"/>
+                        </w:rPr>
+                        <w:t>v_expected</w:t>
+                      </w:r>
+                      <w:proofErr w:type="spellEnd"/>
+                      <w:r>
+                        <w:rPr>
+                          <w:rFonts w:ascii="Consolas" w:hAnsi="Consolas"/>
+                          <w:sz w:val="14"/>
+                          <w:szCs w:val="14"/>
+                          <w:lang w:val="en-US"/>
+                        </w:rPr>
+                        <w:t>, “Adding expected”);</w:t>
                       </w:r>
                     </w:p>
                     <w:p>
@@ -20076,7 +21020,37 @@
                           <w:szCs w:val="14"/>
                           <w:lang w:val="en-US"/>
                         </w:rPr>
-                        <w:t xml:space="preserve">   slv_sb.check_</w:t>
+                        <w:t xml:space="preserve">   </w:t>
+                      </w:r>
+                      <w:proofErr w:type="spellStart"/>
+                      <w:r>
+                        <w:rPr>
+                          <w:rFonts w:ascii="Consolas" w:hAnsi="Consolas"/>
+                          <w:sz w:val="14"/>
+                          <w:szCs w:val="14"/>
+                          <w:lang w:val="en-US"/>
+                        </w:rPr>
+                        <w:t>slv_</w:t>
+                      </w:r>
+                      <w:proofErr w:type="gramStart"/>
+                      <w:r>
+                        <w:rPr>
+                          <w:rFonts w:ascii="Consolas" w:hAnsi="Consolas"/>
+                          <w:sz w:val="14"/>
+                          <w:szCs w:val="14"/>
+                          <w:lang w:val="en-US"/>
+                        </w:rPr>
+                        <w:t>sb.check</w:t>
+                      </w:r>
+                      <w:proofErr w:type="gramEnd"/>
+                      <w:r>
+                        <w:rPr>
+                          <w:rFonts w:ascii="Consolas" w:hAnsi="Consolas"/>
+                          <w:sz w:val="14"/>
+                          <w:szCs w:val="14"/>
+                          <w:lang w:val="en-US"/>
+                        </w:rPr>
+                        <w:t>_</w:t>
                       </w:r>
                       <w:r>
                         <w:rPr>
@@ -20087,6 +21061,7 @@
                         </w:rPr>
                         <w:t>received</w:t>
                       </w:r>
+                      <w:proofErr w:type="spellEnd"/>
                       <w:r>
                         <w:rPr>
                           <w:rFonts w:ascii="Consolas" w:hAnsi="Consolas"/>
@@ -20094,7 +21069,47 @@
                           <w:szCs w:val="14"/>
                           <w:lang w:val="en-US"/>
                         </w:rPr>
-                        <w:t>(v_output, “Checking DUT output”);</w:t>
+                        <w:t>(</w:t>
+                      </w:r>
+                      <w:proofErr w:type="spellStart"/>
+                      <w:r>
+                        <w:rPr>
+                          <w:rFonts w:ascii="Consolas" w:hAnsi="Consolas"/>
+                          <w:sz w:val="14"/>
+                          <w:szCs w:val="14"/>
+                          <w:lang w:val="en-US"/>
+                        </w:rPr>
+                        <w:t>v_output</w:t>
+                      </w:r>
+                      <w:proofErr w:type="spellEnd"/>
+                      <w:r>
+                        <w:rPr>
+                          <w:rFonts w:ascii="Consolas" w:hAnsi="Consolas"/>
+                          <w:sz w:val="14"/>
+                          <w:szCs w:val="14"/>
+                          <w:lang w:val="en-US"/>
+                        </w:rPr>
+                        <w:t xml:space="preserve">, “Checking </w:t>
+                      </w:r>
+                      <w:proofErr w:type="spellStart"/>
+                      <w:r>
+                        <w:rPr>
+                          <w:rFonts w:ascii="Consolas" w:hAnsi="Consolas"/>
+                          <w:sz w:val="14"/>
+                          <w:szCs w:val="14"/>
+                          <w:lang w:val="en-US"/>
+                        </w:rPr>
+                        <w:t>DUT</w:t>
+                      </w:r>
+                      <w:proofErr w:type="spellEnd"/>
+                      <w:r>
+                        <w:rPr>
+                          <w:rFonts w:ascii="Consolas" w:hAnsi="Consolas"/>
+                          <w:sz w:val="14"/>
+                          <w:szCs w:val="14"/>
+                          <w:lang w:val="en-US"/>
+                        </w:rPr>
+                        <w:t xml:space="preserve"> output”);</w:t>
                       </w:r>
                     </w:p>
                     <w:p>
@@ -20134,7 +21149,67 @@
                           <w:szCs w:val="14"/>
                           <w:lang w:val="en-US"/>
                         </w:rPr>
-                        <w:t xml:space="preserve">   check_value(slv_sb.is_empty(VOID), ERROR, “Check that </w:t>
+                        <w:t xml:space="preserve">   </w:t>
+                      </w:r>
+                      <w:proofErr w:type="spellStart"/>
+                      <w:r>
+                        <w:rPr>
+                          <w:rFonts w:ascii="Consolas" w:hAnsi="Consolas"/>
+                          <w:sz w:val="14"/>
+                          <w:szCs w:val="14"/>
+                          <w:lang w:val="en-US"/>
+                        </w:rPr>
+                        <w:t>check_value</w:t>
+                      </w:r>
+                      <w:proofErr w:type="spellEnd"/>
+                      <w:r>
+                        <w:rPr>
+                          <w:rFonts w:ascii="Consolas" w:hAnsi="Consolas"/>
+                          <w:sz w:val="14"/>
+                          <w:szCs w:val="14"/>
+                          <w:lang w:val="en-US"/>
+                        </w:rPr>
+                        <w:t>(</w:t>
+                      </w:r>
+                      <w:proofErr w:type="spellStart"/>
+                      <w:r>
+                        <w:rPr>
+                          <w:rFonts w:ascii="Consolas" w:hAnsi="Consolas"/>
+                          <w:sz w:val="14"/>
+                          <w:szCs w:val="14"/>
+                          <w:lang w:val="en-US"/>
+                        </w:rPr>
+                        <w:t>slv_sb.is_</w:t>
+                      </w:r>
+                      <w:proofErr w:type="gramStart"/>
+                      <w:r>
+                        <w:rPr>
+                          <w:rFonts w:ascii="Consolas" w:hAnsi="Consolas"/>
+                          <w:sz w:val="14"/>
+                          <w:szCs w:val="14"/>
+                          <w:lang w:val="en-US"/>
+                        </w:rPr>
+                        <w:t>empty</w:t>
+                      </w:r>
+                      <w:proofErr w:type="spellEnd"/>
+                      <w:r>
+                        <w:rPr>
+                          <w:rFonts w:ascii="Consolas" w:hAnsi="Consolas"/>
+                          <w:sz w:val="14"/>
+                          <w:szCs w:val="14"/>
+                          <w:lang w:val="en-US"/>
+                        </w:rPr>
+                        <w:t>(</w:t>
+                      </w:r>
+                      <w:proofErr w:type="gramEnd"/>
+                      <w:r>
+                        <w:rPr>
+                          <w:rFonts w:ascii="Consolas" w:hAnsi="Consolas"/>
+                          <w:sz w:val="14"/>
+                          <w:szCs w:val="14"/>
+                          <w:lang w:val="en-US"/>
+                        </w:rPr>
+                        <w:t xml:space="preserve">VOID), ERROR, “Check that </w:t>
                       </w:r>
                       <w:r>
                         <w:rPr>
@@ -20192,8 +21267,29 @@
                           <w:szCs w:val="14"/>
                           <w:lang w:val="en-US"/>
                         </w:rPr>
-                        <w:t xml:space="preserve">   slv_sb.report</w:t>
+                        <w:t xml:space="preserve">   </w:t>
                       </w:r>
+                      <w:proofErr w:type="spellStart"/>
+                      <w:r>
+                        <w:rPr>
+                          <w:rFonts w:ascii="Consolas" w:hAnsi="Consolas"/>
+                          <w:sz w:val="14"/>
+                          <w:szCs w:val="14"/>
+                          <w:lang w:val="en-US"/>
+                        </w:rPr>
+                        <w:t>slv_</w:t>
+                      </w:r>
+                      <w:proofErr w:type="gramStart"/>
+                      <w:r>
+                        <w:rPr>
+                          <w:rFonts w:ascii="Consolas" w:hAnsi="Consolas"/>
+                          <w:sz w:val="14"/>
+                          <w:szCs w:val="14"/>
+                          <w:lang w:val="en-US"/>
+                        </w:rPr>
+                        <w:t>sb.report</w:t>
+                      </w:r>
+                      <w:proofErr w:type="gramEnd"/>
                       <w:r>
                         <w:rPr>
                           <w:rFonts w:ascii="Consolas" w:hAnsi="Consolas"/>
@@ -20203,6 +21299,7 @@
                         </w:rPr>
                         <w:t>_counters</w:t>
                       </w:r>
+                      <w:proofErr w:type="spellEnd"/>
                       <w:r>
                         <w:rPr>
                           <w:rFonts w:ascii="Consolas" w:hAnsi="Consolas"/>
@@ -20218,6 +21315,8 @@
                         <w:ind w:left="-144"/>
                         <w:rPr>
                           <w:rFonts w:ascii="Consolas" w:hAnsi="Consolas"/>
+                          <w:sz w:val="10"/>
+                          <w:szCs w:val="10"/>
                           <w:lang w:val="en-US"/>
                         </w:rPr>
                       </w:pPr>
@@ -20469,8 +21568,8 @@
     <w:p>
       <w:pPr>
         <w:rPr>
-          <w:sz w:val="18"/>
-          <w:szCs w:val="18"/>
+          <w:sz w:val="10"/>
+          <w:szCs w:val="10"/>
         </w:rPr>
       </w:pPr>
     </w:p>
@@ -20654,8 +21753,8 @@
     <w:p>
       <w:pPr>
         <w:rPr>
-          <w:sz w:val="18"/>
-          <w:szCs w:val="18"/>
+          <w:sz w:val="10"/>
+          <w:szCs w:val="10"/>
         </w:rPr>
       </w:pPr>
     </w:p>
@@ -20698,8 +21797,8 @@
     <w:p>
       <w:pPr>
         <w:rPr>
-          <w:sz w:val="18"/>
-          <w:szCs w:val="18"/>
+          <w:sz w:val="10"/>
+          <w:szCs w:val="10"/>
         </w:rPr>
       </w:pPr>
     </w:p>
@@ -40386,7 +41485,7 @@
           <w:sz w:val="18"/>
           <w:szCs w:val="18"/>
         </w:rPr>
-        <w:t>UVVM-Util</w:t>
+        <w:t>UVVM</w:t>
       </w:r>
       <w:proofErr w:type="spellEnd"/>
       <w:r>
@@ -40396,7 +41495,7 @@
           <w:sz w:val="18"/>
           <w:szCs w:val="18"/>
         </w:rPr>
-        <w:t>)</w:t>
+        <w:t>-Util)</w:t>
       </w:r>
       <w:r>
         <w:rPr>
@@ -41014,7 +42113,7 @@
           <w:sz w:val="18"/>
           <w:szCs w:val="18"/>
         </w:rPr>
-        <w:t>UVVM-Util</w:t>
+        <w:t>UVVM</w:t>
       </w:r>
       <w:proofErr w:type="spellEnd"/>
       <w:r>
@@ -41022,7 +42121,7 @@
           <w:sz w:val="18"/>
           <w:szCs w:val="18"/>
         </w:rPr>
-        <w:t xml:space="preserve"> Quick reference.</w:t>
+        <w:t>-Util Quick reference.</w:t>
       </w:r>
     </w:p>
     <w:p>
@@ -41267,7 +42366,7 @@
       <w:pPr>
         <w:pStyle w:val="Bildetekst"/>
       </w:pPr>
-      <w:bookmarkStart w:id="4" w:name="_Ref514054461"/>
+      <w:bookmarkStart w:id="5" w:name="_Ref514054461"/>
       <w:r>
         <w:t xml:space="preserve">Figure </w:t>
       </w:r>
@@ -41289,7 +42388,7 @@
       <w:r>
         <w:fldChar w:fldCharType="end"/>
       </w:r>
-      <w:bookmarkEnd w:id="4"/>
+      <w:bookmarkEnd w:id="5"/>
       <w:r>
         <w:t>: Basic scoreboard</w:t>
       </w:r>
@@ -42987,7 +44086,7 @@
               <w:sz w:val="14"/>
               <w:lang w:val="sq-AL"/>
             </w:rPr>
-            <w:t>1</w:t>
+            <w:t>2</w:t>
           </w:r>
           <w:r>
             <w:rPr>
@@ -43043,7 +44142,7 @@
               <w:sz w:val="14"/>
               <w:lang w:val="en-US"/>
             </w:rPr>
-            <w:t>2020-06-30</w:t>
+            <w:t>2020-10-02</w:t>
           </w:r>
           <w:r>
             <w:rPr>

</xml_diff>

<commit_message>
RELEASE: updated versions and changes
</commit_message>
<xml_diff>
--- a/bitvis_vip_scoreboard/doc/Generic_Scoreboard_QuickRef.docx
+++ b/bitvis_vip_scoreboard/doc/Generic_Scoreboard_QuickRef.docx
@@ -34003,7 +34003,7 @@
               <w:sz w:val="14"/>
               <w:lang w:val="sq-AL"/>
             </w:rPr>
-            <w:t>2</w:t>
+            <w:t>3</w:t>
           </w:r>
           <w:r>
             <w:rPr>
@@ -34059,7 +34059,7 @@
               <w:sz w:val="14"/>
               <w:lang w:val="en-US"/>
             </w:rPr>
-            <w:t>2020-10-05</w:t>
+            <w:t>2021-05-26</w:t>
           </w:r>
           <w:r>
             <w:rPr>

</xml_diff>

<commit_message>
BACKEND: added inspired by reference to SB and FC_RAND doc.
</commit_message>
<xml_diff>
--- a/bitvis_vip_scoreboard/doc/Generic_Scoreboard_QuickRef.docx
+++ b/bitvis_vip_scoreboard/doc/Generic_Scoreboard_QuickRef.docx
@@ -1,6 +1,6 @@
 
 <file path=word/document.xml><?xml version="1.0" encoding="utf-8"?>
-<w:document xmlns:wpc="http://schemas.microsoft.com/office/word/2010/wordprocessingCanvas" xmlns:cx="http://schemas.microsoft.com/office/drawing/2014/chartex" xmlns:cx1="http://schemas.microsoft.com/office/drawing/2015/9/8/chartex" xmlns:cx2="http://schemas.microsoft.com/office/drawing/2015/10/21/chartex" xmlns:cx3="http://schemas.microsoft.com/office/drawing/2016/5/9/chartex" xmlns:cx4="http://schemas.microsoft.com/office/drawing/2016/5/10/chartex" xmlns:cx5="http://schemas.microsoft.com/office/drawing/2016/5/11/chartex" xmlns:cx6="http://schemas.microsoft.com/office/drawing/2016/5/12/chartex" xmlns:cx7="http://schemas.microsoft.com/office/drawing/2016/5/13/chartex" xmlns:cx8="http://schemas.microsoft.com/office/drawing/2016/5/14/chartex" xmlns:mc="http://schemas.openxmlformats.org/markup-compatibility/2006" xmlns:aink="http://schemas.microsoft.com/office/drawing/2016/ink" xmlns:am3d="http://schemas.microsoft.com/office/drawing/2017/model3d" xmlns:o="urn:schemas-microsoft-com:office:office" xmlns:r="http://schemas.openxmlformats.org/officeDocument/2006/relationships" xmlns:m="http://schemas.openxmlformats.org/officeDocument/2006/math" xmlns:v="urn:schemas-microsoft-com:vml" xmlns:wp14="http://schemas.microsoft.com/office/word/2010/wordprocessingDrawing" xmlns:wp="http://schemas.openxmlformats.org/drawingml/2006/wordprocessingDrawing" xmlns:w10="urn:schemas-microsoft-com:office:word" xmlns:w="http://schemas.openxmlformats.org/wordprocessingml/2006/main" xmlns:w14="http://schemas.microsoft.com/office/word/2010/wordml" xmlns:w15="http://schemas.microsoft.com/office/word/2012/wordml" xmlns:w16cex="http://schemas.microsoft.com/office/word/2018/wordml/cex" xmlns:w16cid="http://schemas.microsoft.com/office/word/2016/wordml/cid" xmlns:w16="http://schemas.microsoft.com/office/word/2018/wordml" xmlns:w16se="http://schemas.microsoft.com/office/word/2015/wordml/symex" xmlns:wpg="http://schemas.microsoft.com/office/word/2010/wordprocessingGroup" xmlns:wpi="http://schemas.microsoft.com/office/word/2010/wordprocessingInk" xmlns:wne="http://schemas.microsoft.com/office/word/2006/wordml" xmlns:wps="http://schemas.microsoft.com/office/word/2010/wordprocessingShape" mc:Ignorable="w14 w15 w16se w16cid w16 w16cex wp14">
+<w:document xmlns:wpc="http://schemas.microsoft.com/office/word/2010/wordprocessingCanvas" xmlns:cx="http://schemas.microsoft.com/office/drawing/2014/chartex" xmlns:cx1="http://schemas.microsoft.com/office/drawing/2015/9/8/chartex" xmlns:cx2="http://schemas.microsoft.com/office/drawing/2015/10/21/chartex" xmlns:cx3="http://schemas.microsoft.com/office/drawing/2016/5/9/chartex" xmlns:cx4="http://schemas.microsoft.com/office/drawing/2016/5/10/chartex" xmlns:cx5="http://schemas.microsoft.com/office/drawing/2016/5/11/chartex" xmlns:cx6="http://schemas.microsoft.com/office/drawing/2016/5/12/chartex" xmlns:cx7="http://schemas.microsoft.com/office/drawing/2016/5/13/chartex" xmlns:cx8="http://schemas.microsoft.com/office/drawing/2016/5/14/chartex" xmlns:mc="http://schemas.openxmlformats.org/markup-compatibility/2006" xmlns:aink="http://schemas.microsoft.com/office/drawing/2016/ink" xmlns:am3d="http://schemas.microsoft.com/office/drawing/2017/model3d" xmlns:o="urn:schemas-microsoft-com:office:office" xmlns:r="http://schemas.openxmlformats.org/officeDocument/2006/relationships" xmlns:m="http://schemas.openxmlformats.org/officeDocument/2006/math" xmlns:v="urn:schemas-microsoft-com:vml" xmlns:wp14="http://schemas.microsoft.com/office/word/2010/wordprocessingDrawing" xmlns:wp="http://schemas.openxmlformats.org/drawingml/2006/wordprocessingDrawing" xmlns:w10="urn:schemas-microsoft-com:office:word" xmlns:w="http://schemas.openxmlformats.org/wordprocessingml/2006/main" xmlns:w14="http://schemas.microsoft.com/office/word/2010/wordml" xmlns:w15="http://schemas.microsoft.com/office/word/2012/wordml" xmlns:w16cex="http://schemas.microsoft.com/office/word/2018/wordml/cex" xmlns:w16cid="http://schemas.microsoft.com/office/word/2016/wordml/cid" xmlns:w16="http://schemas.microsoft.com/office/word/2018/wordml" xmlns:w16sdtdh="http://schemas.microsoft.com/office/word/2020/wordml/sdtdatahash" xmlns:w16se="http://schemas.microsoft.com/office/word/2015/wordml/symex" xmlns:wpg="http://schemas.microsoft.com/office/word/2010/wordprocessingGroup" xmlns:wpi="http://schemas.microsoft.com/office/word/2010/wordprocessingInk" xmlns:wne="http://schemas.microsoft.com/office/word/2006/wordml" xmlns:wps="http://schemas.microsoft.com/office/word/2010/wordprocessingShape" mc:Ignorable="w14 w15 w16se w16cid w16 w16cex w16sdtdh wp14">
   <w:body>
     <w:p>
       <w:pPr>
@@ -33360,28 +33360,6 @@
           <w:szCs w:val="16"/>
         </w:rPr>
       </w:pPr>
-    </w:p>
-    <w:p>
-      <w:pPr>
-        <w:rPr>
-          <w:rFonts w:ascii="Helvetica Neue Thin" w:hAnsi="Helvetica Neue Thin"/>
-          <w:i/>
-          <w:iCs/>
-          <w:sz w:val="14"/>
-          <w:szCs w:val="16"/>
-        </w:rPr>
-      </w:pPr>
-    </w:p>
-    <w:p>
-      <w:pPr>
-        <w:rPr>
-          <w:rFonts w:ascii="Helvetica Neue Thin" w:hAnsi="Helvetica Neue Thin"/>
-          <w:i/>
-          <w:iCs/>
-          <w:sz w:val="14"/>
-          <w:szCs w:val="16"/>
-        </w:rPr>
-      </w:pPr>
       <w:r>
         <w:rPr>
           <w:noProof/>
@@ -33663,6 +33641,43 @@
         </mc:AlternateContent>
       </w:r>
     </w:p>
+    <w:p>
+      <w:pPr>
+        <w:rPr>
+          <w:rFonts w:ascii="Helvetica Neue Thin" w:hAnsi="Helvetica Neue Thin"/>
+          <w:sz w:val="14"/>
+          <w:szCs w:val="16"/>
+        </w:rPr>
+      </w:pPr>
+    </w:p>
+    <w:p>
+      <w:pPr>
+        <w:rPr>
+          <w:i/>
+          <w:iCs/>
+          <w:sz w:val="13"/>
+          <w:szCs w:val="13"/>
+        </w:rPr>
+      </w:pPr>
+      <w:r>
+        <w:rPr>
+          <w:i/>
+          <w:iCs/>
+          <w:sz w:val="13"/>
+          <w:szCs w:val="13"/>
+        </w:rPr>
+        <w:t>Inspired by similar functionality in SystemVerilog and OSVVM.</w:t>
+      </w:r>
+    </w:p>
+    <w:p>
+      <w:pPr>
+        <w:rPr>
+          <w:rFonts w:ascii="Helvetica Neue Thin" w:hAnsi="Helvetica Neue Thin"/>
+          <w:sz w:val="14"/>
+          <w:szCs w:val="16"/>
+        </w:rPr>
+      </w:pPr>
+    </w:p>
     <w:sectPr>
       <w:headerReference w:type="default" r:id="rId9"/>
       <w:footerReference w:type="even" r:id="rId10"/>
@@ -33681,7 +33696,7 @@
 </file>
 
 <file path=word/endnotes.xml><?xml version="1.0" encoding="utf-8"?>
-<w:endnotes xmlns:wpc="http://schemas.microsoft.com/office/word/2010/wordprocessingCanvas" xmlns:cx="http://schemas.microsoft.com/office/drawing/2014/chartex" xmlns:cx1="http://schemas.microsoft.com/office/drawing/2015/9/8/chartex" xmlns:cx2="http://schemas.microsoft.com/office/drawing/2015/10/21/chartex" xmlns:cx3="http://schemas.microsoft.com/office/drawing/2016/5/9/chartex" xmlns:cx4="http://schemas.microsoft.com/office/drawing/2016/5/10/chartex" xmlns:cx5="http://schemas.microsoft.com/office/drawing/2016/5/11/chartex" xmlns:cx6="http://schemas.microsoft.com/office/drawing/2016/5/12/chartex" xmlns:cx7="http://schemas.microsoft.com/office/drawing/2016/5/13/chartex" xmlns:cx8="http://schemas.microsoft.com/office/drawing/2016/5/14/chartex" xmlns:mc="http://schemas.openxmlformats.org/markup-compatibility/2006" xmlns:aink="http://schemas.microsoft.com/office/drawing/2016/ink" xmlns:am3d="http://schemas.microsoft.com/office/drawing/2017/model3d" xmlns:o="urn:schemas-microsoft-com:office:office" xmlns:r="http://schemas.openxmlformats.org/officeDocument/2006/relationships" xmlns:m="http://schemas.openxmlformats.org/officeDocument/2006/math" xmlns:v="urn:schemas-microsoft-com:vml" xmlns:wp14="http://schemas.microsoft.com/office/word/2010/wordprocessingDrawing" xmlns:wp="http://schemas.openxmlformats.org/drawingml/2006/wordprocessingDrawing" xmlns:w10="urn:schemas-microsoft-com:office:word" xmlns:w="http://schemas.openxmlformats.org/wordprocessingml/2006/main" xmlns:w14="http://schemas.microsoft.com/office/word/2010/wordml" xmlns:w15="http://schemas.microsoft.com/office/word/2012/wordml" xmlns:w16cex="http://schemas.microsoft.com/office/word/2018/wordml/cex" xmlns:w16cid="http://schemas.microsoft.com/office/word/2016/wordml/cid" xmlns:w16="http://schemas.microsoft.com/office/word/2018/wordml" xmlns:w16se="http://schemas.microsoft.com/office/word/2015/wordml/symex" xmlns:wpg="http://schemas.microsoft.com/office/word/2010/wordprocessingGroup" xmlns:wpi="http://schemas.microsoft.com/office/word/2010/wordprocessingInk" xmlns:wne="http://schemas.microsoft.com/office/word/2006/wordml" xmlns:wps="http://schemas.microsoft.com/office/word/2010/wordprocessingShape" mc:Ignorable="w14 w15 w16se w16cid w16 w16cex wp14">
+<w:endnotes xmlns:wpc="http://schemas.microsoft.com/office/word/2010/wordprocessingCanvas" xmlns:cx="http://schemas.microsoft.com/office/drawing/2014/chartex" xmlns:cx1="http://schemas.microsoft.com/office/drawing/2015/9/8/chartex" xmlns:cx2="http://schemas.microsoft.com/office/drawing/2015/10/21/chartex" xmlns:cx3="http://schemas.microsoft.com/office/drawing/2016/5/9/chartex" xmlns:cx4="http://schemas.microsoft.com/office/drawing/2016/5/10/chartex" xmlns:cx5="http://schemas.microsoft.com/office/drawing/2016/5/11/chartex" xmlns:cx6="http://schemas.microsoft.com/office/drawing/2016/5/12/chartex" xmlns:cx7="http://schemas.microsoft.com/office/drawing/2016/5/13/chartex" xmlns:cx8="http://schemas.microsoft.com/office/drawing/2016/5/14/chartex" xmlns:mc="http://schemas.openxmlformats.org/markup-compatibility/2006" xmlns:aink="http://schemas.microsoft.com/office/drawing/2016/ink" xmlns:am3d="http://schemas.microsoft.com/office/drawing/2017/model3d" xmlns:o="urn:schemas-microsoft-com:office:office" xmlns:r="http://schemas.openxmlformats.org/officeDocument/2006/relationships" xmlns:m="http://schemas.openxmlformats.org/officeDocument/2006/math" xmlns:v="urn:schemas-microsoft-com:vml" xmlns:wp14="http://schemas.microsoft.com/office/word/2010/wordprocessingDrawing" xmlns:wp="http://schemas.openxmlformats.org/drawingml/2006/wordprocessingDrawing" xmlns:w10="urn:schemas-microsoft-com:office:word" xmlns:w="http://schemas.openxmlformats.org/wordprocessingml/2006/main" xmlns:w14="http://schemas.microsoft.com/office/word/2010/wordml" xmlns:w15="http://schemas.microsoft.com/office/word/2012/wordml" xmlns:w16cex="http://schemas.microsoft.com/office/word/2018/wordml/cex" xmlns:w16cid="http://schemas.microsoft.com/office/word/2016/wordml/cid" xmlns:w16="http://schemas.microsoft.com/office/word/2018/wordml" xmlns:w16sdtdh="http://schemas.microsoft.com/office/word/2020/wordml/sdtdatahash" xmlns:w16se="http://schemas.microsoft.com/office/word/2015/wordml/symex" xmlns:wpg="http://schemas.microsoft.com/office/word/2010/wordprocessingGroup" xmlns:wpi="http://schemas.microsoft.com/office/word/2010/wordprocessingInk" xmlns:wne="http://schemas.microsoft.com/office/word/2006/wordml" xmlns:wps="http://schemas.microsoft.com/office/word/2010/wordprocessingShape" mc:Ignorable="w14 w15 w16se w16cid w16 w16cex w16sdtdh wp14">
   <w:endnote w:type="separator" w:id="-1">
     <w:p>
       <w:pPr>
@@ -33722,7 +33737,7 @@
 </file>
 
 <file path=word/footer1.xml><?xml version="1.0" encoding="utf-8"?>
-<w:ftr xmlns:wpc="http://schemas.microsoft.com/office/word/2010/wordprocessingCanvas" xmlns:cx="http://schemas.microsoft.com/office/drawing/2014/chartex" xmlns:cx1="http://schemas.microsoft.com/office/drawing/2015/9/8/chartex" xmlns:cx2="http://schemas.microsoft.com/office/drawing/2015/10/21/chartex" xmlns:cx3="http://schemas.microsoft.com/office/drawing/2016/5/9/chartex" xmlns:cx4="http://schemas.microsoft.com/office/drawing/2016/5/10/chartex" xmlns:cx5="http://schemas.microsoft.com/office/drawing/2016/5/11/chartex" xmlns:cx6="http://schemas.microsoft.com/office/drawing/2016/5/12/chartex" xmlns:cx7="http://schemas.microsoft.com/office/drawing/2016/5/13/chartex" xmlns:cx8="http://schemas.microsoft.com/office/drawing/2016/5/14/chartex" xmlns:mc="http://schemas.openxmlformats.org/markup-compatibility/2006" xmlns:aink="http://schemas.microsoft.com/office/drawing/2016/ink" xmlns:am3d="http://schemas.microsoft.com/office/drawing/2017/model3d" xmlns:o="urn:schemas-microsoft-com:office:office" xmlns:r="http://schemas.openxmlformats.org/officeDocument/2006/relationships" xmlns:m="http://schemas.openxmlformats.org/officeDocument/2006/math" xmlns:v="urn:schemas-microsoft-com:vml" xmlns:wp14="http://schemas.microsoft.com/office/word/2010/wordprocessingDrawing" xmlns:wp="http://schemas.openxmlformats.org/drawingml/2006/wordprocessingDrawing" xmlns:w10="urn:schemas-microsoft-com:office:word" xmlns:w="http://schemas.openxmlformats.org/wordprocessingml/2006/main" xmlns:w14="http://schemas.microsoft.com/office/word/2010/wordml" xmlns:w15="http://schemas.microsoft.com/office/word/2012/wordml" xmlns:w16cex="http://schemas.microsoft.com/office/word/2018/wordml/cex" xmlns:w16cid="http://schemas.microsoft.com/office/word/2016/wordml/cid" xmlns:w16="http://schemas.microsoft.com/office/word/2018/wordml" xmlns:w16se="http://schemas.microsoft.com/office/word/2015/wordml/symex" xmlns:wpg="http://schemas.microsoft.com/office/word/2010/wordprocessingGroup" xmlns:wpi="http://schemas.microsoft.com/office/word/2010/wordprocessingInk" xmlns:wne="http://schemas.microsoft.com/office/word/2006/wordml" xmlns:wps="http://schemas.microsoft.com/office/word/2010/wordprocessingShape" mc:Ignorable="w14 w15 w16se w16cid w16 w16cex wp14">
+<w:ftr xmlns:wpc="http://schemas.microsoft.com/office/word/2010/wordprocessingCanvas" xmlns:cx="http://schemas.microsoft.com/office/drawing/2014/chartex" xmlns:cx1="http://schemas.microsoft.com/office/drawing/2015/9/8/chartex" xmlns:cx2="http://schemas.microsoft.com/office/drawing/2015/10/21/chartex" xmlns:cx3="http://schemas.microsoft.com/office/drawing/2016/5/9/chartex" xmlns:cx4="http://schemas.microsoft.com/office/drawing/2016/5/10/chartex" xmlns:cx5="http://schemas.microsoft.com/office/drawing/2016/5/11/chartex" xmlns:cx6="http://schemas.microsoft.com/office/drawing/2016/5/12/chartex" xmlns:cx7="http://schemas.microsoft.com/office/drawing/2016/5/13/chartex" xmlns:cx8="http://schemas.microsoft.com/office/drawing/2016/5/14/chartex" xmlns:mc="http://schemas.openxmlformats.org/markup-compatibility/2006" xmlns:aink="http://schemas.microsoft.com/office/drawing/2016/ink" xmlns:am3d="http://schemas.microsoft.com/office/drawing/2017/model3d" xmlns:o="urn:schemas-microsoft-com:office:office" xmlns:r="http://schemas.openxmlformats.org/officeDocument/2006/relationships" xmlns:m="http://schemas.openxmlformats.org/officeDocument/2006/math" xmlns:v="urn:schemas-microsoft-com:vml" xmlns:wp14="http://schemas.microsoft.com/office/word/2010/wordprocessingDrawing" xmlns:wp="http://schemas.openxmlformats.org/drawingml/2006/wordprocessingDrawing" xmlns:w10="urn:schemas-microsoft-com:office:word" xmlns:w="http://schemas.openxmlformats.org/wordprocessingml/2006/main" xmlns:w14="http://schemas.microsoft.com/office/word/2010/wordml" xmlns:w15="http://schemas.microsoft.com/office/word/2012/wordml" xmlns:w16cex="http://schemas.microsoft.com/office/word/2018/wordml/cex" xmlns:w16cid="http://schemas.microsoft.com/office/word/2016/wordml/cid" xmlns:w16="http://schemas.microsoft.com/office/word/2018/wordml" xmlns:w16sdtdh="http://schemas.microsoft.com/office/word/2020/wordml/sdtdatahash" xmlns:w16se="http://schemas.microsoft.com/office/word/2015/wordml/symex" xmlns:wpg="http://schemas.microsoft.com/office/word/2010/wordprocessingGroup" xmlns:wpi="http://schemas.microsoft.com/office/word/2010/wordprocessingInk" xmlns:wne="http://schemas.microsoft.com/office/word/2006/wordml" xmlns:wps="http://schemas.microsoft.com/office/word/2010/wordprocessingShape" mc:Ignorable="w14 w15 w16se w16cid w16 w16cex w16sdtdh wp14">
   <w:p>
     <w:pPr>
       <w:pStyle w:val="Bunntekst"/>
@@ -33761,7 +33776,7 @@
 </file>
 
 <file path=word/footer2.xml><?xml version="1.0" encoding="utf-8"?>
-<w:ftr xmlns:wpc="http://schemas.microsoft.com/office/word/2010/wordprocessingCanvas" xmlns:cx="http://schemas.microsoft.com/office/drawing/2014/chartex" xmlns:cx1="http://schemas.microsoft.com/office/drawing/2015/9/8/chartex" xmlns:cx2="http://schemas.microsoft.com/office/drawing/2015/10/21/chartex" xmlns:cx3="http://schemas.microsoft.com/office/drawing/2016/5/9/chartex" xmlns:cx4="http://schemas.microsoft.com/office/drawing/2016/5/10/chartex" xmlns:cx5="http://schemas.microsoft.com/office/drawing/2016/5/11/chartex" xmlns:cx6="http://schemas.microsoft.com/office/drawing/2016/5/12/chartex" xmlns:cx7="http://schemas.microsoft.com/office/drawing/2016/5/13/chartex" xmlns:cx8="http://schemas.microsoft.com/office/drawing/2016/5/14/chartex" xmlns:mc="http://schemas.openxmlformats.org/markup-compatibility/2006" xmlns:aink="http://schemas.microsoft.com/office/drawing/2016/ink" xmlns:am3d="http://schemas.microsoft.com/office/drawing/2017/model3d" xmlns:o="urn:schemas-microsoft-com:office:office" xmlns:r="http://schemas.openxmlformats.org/officeDocument/2006/relationships" xmlns:m="http://schemas.openxmlformats.org/officeDocument/2006/math" xmlns:v="urn:schemas-microsoft-com:vml" xmlns:wp14="http://schemas.microsoft.com/office/word/2010/wordprocessingDrawing" xmlns:wp="http://schemas.openxmlformats.org/drawingml/2006/wordprocessingDrawing" xmlns:w10="urn:schemas-microsoft-com:office:word" xmlns:w="http://schemas.openxmlformats.org/wordprocessingml/2006/main" xmlns:w14="http://schemas.microsoft.com/office/word/2010/wordml" xmlns:w15="http://schemas.microsoft.com/office/word/2012/wordml" xmlns:w16cex="http://schemas.microsoft.com/office/word/2018/wordml/cex" xmlns:w16cid="http://schemas.microsoft.com/office/word/2016/wordml/cid" xmlns:w16="http://schemas.microsoft.com/office/word/2018/wordml" xmlns:w16se="http://schemas.microsoft.com/office/word/2015/wordml/symex" xmlns:wpg="http://schemas.microsoft.com/office/word/2010/wordprocessingGroup" xmlns:wpi="http://schemas.microsoft.com/office/word/2010/wordprocessingInk" xmlns:wne="http://schemas.microsoft.com/office/word/2006/wordml" xmlns:wps="http://schemas.microsoft.com/office/word/2010/wordprocessingShape" mc:Ignorable="w14 w15 w16se w16cid w16 w16cex wp14">
+<w:ftr xmlns:wpc="http://schemas.microsoft.com/office/word/2010/wordprocessingCanvas" xmlns:cx="http://schemas.microsoft.com/office/drawing/2014/chartex" xmlns:cx1="http://schemas.microsoft.com/office/drawing/2015/9/8/chartex" xmlns:cx2="http://schemas.microsoft.com/office/drawing/2015/10/21/chartex" xmlns:cx3="http://schemas.microsoft.com/office/drawing/2016/5/9/chartex" xmlns:cx4="http://schemas.microsoft.com/office/drawing/2016/5/10/chartex" xmlns:cx5="http://schemas.microsoft.com/office/drawing/2016/5/11/chartex" xmlns:cx6="http://schemas.microsoft.com/office/drawing/2016/5/12/chartex" xmlns:cx7="http://schemas.microsoft.com/office/drawing/2016/5/13/chartex" xmlns:cx8="http://schemas.microsoft.com/office/drawing/2016/5/14/chartex" xmlns:mc="http://schemas.openxmlformats.org/markup-compatibility/2006" xmlns:aink="http://schemas.microsoft.com/office/drawing/2016/ink" xmlns:am3d="http://schemas.microsoft.com/office/drawing/2017/model3d" xmlns:o="urn:schemas-microsoft-com:office:office" xmlns:r="http://schemas.openxmlformats.org/officeDocument/2006/relationships" xmlns:m="http://schemas.openxmlformats.org/officeDocument/2006/math" xmlns:v="urn:schemas-microsoft-com:vml" xmlns:wp14="http://schemas.microsoft.com/office/word/2010/wordprocessingDrawing" xmlns:wp="http://schemas.openxmlformats.org/drawingml/2006/wordprocessingDrawing" xmlns:w10="urn:schemas-microsoft-com:office:word" xmlns:w="http://schemas.openxmlformats.org/wordprocessingml/2006/main" xmlns:w14="http://schemas.microsoft.com/office/word/2010/wordml" xmlns:w15="http://schemas.microsoft.com/office/word/2012/wordml" xmlns:w16cex="http://schemas.microsoft.com/office/word/2018/wordml/cex" xmlns:w16cid="http://schemas.microsoft.com/office/word/2016/wordml/cid" xmlns:w16="http://schemas.microsoft.com/office/word/2018/wordml" xmlns:w16sdtdh="http://schemas.microsoft.com/office/word/2020/wordml/sdtdatahash" xmlns:w16se="http://schemas.microsoft.com/office/word/2015/wordml/symex" xmlns:wpg="http://schemas.microsoft.com/office/word/2010/wordprocessingGroup" xmlns:wpi="http://schemas.microsoft.com/office/word/2010/wordprocessingInk" xmlns:wne="http://schemas.microsoft.com/office/word/2006/wordml" xmlns:wps="http://schemas.microsoft.com/office/word/2010/wordprocessingShape" mc:Ignorable="w14 w15 w16se w16cid w16 w16cex w16sdtdh wp14">
   <w:p>
     <w:pPr>
       <w:pStyle w:val="Bunntekst"/>
@@ -34059,7 +34074,7 @@
               <w:sz w:val="14"/>
               <w:lang w:val="en-US"/>
             </w:rPr>
-            <w:t>2021-05-26</w:t>
+            <w:t>2021-10-25</w:t>
           </w:r>
           <w:r>
             <w:rPr>
@@ -34178,7 +34193,7 @@
 </file>
 
 <file path=word/footer3.xml><?xml version="1.0" encoding="utf-8"?>
-<w:ftr xmlns:wpc="http://schemas.microsoft.com/office/word/2010/wordprocessingCanvas" xmlns:cx="http://schemas.microsoft.com/office/drawing/2014/chartex" xmlns:cx1="http://schemas.microsoft.com/office/drawing/2015/9/8/chartex" xmlns:cx2="http://schemas.microsoft.com/office/drawing/2015/10/21/chartex" xmlns:cx3="http://schemas.microsoft.com/office/drawing/2016/5/9/chartex" xmlns:cx4="http://schemas.microsoft.com/office/drawing/2016/5/10/chartex" xmlns:cx5="http://schemas.microsoft.com/office/drawing/2016/5/11/chartex" xmlns:cx6="http://schemas.microsoft.com/office/drawing/2016/5/12/chartex" xmlns:cx7="http://schemas.microsoft.com/office/drawing/2016/5/13/chartex" xmlns:cx8="http://schemas.microsoft.com/office/drawing/2016/5/14/chartex" xmlns:mc="http://schemas.openxmlformats.org/markup-compatibility/2006" xmlns:aink="http://schemas.microsoft.com/office/drawing/2016/ink" xmlns:am3d="http://schemas.microsoft.com/office/drawing/2017/model3d" xmlns:o="urn:schemas-microsoft-com:office:office" xmlns:r="http://schemas.openxmlformats.org/officeDocument/2006/relationships" xmlns:m="http://schemas.openxmlformats.org/officeDocument/2006/math" xmlns:v="urn:schemas-microsoft-com:vml" xmlns:wp14="http://schemas.microsoft.com/office/word/2010/wordprocessingDrawing" xmlns:wp="http://schemas.openxmlformats.org/drawingml/2006/wordprocessingDrawing" xmlns:w10="urn:schemas-microsoft-com:office:word" xmlns:w="http://schemas.openxmlformats.org/wordprocessingml/2006/main" xmlns:w14="http://schemas.microsoft.com/office/word/2010/wordml" xmlns:w15="http://schemas.microsoft.com/office/word/2012/wordml" xmlns:w16cex="http://schemas.microsoft.com/office/word/2018/wordml/cex" xmlns:w16cid="http://schemas.microsoft.com/office/word/2016/wordml/cid" xmlns:w16="http://schemas.microsoft.com/office/word/2018/wordml" xmlns:w16se="http://schemas.microsoft.com/office/word/2015/wordml/symex" xmlns:wpg="http://schemas.microsoft.com/office/word/2010/wordprocessingGroup" xmlns:wpi="http://schemas.microsoft.com/office/word/2010/wordprocessingInk" xmlns:wne="http://schemas.microsoft.com/office/word/2006/wordml" xmlns:wps="http://schemas.microsoft.com/office/word/2010/wordprocessingShape" mc:Ignorable="w14 w15 w16se w16cid w16 w16cex wp14">
+<w:ftr xmlns:wpc="http://schemas.microsoft.com/office/word/2010/wordprocessingCanvas" xmlns:cx="http://schemas.microsoft.com/office/drawing/2014/chartex" xmlns:cx1="http://schemas.microsoft.com/office/drawing/2015/9/8/chartex" xmlns:cx2="http://schemas.microsoft.com/office/drawing/2015/10/21/chartex" xmlns:cx3="http://schemas.microsoft.com/office/drawing/2016/5/9/chartex" xmlns:cx4="http://schemas.microsoft.com/office/drawing/2016/5/10/chartex" xmlns:cx5="http://schemas.microsoft.com/office/drawing/2016/5/11/chartex" xmlns:cx6="http://schemas.microsoft.com/office/drawing/2016/5/12/chartex" xmlns:cx7="http://schemas.microsoft.com/office/drawing/2016/5/13/chartex" xmlns:cx8="http://schemas.microsoft.com/office/drawing/2016/5/14/chartex" xmlns:mc="http://schemas.openxmlformats.org/markup-compatibility/2006" xmlns:aink="http://schemas.microsoft.com/office/drawing/2016/ink" xmlns:am3d="http://schemas.microsoft.com/office/drawing/2017/model3d" xmlns:o="urn:schemas-microsoft-com:office:office" xmlns:r="http://schemas.openxmlformats.org/officeDocument/2006/relationships" xmlns:m="http://schemas.openxmlformats.org/officeDocument/2006/math" xmlns:v="urn:schemas-microsoft-com:vml" xmlns:wp14="http://schemas.microsoft.com/office/word/2010/wordprocessingDrawing" xmlns:wp="http://schemas.openxmlformats.org/drawingml/2006/wordprocessingDrawing" xmlns:w10="urn:schemas-microsoft-com:office:word" xmlns:w="http://schemas.openxmlformats.org/wordprocessingml/2006/main" xmlns:w14="http://schemas.microsoft.com/office/word/2010/wordml" xmlns:w15="http://schemas.microsoft.com/office/word/2012/wordml" xmlns:w16cex="http://schemas.microsoft.com/office/word/2018/wordml/cex" xmlns:w16cid="http://schemas.microsoft.com/office/word/2016/wordml/cid" xmlns:w16="http://schemas.microsoft.com/office/word/2018/wordml" xmlns:w16sdtdh="http://schemas.microsoft.com/office/word/2020/wordml/sdtdatahash" xmlns:w16se="http://schemas.microsoft.com/office/word/2015/wordml/symex" xmlns:wpg="http://schemas.microsoft.com/office/word/2010/wordprocessingGroup" xmlns:wpi="http://schemas.microsoft.com/office/word/2010/wordprocessingInk" xmlns:wne="http://schemas.microsoft.com/office/word/2006/wordml" xmlns:wps="http://schemas.microsoft.com/office/word/2010/wordprocessingShape" mc:Ignorable="w14 w15 w16se w16cid w16 w16cex w16sdtdh wp14">
   <w:p>
     <w:pPr>
       <w:rPr>
@@ -34380,7 +34395,7 @@
 </file>
 
 <file path=word/footnotes.xml><?xml version="1.0" encoding="utf-8"?>
-<w:footnotes xmlns:wpc="http://schemas.microsoft.com/office/word/2010/wordprocessingCanvas" xmlns:cx="http://schemas.microsoft.com/office/drawing/2014/chartex" xmlns:cx1="http://schemas.microsoft.com/office/drawing/2015/9/8/chartex" xmlns:cx2="http://schemas.microsoft.com/office/drawing/2015/10/21/chartex" xmlns:cx3="http://schemas.microsoft.com/office/drawing/2016/5/9/chartex" xmlns:cx4="http://schemas.microsoft.com/office/drawing/2016/5/10/chartex" xmlns:cx5="http://schemas.microsoft.com/office/drawing/2016/5/11/chartex" xmlns:cx6="http://schemas.microsoft.com/office/drawing/2016/5/12/chartex" xmlns:cx7="http://schemas.microsoft.com/office/drawing/2016/5/13/chartex" xmlns:cx8="http://schemas.microsoft.com/office/drawing/2016/5/14/chartex" xmlns:mc="http://schemas.openxmlformats.org/markup-compatibility/2006" xmlns:aink="http://schemas.microsoft.com/office/drawing/2016/ink" xmlns:am3d="http://schemas.microsoft.com/office/drawing/2017/model3d" xmlns:o="urn:schemas-microsoft-com:office:office" xmlns:r="http://schemas.openxmlformats.org/officeDocument/2006/relationships" xmlns:m="http://schemas.openxmlformats.org/officeDocument/2006/math" xmlns:v="urn:schemas-microsoft-com:vml" xmlns:wp14="http://schemas.microsoft.com/office/word/2010/wordprocessingDrawing" xmlns:wp="http://schemas.openxmlformats.org/drawingml/2006/wordprocessingDrawing" xmlns:w10="urn:schemas-microsoft-com:office:word" xmlns:w="http://schemas.openxmlformats.org/wordprocessingml/2006/main" xmlns:w14="http://schemas.microsoft.com/office/word/2010/wordml" xmlns:w15="http://schemas.microsoft.com/office/word/2012/wordml" xmlns:w16cex="http://schemas.microsoft.com/office/word/2018/wordml/cex" xmlns:w16cid="http://schemas.microsoft.com/office/word/2016/wordml/cid" xmlns:w16="http://schemas.microsoft.com/office/word/2018/wordml" xmlns:w16se="http://schemas.microsoft.com/office/word/2015/wordml/symex" xmlns:wpg="http://schemas.microsoft.com/office/word/2010/wordprocessingGroup" xmlns:wpi="http://schemas.microsoft.com/office/word/2010/wordprocessingInk" xmlns:wne="http://schemas.microsoft.com/office/word/2006/wordml" xmlns:wps="http://schemas.microsoft.com/office/word/2010/wordprocessingShape" mc:Ignorable="w14 w15 w16se w16cid w16 w16cex wp14">
+<w:footnotes xmlns:wpc="http://schemas.microsoft.com/office/word/2010/wordprocessingCanvas" xmlns:cx="http://schemas.microsoft.com/office/drawing/2014/chartex" xmlns:cx1="http://schemas.microsoft.com/office/drawing/2015/9/8/chartex" xmlns:cx2="http://schemas.microsoft.com/office/drawing/2015/10/21/chartex" xmlns:cx3="http://schemas.microsoft.com/office/drawing/2016/5/9/chartex" xmlns:cx4="http://schemas.microsoft.com/office/drawing/2016/5/10/chartex" xmlns:cx5="http://schemas.microsoft.com/office/drawing/2016/5/11/chartex" xmlns:cx6="http://schemas.microsoft.com/office/drawing/2016/5/12/chartex" xmlns:cx7="http://schemas.microsoft.com/office/drawing/2016/5/13/chartex" xmlns:cx8="http://schemas.microsoft.com/office/drawing/2016/5/14/chartex" xmlns:mc="http://schemas.openxmlformats.org/markup-compatibility/2006" xmlns:aink="http://schemas.microsoft.com/office/drawing/2016/ink" xmlns:am3d="http://schemas.microsoft.com/office/drawing/2017/model3d" xmlns:o="urn:schemas-microsoft-com:office:office" xmlns:r="http://schemas.openxmlformats.org/officeDocument/2006/relationships" xmlns:m="http://schemas.openxmlformats.org/officeDocument/2006/math" xmlns:v="urn:schemas-microsoft-com:vml" xmlns:wp14="http://schemas.microsoft.com/office/word/2010/wordprocessingDrawing" xmlns:wp="http://schemas.openxmlformats.org/drawingml/2006/wordprocessingDrawing" xmlns:w10="urn:schemas-microsoft-com:office:word" xmlns:w="http://schemas.openxmlformats.org/wordprocessingml/2006/main" xmlns:w14="http://schemas.microsoft.com/office/word/2010/wordml" xmlns:w15="http://schemas.microsoft.com/office/word/2012/wordml" xmlns:w16cex="http://schemas.microsoft.com/office/word/2018/wordml/cex" xmlns:w16cid="http://schemas.microsoft.com/office/word/2016/wordml/cid" xmlns:w16="http://schemas.microsoft.com/office/word/2018/wordml" xmlns:w16sdtdh="http://schemas.microsoft.com/office/word/2020/wordml/sdtdatahash" xmlns:w16se="http://schemas.microsoft.com/office/word/2015/wordml/symex" xmlns:wpg="http://schemas.microsoft.com/office/word/2010/wordprocessingGroup" xmlns:wpi="http://schemas.microsoft.com/office/word/2010/wordprocessingInk" xmlns:wne="http://schemas.microsoft.com/office/word/2006/wordml" xmlns:wps="http://schemas.microsoft.com/office/word/2010/wordprocessingShape" mc:Ignorable="w14 w15 w16se w16cid w16 w16cex w16sdtdh wp14">
   <w:footnote w:type="separator" w:id="-1">
     <w:p>
       <w:pPr>
@@ -34421,7 +34436,7 @@
 </file>
 
 <file path=word/header1.xml><?xml version="1.0" encoding="utf-8"?>
-<w:hdr xmlns:wpc="http://schemas.microsoft.com/office/word/2010/wordprocessingCanvas" xmlns:cx="http://schemas.microsoft.com/office/drawing/2014/chartex" xmlns:cx1="http://schemas.microsoft.com/office/drawing/2015/9/8/chartex" xmlns:cx2="http://schemas.microsoft.com/office/drawing/2015/10/21/chartex" xmlns:cx3="http://schemas.microsoft.com/office/drawing/2016/5/9/chartex" xmlns:cx4="http://schemas.microsoft.com/office/drawing/2016/5/10/chartex" xmlns:cx5="http://schemas.microsoft.com/office/drawing/2016/5/11/chartex" xmlns:cx6="http://schemas.microsoft.com/office/drawing/2016/5/12/chartex" xmlns:cx7="http://schemas.microsoft.com/office/drawing/2016/5/13/chartex" xmlns:cx8="http://schemas.microsoft.com/office/drawing/2016/5/14/chartex" xmlns:mc="http://schemas.openxmlformats.org/markup-compatibility/2006" xmlns:aink="http://schemas.microsoft.com/office/drawing/2016/ink" xmlns:am3d="http://schemas.microsoft.com/office/drawing/2017/model3d" xmlns:o="urn:schemas-microsoft-com:office:office" xmlns:r="http://schemas.openxmlformats.org/officeDocument/2006/relationships" xmlns:m="http://schemas.openxmlformats.org/officeDocument/2006/math" xmlns:v="urn:schemas-microsoft-com:vml" xmlns:wp14="http://schemas.microsoft.com/office/word/2010/wordprocessingDrawing" xmlns:wp="http://schemas.openxmlformats.org/drawingml/2006/wordprocessingDrawing" xmlns:w10="urn:schemas-microsoft-com:office:word" xmlns:w="http://schemas.openxmlformats.org/wordprocessingml/2006/main" xmlns:w14="http://schemas.microsoft.com/office/word/2010/wordml" xmlns:w15="http://schemas.microsoft.com/office/word/2012/wordml" xmlns:w16cex="http://schemas.microsoft.com/office/word/2018/wordml/cex" xmlns:w16cid="http://schemas.microsoft.com/office/word/2016/wordml/cid" xmlns:w16="http://schemas.microsoft.com/office/word/2018/wordml" xmlns:w16se="http://schemas.microsoft.com/office/word/2015/wordml/symex" xmlns:wpg="http://schemas.microsoft.com/office/word/2010/wordprocessingGroup" xmlns:wpi="http://schemas.microsoft.com/office/word/2010/wordprocessingInk" xmlns:wne="http://schemas.microsoft.com/office/word/2006/wordml" xmlns:wps="http://schemas.microsoft.com/office/word/2010/wordprocessingShape" mc:Ignorable="w14 w15 w16se w16cid w16 w16cex wp14">
+<w:hdr xmlns:wpc="http://schemas.microsoft.com/office/word/2010/wordprocessingCanvas" xmlns:cx="http://schemas.microsoft.com/office/drawing/2014/chartex" xmlns:cx1="http://schemas.microsoft.com/office/drawing/2015/9/8/chartex" xmlns:cx2="http://schemas.microsoft.com/office/drawing/2015/10/21/chartex" xmlns:cx3="http://schemas.microsoft.com/office/drawing/2016/5/9/chartex" xmlns:cx4="http://schemas.microsoft.com/office/drawing/2016/5/10/chartex" xmlns:cx5="http://schemas.microsoft.com/office/drawing/2016/5/11/chartex" xmlns:cx6="http://schemas.microsoft.com/office/drawing/2016/5/12/chartex" xmlns:cx7="http://schemas.microsoft.com/office/drawing/2016/5/13/chartex" xmlns:cx8="http://schemas.microsoft.com/office/drawing/2016/5/14/chartex" xmlns:mc="http://schemas.openxmlformats.org/markup-compatibility/2006" xmlns:aink="http://schemas.microsoft.com/office/drawing/2016/ink" xmlns:am3d="http://schemas.microsoft.com/office/drawing/2017/model3d" xmlns:o="urn:schemas-microsoft-com:office:office" xmlns:r="http://schemas.openxmlformats.org/officeDocument/2006/relationships" xmlns:m="http://schemas.openxmlformats.org/officeDocument/2006/math" xmlns:v="urn:schemas-microsoft-com:vml" xmlns:wp14="http://schemas.microsoft.com/office/word/2010/wordprocessingDrawing" xmlns:wp="http://schemas.openxmlformats.org/drawingml/2006/wordprocessingDrawing" xmlns:w10="urn:schemas-microsoft-com:office:word" xmlns:w="http://schemas.openxmlformats.org/wordprocessingml/2006/main" xmlns:w14="http://schemas.microsoft.com/office/word/2010/wordml" xmlns:w15="http://schemas.microsoft.com/office/word/2012/wordml" xmlns:w16cex="http://schemas.microsoft.com/office/word/2018/wordml/cex" xmlns:w16cid="http://schemas.microsoft.com/office/word/2016/wordml/cid" xmlns:w16="http://schemas.microsoft.com/office/word/2018/wordml" xmlns:w16sdtdh="http://schemas.microsoft.com/office/word/2020/wordml/sdtdatahash" xmlns:w16se="http://schemas.microsoft.com/office/word/2015/wordml/symex" xmlns:wpg="http://schemas.microsoft.com/office/word/2010/wordprocessingGroup" xmlns:wpi="http://schemas.microsoft.com/office/word/2010/wordprocessingInk" xmlns:wne="http://schemas.microsoft.com/office/word/2006/wordml" xmlns:wps="http://schemas.microsoft.com/office/word/2010/wordprocessingShape" mc:Ignorable="w14 w15 w16se w16cid w16 w16cex w16sdtdh wp14">
   <w:p>
     <w:pPr>
       <w:pStyle w:val="Topptekst"/>
@@ -34488,7 +34503,7 @@
 </file>
 
 <file path=word/header2.xml><?xml version="1.0" encoding="utf-8"?>
-<w:hdr xmlns:wpc="http://schemas.microsoft.com/office/word/2010/wordprocessingCanvas" xmlns:cx="http://schemas.microsoft.com/office/drawing/2014/chartex" xmlns:cx1="http://schemas.microsoft.com/office/drawing/2015/9/8/chartex" xmlns:cx2="http://schemas.microsoft.com/office/drawing/2015/10/21/chartex" xmlns:cx3="http://schemas.microsoft.com/office/drawing/2016/5/9/chartex" xmlns:cx4="http://schemas.microsoft.com/office/drawing/2016/5/10/chartex" xmlns:cx5="http://schemas.microsoft.com/office/drawing/2016/5/11/chartex" xmlns:cx6="http://schemas.microsoft.com/office/drawing/2016/5/12/chartex" xmlns:cx7="http://schemas.microsoft.com/office/drawing/2016/5/13/chartex" xmlns:cx8="http://schemas.microsoft.com/office/drawing/2016/5/14/chartex" xmlns:mc="http://schemas.openxmlformats.org/markup-compatibility/2006" xmlns:aink="http://schemas.microsoft.com/office/drawing/2016/ink" xmlns:am3d="http://schemas.microsoft.com/office/drawing/2017/model3d" xmlns:o="urn:schemas-microsoft-com:office:office" xmlns:r="http://schemas.openxmlformats.org/officeDocument/2006/relationships" xmlns:m="http://schemas.openxmlformats.org/officeDocument/2006/math" xmlns:v="urn:schemas-microsoft-com:vml" xmlns:wp14="http://schemas.microsoft.com/office/word/2010/wordprocessingDrawing" xmlns:wp="http://schemas.openxmlformats.org/drawingml/2006/wordprocessingDrawing" xmlns:w10="urn:schemas-microsoft-com:office:word" xmlns:w="http://schemas.openxmlformats.org/wordprocessingml/2006/main" xmlns:w14="http://schemas.microsoft.com/office/word/2010/wordml" xmlns:w15="http://schemas.microsoft.com/office/word/2012/wordml" xmlns:w16cex="http://schemas.microsoft.com/office/word/2018/wordml/cex" xmlns:w16cid="http://schemas.microsoft.com/office/word/2016/wordml/cid" xmlns:w16="http://schemas.microsoft.com/office/word/2018/wordml" xmlns:w16se="http://schemas.microsoft.com/office/word/2015/wordml/symex" xmlns:wpg="http://schemas.microsoft.com/office/word/2010/wordprocessingGroup" xmlns:wpi="http://schemas.microsoft.com/office/word/2010/wordprocessingInk" xmlns:wne="http://schemas.microsoft.com/office/word/2006/wordml" xmlns:wps="http://schemas.microsoft.com/office/word/2010/wordprocessingShape" mc:Ignorable="w14 w15 w16se w16cid w16 w16cex wp14">
+<w:hdr xmlns:wpc="http://schemas.microsoft.com/office/word/2010/wordprocessingCanvas" xmlns:cx="http://schemas.microsoft.com/office/drawing/2014/chartex" xmlns:cx1="http://schemas.microsoft.com/office/drawing/2015/9/8/chartex" xmlns:cx2="http://schemas.microsoft.com/office/drawing/2015/10/21/chartex" xmlns:cx3="http://schemas.microsoft.com/office/drawing/2016/5/9/chartex" xmlns:cx4="http://schemas.microsoft.com/office/drawing/2016/5/10/chartex" xmlns:cx5="http://schemas.microsoft.com/office/drawing/2016/5/11/chartex" xmlns:cx6="http://schemas.microsoft.com/office/drawing/2016/5/12/chartex" xmlns:cx7="http://schemas.microsoft.com/office/drawing/2016/5/13/chartex" xmlns:cx8="http://schemas.microsoft.com/office/drawing/2016/5/14/chartex" xmlns:mc="http://schemas.openxmlformats.org/markup-compatibility/2006" xmlns:aink="http://schemas.microsoft.com/office/drawing/2016/ink" xmlns:am3d="http://schemas.microsoft.com/office/drawing/2017/model3d" xmlns:o="urn:schemas-microsoft-com:office:office" xmlns:r="http://schemas.openxmlformats.org/officeDocument/2006/relationships" xmlns:m="http://schemas.openxmlformats.org/officeDocument/2006/math" xmlns:v="urn:schemas-microsoft-com:vml" xmlns:wp14="http://schemas.microsoft.com/office/word/2010/wordprocessingDrawing" xmlns:wp="http://schemas.openxmlformats.org/drawingml/2006/wordprocessingDrawing" xmlns:w10="urn:schemas-microsoft-com:office:word" xmlns:w="http://schemas.openxmlformats.org/wordprocessingml/2006/main" xmlns:w14="http://schemas.microsoft.com/office/word/2010/wordml" xmlns:w15="http://schemas.microsoft.com/office/word/2012/wordml" xmlns:w16cex="http://schemas.microsoft.com/office/word/2018/wordml/cex" xmlns:w16cid="http://schemas.microsoft.com/office/word/2016/wordml/cid" xmlns:w16="http://schemas.microsoft.com/office/word/2018/wordml" xmlns:w16sdtdh="http://schemas.microsoft.com/office/word/2020/wordml/sdtdatahash" xmlns:w16se="http://schemas.microsoft.com/office/word/2015/wordml/symex" xmlns:wpg="http://schemas.microsoft.com/office/word/2010/wordprocessingGroup" xmlns:wpi="http://schemas.microsoft.com/office/word/2010/wordprocessingInk" xmlns:wne="http://schemas.microsoft.com/office/word/2006/wordml" xmlns:wps="http://schemas.microsoft.com/office/word/2010/wordprocessingShape" mc:Ignorable="w14 w15 w16se w16cid w16 w16cex w16sdtdh wp14">
   <w:p>
     <w:pPr>
       <w:pStyle w:val="Topptekst"/>
@@ -34555,7 +34570,7 @@
 </file>
 
 <file path=word/numbering.xml><?xml version="1.0" encoding="utf-8"?>
-<w:numbering xmlns:wpc="http://schemas.microsoft.com/office/word/2010/wordprocessingCanvas" xmlns:cx="http://schemas.microsoft.com/office/drawing/2014/chartex" xmlns:cx1="http://schemas.microsoft.com/office/drawing/2015/9/8/chartex" xmlns:cx2="http://schemas.microsoft.com/office/drawing/2015/10/21/chartex" xmlns:cx3="http://schemas.microsoft.com/office/drawing/2016/5/9/chartex" xmlns:cx4="http://schemas.microsoft.com/office/drawing/2016/5/10/chartex" xmlns:cx5="http://schemas.microsoft.com/office/drawing/2016/5/11/chartex" xmlns:cx6="http://schemas.microsoft.com/office/drawing/2016/5/12/chartex" xmlns:cx7="http://schemas.microsoft.com/office/drawing/2016/5/13/chartex" xmlns:cx8="http://schemas.microsoft.com/office/drawing/2016/5/14/chartex" xmlns:mc="http://schemas.openxmlformats.org/markup-compatibility/2006" xmlns:aink="http://schemas.microsoft.com/office/drawing/2016/ink" xmlns:am3d="http://schemas.microsoft.com/office/drawing/2017/model3d" xmlns:o="urn:schemas-microsoft-com:office:office" xmlns:r="http://schemas.openxmlformats.org/officeDocument/2006/relationships" xmlns:m="http://schemas.openxmlformats.org/officeDocument/2006/math" xmlns:v="urn:schemas-microsoft-com:vml" xmlns:wp14="http://schemas.microsoft.com/office/word/2010/wordprocessingDrawing" xmlns:wp="http://schemas.openxmlformats.org/drawingml/2006/wordprocessingDrawing" xmlns:w10="urn:schemas-microsoft-com:office:word" xmlns:w="http://schemas.openxmlformats.org/wordprocessingml/2006/main" xmlns:w14="http://schemas.microsoft.com/office/word/2010/wordml" xmlns:w15="http://schemas.microsoft.com/office/word/2012/wordml" xmlns:w16cex="http://schemas.microsoft.com/office/word/2018/wordml/cex" xmlns:w16cid="http://schemas.microsoft.com/office/word/2016/wordml/cid" xmlns:w16="http://schemas.microsoft.com/office/word/2018/wordml" xmlns:w16se="http://schemas.microsoft.com/office/word/2015/wordml/symex" xmlns:wpg="http://schemas.microsoft.com/office/word/2010/wordprocessingGroup" xmlns:wpi="http://schemas.microsoft.com/office/word/2010/wordprocessingInk" xmlns:wne="http://schemas.microsoft.com/office/word/2006/wordml" xmlns:wps="http://schemas.microsoft.com/office/word/2010/wordprocessingShape" mc:Ignorable="w14 w15 w16se w16cid w16 w16cex wp14">
+<w:numbering xmlns:wpc="http://schemas.microsoft.com/office/word/2010/wordprocessingCanvas" xmlns:cx="http://schemas.microsoft.com/office/drawing/2014/chartex" xmlns:cx1="http://schemas.microsoft.com/office/drawing/2015/9/8/chartex" xmlns:cx2="http://schemas.microsoft.com/office/drawing/2015/10/21/chartex" xmlns:cx3="http://schemas.microsoft.com/office/drawing/2016/5/9/chartex" xmlns:cx4="http://schemas.microsoft.com/office/drawing/2016/5/10/chartex" xmlns:cx5="http://schemas.microsoft.com/office/drawing/2016/5/11/chartex" xmlns:cx6="http://schemas.microsoft.com/office/drawing/2016/5/12/chartex" xmlns:cx7="http://schemas.microsoft.com/office/drawing/2016/5/13/chartex" xmlns:cx8="http://schemas.microsoft.com/office/drawing/2016/5/14/chartex" xmlns:mc="http://schemas.openxmlformats.org/markup-compatibility/2006" xmlns:aink="http://schemas.microsoft.com/office/drawing/2016/ink" xmlns:am3d="http://schemas.microsoft.com/office/drawing/2017/model3d" xmlns:o="urn:schemas-microsoft-com:office:office" xmlns:r="http://schemas.openxmlformats.org/officeDocument/2006/relationships" xmlns:m="http://schemas.openxmlformats.org/officeDocument/2006/math" xmlns:v="urn:schemas-microsoft-com:vml" xmlns:wp14="http://schemas.microsoft.com/office/word/2010/wordprocessingDrawing" xmlns:wp="http://schemas.openxmlformats.org/drawingml/2006/wordprocessingDrawing" xmlns:w10="urn:schemas-microsoft-com:office:word" xmlns:w="http://schemas.openxmlformats.org/wordprocessingml/2006/main" xmlns:w14="http://schemas.microsoft.com/office/word/2010/wordml" xmlns:w15="http://schemas.microsoft.com/office/word/2012/wordml" xmlns:w16cex="http://schemas.microsoft.com/office/word/2018/wordml/cex" xmlns:w16cid="http://schemas.microsoft.com/office/word/2016/wordml/cid" xmlns:w16="http://schemas.microsoft.com/office/word/2018/wordml" xmlns:w16sdtdh="http://schemas.microsoft.com/office/word/2020/wordml/sdtdatahash" xmlns:w16se="http://schemas.microsoft.com/office/word/2015/wordml/symex" xmlns:wpg="http://schemas.microsoft.com/office/word/2010/wordprocessingGroup" xmlns:wpi="http://schemas.microsoft.com/office/word/2010/wordprocessingInk" xmlns:wne="http://schemas.microsoft.com/office/word/2006/wordml" xmlns:wps="http://schemas.microsoft.com/office/word/2010/wordprocessingShape" mc:Ignorable="w14 w15 w16se w16cid w16 w16cex w16sdtdh wp14">
   <w:abstractNum w:abstractNumId="0" w15:restartNumberingAfterBreak="0">
     <w:nsid w:val="FFFFFF88"/>
     <w:multiLevelType w:val="singleLevel"/>
@@ -35377,7 +35392,7 @@
 </file>
 
 <file path=word/styles.xml><?xml version="1.0" encoding="utf-8"?>
-<w:styles xmlns:mc="http://schemas.openxmlformats.org/markup-compatibility/2006" xmlns:r="http://schemas.openxmlformats.org/officeDocument/2006/relationships" xmlns:w="http://schemas.openxmlformats.org/wordprocessingml/2006/main" xmlns:w14="http://schemas.microsoft.com/office/word/2010/wordml" xmlns:w15="http://schemas.microsoft.com/office/word/2012/wordml" xmlns:w16cex="http://schemas.microsoft.com/office/word/2018/wordml/cex" xmlns:w16cid="http://schemas.microsoft.com/office/word/2016/wordml/cid" xmlns:w16="http://schemas.microsoft.com/office/word/2018/wordml" xmlns:w16se="http://schemas.microsoft.com/office/word/2015/wordml/symex" mc:Ignorable="w14 w15 w16se w16cid w16 w16cex">
+<w:styles xmlns:mc="http://schemas.openxmlformats.org/markup-compatibility/2006" xmlns:r="http://schemas.openxmlformats.org/officeDocument/2006/relationships" xmlns:w="http://schemas.openxmlformats.org/wordprocessingml/2006/main" xmlns:w14="http://schemas.microsoft.com/office/word/2010/wordml" xmlns:w15="http://schemas.microsoft.com/office/word/2012/wordml" xmlns:w16cex="http://schemas.microsoft.com/office/word/2018/wordml/cex" xmlns:w16cid="http://schemas.microsoft.com/office/word/2016/wordml/cid" xmlns:w16="http://schemas.microsoft.com/office/word/2018/wordml" xmlns:w16sdtdh="http://schemas.microsoft.com/office/word/2020/wordml/sdtdatahash" xmlns:w16se="http://schemas.microsoft.com/office/word/2015/wordml/symex" mc:Ignorable="w14 w15 w16se w16cid w16 w16cex w16sdtdh">
   <w:docDefaults>
     <w:rPrDefault>
       <w:rPr>

</xml_diff>

<commit_message>
SB: updated Inspired msg in DOC with UVM
</commit_message>
<xml_diff>
--- a/bitvis_vip_scoreboard/doc/Generic_Scoreboard_QuickRef.docx
+++ b/bitvis_vip_scoreboard/doc/Generic_Scoreboard_QuickRef.docx
@@ -9847,7 +9847,7 @@
           </mc:Choice>
           <mc:Fallback>
             <w:pict>
-              <v:shape w14:anchorId="0CFA253C" id="Tekstboks 2" o:spid="_x0000_s1029" type="#_x0000_t202" style="position:absolute;margin-left:413.2pt;margin-top:345.25pt;width:381.9pt;height:97.05pt;z-index:251680256;visibility:visible;mso-wrap-style:square;mso-width-percent:0;mso-height-percent:0;mso-wrap-distance-left:9pt;mso-wrap-distance-top:3.6pt;mso-wrap-distance-right:9pt;mso-wrap-distance-bottom:3.6pt;mso-position-horizontal:absolute;mso-position-horizontal-relative:page;mso-position-vertical:absolute;mso-position-vertical-relative:text;mso-width-percent:0;mso-height-percent:0;mso-width-relative:margin;mso-height-relative:margin;v-text-anchor:top" o:gfxdata="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" stroked="f">
+              <v:shape w14:anchorId="0CFA253C" id="Tekstboks 2" o:spid="_x0000_s1029" type="#_x0000_t202" style="position:absolute;margin-left:413.2pt;margin-top:345.25pt;width:381.9pt;height:97.05pt;z-index:251680256;visibility:visible;mso-wrap-style:square;mso-width-percent:0;mso-height-percent:0;mso-wrap-distance-left:9pt;mso-wrap-distance-top:3.6pt;mso-wrap-distance-right:9pt;mso-wrap-distance-bottom:3.6pt;mso-position-horizontal:absolute;mso-position-horizontal-relative:page;mso-position-vertical:absolute;mso-position-vertical-relative:text;mso-width-percent:0;mso-height-percent:0;mso-width-relative:margin;mso-height-relative:margin;v-text-anchor:top" o:gfxdata="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" stroked="f">
                 <v:textbox>
                   <w:txbxContent>
                     <w:p>
@@ -10093,7 +10093,7 @@
           </mc:Choice>
           <mc:Fallback>
             <w:pict>
-              <v:shape w14:anchorId="5700E68B" id="Text Box 21" o:spid="_x0000_s1030" type="#_x0000_t202" style="position:absolute;margin-left:0;margin-top:-26.2pt;width:322.4pt;height:57.6pt;z-index:251675136;visibility:visible;mso-wrap-style:square;mso-width-percent:0;mso-height-percent:0;mso-wrap-distance-left:9pt;mso-wrap-distance-top:3.6pt;mso-wrap-distance-right:9pt;mso-wrap-distance-bottom:3.6pt;mso-position-horizontal:left;mso-position-horizontal-relative:margin;mso-position-vertical:absolute;mso-position-vertical-relative:margin;mso-width-percent:0;mso-height-percent:0;mso-width-relative:margin;mso-height-relative:margin;v-text-anchor:top" o:gfxdata="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" strokecolor="white">
+              <v:shape w14:anchorId="5700E68B" id="Text Box 21" o:spid="_x0000_s1030" type="#_x0000_t202" style="position:absolute;margin-left:0;margin-top:-26.2pt;width:322.4pt;height:57.6pt;z-index:251675136;visibility:visible;mso-wrap-style:square;mso-width-percent:0;mso-height-percent:0;mso-wrap-distance-left:9pt;mso-wrap-distance-top:3.6pt;mso-wrap-distance-right:9pt;mso-wrap-distance-bottom:3.6pt;mso-position-horizontal:left;mso-position-horizontal-relative:margin;mso-position-vertical:absolute;mso-position-vertical-relative:margin;mso-width-percent:0;mso-height-percent:0;mso-width-relative:margin;mso-height-relative:margin;v-text-anchor:top" o:gfxdata="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" strokecolor="white">
                 <v:textbox>
                   <w:txbxContent>
                     <w:p>
@@ -15126,51 +15126,7 @@
                           <w:szCs w:val="18"/>
                           <w:lang w:val="en-US"/>
                         </w:rPr>
-                        <w:t xml:space="preserve">In the </w:t>
-                      </w:r>
-                      <w:proofErr w:type="spellStart"/>
-                      <w:r>
-                        <w:rPr>
-                          <w:rFonts w:cs="Helvetica"/>
-                          <w:color w:val="000000" w:themeColor="text1"/>
-                          <w:sz w:val="18"/>
-                          <w:szCs w:val="18"/>
-                          <w:lang w:val="en-US"/>
-                        </w:rPr>
-                        <w:t>predefined_sb.vhd</w:t>
-                      </w:r>
-                      <w:proofErr w:type="spellEnd"/>
-                      <w:r>
-                        <w:rPr>
-                          <w:rFonts w:cs="Helvetica"/>
-                          <w:color w:val="000000" w:themeColor="text1"/>
-                          <w:sz w:val="18"/>
-                          <w:szCs w:val="18"/>
-                          <w:lang w:val="en-US"/>
-                        </w:rPr>
-                        <w:t xml:space="preserve"> file there is a </w:t>
-                      </w:r>
-                      <w:proofErr w:type="spellStart"/>
-                      <w:r>
-                        <w:rPr>
-                          <w:rFonts w:cs="Helvetica"/>
-                          <w:color w:val="000000" w:themeColor="text1"/>
-                          <w:sz w:val="18"/>
-                          <w:szCs w:val="18"/>
-                          <w:lang w:val="en-US"/>
-                        </w:rPr>
-                        <w:t>slv</w:t>
-                      </w:r>
-                      <w:proofErr w:type="spellEnd"/>
-                      <w:r>
-                        <w:rPr>
-                          <w:rFonts w:cs="Helvetica"/>
-                          <w:color w:val="000000" w:themeColor="text1"/>
-                          <w:sz w:val="18"/>
-                          <w:szCs w:val="18"/>
-                          <w:lang w:val="en-US"/>
-                        </w:rPr>
-                        <w:t xml:space="preserve"> and an integer predefined scoreboard, and s</w:t>
+                        <w:t>In the predefined_sb.vhd file there is a slv and an integer predefined scoreboard, and s</w:t>
                       </w:r>
                       <w:r>
                         <w:rPr>
@@ -15490,7 +15446,6 @@
                         </w:rPr>
                         <w:t xml:space="preserve">package </w:t>
                       </w:r>
-                      <w:proofErr w:type="spellStart"/>
                       <w:r>
                         <w:rPr>
                           <w:rFonts w:ascii="Consolas" w:hAnsi="Consolas"/>
@@ -15500,7 +15455,6 @@
                         </w:rPr>
                         <w:t>slv_sb_pkg</w:t>
                       </w:r>
-                      <w:proofErr w:type="spellEnd"/>
                       <w:r>
                         <w:rPr>
                           <w:rFonts w:ascii="Consolas" w:hAnsi="Consolas"/>
@@ -15508,129 +15462,7 @@
                           <w:szCs w:val="14"/>
                           <w:lang w:val="en-US"/>
                         </w:rPr>
-                        <w:t xml:space="preserve"> is new </w:t>
-                      </w:r>
-                      <w:proofErr w:type="spellStart"/>
-                      <w:r>
-                        <w:rPr>
-                          <w:rFonts w:ascii="Consolas" w:hAnsi="Consolas"/>
-                          <w:sz w:val="14"/>
-                          <w:szCs w:val="14"/>
-                          <w:lang w:val="en-US"/>
-                        </w:rPr>
-                        <w:t>bitvis_vip_</w:t>
-                      </w:r>
-                      <w:proofErr w:type="gramStart"/>
-                      <w:r>
-                        <w:rPr>
-                          <w:rFonts w:ascii="Consolas" w:hAnsi="Consolas"/>
-                          <w:sz w:val="14"/>
-                          <w:szCs w:val="14"/>
-                          <w:lang w:val="en-US"/>
-                        </w:rPr>
-                        <w:t>scoreboard.generic</w:t>
-                      </w:r>
-                      <w:proofErr w:type="gramEnd"/>
-                      <w:r>
-                        <w:rPr>
-                          <w:rFonts w:ascii="Consolas" w:hAnsi="Consolas"/>
-                          <w:sz w:val="14"/>
-                          <w:szCs w:val="14"/>
-                          <w:lang w:val="en-US"/>
-                        </w:rPr>
-                        <w:t>_sb_pkg</w:t>
-                      </w:r>
-                      <w:proofErr w:type="spellEnd"/>
-                    </w:p>
-                    <w:p>
-                      <w:pPr>
-                        <w:ind w:left="-144"/>
-                        <w:rPr>
-                          <w:rFonts w:ascii="Consolas" w:hAnsi="Consolas"/>
-                          <w:sz w:val="14"/>
-                          <w:szCs w:val="14"/>
-                          <w:lang w:val="en-US"/>
-                        </w:rPr>
-                      </w:pPr>
-                      <w:r>
-                        <w:rPr>
-                          <w:rFonts w:ascii="Consolas" w:hAnsi="Consolas"/>
-                          <w:sz w:val="14"/>
-                          <w:szCs w:val="14"/>
-                          <w:lang w:val="en-US"/>
-                        </w:rPr>
-                        <w:t xml:space="preserve">   generic </w:t>
-                      </w:r>
-                      <w:proofErr w:type="gramStart"/>
-                      <w:r>
-                        <w:rPr>
-                          <w:rFonts w:ascii="Consolas" w:hAnsi="Consolas"/>
-                          <w:sz w:val="14"/>
-                          <w:szCs w:val="14"/>
-                          <w:lang w:val="en-US"/>
-                        </w:rPr>
-                        <w:t>map(</w:t>
-                      </w:r>
-                      <w:proofErr w:type="spellStart"/>
-                      <w:proofErr w:type="gramEnd"/>
-                      <w:r>
-                        <w:rPr>
-                          <w:rFonts w:ascii="Consolas" w:hAnsi="Consolas"/>
-                          <w:sz w:val="14"/>
-                          <w:szCs w:val="14"/>
-                          <w:lang w:val="en-US"/>
-                        </w:rPr>
-                        <w:t>t_element</w:t>
-                      </w:r>
-                      <w:proofErr w:type="spellEnd"/>
-                      <w:r>
-                        <w:rPr>
-                          <w:rFonts w:ascii="Consolas" w:hAnsi="Consolas"/>
-                          <w:sz w:val="14"/>
-                          <w:szCs w:val="14"/>
-                          <w:lang w:val="en-US"/>
-                        </w:rPr>
-                        <w:t xml:space="preserve">         =&gt; </w:t>
-                      </w:r>
-                      <w:proofErr w:type="spellStart"/>
-                      <w:r>
-                        <w:rPr>
-                          <w:rFonts w:ascii="Consolas" w:hAnsi="Consolas"/>
-                          <w:sz w:val="14"/>
-                          <w:szCs w:val="14"/>
-                          <w:lang w:val="en-US"/>
-                        </w:rPr>
-                        <w:t>std_logic_vector</w:t>
-                      </w:r>
-                      <w:proofErr w:type="spellEnd"/>
-                      <w:r>
-                        <w:rPr>
-                          <w:rFonts w:ascii="Consolas" w:hAnsi="Consolas"/>
-                          <w:sz w:val="14"/>
-                          <w:szCs w:val="14"/>
-                          <w:lang w:val="en-US"/>
-                        </w:rPr>
-                        <w:t xml:space="preserve">(7 </w:t>
-                      </w:r>
-                      <w:proofErr w:type="spellStart"/>
-                      <w:r>
-                        <w:rPr>
-                          <w:rFonts w:ascii="Consolas" w:hAnsi="Consolas"/>
-                          <w:sz w:val="14"/>
-                          <w:szCs w:val="14"/>
-                          <w:lang w:val="en-US"/>
-                        </w:rPr>
-                        <w:t>downto</w:t>
-                      </w:r>
-                      <w:proofErr w:type="spellEnd"/>
-                      <w:r>
-                        <w:rPr>
-                          <w:rFonts w:ascii="Consolas" w:hAnsi="Consolas"/>
-                          <w:sz w:val="14"/>
-                          <w:szCs w:val="14"/>
-                          <w:lang w:val="en-US"/>
-                        </w:rPr>
-                        <w:t xml:space="preserve"> 0),</w:t>
+                        <w:t xml:space="preserve"> is new bitvis_vip_scoreboard.generic_sb_pkg</w:t>
                       </w:r>
                     </w:p>
                     <w:p>
@@ -15650,47 +15482,7 @@
                           <w:szCs w:val="14"/>
                           <w:lang w:val="en-US"/>
                         </w:rPr>
-                        <w:t xml:space="preserve">               </w:t>
-                      </w:r>
-                      <w:proofErr w:type="spellStart"/>
-                      <w:r>
-                        <w:rPr>
-                          <w:rFonts w:ascii="Consolas" w:hAnsi="Consolas"/>
-                          <w:sz w:val="14"/>
-                          <w:szCs w:val="14"/>
-                          <w:lang w:val="en-US"/>
-                        </w:rPr>
-                        <w:t>element_match</w:t>
-                      </w:r>
-                      <w:proofErr w:type="spellEnd"/>
-                      <w:r>
-                        <w:rPr>
-                          <w:rFonts w:ascii="Consolas" w:hAnsi="Consolas"/>
-                          <w:sz w:val="14"/>
-                          <w:szCs w:val="14"/>
-                          <w:lang w:val="en-US"/>
-                        </w:rPr>
-                        <w:t xml:space="preserve">     =&gt; </w:t>
-                      </w:r>
-                      <w:proofErr w:type="spellStart"/>
-                      <w:r>
-                        <w:rPr>
-                          <w:rFonts w:ascii="Consolas" w:hAnsi="Consolas"/>
-                          <w:sz w:val="14"/>
-                          <w:szCs w:val="14"/>
-                          <w:lang w:val="en-US"/>
-                        </w:rPr>
-                        <w:t>std_match</w:t>
-                      </w:r>
-                      <w:proofErr w:type="spellEnd"/>
-                      <w:r>
-                        <w:rPr>
-                          <w:rFonts w:ascii="Consolas" w:hAnsi="Consolas"/>
-                          <w:sz w:val="14"/>
-                          <w:szCs w:val="14"/>
-                          <w:lang w:val="en-US"/>
-                        </w:rPr>
-                        <w:t>,</w:t>
+                        <w:t xml:space="preserve">   generic map(t_element         =&gt; std_logic_vector(7 downto 0),</w:t>
                       </w:r>
                     </w:p>
                     <w:p>
@@ -15710,47 +15502,7 @@
                           <w:szCs w:val="14"/>
                           <w:lang w:val="en-US"/>
                         </w:rPr>
-                        <w:t xml:space="preserve">               </w:t>
-                      </w:r>
-                      <w:proofErr w:type="spellStart"/>
-                      <w:r>
-                        <w:rPr>
-                          <w:rFonts w:ascii="Consolas" w:hAnsi="Consolas"/>
-                          <w:sz w:val="14"/>
-                          <w:szCs w:val="14"/>
-                          <w:lang w:val="en-US"/>
-                        </w:rPr>
-                        <w:t>to_string_element</w:t>
-                      </w:r>
-                      <w:proofErr w:type="spellEnd"/>
-                      <w:r>
-                        <w:rPr>
-                          <w:rFonts w:ascii="Consolas" w:hAnsi="Consolas"/>
-                          <w:sz w:val="14"/>
-                          <w:szCs w:val="14"/>
-                          <w:lang w:val="en-US"/>
-                        </w:rPr>
-                        <w:t xml:space="preserve"> =&gt; </w:t>
-                      </w:r>
-                      <w:proofErr w:type="spellStart"/>
-                      <w:r>
-                        <w:rPr>
-                          <w:rFonts w:ascii="Consolas" w:hAnsi="Consolas"/>
-                          <w:sz w:val="14"/>
-                          <w:szCs w:val="14"/>
-                          <w:lang w:val="en-US"/>
-                        </w:rPr>
-                        <w:t>to_string</w:t>
-                      </w:r>
-                      <w:proofErr w:type="spellEnd"/>
-                      <w:r>
-                        <w:rPr>
-                          <w:rFonts w:ascii="Consolas" w:hAnsi="Consolas"/>
-                          <w:sz w:val="14"/>
-                          <w:szCs w:val="14"/>
-                          <w:lang w:val="en-US"/>
-                        </w:rPr>
-                        <w:t>,</w:t>
+                        <w:t xml:space="preserve">               element_match     =&gt; std_match,</w:t>
                       </w:r>
                     </w:p>
                     <w:p>
@@ -15770,47 +15522,7 @@
                           <w:szCs w:val="14"/>
                           <w:lang w:val="en-US"/>
                         </w:rPr>
-                        <w:t xml:space="preserve">               </w:t>
-                      </w:r>
-                      <w:proofErr w:type="spellStart"/>
-                      <w:r>
-                        <w:rPr>
-                          <w:rFonts w:ascii="Consolas" w:hAnsi="Consolas"/>
-                          <w:sz w:val="14"/>
-                          <w:szCs w:val="14"/>
-                          <w:lang w:val="en-US"/>
-                        </w:rPr>
-                        <w:t>sb_config_default</w:t>
-                      </w:r>
-                      <w:proofErr w:type="spellEnd"/>
-                      <w:r>
-                        <w:rPr>
-                          <w:rFonts w:ascii="Consolas" w:hAnsi="Consolas"/>
-                          <w:sz w:val="14"/>
-                          <w:szCs w:val="14"/>
-                          <w:lang w:val="en-US"/>
-                        </w:rPr>
-                        <w:t xml:space="preserve"> =&gt; </w:t>
-                      </w:r>
-                      <w:proofErr w:type="spellStart"/>
-                      <w:r>
-                        <w:rPr>
-                          <w:rFonts w:ascii="Consolas" w:hAnsi="Consolas"/>
-                          <w:sz w:val="14"/>
-                          <w:szCs w:val="14"/>
-                          <w:lang w:val="en-US"/>
-                        </w:rPr>
-                        <w:t>C_SLV_SB_CONFIG_DEFAULT</w:t>
-                      </w:r>
-                      <w:proofErr w:type="spellEnd"/>
-                      <w:r>
-                        <w:rPr>
-                          <w:rFonts w:ascii="Consolas" w:hAnsi="Consolas"/>
-                          <w:sz w:val="14"/>
-                          <w:szCs w:val="14"/>
-                          <w:lang w:val="en-US"/>
-                        </w:rPr>
-                        <w:t>);</w:t>
+                        <w:t xml:space="preserve">               to_string_element =&gt; to_string,</w:t>
                       </w:r>
                     </w:p>
                     <w:p>
@@ -15830,9 +15542,19 @@
                           <w:szCs w:val="14"/>
                           <w:lang w:val="en-US"/>
                         </w:rPr>
-                        <w:t xml:space="preserve">   use </w:t>
+                        <w:t xml:space="preserve">               sb_config_default =&gt; C_SLV_SB_CONFIG_DEFAULT);</w:t>
                       </w:r>
-                      <w:proofErr w:type="spellStart"/>
+                    </w:p>
+                    <w:p>
+                      <w:pPr>
+                        <w:ind w:left="-144"/>
+                        <w:rPr>
+                          <w:rFonts w:ascii="Consolas" w:hAnsi="Consolas"/>
+                          <w:sz w:val="14"/>
+                          <w:szCs w:val="14"/>
+                          <w:lang w:val="en-US"/>
+                        </w:rPr>
+                      </w:pPr>
                       <w:r>
                         <w:rPr>
                           <w:rFonts w:ascii="Consolas" w:hAnsi="Consolas"/>
@@ -15840,17 +15562,7 @@
                           <w:szCs w:val="14"/>
                           <w:lang w:val="en-US"/>
                         </w:rPr>
-                        <w:t>slv_sb_pkg.all</w:t>
-                      </w:r>
-                      <w:proofErr w:type="spellEnd"/>
-                      <w:r>
-                        <w:rPr>
-                          <w:rFonts w:ascii="Consolas" w:hAnsi="Consolas"/>
-                          <w:sz w:val="14"/>
-                          <w:szCs w:val="14"/>
-                          <w:lang w:val="en-US"/>
-                        </w:rPr>
-                        <w:t>;</w:t>
+                        <w:t xml:space="preserve">   use slv_sb_pkg.all;</w:t>
                       </w:r>
                     </w:p>
                     <w:p>
@@ -15871,9 +15583,8 @@
                           <w:szCs w:val="14"/>
                           <w:lang w:val="en-US"/>
                         </w:rPr>
-                        <w:t xml:space="preserve">   shared variable </w:t>
+                        <w:t xml:space="preserve">   shared variable slv_sb :</w:t>
                       </w:r>
-                      <w:proofErr w:type="spellStart"/>
                       <w:r>
                         <w:rPr>
                           <w:rFonts w:ascii="Consolas" w:hAnsi="Consolas"/>
@@ -15881,49 +15592,8 @@
                           <w:szCs w:val="14"/>
                           <w:lang w:val="en-US"/>
                         </w:rPr>
-                        <w:t>slv_</w:t>
+                        <w:t>slv_sb_pkg.t_generic_sb</w:t>
                       </w:r>
-                      <w:proofErr w:type="gramStart"/>
-                      <w:r>
-                        <w:rPr>
-                          <w:rFonts w:ascii="Consolas" w:hAnsi="Consolas"/>
-                          <w:sz w:val="14"/>
-                          <w:szCs w:val="14"/>
-                          <w:lang w:val="en-US"/>
-                        </w:rPr>
-                        <w:t>sb</w:t>
-                      </w:r>
-                      <w:proofErr w:type="spellEnd"/>
-                      <w:r>
-                        <w:rPr>
-                          <w:rFonts w:ascii="Consolas" w:hAnsi="Consolas"/>
-                          <w:sz w:val="14"/>
-                          <w:szCs w:val="14"/>
-                          <w:lang w:val="en-US"/>
-                        </w:rPr>
-                        <w:t xml:space="preserve"> :</w:t>
-                      </w:r>
-                      <w:proofErr w:type="spellStart"/>
-                      <w:r>
-                        <w:rPr>
-                          <w:rFonts w:ascii="Consolas" w:hAnsi="Consolas"/>
-                          <w:sz w:val="14"/>
-                          <w:szCs w:val="14"/>
-                          <w:lang w:val="en-US"/>
-                        </w:rPr>
-                        <w:t>slv</w:t>
-                      </w:r>
-                      <w:proofErr w:type="gramEnd"/>
-                      <w:r>
-                        <w:rPr>
-                          <w:rFonts w:ascii="Consolas" w:hAnsi="Consolas"/>
-                          <w:sz w:val="14"/>
-                          <w:szCs w:val="14"/>
-                          <w:lang w:val="en-US"/>
-                        </w:rPr>
-                        <w:t>_sb_pkg.t_generic_sb</w:t>
-                      </w:r>
-                      <w:proofErr w:type="spellEnd"/>
                       <w:r>
                         <w:rPr>
                           <w:rFonts w:ascii="Consolas" w:hAnsi="Consolas"/>
@@ -15990,27 +15660,7 @@
                           <w:szCs w:val="14"/>
                           <w:lang w:val="en-US"/>
                         </w:rPr>
-                        <w:t xml:space="preserve">library </w:t>
-                      </w:r>
-                      <w:proofErr w:type="spellStart"/>
-                      <w:r>
-                        <w:rPr>
-                          <w:rFonts w:ascii="Consolas" w:hAnsi="Consolas"/>
-                          <w:sz w:val="14"/>
-                          <w:szCs w:val="14"/>
-                          <w:lang w:val="en-US"/>
-                        </w:rPr>
-                        <w:t>bitvis_vip_scoreboard</w:t>
-                      </w:r>
-                      <w:proofErr w:type="spellEnd"/>
-                      <w:r>
-                        <w:rPr>
-                          <w:rFonts w:ascii="Consolas" w:hAnsi="Consolas"/>
-                          <w:sz w:val="14"/>
-                          <w:szCs w:val="14"/>
-                          <w:lang w:val="en-US"/>
-                        </w:rPr>
-                        <w:t>;</w:t>
+                        <w:t>library bitvis_vip_scoreboard;</w:t>
                       </w:r>
                     </w:p>
                     <w:p>
@@ -16030,27 +15680,7 @@
                           <w:szCs w:val="14"/>
                           <w:lang w:val="en-US"/>
                         </w:rPr>
-                        <w:t xml:space="preserve">   use </w:t>
-                      </w:r>
-                      <w:proofErr w:type="spellStart"/>
-                      <w:r>
-                        <w:rPr>
-                          <w:rFonts w:ascii="Consolas" w:hAnsi="Consolas"/>
-                          <w:sz w:val="14"/>
-                          <w:szCs w:val="14"/>
-                          <w:lang w:val="en-US"/>
-                        </w:rPr>
-                        <w:t>bitvis_vip_scoreboard.generic_sb_support_pkg.all</w:t>
-                      </w:r>
-                      <w:proofErr w:type="spellEnd"/>
-                      <w:r>
-                        <w:rPr>
-                          <w:rFonts w:ascii="Consolas" w:hAnsi="Consolas"/>
-                          <w:sz w:val="14"/>
-                          <w:szCs w:val="14"/>
-                          <w:lang w:val="en-US"/>
-                        </w:rPr>
-                        <w:t>;</w:t>
+                        <w:t xml:space="preserve">   use bitvis_vip_scoreboard.generic_sb_support_pkg.all;</w:t>
                       </w:r>
                     </w:p>
                     <w:p>
@@ -16092,7 +15722,6 @@
                         </w:rPr>
                         <w:t xml:space="preserve">   </w:t>
                       </w:r>
-                      <w:proofErr w:type="spellStart"/>
                       <w:r>
                         <w:rPr>
                           <w:rFonts w:ascii="Consolas" w:hAnsi="Consolas"/>
@@ -16100,37 +15729,7 @@
                           <w:szCs w:val="14"/>
                           <w:lang w:val="en-US"/>
                         </w:rPr>
-                        <w:t>slv_sb.config</w:t>
-                      </w:r>
-                      <w:proofErr w:type="spellEnd"/>
-                      <w:r>
-                        <w:rPr>
-                          <w:rFonts w:ascii="Consolas" w:hAnsi="Consolas"/>
-                          <w:sz w:val="14"/>
-                          <w:szCs w:val="14"/>
-                          <w:lang w:val="en-US"/>
-                        </w:rPr>
-                        <w:t>(</w:t>
-                      </w:r>
-                      <w:proofErr w:type="spellStart"/>
-                      <w:r>
-                        <w:rPr>
-                          <w:rFonts w:ascii="Consolas" w:hAnsi="Consolas"/>
-                          <w:sz w:val="14"/>
-                          <w:szCs w:val="14"/>
-                          <w:lang w:val="en-US"/>
-                        </w:rPr>
-                        <w:t>C_SB_CONFIG_DEFAULT</w:t>
-                      </w:r>
-                      <w:proofErr w:type="spellEnd"/>
-                      <w:r>
-                        <w:rPr>
-                          <w:rFonts w:ascii="Consolas" w:hAnsi="Consolas"/>
-                          <w:sz w:val="14"/>
-                          <w:szCs w:val="14"/>
-                          <w:lang w:val="en-US"/>
-                        </w:rPr>
-                        <w:t>); --</w:t>
+                        <w:t>slv_sb.config(C_SB_CONFIG_DEFAULT); --</w:t>
                       </w:r>
                       <w:r>
                         <w:rPr>
@@ -16177,38 +15776,7 @@
                           <w:szCs w:val="14"/>
                           <w:lang w:val="en-US"/>
                         </w:rPr>
-                        <w:t xml:space="preserve">   </w:t>
-                      </w:r>
-                      <w:proofErr w:type="spellStart"/>
-                      <w:r>
-                        <w:rPr>
-                          <w:rFonts w:ascii="Consolas" w:hAnsi="Consolas"/>
-                          <w:sz w:val="14"/>
-                          <w:szCs w:val="14"/>
-                          <w:lang w:val="en-US"/>
-                        </w:rPr>
-                        <w:t>slv_</w:t>
-                      </w:r>
-                      <w:proofErr w:type="gramStart"/>
-                      <w:r>
-                        <w:rPr>
-                          <w:rFonts w:ascii="Consolas" w:hAnsi="Consolas"/>
-                          <w:sz w:val="14"/>
-                          <w:szCs w:val="14"/>
-                          <w:lang w:val="en-US"/>
-                        </w:rPr>
-                        <w:t>sb.enable</w:t>
-                      </w:r>
-                      <w:proofErr w:type="spellEnd"/>
-                      <w:proofErr w:type="gramEnd"/>
-                      <w:r>
-                        <w:rPr>
-                          <w:rFonts w:ascii="Consolas" w:hAnsi="Consolas"/>
-                          <w:sz w:val="14"/>
-                          <w:szCs w:val="14"/>
-                          <w:lang w:val="en-US"/>
-                        </w:rPr>
-                        <w:t>(VOID); -- enab</w:t>
+                        <w:t xml:space="preserve">   slv_sb.enable(VOID); -- enab</w:t>
                       </w:r>
                       <w:r>
                         <w:rPr>
@@ -16239,7 +15807,6 @@
                         </w:rPr>
                         <w:t xml:space="preserve">   </w:t>
                       </w:r>
-                      <w:proofErr w:type="spellStart"/>
                       <w:r>
                         <w:rPr>
                           <w:rFonts w:ascii="Consolas" w:hAnsi="Consolas"/>
@@ -16256,19 +15823,8 @@
                           <w:szCs w:val="14"/>
                           <w:lang w:val="en-US"/>
                         </w:rPr>
-                        <w:t>set_</w:t>
+                        <w:t>set_scope</w:t>
                       </w:r>
-                      <w:proofErr w:type="gramStart"/>
-                      <w:r>
-                        <w:rPr>
-                          <w:rFonts w:ascii="Consolas" w:hAnsi="Consolas"/>
-                          <w:sz w:val="14"/>
-                          <w:szCs w:val="14"/>
-                          <w:lang w:val="en-US"/>
-                        </w:rPr>
-                        <w:t>scope</w:t>
-                      </w:r>
-                      <w:proofErr w:type="spellEnd"/>
                       <w:r>
                         <w:rPr>
                           <w:rFonts w:ascii="Consolas" w:hAnsi="Consolas"/>
@@ -16278,7 +15834,6 @@
                         </w:rPr>
                         <w:t>(</w:t>
                       </w:r>
-                      <w:proofErr w:type="gramEnd"/>
                       <w:r>
                         <w:rPr>
                           <w:rFonts w:ascii="Consolas" w:hAnsi="Consolas"/>
@@ -16286,27 +15841,7 @@
                           <w:szCs w:val="14"/>
                           <w:lang w:val="en-US"/>
                         </w:rPr>
-                        <w:t>“</w:t>
-                      </w:r>
-                      <w:proofErr w:type="spellStart"/>
-                      <w:r>
-                        <w:rPr>
-                          <w:rFonts w:ascii="Consolas" w:hAnsi="Consolas"/>
-                          <w:sz w:val="14"/>
-                          <w:szCs w:val="14"/>
-                          <w:lang w:val="en-US"/>
-                        </w:rPr>
-                        <w:t>SLV</w:t>
-                      </w:r>
-                      <w:proofErr w:type="spellEnd"/>
-                      <w:r>
-                        <w:rPr>
-                          <w:rFonts w:ascii="Consolas" w:hAnsi="Consolas"/>
-                          <w:sz w:val="14"/>
-                          <w:szCs w:val="14"/>
-                          <w:lang w:val="en-US"/>
-                        </w:rPr>
-                        <w:t xml:space="preserve"> SB”</w:t>
+                        <w:t>“SLV SB”</w:t>
                       </w:r>
                       <w:r>
                         <w:rPr>
@@ -16364,58 +15899,7 @@
                           <w:szCs w:val="14"/>
                           <w:lang w:val="en-US"/>
                         </w:rPr>
-                        <w:t xml:space="preserve">   </w:t>
-                      </w:r>
-                      <w:proofErr w:type="spellStart"/>
-                      <w:r>
-                        <w:rPr>
-                          <w:rFonts w:ascii="Consolas" w:hAnsi="Consolas"/>
-                          <w:sz w:val="14"/>
-                          <w:szCs w:val="14"/>
-                          <w:lang w:val="en-US"/>
-                        </w:rPr>
-                        <w:t>slv_sb.add_</w:t>
-                      </w:r>
-                      <w:proofErr w:type="gramStart"/>
-                      <w:r>
-                        <w:rPr>
-                          <w:rFonts w:ascii="Consolas" w:hAnsi="Consolas"/>
-                          <w:sz w:val="14"/>
-                          <w:szCs w:val="14"/>
-                          <w:lang w:val="en-US"/>
-                        </w:rPr>
-                        <w:t>expected</w:t>
-                      </w:r>
-                      <w:proofErr w:type="spellEnd"/>
-                      <w:r>
-                        <w:rPr>
-                          <w:rFonts w:ascii="Consolas" w:hAnsi="Consolas"/>
-                          <w:sz w:val="14"/>
-                          <w:szCs w:val="14"/>
-                          <w:lang w:val="en-US"/>
-                        </w:rPr>
-                        <w:t>(</w:t>
-                      </w:r>
-                      <w:proofErr w:type="spellStart"/>
-                      <w:proofErr w:type="gramEnd"/>
-                      <w:r>
-                        <w:rPr>
-                          <w:rFonts w:ascii="Consolas" w:hAnsi="Consolas"/>
-                          <w:sz w:val="14"/>
-                          <w:szCs w:val="14"/>
-                          <w:lang w:val="en-US"/>
-                        </w:rPr>
-                        <w:t>v_expected</w:t>
-                      </w:r>
-                      <w:proofErr w:type="spellEnd"/>
-                      <w:r>
-                        <w:rPr>
-                          <w:rFonts w:ascii="Consolas" w:hAnsi="Consolas"/>
-                          <w:sz w:val="14"/>
-                          <w:szCs w:val="14"/>
-                          <w:lang w:val="en-US"/>
-                        </w:rPr>
-                        <w:t>, “Adding expected”);</w:t>
+                        <w:t xml:space="preserve">   slv_sb.add_expected(v_expected, “Adding expected”);</w:t>
                       </w:r>
                     </w:p>
                     <w:p>
@@ -16455,37 +15939,7 @@
                           <w:szCs w:val="14"/>
                           <w:lang w:val="en-US"/>
                         </w:rPr>
-                        <w:t xml:space="preserve">   </w:t>
-                      </w:r>
-                      <w:proofErr w:type="spellStart"/>
-                      <w:r>
-                        <w:rPr>
-                          <w:rFonts w:ascii="Consolas" w:hAnsi="Consolas"/>
-                          <w:sz w:val="14"/>
-                          <w:szCs w:val="14"/>
-                          <w:lang w:val="en-US"/>
-                        </w:rPr>
-                        <w:t>slv_</w:t>
-                      </w:r>
-                      <w:proofErr w:type="gramStart"/>
-                      <w:r>
-                        <w:rPr>
-                          <w:rFonts w:ascii="Consolas" w:hAnsi="Consolas"/>
-                          <w:sz w:val="14"/>
-                          <w:szCs w:val="14"/>
-                          <w:lang w:val="en-US"/>
-                        </w:rPr>
-                        <w:t>sb.check</w:t>
-                      </w:r>
-                      <w:proofErr w:type="gramEnd"/>
-                      <w:r>
-                        <w:rPr>
-                          <w:rFonts w:ascii="Consolas" w:hAnsi="Consolas"/>
-                          <w:sz w:val="14"/>
-                          <w:szCs w:val="14"/>
-                          <w:lang w:val="en-US"/>
-                        </w:rPr>
-                        <w:t>_</w:t>
+                        <w:t xml:space="preserve">   slv_sb.check_</w:t>
                       </w:r>
                       <w:r>
                         <w:rPr>
@@ -16496,7 +15950,6 @@
                         </w:rPr>
                         <w:t>received</w:t>
                       </w:r>
-                      <w:proofErr w:type="spellEnd"/>
                       <w:r>
                         <w:rPr>
                           <w:rFonts w:ascii="Consolas" w:hAnsi="Consolas"/>
@@ -16504,47 +15957,7 @@
                           <w:szCs w:val="14"/>
                           <w:lang w:val="en-US"/>
                         </w:rPr>
-                        <w:t>(</w:t>
-                      </w:r>
-                      <w:proofErr w:type="spellStart"/>
-                      <w:r>
-                        <w:rPr>
-                          <w:rFonts w:ascii="Consolas" w:hAnsi="Consolas"/>
-                          <w:sz w:val="14"/>
-                          <w:szCs w:val="14"/>
-                          <w:lang w:val="en-US"/>
-                        </w:rPr>
-                        <w:t>v_output</w:t>
-                      </w:r>
-                      <w:proofErr w:type="spellEnd"/>
-                      <w:r>
-                        <w:rPr>
-                          <w:rFonts w:ascii="Consolas" w:hAnsi="Consolas"/>
-                          <w:sz w:val="14"/>
-                          <w:szCs w:val="14"/>
-                          <w:lang w:val="en-US"/>
-                        </w:rPr>
-                        <w:t xml:space="preserve">, “Checking </w:t>
-                      </w:r>
-                      <w:proofErr w:type="spellStart"/>
-                      <w:r>
-                        <w:rPr>
-                          <w:rFonts w:ascii="Consolas" w:hAnsi="Consolas"/>
-                          <w:sz w:val="14"/>
-                          <w:szCs w:val="14"/>
-                          <w:lang w:val="en-US"/>
-                        </w:rPr>
-                        <w:t>DUT</w:t>
-                      </w:r>
-                      <w:proofErr w:type="spellEnd"/>
-                      <w:r>
-                        <w:rPr>
-                          <w:rFonts w:ascii="Consolas" w:hAnsi="Consolas"/>
-                          <w:sz w:val="14"/>
-                          <w:szCs w:val="14"/>
-                          <w:lang w:val="en-US"/>
-                        </w:rPr>
-                        <w:t xml:space="preserve"> output”);</w:t>
+                        <w:t>(v_output, “Checking DUT output”);</w:t>
                       </w:r>
                     </w:p>
                     <w:p>
@@ -16584,67 +15997,7 @@
                           <w:szCs w:val="14"/>
                           <w:lang w:val="en-US"/>
                         </w:rPr>
-                        <w:t xml:space="preserve">   </w:t>
-                      </w:r>
-                      <w:proofErr w:type="spellStart"/>
-                      <w:r>
-                        <w:rPr>
-                          <w:rFonts w:ascii="Consolas" w:hAnsi="Consolas"/>
-                          <w:sz w:val="14"/>
-                          <w:szCs w:val="14"/>
-                          <w:lang w:val="en-US"/>
-                        </w:rPr>
-                        <w:t>check_value</w:t>
-                      </w:r>
-                      <w:proofErr w:type="spellEnd"/>
-                      <w:r>
-                        <w:rPr>
-                          <w:rFonts w:ascii="Consolas" w:hAnsi="Consolas"/>
-                          <w:sz w:val="14"/>
-                          <w:szCs w:val="14"/>
-                          <w:lang w:val="en-US"/>
-                        </w:rPr>
-                        <w:t>(</w:t>
-                      </w:r>
-                      <w:proofErr w:type="spellStart"/>
-                      <w:r>
-                        <w:rPr>
-                          <w:rFonts w:ascii="Consolas" w:hAnsi="Consolas"/>
-                          <w:sz w:val="14"/>
-                          <w:szCs w:val="14"/>
-                          <w:lang w:val="en-US"/>
-                        </w:rPr>
-                        <w:t>slv_sb.is_</w:t>
-                      </w:r>
-                      <w:proofErr w:type="gramStart"/>
-                      <w:r>
-                        <w:rPr>
-                          <w:rFonts w:ascii="Consolas" w:hAnsi="Consolas"/>
-                          <w:sz w:val="14"/>
-                          <w:szCs w:val="14"/>
-                          <w:lang w:val="en-US"/>
-                        </w:rPr>
-                        <w:t>empty</w:t>
-                      </w:r>
-                      <w:proofErr w:type="spellEnd"/>
-                      <w:r>
-                        <w:rPr>
-                          <w:rFonts w:ascii="Consolas" w:hAnsi="Consolas"/>
-                          <w:sz w:val="14"/>
-                          <w:szCs w:val="14"/>
-                          <w:lang w:val="en-US"/>
-                        </w:rPr>
-                        <w:t>(</w:t>
-                      </w:r>
-                      <w:proofErr w:type="gramEnd"/>
-                      <w:r>
-                        <w:rPr>
-                          <w:rFonts w:ascii="Consolas" w:hAnsi="Consolas"/>
-                          <w:sz w:val="14"/>
-                          <w:szCs w:val="14"/>
-                          <w:lang w:val="en-US"/>
-                        </w:rPr>
-                        <w:t xml:space="preserve">VOID), ERROR, “Check that </w:t>
+                        <w:t xml:space="preserve">   check_value(slv_sb.is_empty(VOID), ERROR, “Check that </w:t>
                       </w:r>
                       <w:r>
                         <w:rPr>
@@ -16702,29 +16055,8 @@
                           <w:szCs w:val="14"/>
                           <w:lang w:val="en-US"/>
                         </w:rPr>
-                        <w:t xml:space="preserve">   </w:t>
+                        <w:t xml:space="preserve">   slv_sb.report</w:t>
                       </w:r>
-                      <w:proofErr w:type="spellStart"/>
-                      <w:r>
-                        <w:rPr>
-                          <w:rFonts w:ascii="Consolas" w:hAnsi="Consolas"/>
-                          <w:sz w:val="14"/>
-                          <w:szCs w:val="14"/>
-                          <w:lang w:val="en-US"/>
-                        </w:rPr>
-                        <w:t>slv_</w:t>
-                      </w:r>
-                      <w:proofErr w:type="gramStart"/>
-                      <w:r>
-                        <w:rPr>
-                          <w:rFonts w:ascii="Consolas" w:hAnsi="Consolas"/>
-                          <w:sz w:val="14"/>
-                          <w:szCs w:val="14"/>
-                          <w:lang w:val="en-US"/>
-                        </w:rPr>
-                        <w:t>sb.report</w:t>
-                      </w:r>
-                      <w:proofErr w:type="gramEnd"/>
                       <w:r>
                         <w:rPr>
                           <w:rFonts w:ascii="Consolas" w:hAnsi="Consolas"/>
@@ -16734,7 +16066,6 @@
                         </w:rPr>
                         <w:t>_counters</w:t>
                       </w:r>
-                      <w:proofErr w:type="spellEnd"/>
                       <w:r>
                         <w:rPr>
                           <w:rFonts w:ascii="Consolas" w:hAnsi="Consolas"/>
@@ -32396,7 +31727,7 @@
       <w:pPr>
         <w:pStyle w:val="Bildetekst"/>
       </w:pPr>
-      <w:bookmarkStart w:id="4" w:name="_Ref514054461"/>
+      <w:bookmarkStart w:id="5" w:name="_Ref514054461"/>
       <w:r>
         <w:t xml:space="preserve">Figure </w:t>
       </w:r>
@@ -32418,7 +31749,7 @@
       <w:r>
         <w:fldChar w:fldCharType="end"/>
       </w:r>
-      <w:bookmarkEnd w:id="4"/>
+      <w:bookmarkEnd w:id="5"/>
       <w:r>
         <w:t>: Basic scoreboard</w:t>
       </w:r>
@@ -33467,7 +32798,7 @@
           </mc:Choice>
           <mc:Fallback>
             <w:pict>
-              <v:shape w14:anchorId="00CF2333" id="Tekstboks 5" o:spid="_x0000_s1032" type="#_x0000_t202" style="position:absolute;margin-left:-6.85pt;margin-top:7.4pt;width:78.25pt;height:34.45pt;z-index:251658240;visibility:visible;mso-wrap-style:square;mso-width-percent:0;mso-height-percent:0;mso-wrap-distance-left:9pt;mso-wrap-distance-top:0;mso-wrap-distance-right:9pt;mso-wrap-distance-bottom:0;mso-position-horizontal:absolute;mso-position-horizontal-relative:text;mso-position-vertical:absolute;mso-position-vertical-relative:text;mso-width-percent:0;mso-height-percent:0;mso-width-relative:margin;mso-height-relative:margin;v-text-anchor:top" o:gfxdata="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" filled="f" stroked="f">
+              <v:shape w14:anchorId="00CF2333" id="Tekstboks 5" o:spid="_x0000_s1032" type="#_x0000_t202" style="position:absolute;margin-left:-6.85pt;margin-top:7.4pt;width:78.25pt;height:34.45pt;z-index:251658240;visibility:visible;mso-wrap-style:square;mso-width-percent:0;mso-height-percent:0;mso-wrap-distance-left:9pt;mso-wrap-distance-top:0;mso-wrap-distance-right:9pt;mso-wrap-distance-bottom:0;mso-position-horizontal:absolute;mso-position-horizontal-relative:text;mso-position-vertical:absolute;mso-position-vertical-relative:text;mso-width-percent:0;mso-height-percent:0;mso-width-relative:margin;mso-height-relative:margin;v-text-anchor:top" o:gfxdata="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" filled="f" stroked="f">
                 <v:textbox>
                   <w:txbxContent>
                     <w:p>
@@ -33607,7 +32938,7 @@
           </mc:Choice>
           <mc:Fallback>
             <w:pict>
-              <v:shape w14:anchorId="210EE127" id="Tekstboks 4" o:spid="_x0000_s1033" type="#_x0000_t202" style="position:absolute;margin-left:70.45pt;margin-top:8.85pt;width:663.85pt;height:31.05pt;z-index:251656192;visibility:visible;mso-wrap-style:square;mso-width-percent:0;mso-height-percent:0;mso-wrap-distance-left:9pt;mso-wrap-distance-top:0;mso-wrap-distance-right:9pt;mso-wrap-distance-bottom:0;mso-position-horizontal:absolute;mso-position-horizontal-relative:text;mso-position-vertical:absolute;mso-position-vertical-relative:text;mso-width-percent:0;mso-height-percent:0;mso-width-relative:margin;mso-height-relative:margin;v-text-anchor:top" o:gfxdata="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" filled="f" stroked="f">
+              <v:shape w14:anchorId="210EE127" id="Tekstboks 4" o:spid="_x0000_s1033" type="#_x0000_t202" style="position:absolute;margin-left:70.45pt;margin-top:8.85pt;width:663.85pt;height:31.05pt;z-index:251656192;visibility:visible;mso-wrap-style:square;mso-width-percent:0;mso-height-percent:0;mso-wrap-distance-left:9pt;mso-wrap-distance-top:0;mso-wrap-distance-right:9pt;mso-wrap-distance-bottom:0;mso-position-horizontal:absolute;mso-position-horizontal-relative:text;mso-position-vertical:absolute;mso-position-vertical-relative:text;mso-width-percent:0;mso-height-percent:0;mso-width-relative:margin;mso-height-relative:margin;v-text-anchor:top" o:gfxdata="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" filled="f" stroked="f">
                 <v:textbox>
                   <w:txbxContent>
                     <w:p>
@@ -33666,7 +32997,25 @@
           <w:sz w:val="13"/>
           <w:szCs w:val="13"/>
         </w:rPr>
-        <w:t>Inspired by similar functionality in SystemVerilog and OSVVM.</w:t>
+        <w:t>Inspired by similar functionality in SystemVerilog</w:t>
+      </w:r>
+      <w:r>
+        <w:rPr>
+          <w:i/>
+          <w:iCs/>
+          <w:sz w:val="13"/>
+          <w:szCs w:val="13"/>
+        </w:rPr>
+        <w:t>/UVM</w:t>
+      </w:r>
+      <w:r>
+        <w:rPr>
+          <w:i/>
+          <w:iCs/>
+          <w:sz w:val="13"/>
+          <w:szCs w:val="13"/>
+        </w:rPr>
+        <w:t xml:space="preserve"> and OSVVM.</w:t>
       </w:r>
     </w:p>
     <w:p>
@@ -34074,7 +33423,7 @@
               <w:sz w:val="14"/>
               <w:lang w:val="en-US"/>
             </w:rPr>
-            <w:t>2021-10-25</w:t>
+            <w:t>2021-11-12</w:t>
           </w:r>
           <w:r>
             <w:rPr>
@@ -34307,7 +33656,7 @@
               <v:stroke joinstyle="miter"/>
               <v:path gradientshapeok="t" o:connecttype="rect"/>
             </v:shapetype>
-            <v:shape id="Tekstboks 1" o:spid="_x0000_s1034" type="#_x0000_t202" style="position:absolute;margin-left:640.8pt;margin-top:-5.5pt;width:149.35pt;height:24.8pt;z-index:251659264;visibility:visible;mso-wrap-style:square;mso-width-percent:0;mso-height-percent:0;mso-wrap-distance-left:9pt;mso-wrap-distance-top:0;mso-wrap-distance-right:9pt;mso-wrap-distance-bottom:0;mso-position-horizontal:absolute;mso-position-horizontal-relative:text;mso-position-vertical:absolute;mso-position-vertical-relative:text;mso-width-percent:0;mso-height-percent:0;mso-width-relative:margin;mso-height-relative:margin;v-text-anchor:top" o:gfxdata="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" filled="f" stroked="f">
+            <v:shape id="Tekstboks 1" o:spid="_x0000_s1034" type="#_x0000_t202" style="position:absolute;margin-left:640.8pt;margin-top:-5.5pt;width:149.35pt;height:24.8pt;z-index:251659264;visibility:visible;mso-wrap-style:square;mso-width-percent:0;mso-height-percent:0;mso-wrap-distance-left:9pt;mso-wrap-distance-top:0;mso-wrap-distance-right:9pt;mso-wrap-distance-bottom:0;mso-position-horizontal:absolute;mso-position-horizontal-relative:text;mso-position-vertical:absolute;mso-position-vertical-relative:text;mso-width-percent:0;mso-height-percent:0;mso-width-relative:margin;mso-height-relative:margin;v-text-anchor:top" o:gfxdata="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" filled="f" stroked="f">
               <v:textbox>
                 <w:txbxContent>
                   <w:p>

</xml_diff>